<commit_message>
app web doc: intro + begin corpo
</commit_message>
<xml_diff>
--- a/docs/documentation d'utilisation/utilisation_application_web_groupe6_v1.docx
+++ b/docs/documentation d'utilisation/utilisation_application_web_groupe6_v1.docx
@@ -1138,26 +1138,97 @@
         </w:rPr>
         <w:t>Cibles</w:t>
       </w:r>
+      <w:r>
+        <w:rPr>
+          <w:b/>
+          <w:bCs/>
+          <w:color w:val="0DD5D2"/>
+          <w:sz w:val="24"/>
+          <w:szCs w:val="24"/>
+        </w:rPr>
+        <w:t xml:space="preserve"> et utilisation</w:t>
+      </w:r>
     </w:p>
     <w:p>
       <w:pPr>
         <w:pStyle w:val="Sansinterligne"/>
+        <w:spacing w:line="276" w:lineRule="auto"/>
+        <w:jc w:val="both"/>
       </w:pPr>
       <w:r>
-        <w:t xml:space="preserve">Trois cibles : </w:t>
+        <w:t>Cette application web se destine à trois publics liés à Drive’N’Cook :</w:t>
+      </w:r>
+    </w:p>
+    <w:p>
+      <w:pPr>
+        <w:pStyle w:val="Sansinterligne"/>
+        <w:numPr>
+          <w:ilvl w:val="0"/>
+          <w:numId w:val="21"/>
+        </w:numPr>
+        <w:spacing w:line="276" w:lineRule="auto"/>
+        <w:jc w:val="both"/>
+      </w:pPr>
+      <w:r>
+        <w:t>Les « </w:t>
       </w:r>
       <w:proofErr w:type="spellStart"/>
       <w:r>
+        <w:rPr>
+          <w:i/>
+          <w:iCs/>
+        </w:rPr>
         <w:t>corporate</w:t>
       </w:r>
       <w:proofErr w:type="spellEnd"/>
       <w:r>
-        <w:t>, franchisés et clients</w:t>
+        <w:t> », c’est-à-dire les employés et responsables Drive’N’Cook : administrateurs, préparateurs de commandes, responsables d’entrepôts…</w:t>
+      </w:r>
+      <w:r>
+        <w:t xml:space="preserve"> L’application leur sert à gérer les franchisés, le parc de camion, consulter les factures et statistiques…</w:t>
       </w:r>
     </w:p>
     <w:p>
       <w:pPr>
         <w:pStyle w:val="Sansinterligne"/>
+        <w:numPr>
+          <w:ilvl w:val="0"/>
+          <w:numId w:val="21"/>
+        </w:numPr>
+        <w:spacing w:line="276" w:lineRule="auto"/>
+        <w:jc w:val="both"/>
+      </w:pPr>
+      <w:r>
+        <w:t>Les franchisés : ils utilisent l’application pour gérer leur stock, leurs commandes de stock auprès des entreprises, consulter les ventes et statistiques…</w:t>
+      </w:r>
+    </w:p>
+    <w:p>
+      <w:pPr>
+        <w:pStyle w:val="Sansinterligne"/>
+        <w:numPr>
+          <w:ilvl w:val="0"/>
+          <w:numId w:val="21"/>
+        </w:numPr>
+        <w:spacing w:line="276" w:lineRule="auto"/>
+        <w:jc w:val="both"/>
+      </w:pPr>
+      <w:r>
+        <w:t>Les clients : après avoir créé un compte, ils pourront alors passer une commande auprès des camions disponibles</w:t>
+      </w:r>
+      <w:r>
+        <w:t>, consulter leur historique de commande</w:t>
+      </w:r>
+      <w:r>
+        <w:t>s</w:t>
+      </w:r>
+      <w:r>
+        <w:t>…</w:t>
+      </w:r>
+    </w:p>
+    <w:p>
+      <w:pPr>
+        <w:pStyle w:val="Sansinterligne"/>
+        <w:ind w:left="720"/>
       </w:pPr>
     </w:p>
     <w:p>
@@ -1185,26 +1256,227 @@
           <w:sz w:val="24"/>
           <w:szCs w:val="24"/>
         </w:rPr>
-        <w:t>Changement de langue</w:t>
+        <w:t>Sélectionner la langue de l’application</w:t>
       </w:r>
     </w:p>
     <w:p>
       <w:pPr>
         <w:pStyle w:val="Sansinterligne"/>
-        <w:rPr>
-          <w:color w:val="FF0000"/>
-        </w:rPr>
-      </w:pPr>
+        <w:spacing w:line="276" w:lineRule="auto"/>
+        <w:jc w:val="both"/>
+      </w:pPr>
+      <w:r>
+        <w:t xml:space="preserve">Quel que soit </w:t>
+      </w:r>
+      <w:r>
+        <w:t xml:space="preserve">le type d’utilisateur et les pages qui lui sont associées, la langue de l’interface peut être modifiée. Pour ce faire, cliquez sur la langue en cours dans la </w:t>
+      </w:r>
+      <w:r>
+        <w:t>barre de navigation </w:t>
+      </w:r>
+      <w:r>
+        <w:t xml:space="preserve">pour afficher les langues disponibles </w:t>
+      </w:r>
+      <w:r>
+        <w:t>:</w:t>
+      </w:r>
     </w:p>
     <w:p>
       <w:pPr>
         <w:pStyle w:val="Sansinterligne"/>
+        <w:spacing w:line="276" w:lineRule="auto"/>
+        <w:jc w:val="both"/>
       </w:pPr>
     </w:p>
     <w:p>
       <w:pPr>
         <w:pStyle w:val="Sansinterligne"/>
-      </w:pPr>
+        <w:spacing w:line="276" w:lineRule="auto"/>
+        <w:jc w:val="center"/>
+      </w:pPr>
+      <w:r>
+        <w:rPr>
+          <w:noProof/>
+        </w:rPr>
+        <mc:AlternateContent>
+          <mc:Choice Requires="wps">
+            <w:drawing>
+              <wp:anchor distT="0" distB="0" distL="114300" distR="114300" simplePos="0" relativeHeight="251665408" behindDoc="0" locked="0" layoutInCell="1" allowOverlap="1" wp14:anchorId="06E322B1" wp14:editId="1FB96D74">
+                <wp:simplePos x="0" y="0"/>
+                <wp:positionH relativeFrom="column">
+                  <wp:posOffset>4755090</wp:posOffset>
+                </wp:positionH>
+                <wp:positionV relativeFrom="paragraph">
+                  <wp:posOffset>65760</wp:posOffset>
+                </wp:positionV>
+                <wp:extent cx="720184" cy="527322"/>
+                <wp:effectExtent l="0" t="0" r="22860" b="25400"/>
+                <wp:wrapNone/>
+                <wp:docPr id="8" name="Rectangle 8"/>
+                <wp:cNvGraphicFramePr/>
+                <a:graphic xmlns:a="http://schemas.openxmlformats.org/drawingml/2006/main">
+                  <a:graphicData uri="http://schemas.microsoft.com/office/word/2010/wordprocessingShape">
+                    <wps:wsp>
+                      <wps:cNvSpPr/>
+                      <wps:spPr>
+                        <a:xfrm>
+                          <a:off x="0" y="0"/>
+                          <a:ext cx="720184" cy="527322"/>
+                        </a:xfrm>
+                        <a:prstGeom prst="rect">
+                          <a:avLst/>
+                        </a:prstGeom>
+                        <a:noFill/>
+                        <a:ln>
+                          <a:solidFill>
+                            <a:srgbClr val="FF0000"/>
+                          </a:solidFill>
+                        </a:ln>
+                      </wps:spPr>
+                      <wps:style>
+                        <a:lnRef idx="2">
+                          <a:schemeClr val="accent1">
+                            <a:shade val="50000"/>
+                          </a:schemeClr>
+                        </a:lnRef>
+                        <a:fillRef idx="1">
+                          <a:schemeClr val="accent1"/>
+                        </a:fillRef>
+                        <a:effectRef idx="0">
+                          <a:schemeClr val="accent1"/>
+                        </a:effectRef>
+                        <a:fontRef idx="minor">
+                          <a:schemeClr val="lt1"/>
+                        </a:fontRef>
+                      </wps:style>
+                      <wps:bodyPr rot="0" spcFirstLastPara="0" vertOverflow="overflow" horzOverflow="overflow" vert="horz" wrap="square" lIns="91440" tIns="45720" rIns="91440" bIns="45720" numCol="1" spcCol="0" rtlCol="0" fromWordArt="0" anchor="ctr" anchorCtr="0" forceAA="0" compatLnSpc="1">
+                        <a:prstTxWarp prst="textNoShape">
+                          <a:avLst/>
+                        </a:prstTxWarp>
+                        <a:noAutofit/>
+                      </wps:bodyPr>
+                    </wps:wsp>
+                  </a:graphicData>
+                </a:graphic>
+                <wp14:sizeRelH relativeFrom="margin">
+                  <wp14:pctWidth>0</wp14:pctWidth>
+                </wp14:sizeRelH>
+                <wp14:sizeRelV relativeFrom="margin">
+                  <wp14:pctHeight>0</wp14:pctHeight>
+                </wp14:sizeRelV>
+              </wp:anchor>
+            </w:drawing>
+          </mc:Choice>
+          <mc:Fallback>
+            <w:pict>
+              <v:rect w14:anchorId="3BD1F7D8" id="Rectangle 8" o:spid="_x0000_s1026" style="position:absolute;margin-left:374.4pt;margin-top:5.2pt;width:56.7pt;height:41.5pt;z-index:251665408;visibility:visible;mso-wrap-style:square;mso-width-percent:0;mso-height-percent:0;mso-wrap-distance-left:9pt;mso-wrap-distance-top:0;mso-wrap-distance-right:9pt;mso-wrap-distance-bottom:0;mso-position-horizontal:absolute;mso-position-horizontal-relative:text;mso-position-vertical:absolute;mso-position-vertical-relative:text;mso-width-percent:0;mso-height-percent:0;mso-width-relative:margin;mso-height-relative:margin;v-text-anchor:middle" o:gfxdata="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" filled="f" strokecolor="red" strokeweight="1pt"/>
+            </w:pict>
+          </mc:Fallback>
+        </mc:AlternateContent>
+      </w:r>
+      <w:r>
+        <w:drawing>
+          <wp:inline distT="0" distB="0" distL="0" distR="0" wp14:anchorId="3BD4B5C1" wp14:editId="23ABE6B4">
+            <wp:extent cx="6058894" cy="3250481"/>
+            <wp:effectExtent l="19050" t="19050" r="18415" b="26670"/>
+            <wp:docPr id="7" name="Image 7"/>
+            <wp:cNvGraphicFramePr>
+              <a:graphicFrameLocks xmlns:a="http://schemas.openxmlformats.org/drawingml/2006/main" noChangeAspect="1"/>
+            </wp:cNvGraphicFramePr>
+            <a:graphic xmlns:a="http://schemas.openxmlformats.org/drawingml/2006/main">
+              <a:graphicData uri="http://schemas.openxmlformats.org/drawingml/2006/picture">
+                <pic:pic xmlns:pic="http://schemas.openxmlformats.org/drawingml/2006/picture">
+                  <pic:nvPicPr>
+                    <pic:cNvPr id="1" name=""/>
+                    <pic:cNvPicPr/>
+                  </pic:nvPicPr>
+                  <pic:blipFill rotWithShape="1">
+                    <a:blip r:embed="rId14" cstate="print">
+                      <a:extLst>
+                        <a:ext uri="{28A0092B-C50C-407E-A947-70E740481C1C}">
+                          <a14:useLocalDpi xmlns:a14="http://schemas.microsoft.com/office/drawing/2010/main" val="0"/>
+                        </a:ext>
+                      </a:extLst>
+                    </a:blip>
+                    <a:srcRect l="17669"/>
+                    <a:stretch/>
+                  </pic:blipFill>
+                  <pic:spPr bwMode="auto">
+                    <a:xfrm>
+                      <a:off x="0" y="0"/>
+                      <a:ext cx="6103371" cy="3274342"/>
+                    </a:xfrm>
+                    <a:prstGeom prst="rect">
+                      <a:avLst/>
+                    </a:prstGeom>
+                    <a:ln>
+                      <a:solidFill>
+                        <a:schemeClr val="tx1"/>
+                      </a:solidFill>
+                    </a:ln>
+                    <a:extLst>
+                      <a:ext uri="{53640926-AAD7-44D8-BBD7-CCE9431645EC}">
+                        <a14:shadowObscured xmlns:a14="http://schemas.microsoft.com/office/drawing/2010/main"/>
+                      </a:ext>
+                    </a:extLst>
+                  </pic:spPr>
+                </pic:pic>
+              </a:graphicData>
+            </a:graphic>
+          </wp:inline>
+        </w:drawing>
+      </w:r>
+    </w:p>
+    <w:p>
+      <w:pPr>
+        <w:pStyle w:val="Sansinterligne"/>
+      </w:pPr>
+    </w:p>
+    <w:p>
+      <w:pPr>
+        <w:pStyle w:val="Sansinterligne"/>
+      </w:pPr>
+    </w:p>
+    <w:p>
+      <w:pPr>
+        <w:pStyle w:val="Sansinterligne"/>
+      </w:pPr>
+    </w:p>
+    <w:p>
+      <w:pPr>
+        <w:pStyle w:val="Sansinterligne"/>
+      </w:pPr>
+    </w:p>
+    <w:p>
+      <w:pPr>
+        <w:pStyle w:val="Sansinterligne"/>
+      </w:pPr>
+      <w:r>
+        <w:br/>
+      </w:r>
+    </w:p>
+    <w:p>
+      <w:pPr>
+        <w:pStyle w:val="Sansinterligne"/>
+      </w:pPr>
+    </w:p>
+    <w:p>
+      <w:pPr>
+        <w:pStyle w:val="Sansinterligne"/>
+        <w:spacing w:line="360" w:lineRule="auto"/>
+        <w:jc w:val="both"/>
+        <w:rPr>
+          <w:b/>
+          <w:bCs/>
+          <w:color w:val="7020EE"/>
+          <w:sz w:val="16"/>
+          <w:szCs w:val="16"/>
+        </w:rPr>
+      </w:pPr>
+      <w:r>
+        <w:lastRenderedPageBreak/>
+        <w:br/>
+      </w:r>
     </w:p>
     <w:p>
       <w:pPr>
@@ -1253,7 +1525,7 @@
         <w:pStyle w:val="Paragraphedeliste"/>
         <w:numPr>
           <w:ilvl w:val="0"/>
-          <w:numId w:val="17"/>
+          <w:numId w:val="22"/>
         </w:numPr>
         <w:spacing w:line="360" w:lineRule="auto"/>
         <w:jc w:val="both"/>
@@ -1288,10 +1560,204 @@
     </w:p>
     <w:p>
       <w:pPr>
+        <w:pStyle w:val="Sansinterligne"/>
+        <w:spacing w:line="276" w:lineRule="auto"/>
+      </w:pPr>
+      <w:r>
+        <w:t xml:space="preserve">Pour </w:t>
+      </w:r>
+      <w:r>
+        <w:t xml:space="preserve">se connecter en tant que </w:t>
+      </w:r>
+      <w:proofErr w:type="spellStart"/>
+      <w:r>
+        <w:t>Corporate</w:t>
+      </w:r>
+      <w:proofErr w:type="spellEnd"/>
+      <w:r>
+        <w:t xml:space="preserve">, rendez-vous sur la page </w:t>
+      </w:r>
+      <w:hyperlink r:id="rId15" w:history="1">
+        <w:r>
+          <w:rPr>
+            <w:rStyle w:val="Lienhypertexte"/>
+          </w:rPr>
+          <w:t>https://drivencook.fr/corporate/login</w:t>
+        </w:r>
+      </w:hyperlink>
+      <w:r>
+        <w:t>.</w:t>
+      </w:r>
+    </w:p>
+    <w:p>
+      <w:pPr>
+        <w:pStyle w:val="Sansinterligne"/>
+        <w:spacing w:line="276" w:lineRule="auto"/>
+      </w:pPr>
+      <w:r>
+        <w:t>Une adresse e-mail et un mot de passe vous serons demandés :</w:t>
+      </w:r>
+    </w:p>
+    <w:p>
+      <w:pPr>
+        <w:pStyle w:val="Sansinterligne"/>
+        <w:spacing w:line="276" w:lineRule="auto"/>
+      </w:pPr>
+    </w:p>
+    <w:p>
+      <w:pPr>
+        <w:pStyle w:val="Sansinterligne"/>
+        <w:spacing w:line="276" w:lineRule="auto"/>
+      </w:pPr>
+      <w:r>
+        <w:drawing>
+          <wp:inline distT="0" distB="0" distL="0" distR="0" wp14:anchorId="1B496C48" wp14:editId="451BA232">
+            <wp:extent cx="6120130" cy="2157095"/>
+            <wp:effectExtent l="19050" t="19050" r="13970" b="14605"/>
+            <wp:docPr id="9" name="Image 9"/>
+            <wp:cNvGraphicFramePr>
+              <a:graphicFrameLocks xmlns:a="http://schemas.openxmlformats.org/drawingml/2006/main" noChangeAspect="1"/>
+            </wp:cNvGraphicFramePr>
+            <a:graphic xmlns:a="http://schemas.openxmlformats.org/drawingml/2006/main">
+              <a:graphicData uri="http://schemas.openxmlformats.org/drawingml/2006/picture">
+                <pic:pic xmlns:pic="http://schemas.openxmlformats.org/drawingml/2006/picture">
+                  <pic:nvPicPr>
+                    <pic:cNvPr id="1" name=""/>
+                    <pic:cNvPicPr/>
+                  </pic:nvPicPr>
+                  <pic:blipFill>
+                    <a:blip r:embed="rId16"/>
+                    <a:stretch>
+                      <a:fillRect/>
+                    </a:stretch>
+                  </pic:blipFill>
+                  <pic:spPr>
+                    <a:xfrm>
+                      <a:off x="0" y="0"/>
+                      <a:ext cx="6120130" cy="2157095"/>
+                    </a:xfrm>
+                    <a:prstGeom prst="rect">
+                      <a:avLst/>
+                    </a:prstGeom>
+                    <a:ln>
+                      <a:solidFill>
+                        <a:schemeClr val="tx1"/>
+                      </a:solidFill>
+                    </a:ln>
+                  </pic:spPr>
+                </pic:pic>
+              </a:graphicData>
+            </a:graphic>
+          </wp:inline>
+        </w:drawing>
+      </w:r>
+    </w:p>
+    <w:p>
+      <w:pPr>
+        <w:pStyle w:val="Sansinterligne"/>
+        <w:spacing w:line="276" w:lineRule="auto"/>
+        <w:jc w:val="both"/>
+      </w:pPr>
+    </w:p>
+    <w:p>
+      <w:pPr>
+        <w:pStyle w:val="Sansinterligne"/>
+        <w:spacing w:line="276" w:lineRule="auto"/>
+        <w:jc w:val="both"/>
+      </w:pPr>
+      <w:r>
+        <w:t>Si les informations sont correctement renseignées, vous accèderez alors à votre tableau de bord sur lequel se trouvent quelques informations : le nombre d’entrepôts, de franchisés, de clients et le montant qui sera reversé à Drive’N’Cook lors de la prochaine facturation mensuelle :</w:t>
+      </w:r>
+    </w:p>
+    <w:p>
+      <w:pPr>
+        <w:pStyle w:val="Sansinterligne"/>
+        <w:spacing w:line="276" w:lineRule="auto"/>
+        <w:jc w:val="both"/>
+      </w:pPr>
+    </w:p>
+    <w:p>
+      <w:pPr>
+        <w:pStyle w:val="Sansinterligne"/>
+        <w:spacing w:line="276" w:lineRule="auto"/>
+        <w:jc w:val="both"/>
+      </w:pPr>
+      <w:r>
+        <w:drawing>
+          <wp:inline distT="0" distB="0" distL="0" distR="0" wp14:anchorId="196213DF" wp14:editId="7A277527">
+            <wp:extent cx="6120130" cy="2318385"/>
+            <wp:effectExtent l="19050" t="19050" r="13970" b="24765"/>
+            <wp:docPr id="10" name="Image 10"/>
+            <wp:cNvGraphicFramePr>
+              <a:graphicFrameLocks xmlns:a="http://schemas.openxmlformats.org/drawingml/2006/main" noChangeAspect="1"/>
+            </wp:cNvGraphicFramePr>
+            <a:graphic xmlns:a="http://schemas.openxmlformats.org/drawingml/2006/main">
+              <a:graphicData uri="http://schemas.openxmlformats.org/drawingml/2006/picture">
+                <pic:pic xmlns:pic="http://schemas.openxmlformats.org/drawingml/2006/picture">
+                  <pic:nvPicPr>
+                    <pic:cNvPr id="1" name=""/>
+                    <pic:cNvPicPr/>
+                  </pic:nvPicPr>
+                  <pic:blipFill>
+                    <a:blip r:embed="rId17"/>
+                    <a:stretch>
+                      <a:fillRect/>
+                    </a:stretch>
+                  </pic:blipFill>
+                  <pic:spPr>
+                    <a:xfrm>
+                      <a:off x="0" y="0"/>
+                      <a:ext cx="6120130" cy="2318385"/>
+                    </a:xfrm>
+                    <a:prstGeom prst="rect">
+                      <a:avLst/>
+                    </a:prstGeom>
+                    <a:ln>
+                      <a:solidFill>
+                        <a:schemeClr val="tx1"/>
+                      </a:solidFill>
+                    </a:ln>
+                  </pic:spPr>
+                </pic:pic>
+              </a:graphicData>
+            </a:graphic>
+          </wp:inline>
+        </w:drawing>
+      </w:r>
+    </w:p>
+    <w:p>
+      <w:pPr>
+        <w:pStyle w:val="Sansinterligne"/>
+        <w:spacing w:line="276" w:lineRule="auto"/>
+        <w:jc w:val="both"/>
+      </w:pPr>
+    </w:p>
+    <w:p>
+      <w:pPr>
+        <w:pStyle w:val="Sansinterligne"/>
+        <w:spacing w:line="276" w:lineRule="auto"/>
+        <w:jc w:val="both"/>
+      </w:pPr>
+      <w:r>
+        <w:t>Vous pourrez ensuite accéder aux différentes fonctionnalités de l’application via l</w:t>
+      </w:r>
+      <w:r>
+        <w:t>e menu sur la gauche.</w:t>
+      </w:r>
+    </w:p>
+    <w:p>
+      <w:pPr>
+        <w:pStyle w:val="Sansinterligne"/>
+        <w:spacing w:line="276" w:lineRule="auto"/>
+        <w:jc w:val="both"/>
+      </w:pPr>
+    </w:p>
+    <w:p>
+      <w:pPr>
         <w:pStyle w:val="Paragraphedeliste"/>
         <w:numPr>
           <w:ilvl w:val="0"/>
-          <w:numId w:val="17"/>
+          <w:numId w:val="22"/>
         </w:numPr>
         <w:spacing w:line="360" w:lineRule="auto"/>
         <w:jc w:val="both"/>
@@ -1316,10 +1782,27 @@
     </w:p>
     <w:p>
       <w:pPr>
+        <w:pStyle w:val="Sansinterligne"/>
+        <w:spacing w:line="276" w:lineRule="auto"/>
+        <w:jc w:val="both"/>
+      </w:pPr>
+      <w:r>
+        <w:t>En cliquant sur l’onglet « Administration », vous pourrez alors consulter la liste des administrateurs du site, qui ont les droits maximum et une navigation libre sur toutes les interfaces de l’application.</w:t>
+      </w:r>
+    </w:p>
+    <w:p>
+      <w:pPr>
+        <w:pStyle w:val="Sansinterligne"/>
+        <w:spacing w:line="276" w:lineRule="auto"/>
+        <w:jc w:val="both"/>
+      </w:pPr>
+    </w:p>
+    <w:p>
+      <w:pPr>
         <w:pStyle w:val="Paragraphedeliste"/>
         <w:numPr>
           <w:ilvl w:val="0"/>
-          <w:numId w:val="17"/>
+          <w:numId w:val="22"/>
         </w:numPr>
         <w:spacing w:line="360" w:lineRule="auto"/>
         <w:jc w:val="both"/>
@@ -1339,6 +1822,7 @@
           <w:sz w:val="24"/>
           <w:szCs w:val="24"/>
         </w:rPr>
+        <w:lastRenderedPageBreak/>
         <w:t>Gestion des entrepôts</w:t>
       </w:r>
     </w:p>
@@ -1347,7 +1831,7 @@
         <w:pStyle w:val="Paragraphedeliste"/>
         <w:numPr>
           <w:ilvl w:val="0"/>
-          <w:numId w:val="17"/>
+          <w:numId w:val="22"/>
         </w:numPr>
         <w:spacing w:line="360" w:lineRule="auto"/>
         <w:jc w:val="both"/>
@@ -1375,7 +1859,7 @@
         <w:pStyle w:val="Paragraphedeliste"/>
         <w:numPr>
           <w:ilvl w:val="0"/>
-          <w:numId w:val="17"/>
+          <w:numId w:val="22"/>
         </w:numPr>
         <w:spacing w:line="360" w:lineRule="auto"/>
         <w:jc w:val="both"/>
@@ -1403,7 +1887,7 @@
         <w:pStyle w:val="Paragraphedeliste"/>
         <w:numPr>
           <w:ilvl w:val="0"/>
-          <w:numId w:val="17"/>
+          <w:numId w:val="22"/>
         </w:numPr>
         <w:spacing w:line="360" w:lineRule="auto"/>
         <w:jc w:val="both"/>
@@ -1431,7 +1915,7 @@
         <w:pStyle w:val="Paragraphedeliste"/>
         <w:numPr>
           <w:ilvl w:val="0"/>
-          <w:numId w:val="17"/>
+          <w:numId w:val="22"/>
         </w:numPr>
         <w:spacing w:line="360" w:lineRule="auto"/>
         <w:jc w:val="both"/>
@@ -1459,7 +1943,7 @@
         <w:pStyle w:val="Paragraphedeliste"/>
         <w:numPr>
           <w:ilvl w:val="0"/>
-          <w:numId w:val="17"/>
+          <w:numId w:val="22"/>
         </w:numPr>
         <w:spacing w:line="360" w:lineRule="auto"/>
         <w:jc w:val="both"/>
@@ -1487,7 +1971,7 @@
         <w:pStyle w:val="Paragraphedeliste"/>
         <w:numPr>
           <w:ilvl w:val="0"/>
-          <w:numId w:val="17"/>
+          <w:numId w:val="22"/>
         </w:numPr>
         <w:spacing w:line="360" w:lineRule="auto"/>
         <w:jc w:val="both"/>
@@ -1515,7 +1999,7 @@
         <w:pStyle w:val="Paragraphedeliste"/>
         <w:numPr>
           <w:ilvl w:val="0"/>
-          <w:numId w:val="17"/>
+          <w:numId w:val="22"/>
         </w:numPr>
         <w:spacing w:line="360" w:lineRule="auto"/>
         <w:jc w:val="both"/>
@@ -1543,7 +2027,7 @@
         <w:pStyle w:val="Paragraphedeliste"/>
         <w:numPr>
           <w:ilvl w:val="0"/>
-          <w:numId w:val="17"/>
+          <w:numId w:val="22"/>
         </w:numPr>
         <w:spacing w:line="360" w:lineRule="auto"/>
         <w:jc w:val="both"/>
@@ -1571,7 +2055,7 @@
         <w:pStyle w:val="Paragraphedeliste"/>
         <w:numPr>
           <w:ilvl w:val="0"/>
-          <w:numId w:val="17"/>
+          <w:numId w:val="22"/>
         </w:numPr>
         <w:spacing w:line="360" w:lineRule="auto"/>
         <w:jc w:val="both"/>
@@ -1891,7 +2375,6 @@
           <w:sz w:val="24"/>
           <w:szCs w:val="24"/>
         </w:rPr>
-        <w:lastRenderedPageBreak/>
         <w:t>Se déconnecter</w:t>
       </w:r>
     </w:p>
@@ -1951,8 +2434,8 @@
       </w:pPr>
     </w:p>
     <w:sectPr>
-      <w:headerReference w:type="default" r:id="rId14"/>
-      <w:footerReference w:type="default" r:id="rId15"/>
+      <w:headerReference w:type="default" r:id="rId18"/>
+      <w:footerReference w:type="default" r:id="rId19"/>
       <w:pgSz w:w="11906" w:h="16838"/>
       <w:pgMar w:top="1134" w:right="1134" w:bottom="1134" w:left="1134" w:header="708" w:footer="708" w:gutter="0"/>
       <w:pgNumType w:start="0"/>
@@ -4103,6 +4586,207 @@
     </w:lvl>
   </w:abstractNum>
   <w:abstractNum w:abstractNumId="17" w15:restartNumberingAfterBreak="0">
+    <w:nsid w:val="66EC3C4A"/>
+    <w:multiLevelType w:val="hybridMultilevel"/>
+    <w:tmpl w:val="B1DE086E"/>
+    <w:lvl w:ilvl="0" w:tplc="B52253D6">
+      <w:numFmt w:val="bullet"/>
+      <w:lvlText w:val="-"/>
+      <w:lvlJc w:val="left"/>
+      <w:pPr>
+        <w:ind w:left="720" w:hanging="360"/>
+      </w:pPr>
+      <w:rPr>
+        <w:rFonts w:ascii="Calibri" w:eastAsiaTheme="minorEastAsia" w:hAnsi="Calibri" w:cs="Calibri" w:hint="default"/>
+      </w:rPr>
+    </w:lvl>
+    <w:lvl w:ilvl="1" w:tplc="040C0003" w:tentative="1">
+      <w:start w:val="1"/>
+      <w:numFmt w:val="bullet"/>
+      <w:lvlText w:val="o"/>
+      <w:lvlJc w:val="left"/>
+      <w:pPr>
+        <w:ind w:left="1440" w:hanging="360"/>
+      </w:pPr>
+      <w:rPr>
+        <w:rFonts w:ascii="Courier New" w:hAnsi="Courier New" w:cs="Courier New" w:hint="default"/>
+      </w:rPr>
+    </w:lvl>
+    <w:lvl w:ilvl="2" w:tplc="040C0005" w:tentative="1">
+      <w:start w:val="1"/>
+      <w:numFmt w:val="bullet"/>
+      <w:lvlText w:val=""/>
+      <w:lvlJc w:val="left"/>
+      <w:pPr>
+        <w:ind w:left="2160" w:hanging="360"/>
+      </w:pPr>
+      <w:rPr>
+        <w:rFonts w:ascii="Wingdings" w:hAnsi="Wingdings" w:hint="default"/>
+      </w:rPr>
+    </w:lvl>
+    <w:lvl w:ilvl="3" w:tplc="040C0001" w:tentative="1">
+      <w:start w:val="1"/>
+      <w:numFmt w:val="bullet"/>
+      <w:lvlText w:val=""/>
+      <w:lvlJc w:val="left"/>
+      <w:pPr>
+        <w:ind w:left="2880" w:hanging="360"/>
+      </w:pPr>
+      <w:rPr>
+        <w:rFonts w:ascii="Symbol" w:hAnsi="Symbol" w:hint="default"/>
+      </w:rPr>
+    </w:lvl>
+    <w:lvl w:ilvl="4" w:tplc="040C0003" w:tentative="1">
+      <w:start w:val="1"/>
+      <w:numFmt w:val="bullet"/>
+      <w:lvlText w:val="o"/>
+      <w:lvlJc w:val="left"/>
+      <w:pPr>
+        <w:ind w:left="3600" w:hanging="360"/>
+      </w:pPr>
+      <w:rPr>
+        <w:rFonts w:ascii="Courier New" w:hAnsi="Courier New" w:cs="Courier New" w:hint="default"/>
+      </w:rPr>
+    </w:lvl>
+    <w:lvl w:ilvl="5" w:tplc="040C0005" w:tentative="1">
+      <w:start w:val="1"/>
+      <w:numFmt w:val="bullet"/>
+      <w:lvlText w:val=""/>
+      <w:lvlJc w:val="left"/>
+      <w:pPr>
+        <w:ind w:left="4320" w:hanging="360"/>
+      </w:pPr>
+      <w:rPr>
+        <w:rFonts w:ascii="Wingdings" w:hAnsi="Wingdings" w:hint="default"/>
+      </w:rPr>
+    </w:lvl>
+    <w:lvl w:ilvl="6" w:tplc="040C0001" w:tentative="1">
+      <w:start w:val="1"/>
+      <w:numFmt w:val="bullet"/>
+      <w:lvlText w:val=""/>
+      <w:lvlJc w:val="left"/>
+      <w:pPr>
+        <w:ind w:left="5040" w:hanging="360"/>
+      </w:pPr>
+      <w:rPr>
+        <w:rFonts w:ascii="Symbol" w:hAnsi="Symbol" w:hint="default"/>
+      </w:rPr>
+    </w:lvl>
+    <w:lvl w:ilvl="7" w:tplc="040C0003" w:tentative="1">
+      <w:start w:val="1"/>
+      <w:numFmt w:val="bullet"/>
+      <w:lvlText w:val="o"/>
+      <w:lvlJc w:val="left"/>
+      <w:pPr>
+        <w:ind w:left="5760" w:hanging="360"/>
+      </w:pPr>
+      <w:rPr>
+        <w:rFonts w:ascii="Courier New" w:hAnsi="Courier New" w:cs="Courier New" w:hint="default"/>
+      </w:rPr>
+    </w:lvl>
+    <w:lvl w:ilvl="8" w:tplc="040C0005" w:tentative="1">
+      <w:start w:val="1"/>
+      <w:numFmt w:val="bullet"/>
+      <w:lvlText w:val=""/>
+      <w:lvlJc w:val="left"/>
+      <w:pPr>
+        <w:ind w:left="6480" w:hanging="360"/>
+      </w:pPr>
+      <w:rPr>
+        <w:rFonts w:ascii="Wingdings" w:hAnsi="Wingdings" w:hint="default"/>
+      </w:rPr>
+    </w:lvl>
+  </w:abstractNum>
+  <w:abstractNum w:abstractNumId="18" w15:restartNumberingAfterBreak="0">
+    <w:nsid w:val="68997F5F"/>
+    <w:multiLevelType w:val="hybridMultilevel"/>
+    <w:tmpl w:val="905CC612"/>
+    <w:lvl w:ilvl="0" w:tplc="081C6C3C">
+      <w:start w:val="1"/>
+      <w:numFmt w:val="lowerLetter"/>
+      <w:lvlText w:val="%1."/>
+      <w:lvlJc w:val="left"/>
+      <w:pPr>
+        <w:ind w:left="1068" w:hanging="360"/>
+      </w:pPr>
+      <w:rPr>
+        <w:rFonts w:hint="default"/>
+      </w:rPr>
+    </w:lvl>
+    <w:lvl w:ilvl="1" w:tplc="040C0019" w:tentative="1">
+      <w:start w:val="1"/>
+      <w:numFmt w:val="lowerLetter"/>
+      <w:lvlText w:val="%2."/>
+      <w:lvlJc w:val="left"/>
+      <w:pPr>
+        <w:ind w:left="1788" w:hanging="360"/>
+      </w:pPr>
+    </w:lvl>
+    <w:lvl w:ilvl="2" w:tplc="040C001B" w:tentative="1">
+      <w:start w:val="1"/>
+      <w:numFmt w:val="lowerRoman"/>
+      <w:lvlText w:val="%3."/>
+      <w:lvlJc w:val="right"/>
+      <w:pPr>
+        <w:ind w:left="2508" w:hanging="180"/>
+      </w:pPr>
+    </w:lvl>
+    <w:lvl w:ilvl="3" w:tplc="040C000F" w:tentative="1">
+      <w:start w:val="1"/>
+      <w:numFmt w:val="decimal"/>
+      <w:lvlText w:val="%4."/>
+      <w:lvlJc w:val="left"/>
+      <w:pPr>
+        <w:ind w:left="3228" w:hanging="360"/>
+      </w:pPr>
+    </w:lvl>
+    <w:lvl w:ilvl="4" w:tplc="040C0019" w:tentative="1">
+      <w:start w:val="1"/>
+      <w:numFmt w:val="lowerLetter"/>
+      <w:lvlText w:val="%5."/>
+      <w:lvlJc w:val="left"/>
+      <w:pPr>
+        <w:ind w:left="3948" w:hanging="360"/>
+      </w:pPr>
+    </w:lvl>
+    <w:lvl w:ilvl="5" w:tplc="040C001B" w:tentative="1">
+      <w:start w:val="1"/>
+      <w:numFmt w:val="lowerRoman"/>
+      <w:lvlText w:val="%6."/>
+      <w:lvlJc w:val="right"/>
+      <w:pPr>
+        <w:ind w:left="4668" w:hanging="180"/>
+      </w:pPr>
+    </w:lvl>
+    <w:lvl w:ilvl="6" w:tplc="040C000F" w:tentative="1">
+      <w:start w:val="1"/>
+      <w:numFmt w:val="decimal"/>
+      <w:lvlText w:val="%7."/>
+      <w:lvlJc w:val="left"/>
+      <w:pPr>
+        <w:ind w:left="5388" w:hanging="360"/>
+      </w:pPr>
+    </w:lvl>
+    <w:lvl w:ilvl="7" w:tplc="040C0019" w:tentative="1">
+      <w:start w:val="1"/>
+      <w:numFmt w:val="lowerLetter"/>
+      <w:lvlText w:val="%8."/>
+      <w:lvlJc w:val="left"/>
+      <w:pPr>
+        <w:ind w:left="6108" w:hanging="360"/>
+      </w:pPr>
+    </w:lvl>
+    <w:lvl w:ilvl="8" w:tplc="040C001B" w:tentative="1">
+      <w:start w:val="1"/>
+      <w:numFmt w:val="lowerRoman"/>
+      <w:lvlText w:val="%9."/>
+      <w:lvlJc w:val="right"/>
+      <w:pPr>
+        <w:ind w:left="6828" w:hanging="180"/>
+      </w:pPr>
+    </w:lvl>
+  </w:abstractNum>
+  <w:abstractNum w:abstractNumId="19" w15:restartNumberingAfterBreak="0">
     <w:nsid w:val="69246709"/>
     <w:multiLevelType w:val="hybridMultilevel"/>
     <w:tmpl w:val="5AF040C8"/>
@@ -4191,7 +4875,120 @@
       </w:pPr>
     </w:lvl>
   </w:abstractNum>
-  <w:abstractNum w:abstractNumId="18" w15:restartNumberingAfterBreak="0">
+  <w:abstractNum w:abstractNumId="20" w15:restartNumberingAfterBreak="0">
+    <w:nsid w:val="6D036AFB"/>
+    <w:multiLevelType w:val="hybridMultilevel"/>
+    <w:tmpl w:val="C4880AE2"/>
+    <w:lvl w:ilvl="0" w:tplc="040C0001">
+      <w:start w:val="1"/>
+      <w:numFmt w:val="bullet"/>
+      <w:lvlText w:val=""/>
+      <w:lvlJc w:val="left"/>
+      <w:pPr>
+        <w:ind w:left="360" w:hanging="360"/>
+      </w:pPr>
+      <w:rPr>
+        <w:rFonts w:ascii="Symbol" w:hAnsi="Symbol" w:hint="default"/>
+      </w:rPr>
+    </w:lvl>
+    <w:lvl w:ilvl="1" w:tplc="040C0003" w:tentative="1">
+      <w:start w:val="1"/>
+      <w:numFmt w:val="bullet"/>
+      <w:lvlText w:val="o"/>
+      <w:lvlJc w:val="left"/>
+      <w:pPr>
+        <w:ind w:left="1080" w:hanging="360"/>
+      </w:pPr>
+      <w:rPr>
+        <w:rFonts w:ascii="Courier New" w:hAnsi="Courier New" w:cs="Courier New" w:hint="default"/>
+      </w:rPr>
+    </w:lvl>
+    <w:lvl w:ilvl="2" w:tplc="040C0005" w:tentative="1">
+      <w:start w:val="1"/>
+      <w:numFmt w:val="bullet"/>
+      <w:lvlText w:val=""/>
+      <w:lvlJc w:val="left"/>
+      <w:pPr>
+        <w:ind w:left="1800" w:hanging="360"/>
+      </w:pPr>
+      <w:rPr>
+        <w:rFonts w:ascii="Wingdings" w:hAnsi="Wingdings" w:hint="default"/>
+      </w:rPr>
+    </w:lvl>
+    <w:lvl w:ilvl="3" w:tplc="040C0001" w:tentative="1">
+      <w:start w:val="1"/>
+      <w:numFmt w:val="bullet"/>
+      <w:lvlText w:val=""/>
+      <w:lvlJc w:val="left"/>
+      <w:pPr>
+        <w:ind w:left="2520" w:hanging="360"/>
+      </w:pPr>
+      <w:rPr>
+        <w:rFonts w:ascii="Symbol" w:hAnsi="Symbol" w:hint="default"/>
+      </w:rPr>
+    </w:lvl>
+    <w:lvl w:ilvl="4" w:tplc="040C0003" w:tentative="1">
+      <w:start w:val="1"/>
+      <w:numFmt w:val="bullet"/>
+      <w:lvlText w:val="o"/>
+      <w:lvlJc w:val="left"/>
+      <w:pPr>
+        <w:ind w:left="3240" w:hanging="360"/>
+      </w:pPr>
+      <w:rPr>
+        <w:rFonts w:ascii="Courier New" w:hAnsi="Courier New" w:cs="Courier New" w:hint="default"/>
+      </w:rPr>
+    </w:lvl>
+    <w:lvl w:ilvl="5" w:tplc="040C0005" w:tentative="1">
+      <w:start w:val="1"/>
+      <w:numFmt w:val="bullet"/>
+      <w:lvlText w:val=""/>
+      <w:lvlJc w:val="left"/>
+      <w:pPr>
+        <w:ind w:left="3960" w:hanging="360"/>
+      </w:pPr>
+      <w:rPr>
+        <w:rFonts w:ascii="Wingdings" w:hAnsi="Wingdings" w:hint="default"/>
+      </w:rPr>
+    </w:lvl>
+    <w:lvl w:ilvl="6" w:tplc="040C0001" w:tentative="1">
+      <w:start w:val="1"/>
+      <w:numFmt w:val="bullet"/>
+      <w:lvlText w:val=""/>
+      <w:lvlJc w:val="left"/>
+      <w:pPr>
+        <w:ind w:left="4680" w:hanging="360"/>
+      </w:pPr>
+      <w:rPr>
+        <w:rFonts w:ascii="Symbol" w:hAnsi="Symbol" w:hint="default"/>
+      </w:rPr>
+    </w:lvl>
+    <w:lvl w:ilvl="7" w:tplc="040C0003" w:tentative="1">
+      <w:start w:val="1"/>
+      <w:numFmt w:val="bullet"/>
+      <w:lvlText w:val="o"/>
+      <w:lvlJc w:val="left"/>
+      <w:pPr>
+        <w:ind w:left="5400" w:hanging="360"/>
+      </w:pPr>
+      <w:rPr>
+        <w:rFonts w:ascii="Courier New" w:hAnsi="Courier New" w:cs="Courier New" w:hint="default"/>
+      </w:rPr>
+    </w:lvl>
+    <w:lvl w:ilvl="8" w:tplc="040C0005" w:tentative="1">
+      <w:start w:val="1"/>
+      <w:numFmt w:val="bullet"/>
+      <w:lvlText w:val=""/>
+      <w:lvlJc w:val="left"/>
+      <w:pPr>
+        <w:ind w:left="6120" w:hanging="360"/>
+      </w:pPr>
+      <w:rPr>
+        <w:rFonts w:ascii="Wingdings" w:hAnsi="Wingdings" w:hint="default"/>
+      </w:rPr>
+    </w:lvl>
+  </w:abstractNum>
+  <w:abstractNum w:abstractNumId="21" w15:restartNumberingAfterBreak="0">
     <w:nsid w:val="6F3225A4"/>
     <w:multiLevelType w:val="hybridMultilevel"/>
     <w:tmpl w:val="057E2656"/>
@@ -4347,7 +5144,7 @@
     <w:abstractNumId w:val="3"/>
   </w:num>
   <w:num w:numId="15">
-    <w:abstractNumId w:val="18"/>
+    <w:abstractNumId w:val="21"/>
   </w:num>
   <w:num w:numId="16">
     <w:abstractNumId w:val="13"/>
@@ -4359,7 +5156,16 @@
     <w:abstractNumId w:val="12"/>
   </w:num>
   <w:num w:numId="19">
+    <w:abstractNumId w:val="19"/>
+  </w:num>
+  <w:num w:numId="20">
     <w:abstractNumId w:val="17"/>
+  </w:num>
+  <w:num w:numId="21">
+    <w:abstractNumId w:val="20"/>
+  </w:num>
+  <w:num w:numId="22">
+    <w:abstractNumId w:val="18"/>
   </w:num>
   <w:numIdMacAtCleanup w:val="10"/>
 </w:numbering>
@@ -5331,6 +6137,7 @@
   <w:rsids>
     <w:rsidRoot w:val="00EC1F23"/>
     <w:rsid w:val="00100EE2"/>
+    <w:rsid w:val="005B0204"/>
     <w:rsid w:val="00614D5E"/>
     <w:rsid w:val="00646ADD"/>
     <w:rsid w:val="006C15BF"/>
@@ -6132,6 +6939,16 @@
 </file>
 
 <file path=customXml/item3.xml><?xml version="1.0" encoding="utf-8"?>
+<p:properties xmlns:p="http://schemas.microsoft.com/office/2006/metadata/properties" xmlns:xsi="http://www.w3.org/2001/XMLSchema-instance" xmlns:pc="http://schemas.microsoft.com/office/infopath/2007/PartnerControls">
+  <documentManagement/>
+</p:properties>
+</file>
+
+<file path=customXml/item4.xml><?xml version="1.0" encoding="utf-8"?>
+<b:Sources xmlns:b="http://schemas.openxmlformats.org/officeDocument/2006/bibliography" xmlns="http://schemas.openxmlformats.org/officeDocument/2006/bibliography" SelectedStyle="\APASixthEditionOfficeOnline.xsl" StyleName="APA" Version="6"/>
+</file>
+
+<file path=customXml/item5.xml><?xml version="1.0" encoding="utf-8"?>
 <ct:contentTypeSchema xmlns:ct="http://schemas.microsoft.com/office/2006/metadata/contentType" xmlns:ma="http://schemas.microsoft.com/office/2006/metadata/properties/metaAttributes" ct:_="" ma:_="" ma:contentTypeName="Document" ma:contentTypeID="0x01010046F09D84A86AC84AAA271B8FE1E62163" ma:contentTypeVersion="5" ma:contentTypeDescription="Crée un document." ma:contentTypeScope="" ma:versionID="889e0297d5831a744247f181101ffd07">
   <xsd:schema xmlns:xsd="http://www.w3.org/2001/XMLSchema" xmlns:xs="http://www.w3.org/2001/XMLSchema" xmlns:p="http://schemas.microsoft.com/office/2006/metadata/properties" xmlns:ns3="4ff4112d-23b5-46ac-8872-9785bec3d260" xmlns:ns4="6a33996b-0d0f-4591-8b34-228e42c0718b" targetNamespace="http://schemas.microsoft.com/office/2006/metadata/properties" ma:root="true" ma:fieldsID="6e79e435b9c3b41f7b5d71a2c9221e81" ns3:_="" ns4:_="">
     <xsd:import namespace="4ff4112d-23b5-46ac-8872-9785bec3d260"/>
@@ -6302,16 +7119,6 @@
 </ct:contentTypeSchema>
 </file>
 
-<file path=customXml/item4.xml><?xml version="1.0" encoding="utf-8"?>
-<b:Sources xmlns:b="http://schemas.openxmlformats.org/officeDocument/2006/bibliography" xmlns="http://schemas.openxmlformats.org/officeDocument/2006/bibliography" SelectedStyle="\APASixthEditionOfficeOnline.xsl" StyleName="APA" Version="6"/>
-</file>
-
-<file path=customXml/item5.xml><?xml version="1.0" encoding="utf-8"?>
-<p:properties xmlns:p="http://schemas.microsoft.com/office/2006/metadata/properties" xmlns:xsi="http://www.w3.org/2001/XMLSchema-instance" xmlns:pc="http://schemas.microsoft.com/office/infopath/2007/PartnerControls">
-  <documentManagement/>
-</p:properties>
-</file>
-
 <file path=customXml/itemProps1.xml><?xml version="1.0" encoding="utf-8"?>
 <ds:datastoreItem xmlns:ds="http://schemas.openxmlformats.org/officeDocument/2006/customXml" ds:itemID="{55AF091B-3C7A-41E3-B477-F2FDAA23CFDA}">
   <ds:schemaRefs>
@@ -6329,6 +7136,23 @@
 </file>
 
 <file path=customXml/itemProps3.xml><?xml version="1.0" encoding="utf-8"?>
+<ds:datastoreItem xmlns:ds="http://schemas.openxmlformats.org/officeDocument/2006/customXml" ds:itemID="{AF9A2CAC-9EAE-4F15-85A5-E67811D0B866}">
+  <ds:schemaRefs>
+    <ds:schemaRef ds:uri="http://schemas.microsoft.com/office/2006/metadata/properties"/>
+    <ds:schemaRef ds:uri="http://schemas.microsoft.com/office/infopath/2007/PartnerControls"/>
+  </ds:schemaRefs>
+</ds:datastoreItem>
+</file>
+
+<file path=customXml/itemProps4.xml><?xml version="1.0" encoding="utf-8"?>
+<ds:datastoreItem xmlns:ds="http://schemas.openxmlformats.org/officeDocument/2006/customXml" ds:itemID="{A5397648-45C6-451D-ADFC-B179183C297B}">
+  <ds:schemaRefs>
+    <ds:schemaRef ds:uri="http://schemas.openxmlformats.org/officeDocument/2006/bibliography"/>
+  </ds:schemaRefs>
+</ds:datastoreItem>
+</file>
+
+<file path=customXml/itemProps5.xml><?xml version="1.0" encoding="utf-8"?>
 <ds:datastoreItem xmlns:ds="http://schemas.openxmlformats.org/officeDocument/2006/customXml" ds:itemID="{6406B5AD-BADC-42B5-AC61-54D62A79BB19}">
   <ds:schemaRefs>
     <ds:schemaRef ds:uri="http://schemas.microsoft.com/office/2006/metadata/contentType"/>
@@ -6345,21 +7169,4 @@
     <ds:schemaRef ds:uri="http://schemas.microsoft.com/internal/obd"/>
   </ds:schemaRefs>
 </ds:datastoreItem>
-</file>
-
-<file path=customXml/itemProps4.xml><?xml version="1.0" encoding="utf-8"?>
-<ds:datastoreItem xmlns:ds="http://schemas.openxmlformats.org/officeDocument/2006/customXml" ds:itemID="{A5397648-45C6-451D-ADFC-B179183C297B}">
-  <ds:schemaRefs>
-    <ds:schemaRef ds:uri="http://schemas.openxmlformats.org/officeDocument/2006/bibliography"/>
-  </ds:schemaRefs>
-</ds:datastoreItem>
-</file>
-
-<file path=customXml/itemProps5.xml><?xml version="1.0" encoding="utf-8"?>
-<ds:datastoreItem xmlns:ds="http://schemas.openxmlformats.org/officeDocument/2006/customXml" ds:itemID="{AF9A2CAC-9EAE-4F15-85A5-E67811D0B866}">
-  <ds:schemaRefs>
-    <ds:schemaRef ds:uri="http://schemas.microsoft.com/office/2006/metadata/properties"/>
-    <ds:schemaRef ds:uri="http://schemas.microsoft.com/office/infopath/2007/PartnerControls"/>
-  </ds:schemaRefs>
-</ds:datastoreItem>
 </file>
</xml_diff>

<commit_message>
app web doc: admin ok
</commit_message>
<xml_diff>
--- a/docs/documentation d'utilisation/utilisation_application_web_groupe6_v1.docx
+++ b/docs/documentation d'utilisation/utilisation_application_web_groupe6_v1.docx
@@ -1375,6 +1375,9 @@
         </mc:AlternateContent>
       </w:r>
       <w:r>
+        <w:rPr>
+          <w:noProof/>
+        </w:rPr>
         <w:drawing>
           <wp:inline distT="0" distB="0" distL="0" distR="0" wp14:anchorId="3BD4B5C1" wp14:editId="23ABE6B4">
             <wp:extent cx="6058894" cy="3250481"/>
@@ -1610,6 +1613,9 @@
         <w:spacing w:line="276" w:lineRule="auto"/>
       </w:pPr>
       <w:r>
+        <w:rPr>
+          <w:noProof/>
+        </w:rPr>
         <w:drawing>
           <wp:inline distT="0" distB="0" distL="0" distR="0" wp14:anchorId="1B496C48" wp14:editId="451BA232">
             <wp:extent cx="6120130" cy="2157095"/>
@@ -1683,6 +1689,9 @@
         <w:jc w:val="both"/>
       </w:pPr>
       <w:r>
+        <w:rPr>
+          <w:noProof/>
+        </w:rPr>
         <w:drawing>
           <wp:inline distT="0" distB="0" distL="0" distR="0" wp14:anchorId="196213DF" wp14:editId="7A277527">
             <wp:extent cx="6120130" cy="2318385"/>
@@ -1787,7 +1796,255 @@
         <w:jc w:val="both"/>
       </w:pPr>
       <w:r>
-        <w:t>En cliquant sur l’onglet « Administration », vous pourrez alors consulter la liste des administrateurs du site, qui ont les droits maximum et une navigation libre sur toutes les interfaces de l’application.</w:t>
+        <w:t>En cliquant sur l’onglet « Administration », vous pourrez alors consulter la liste des administrateurs du site</w:t>
+      </w:r>
+      <w:r>
+        <w:t xml:space="preserve"> et leurs coordonnées : les administrateurs </w:t>
+      </w:r>
+      <w:r>
+        <w:t>ont les droits maximum et une navigation libre sur toutes les interfaces de l’application.</w:t>
+      </w:r>
+    </w:p>
+    <w:p>
+      <w:pPr>
+        <w:pStyle w:val="Sansinterligne"/>
+        <w:spacing w:line="276" w:lineRule="auto"/>
+        <w:jc w:val="both"/>
+      </w:pPr>
+      <w:r>
+        <w:lastRenderedPageBreak/>
+        <w:drawing>
+          <wp:inline distT="0" distB="0" distL="0" distR="0" wp14:anchorId="56E27B4F" wp14:editId="3938397C">
+            <wp:extent cx="6120130" cy="2867660"/>
+            <wp:effectExtent l="0" t="0" r="0" b="8890"/>
+            <wp:docPr id="11" name="Image 11"/>
+            <wp:cNvGraphicFramePr>
+              <a:graphicFrameLocks xmlns:a="http://schemas.openxmlformats.org/drawingml/2006/main" noChangeAspect="1"/>
+            </wp:cNvGraphicFramePr>
+            <a:graphic xmlns:a="http://schemas.openxmlformats.org/drawingml/2006/main">
+              <a:graphicData uri="http://schemas.openxmlformats.org/drawingml/2006/picture">
+                <pic:pic xmlns:pic="http://schemas.openxmlformats.org/drawingml/2006/picture">
+                  <pic:nvPicPr>
+                    <pic:cNvPr id="1" name=""/>
+                    <pic:cNvPicPr/>
+                  </pic:nvPicPr>
+                  <pic:blipFill>
+                    <a:blip r:embed="rId18"/>
+                    <a:stretch>
+                      <a:fillRect/>
+                    </a:stretch>
+                  </pic:blipFill>
+                  <pic:spPr>
+                    <a:xfrm>
+                      <a:off x="0" y="0"/>
+                      <a:ext cx="6120130" cy="2867660"/>
+                    </a:xfrm>
+                    <a:prstGeom prst="rect">
+                      <a:avLst/>
+                    </a:prstGeom>
+                  </pic:spPr>
+                </pic:pic>
+              </a:graphicData>
+            </a:graphic>
+          </wp:inline>
+        </w:drawing>
+      </w:r>
+    </w:p>
+    <w:p>
+      <w:pPr>
+        <w:pStyle w:val="Sansinterligne"/>
+        <w:spacing w:line="276" w:lineRule="auto"/>
+        <w:jc w:val="both"/>
+      </w:pPr>
+    </w:p>
+    <w:p>
+      <w:pPr>
+        <w:pStyle w:val="Sansinterligne"/>
+        <w:numPr>
+          <w:ilvl w:val="0"/>
+          <w:numId w:val="23"/>
+        </w:numPr>
+        <w:spacing w:line="276" w:lineRule="auto"/>
+        <w:jc w:val="both"/>
+        <w:rPr>
+          <w:b/>
+          <w:bCs/>
+        </w:rPr>
+      </w:pPr>
+      <w:r>
+        <w:rPr>
+          <w:b/>
+          <w:bCs/>
+        </w:rPr>
+        <w:t>Ajouter un administrateur</w:t>
+      </w:r>
+    </w:p>
+    <w:p>
+      <w:pPr>
+        <w:pStyle w:val="Sansinterligne"/>
+        <w:spacing w:line="276" w:lineRule="auto"/>
+        <w:jc w:val="both"/>
+        <w:rPr>
+          <w:b/>
+          <w:bCs/>
+        </w:rPr>
+      </w:pPr>
+    </w:p>
+    <w:p>
+      <w:pPr>
+        <w:pStyle w:val="Sansinterligne"/>
+        <w:spacing w:line="276" w:lineRule="auto"/>
+        <w:jc w:val="both"/>
+      </w:pPr>
+      <w:r>
+        <w:t xml:space="preserve">En tant qu’administrateur, il est possible de créer un nouvel </w:t>
+      </w:r>
+      <w:r>
+        <w:t>administrateur</w:t>
+      </w:r>
+      <w:r>
+        <w:t xml:space="preserve">. Pour ce faire, cliquer sur </w:t>
+      </w:r>
+      <w:r>
+        <w:t>« Ajouter un administrateur » dans le menu de gauche.</w:t>
+      </w:r>
+      <w:r>
+        <w:t xml:space="preserve"> </w:t>
+      </w:r>
+      <w:r>
+        <w:t>Un formulaire sera alors disponible dans lequel il faudra renseigner le nom, prénom et adresse e-mail du nouvel administrateur</w:t>
+      </w:r>
+      <w:r>
+        <w:t> : un e-mail sera alors envoyé sur cette adresse e-mail pour que le nouvel utilisateur définisse son mot de passe.</w:t>
+      </w:r>
+    </w:p>
+    <w:p>
+      <w:pPr>
+        <w:pStyle w:val="Sansinterligne"/>
+        <w:spacing w:line="276" w:lineRule="auto"/>
+        <w:jc w:val="both"/>
+      </w:pPr>
+      <w:r>
+        <w:t>Une fois chose faite, vous serez redirigé sur la liste des administrateurs.</w:t>
+      </w:r>
+    </w:p>
+    <w:p>
+      <w:pPr>
+        <w:pStyle w:val="Sansinterligne"/>
+        <w:spacing w:line="276" w:lineRule="auto"/>
+        <w:jc w:val="both"/>
+      </w:pPr>
+    </w:p>
+    <w:p>
+      <w:pPr>
+        <w:pStyle w:val="Sansinterligne"/>
+        <w:numPr>
+          <w:ilvl w:val="0"/>
+          <w:numId w:val="23"/>
+        </w:numPr>
+        <w:spacing w:line="276" w:lineRule="auto"/>
+        <w:jc w:val="both"/>
+        <w:rPr>
+          <w:b/>
+          <w:bCs/>
+        </w:rPr>
+      </w:pPr>
+      <w:r>
+        <w:rPr>
+          <w:b/>
+          <w:bCs/>
+        </w:rPr>
+        <w:t>Supprimer un administrateur</w:t>
+      </w:r>
+    </w:p>
+    <w:p>
+      <w:pPr>
+        <w:pStyle w:val="Sansinterligne"/>
+        <w:spacing w:line="276" w:lineRule="auto"/>
+        <w:jc w:val="both"/>
+        <w:rPr>
+          <w:b/>
+          <w:bCs/>
+        </w:rPr>
+      </w:pPr>
+    </w:p>
+    <w:p>
+      <w:pPr>
+        <w:pStyle w:val="Sansinterligne"/>
+        <w:spacing w:line="276" w:lineRule="auto"/>
+        <w:jc w:val="both"/>
+      </w:pPr>
+      <w:r>
+        <w:t xml:space="preserve">Il est possible de supprimer </w:t>
+      </w:r>
+      <w:r>
+        <w:t>un administrateur</w:t>
+      </w:r>
+      <w:r>
+        <w:t>, à l’exception de son propre compte</w:t>
+      </w:r>
+      <w:r>
+        <w:t xml:space="preserve"> administrateur</w:t>
+      </w:r>
+      <w:r>
+        <w:t xml:space="preserve">. Pour ce faire, cliquez sur l’icône </w:t>
+      </w:r>
+      <w:r>
+        <w:t xml:space="preserve">en forme de poubelle : </w:t>
+      </w:r>
+      <w:r>
+        <w:t>si vous confirmez votre choix dans la pop-up qui apparaît, l’administrateur sera supprimé et immédiatement retiré de la liste.</w:t>
+      </w:r>
+    </w:p>
+    <w:p>
+      <w:pPr>
+        <w:pStyle w:val="Sansinterligne"/>
+        <w:spacing w:line="276" w:lineRule="auto"/>
+        <w:jc w:val="both"/>
+      </w:pPr>
+    </w:p>
+    <w:p>
+      <w:pPr>
+        <w:pStyle w:val="Sansinterligne"/>
+        <w:spacing w:line="276" w:lineRule="auto"/>
+        <w:jc w:val="both"/>
+      </w:pPr>
+      <w:r>
+        <w:drawing>
+          <wp:inline distT="0" distB="0" distL="0" distR="0" wp14:anchorId="306B02DF" wp14:editId="35E004FE">
+            <wp:extent cx="6120130" cy="2867660"/>
+            <wp:effectExtent l="0" t="0" r="0" b="8890"/>
+            <wp:docPr id="2" name="Image 2"/>
+            <wp:cNvGraphicFramePr>
+              <a:graphicFrameLocks xmlns:a="http://schemas.openxmlformats.org/drawingml/2006/main" noChangeAspect="1"/>
+            </wp:cNvGraphicFramePr>
+            <a:graphic xmlns:a="http://schemas.openxmlformats.org/drawingml/2006/main">
+              <a:graphicData uri="http://schemas.openxmlformats.org/drawingml/2006/picture">
+                <pic:pic xmlns:pic="http://schemas.openxmlformats.org/drawingml/2006/picture">
+                  <pic:nvPicPr>
+                    <pic:cNvPr id="1" name=""/>
+                    <pic:cNvPicPr/>
+                  </pic:nvPicPr>
+                  <pic:blipFill>
+                    <a:blip r:embed="rId18"/>
+                    <a:stretch>
+                      <a:fillRect/>
+                    </a:stretch>
+                  </pic:blipFill>
+                  <pic:spPr>
+                    <a:xfrm>
+                      <a:off x="0" y="0"/>
+                      <a:ext cx="6120130" cy="2867660"/>
+                    </a:xfrm>
+                    <a:prstGeom prst="rect">
+                      <a:avLst/>
+                    </a:prstGeom>
+                  </pic:spPr>
+                </pic:pic>
+              </a:graphicData>
+            </a:graphic>
+          </wp:inline>
+        </w:drawing>
       </w:r>
     </w:p>
     <w:p>
@@ -2434,8 +2691,8 @@
       </w:pPr>
     </w:p>
     <w:sectPr>
-      <w:headerReference w:type="default" r:id="rId18"/>
-      <w:footerReference w:type="default" r:id="rId19"/>
+      <w:headerReference w:type="default" r:id="rId19"/>
+      <w:footerReference w:type="default" r:id="rId20"/>
       <w:pgSz w:w="11906" w:h="16838"/>
       <w:pgMar w:top="1134" w:right="1134" w:bottom="1134" w:left="1134" w:header="708" w:footer="708" w:gutter="0"/>
       <w:pgNumType w:start="0"/>
@@ -3204,6 +3461,95 @@
     </w:lvl>
   </w:abstractNum>
   <w:abstractNum w:abstractNumId="3" w15:restartNumberingAfterBreak="0">
+    <w:nsid w:val="1797212B"/>
+    <w:multiLevelType w:val="hybridMultilevel"/>
+    <w:tmpl w:val="1EAAE782"/>
+    <w:lvl w:ilvl="0" w:tplc="040C000F">
+      <w:start w:val="1"/>
+      <w:numFmt w:val="decimal"/>
+      <w:lvlText w:val="%1."/>
+      <w:lvlJc w:val="left"/>
+      <w:pPr>
+        <w:ind w:left="1776" w:hanging="360"/>
+      </w:pPr>
+      <w:rPr>
+        <w:rFonts w:hint="default"/>
+      </w:rPr>
+    </w:lvl>
+    <w:lvl w:ilvl="1" w:tplc="040C0019" w:tentative="1">
+      <w:start w:val="1"/>
+      <w:numFmt w:val="lowerLetter"/>
+      <w:lvlText w:val="%2."/>
+      <w:lvlJc w:val="left"/>
+      <w:pPr>
+        <w:ind w:left="2496" w:hanging="360"/>
+      </w:pPr>
+    </w:lvl>
+    <w:lvl w:ilvl="2" w:tplc="040C001B" w:tentative="1">
+      <w:start w:val="1"/>
+      <w:numFmt w:val="lowerRoman"/>
+      <w:lvlText w:val="%3."/>
+      <w:lvlJc w:val="right"/>
+      <w:pPr>
+        <w:ind w:left="3216" w:hanging="180"/>
+      </w:pPr>
+    </w:lvl>
+    <w:lvl w:ilvl="3" w:tplc="040C000F" w:tentative="1">
+      <w:start w:val="1"/>
+      <w:numFmt w:val="decimal"/>
+      <w:lvlText w:val="%4."/>
+      <w:lvlJc w:val="left"/>
+      <w:pPr>
+        <w:ind w:left="3936" w:hanging="360"/>
+      </w:pPr>
+    </w:lvl>
+    <w:lvl w:ilvl="4" w:tplc="040C0019" w:tentative="1">
+      <w:start w:val="1"/>
+      <w:numFmt w:val="lowerLetter"/>
+      <w:lvlText w:val="%5."/>
+      <w:lvlJc w:val="left"/>
+      <w:pPr>
+        <w:ind w:left="4656" w:hanging="360"/>
+      </w:pPr>
+    </w:lvl>
+    <w:lvl w:ilvl="5" w:tplc="040C001B" w:tentative="1">
+      <w:start w:val="1"/>
+      <w:numFmt w:val="lowerRoman"/>
+      <w:lvlText w:val="%6."/>
+      <w:lvlJc w:val="right"/>
+      <w:pPr>
+        <w:ind w:left="5376" w:hanging="180"/>
+      </w:pPr>
+    </w:lvl>
+    <w:lvl w:ilvl="6" w:tplc="040C000F" w:tentative="1">
+      <w:start w:val="1"/>
+      <w:numFmt w:val="decimal"/>
+      <w:lvlText w:val="%7."/>
+      <w:lvlJc w:val="left"/>
+      <w:pPr>
+        <w:ind w:left="6096" w:hanging="360"/>
+      </w:pPr>
+    </w:lvl>
+    <w:lvl w:ilvl="7" w:tplc="040C0019" w:tentative="1">
+      <w:start w:val="1"/>
+      <w:numFmt w:val="lowerLetter"/>
+      <w:lvlText w:val="%8."/>
+      <w:lvlJc w:val="left"/>
+      <w:pPr>
+        <w:ind w:left="6816" w:hanging="360"/>
+      </w:pPr>
+    </w:lvl>
+    <w:lvl w:ilvl="8" w:tplc="040C001B" w:tentative="1">
+      <w:start w:val="1"/>
+      <w:numFmt w:val="lowerRoman"/>
+      <w:lvlText w:val="%9."/>
+      <w:lvlJc w:val="right"/>
+      <w:pPr>
+        <w:ind w:left="7536" w:hanging="180"/>
+      </w:pPr>
+    </w:lvl>
+  </w:abstractNum>
+  <w:abstractNum w:abstractNumId="4" w15:restartNumberingAfterBreak="0">
     <w:nsid w:val="21A60BC4"/>
     <w:multiLevelType w:val="hybridMultilevel"/>
     <w:tmpl w:val="4562159A"/>
@@ -3316,7 +3662,7 @@
       </w:rPr>
     </w:lvl>
   </w:abstractNum>
-  <w:abstractNum w:abstractNumId="4" w15:restartNumberingAfterBreak="0">
+  <w:abstractNum w:abstractNumId="5" w15:restartNumberingAfterBreak="0">
     <w:nsid w:val="29D80B50"/>
     <w:multiLevelType w:val="hybridMultilevel"/>
     <w:tmpl w:val="634CCE84"/>
@@ -3429,7 +3775,7 @@
       </w:rPr>
     </w:lvl>
   </w:abstractNum>
-  <w:abstractNum w:abstractNumId="5" w15:restartNumberingAfterBreak="0">
+  <w:abstractNum w:abstractNumId="6" w15:restartNumberingAfterBreak="0">
     <w:nsid w:val="2BAF1ECA"/>
     <w:multiLevelType w:val="hybridMultilevel"/>
     <w:tmpl w:val="BAF0F79E"/>
@@ -3542,7 +3888,7 @@
       </w:rPr>
     </w:lvl>
   </w:abstractNum>
-  <w:abstractNum w:abstractNumId="6" w15:restartNumberingAfterBreak="0">
+  <w:abstractNum w:abstractNumId="7" w15:restartNumberingAfterBreak="0">
     <w:nsid w:val="2EEF4762"/>
     <w:multiLevelType w:val="hybridMultilevel"/>
     <w:tmpl w:val="53263DBA"/>
@@ -3655,7 +4001,7 @@
       </w:rPr>
     </w:lvl>
   </w:abstractNum>
-  <w:abstractNum w:abstractNumId="7" w15:restartNumberingAfterBreak="0">
+  <w:abstractNum w:abstractNumId="8" w15:restartNumberingAfterBreak="0">
     <w:nsid w:val="362E4787"/>
     <w:multiLevelType w:val="hybridMultilevel"/>
     <w:tmpl w:val="475ABC84"/>
@@ -3747,7 +4093,7 @@
       </w:pPr>
     </w:lvl>
   </w:abstractNum>
-  <w:abstractNum w:abstractNumId="8" w15:restartNumberingAfterBreak="0">
+  <w:abstractNum w:abstractNumId="9" w15:restartNumberingAfterBreak="0">
     <w:nsid w:val="37E75F48"/>
     <w:multiLevelType w:val="hybridMultilevel"/>
     <w:tmpl w:val="C37884A4"/>
@@ -3839,7 +4185,7 @@
       </w:pPr>
     </w:lvl>
   </w:abstractNum>
-  <w:abstractNum w:abstractNumId="9" w15:restartNumberingAfterBreak="0">
+  <w:abstractNum w:abstractNumId="10" w15:restartNumberingAfterBreak="0">
     <w:nsid w:val="3B102576"/>
     <w:multiLevelType w:val="hybridMultilevel"/>
     <w:tmpl w:val="7960C0CA"/>
@@ -3931,7 +4277,7 @@
       </w:pPr>
     </w:lvl>
   </w:abstractNum>
-  <w:abstractNum w:abstractNumId="10" w15:restartNumberingAfterBreak="0">
+  <w:abstractNum w:abstractNumId="11" w15:restartNumberingAfterBreak="0">
     <w:nsid w:val="4069354A"/>
     <w:multiLevelType w:val="hybridMultilevel"/>
     <w:tmpl w:val="0DA0F812"/>
@@ -4023,7 +4369,7 @@
       </w:pPr>
     </w:lvl>
   </w:abstractNum>
-  <w:abstractNum w:abstractNumId="11" w15:restartNumberingAfterBreak="0">
+  <w:abstractNum w:abstractNumId="12" w15:restartNumberingAfterBreak="0">
     <w:nsid w:val="461E4238"/>
     <w:multiLevelType w:val="hybridMultilevel"/>
     <w:tmpl w:val="18781280"/>
@@ -4113,7 +4459,7 @@
       </w:pPr>
     </w:lvl>
   </w:abstractNum>
-  <w:abstractNum w:abstractNumId="12" w15:restartNumberingAfterBreak="0">
+  <w:abstractNum w:abstractNumId="13" w15:restartNumberingAfterBreak="0">
     <w:nsid w:val="58352D34"/>
     <w:multiLevelType w:val="hybridMultilevel"/>
     <w:tmpl w:val="689224D8"/>
@@ -4202,7 +4548,7 @@
       </w:pPr>
     </w:lvl>
   </w:abstractNum>
-  <w:abstractNum w:abstractNumId="13" w15:restartNumberingAfterBreak="0">
+  <w:abstractNum w:abstractNumId="14" w15:restartNumberingAfterBreak="0">
     <w:nsid w:val="5DA71B0D"/>
     <w:multiLevelType w:val="hybridMultilevel"/>
     <w:tmpl w:val="FD205812"/>
@@ -4291,7 +4637,7 @@
       </w:pPr>
     </w:lvl>
   </w:abstractNum>
-  <w:abstractNum w:abstractNumId="14" w15:restartNumberingAfterBreak="0">
+  <w:abstractNum w:abstractNumId="15" w15:restartNumberingAfterBreak="0">
     <w:nsid w:val="5DC81096"/>
     <w:multiLevelType w:val="hybridMultilevel"/>
     <w:tmpl w:val="C018D7F6"/>
@@ -4381,7 +4727,7 @@
       </w:pPr>
     </w:lvl>
   </w:abstractNum>
-  <w:abstractNum w:abstractNumId="15" w15:restartNumberingAfterBreak="0">
+  <w:abstractNum w:abstractNumId="16" w15:restartNumberingAfterBreak="0">
     <w:nsid w:val="625D445C"/>
     <w:multiLevelType w:val="hybridMultilevel"/>
     <w:tmpl w:val="0D56F0F6"/>
@@ -4471,7 +4817,7 @@
       </w:pPr>
     </w:lvl>
   </w:abstractNum>
-  <w:abstractNum w:abstractNumId="16" w15:restartNumberingAfterBreak="0">
+  <w:abstractNum w:abstractNumId="17" w15:restartNumberingAfterBreak="0">
     <w:nsid w:val="6478276A"/>
     <w:multiLevelType w:val="hybridMultilevel"/>
     <w:tmpl w:val="A9BC1C00"/>
@@ -4585,7 +4931,7 @@
       </w:rPr>
     </w:lvl>
   </w:abstractNum>
-  <w:abstractNum w:abstractNumId="17" w15:restartNumberingAfterBreak="0">
+  <w:abstractNum w:abstractNumId="18" w15:restartNumberingAfterBreak="0">
     <w:nsid w:val="66EC3C4A"/>
     <w:multiLevelType w:val="hybridMultilevel"/>
     <w:tmpl w:val="B1DE086E"/>
@@ -4697,7 +5043,7 @@
       </w:rPr>
     </w:lvl>
   </w:abstractNum>
-  <w:abstractNum w:abstractNumId="18" w15:restartNumberingAfterBreak="0">
+  <w:abstractNum w:abstractNumId="19" w15:restartNumberingAfterBreak="0">
     <w:nsid w:val="68997F5F"/>
     <w:multiLevelType w:val="hybridMultilevel"/>
     <w:tmpl w:val="905CC612"/>
@@ -4786,7 +5132,7 @@
       </w:pPr>
     </w:lvl>
   </w:abstractNum>
-  <w:abstractNum w:abstractNumId="19" w15:restartNumberingAfterBreak="0">
+  <w:abstractNum w:abstractNumId="20" w15:restartNumberingAfterBreak="0">
     <w:nsid w:val="69246709"/>
     <w:multiLevelType w:val="hybridMultilevel"/>
     <w:tmpl w:val="5AF040C8"/>
@@ -4875,7 +5221,7 @@
       </w:pPr>
     </w:lvl>
   </w:abstractNum>
-  <w:abstractNum w:abstractNumId="20" w15:restartNumberingAfterBreak="0">
+  <w:abstractNum w:abstractNumId="21" w15:restartNumberingAfterBreak="0">
     <w:nsid w:val="6D036AFB"/>
     <w:multiLevelType w:val="hybridMultilevel"/>
     <w:tmpl w:val="C4880AE2"/>
@@ -4988,7 +5334,7 @@
       </w:rPr>
     </w:lvl>
   </w:abstractNum>
-  <w:abstractNum w:abstractNumId="21" w15:restartNumberingAfterBreak="0">
+  <w:abstractNum w:abstractNumId="22" w15:restartNumberingAfterBreak="0">
     <w:nsid w:val="6F3225A4"/>
     <w:multiLevelType w:val="hybridMultilevel"/>
     <w:tmpl w:val="057E2656"/>
@@ -5102,70 +5448,73 @@
     </w:lvl>
   </w:abstractNum>
   <w:num w:numId="1">
+    <w:abstractNumId w:val="12"/>
+  </w:num>
+  <w:num w:numId="2">
     <w:abstractNumId w:val="11"/>
   </w:num>
-  <w:num w:numId="2">
-    <w:abstractNumId w:val="10"/>
-  </w:num>
   <w:num w:numId="3">
-    <w:abstractNumId w:val="8"/>
+    <w:abstractNumId w:val="9"/>
   </w:num>
   <w:num w:numId="4">
-    <w:abstractNumId w:val="16"/>
+    <w:abstractNumId w:val="17"/>
   </w:num>
   <w:num w:numId="5">
-    <w:abstractNumId w:val="7"/>
+    <w:abstractNumId w:val="8"/>
   </w:num>
   <w:num w:numId="6">
     <w:abstractNumId w:val="2"/>
   </w:num>
   <w:num w:numId="7">
+    <w:abstractNumId w:val="7"/>
+  </w:num>
+  <w:num w:numId="8">
+    <w:abstractNumId w:val="5"/>
+  </w:num>
+  <w:num w:numId="9">
     <w:abstractNumId w:val="6"/>
   </w:num>
-  <w:num w:numId="8">
-    <w:abstractNumId w:val="4"/>
-  </w:num>
-  <w:num w:numId="9">
-    <w:abstractNumId w:val="5"/>
-  </w:num>
   <w:num w:numId="10">
-    <w:abstractNumId w:val="15"/>
+    <w:abstractNumId w:val="16"/>
   </w:num>
   <w:num w:numId="11">
     <w:abstractNumId w:val="1"/>
   </w:num>
   <w:num w:numId="12">
-    <w:abstractNumId w:val="9"/>
+    <w:abstractNumId w:val="10"/>
   </w:num>
   <w:num w:numId="13">
-    <w:abstractNumId w:val="14"/>
+    <w:abstractNumId w:val="15"/>
   </w:num>
   <w:num w:numId="14">
-    <w:abstractNumId w:val="3"/>
+    <w:abstractNumId w:val="4"/>
   </w:num>
   <w:num w:numId="15">
-    <w:abstractNumId w:val="21"/>
+    <w:abstractNumId w:val="22"/>
   </w:num>
   <w:num w:numId="16">
-    <w:abstractNumId w:val="13"/>
+    <w:abstractNumId w:val="14"/>
   </w:num>
   <w:num w:numId="17">
     <w:abstractNumId w:val="0"/>
   </w:num>
   <w:num w:numId="18">
-    <w:abstractNumId w:val="12"/>
+    <w:abstractNumId w:val="13"/>
   </w:num>
   <w:num w:numId="19">
+    <w:abstractNumId w:val="20"/>
+  </w:num>
+  <w:num w:numId="20">
+    <w:abstractNumId w:val="18"/>
+  </w:num>
+  <w:num w:numId="21">
+    <w:abstractNumId w:val="21"/>
+  </w:num>
+  <w:num w:numId="22">
     <w:abstractNumId w:val="19"/>
   </w:num>
-  <w:num w:numId="20">
-    <w:abstractNumId w:val="17"/>
-  </w:num>
-  <w:num w:numId="21">
-    <w:abstractNumId w:val="20"/>
-  </w:num>
-  <w:num w:numId="22">
-    <w:abstractNumId w:val="18"/>
+  <w:num w:numId="23">
+    <w:abstractNumId w:val="3"/>
   </w:num>
   <w:numIdMacAtCleanup w:val="10"/>
 </w:numbering>
@@ -6137,6 +6486,7 @@
   <w:rsids>
     <w:rsidRoot w:val="00EC1F23"/>
     <w:rsid w:val="00100EE2"/>
+    <w:rsid w:val="00443B6B"/>
     <w:rsid w:val="005B0204"/>
     <w:rsid w:val="00614D5E"/>
     <w:rsid w:val="00646ADD"/>
@@ -6939,16 +7289,6 @@
 </file>
 
 <file path=customXml/item3.xml><?xml version="1.0" encoding="utf-8"?>
-<p:properties xmlns:p="http://schemas.microsoft.com/office/2006/metadata/properties" xmlns:xsi="http://www.w3.org/2001/XMLSchema-instance" xmlns:pc="http://schemas.microsoft.com/office/infopath/2007/PartnerControls">
-  <documentManagement/>
-</p:properties>
-</file>
-
-<file path=customXml/item4.xml><?xml version="1.0" encoding="utf-8"?>
-<b:Sources xmlns:b="http://schemas.openxmlformats.org/officeDocument/2006/bibliography" xmlns="http://schemas.openxmlformats.org/officeDocument/2006/bibliography" SelectedStyle="\APASixthEditionOfficeOnline.xsl" StyleName="APA" Version="6"/>
-</file>
-
-<file path=customXml/item5.xml><?xml version="1.0" encoding="utf-8"?>
 <ct:contentTypeSchema xmlns:ct="http://schemas.microsoft.com/office/2006/metadata/contentType" xmlns:ma="http://schemas.microsoft.com/office/2006/metadata/properties/metaAttributes" ct:_="" ma:_="" ma:contentTypeName="Document" ma:contentTypeID="0x01010046F09D84A86AC84AAA271B8FE1E62163" ma:contentTypeVersion="5" ma:contentTypeDescription="Crée un document." ma:contentTypeScope="" ma:versionID="889e0297d5831a744247f181101ffd07">
   <xsd:schema xmlns:xsd="http://www.w3.org/2001/XMLSchema" xmlns:xs="http://www.w3.org/2001/XMLSchema" xmlns:p="http://schemas.microsoft.com/office/2006/metadata/properties" xmlns:ns3="4ff4112d-23b5-46ac-8872-9785bec3d260" xmlns:ns4="6a33996b-0d0f-4591-8b34-228e42c0718b" targetNamespace="http://schemas.microsoft.com/office/2006/metadata/properties" ma:root="true" ma:fieldsID="6e79e435b9c3b41f7b5d71a2c9221e81" ns3:_="" ns4:_="">
     <xsd:import namespace="4ff4112d-23b5-46ac-8872-9785bec3d260"/>
@@ -7119,6 +7459,16 @@
 </ct:contentTypeSchema>
 </file>
 
+<file path=customXml/item4.xml><?xml version="1.0" encoding="utf-8"?>
+<b:Sources xmlns:b="http://schemas.openxmlformats.org/officeDocument/2006/bibliography" xmlns="http://schemas.openxmlformats.org/officeDocument/2006/bibliography" SelectedStyle="\APASixthEditionOfficeOnline.xsl" StyleName="APA" Version="6"/>
+</file>
+
+<file path=customXml/item5.xml><?xml version="1.0" encoding="utf-8"?>
+<p:properties xmlns:p="http://schemas.microsoft.com/office/2006/metadata/properties" xmlns:xsi="http://www.w3.org/2001/XMLSchema-instance" xmlns:pc="http://schemas.microsoft.com/office/infopath/2007/PartnerControls">
+  <documentManagement/>
+</p:properties>
+</file>
+
 <file path=customXml/itemProps1.xml><?xml version="1.0" encoding="utf-8"?>
 <ds:datastoreItem xmlns:ds="http://schemas.openxmlformats.org/officeDocument/2006/customXml" ds:itemID="{55AF091B-3C7A-41E3-B477-F2FDAA23CFDA}">
   <ds:schemaRefs>
@@ -7136,23 +7486,6 @@
 </file>
 
 <file path=customXml/itemProps3.xml><?xml version="1.0" encoding="utf-8"?>
-<ds:datastoreItem xmlns:ds="http://schemas.openxmlformats.org/officeDocument/2006/customXml" ds:itemID="{AF9A2CAC-9EAE-4F15-85A5-E67811D0B866}">
-  <ds:schemaRefs>
-    <ds:schemaRef ds:uri="http://schemas.microsoft.com/office/2006/metadata/properties"/>
-    <ds:schemaRef ds:uri="http://schemas.microsoft.com/office/infopath/2007/PartnerControls"/>
-  </ds:schemaRefs>
-</ds:datastoreItem>
-</file>
-
-<file path=customXml/itemProps4.xml><?xml version="1.0" encoding="utf-8"?>
-<ds:datastoreItem xmlns:ds="http://schemas.openxmlformats.org/officeDocument/2006/customXml" ds:itemID="{A5397648-45C6-451D-ADFC-B179183C297B}">
-  <ds:schemaRefs>
-    <ds:schemaRef ds:uri="http://schemas.openxmlformats.org/officeDocument/2006/bibliography"/>
-  </ds:schemaRefs>
-</ds:datastoreItem>
-</file>
-
-<file path=customXml/itemProps5.xml><?xml version="1.0" encoding="utf-8"?>
 <ds:datastoreItem xmlns:ds="http://schemas.openxmlformats.org/officeDocument/2006/customXml" ds:itemID="{6406B5AD-BADC-42B5-AC61-54D62A79BB19}">
   <ds:schemaRefs>
     <ds:schemaRef ds:uri="http://schemas.microsoft.com/office/2006/metadata/contentType"/>
@@ -7169,4 +7502,21 @@
     <ds:schemaRef ds:uri="http://schemas.microsoft.com/internal/obd"/>
   </ds:schemaRefs>
 </ds:datastoreItem>
+</file>
+
+<file path=customXml/itemProps4.xml><?xml version="1.0" encoding="utf-8"?>
+<ds:datastoreItem xmlns:ds="http://schemas.openxmlformats.org/officeDocument/2006/customXml" ds:itemID="{A5397648-45C6-451D-ADFC-B179183C297B}">
+  <ds:schemaRefs>
+    <ds:schemaRef ds:uri="http://schemas.openxmlformats.org/officeDocument/2006/bibliography"/>
+  </ds:schemaRefs>
+</ds:datastoreItem>
+</file>
+
+<file path=customXml/itemProps5.xml><?xml version="1.0" encoding="utf-8"?>
+<ds:datastoreItem xmlns:ds="http://schemas.openxmlformats.org/officeDocument/2006/customXml" ds:itemID="{AF9A2CAC-9EAE-4F15-85A5-E67811D0B866}">
+  <ds:schemaRefs>
+    <ds:schemaRef ds:uri="http://schemas.microsoft.com/office/2006/metadata/properties"/>
+    <ds:schemaRef ds:uri="http://schemas.microsoft.com/office/infopath/2007/PartnerControls"/>
+  </ds:schemaRefs>
+</ds:datastoreItem>
 </file>
</xml_diff>

<commit_message>
app web doc: plein d'info à c/c
</commit_message>
<xml_diff>
--- a/docs/documentation d'utilisation/utilisation_application_web_groupe6_v1.docx
+++ b/docs/documentation d'utilisation/utilisation_application_web_groupe6_v1.docx
@@ -1172,7 +1172,6 @@
       <w:r>
         <w:t>Les « </w:t>
       </w:r>
-      <w:proofErr w:type="spellStart"/>
       <w:r>
         <w:rPr>
           <w:i/>
@@ -1180,7 +1179,6 @@
         </w:rPr>
         <w:t>corporate</w:t>
       </w:r>
-      <w:proofErr w:type="spellEnd"/>
       <w:r>
         <w:t> », c’est-à-dire les employés et responsables Drive’N’Cook : administrateurs, préparateurs de commandes, responsables d’entrepôts…</w:t>
       </w:r>
@@ -1508,7 +1506,6 @@
         </w:rPr>
         <w:t xml:space="preserve">Partie </w:t>
       </w:r>
-      <w:proofErr w:type="spellStart"/>
       <w:r>
         <w:rPr>
           <w:b/>
@@ -1521,7 +1518,6 @@
         </w:rPr>
         <w:t>Corporate</w:t>
       </w:r>
-      <w:proofErr w:type="spellEnd"/>
     </w:p>
     <w:p>
       <w:pPr>
@@ -1570,15 +1566,7 @@
         <w:t xml:space="preserve">Pour </w:t>
       </w:r>
       <w:r>
-        <w:t xml:space="preserve">se connecter en tant que </w:t>
-      </w:r>
-      <w:proofErr w:type="spellStart"/>
-      <w:r>
-        <w:t>Corporate</w:t>
-      </w:r>
-      <w:proofErr w:type="spellEnd"/>
-      <w:r>
-        <w:t xml:space="preserve">, rendez-vous sur la page </w:t>
+        <w:t xml:space="preserve">se connecter en tant que Corporate, rendez-vous sur la page </w:t>
       </w:r>
       <w:hyperlink r:id="rId15" w:history="1">
         <w:r>
@@ -1796,7 +1784,16 @@
         <w:jc w:val="both"/>
       </w:pPr>
       <w:r>
-        <w:t>En cliquant sur l’onglet « Administration », vous pourrez alors consulter la liste des administrateurs du site</w:t>
+        <w:t>En cliquant sur l’onglet « Administration »</w:t>
+      </w:r>
+      <w:r>
+        <w:t xml:space="preserve"> </w:t>
+      </w:r>
+      <w:r>
+        <w:t>du tableau de bord</w:t>
+      </w:r>
+      <w:r>
+        <w:t>, vous pourrez alors consulter la liste des administrateurs du site</w:t>
       </w:r>
       <w:r>
         <w:t xml:space="preserve"> et leurs coordonnées : les administrateurs </w:t>
@@ -1811,13 +1808,171 @@
         <w:spacing w:line="276" w:lineRule="auto"/>
         <w:jc w:val="both"/>
       </w:pPr>
-      <w:r>
-        <w:lastRenderedPageBreak/>
+    </w:p>
+    <w:p>
+      <w:pPr>
+        <w:pStyle w:val="Sansinterligne"/>
+        <w:numPr>
+          <w:ilvl w:val="0"/>
+          <w:numId w:val="23"/>
+        </w:numPr>
+        <w:spacing w:line="276" w:lineRule="auto"/>
+        <w:jc w:val="both"/>
+        <w:rPr>
+          <w:b/>
+          <w:bCs/>
+        </w:rPr>
+      </w:pPr>
+      <w:r>
+        <w:rPr>
+          <w:b/>
+          <w:bCs/>
+        </w:rPr>
+        <w:t>Ajouter un administrateur</w:t>
+      </w:r>
+    </w:p>
+    <w:p>
+      <w:pPr>
+        <w:pStyle w:val="Sansinterligne"/>
+        <w:spacing w:line="276" w:lineRule="auto"/>
+        <w:jc w:val="both"/>
+        <w:rPr>
+          <w:b/>
+          <w:bCs/>
+        </w:rPr>
+      </w:pPr>
+    </w:p>
+    <w:p>
+      <w:pPr>
+        <w:pStyle w:val="Sansinterligne"/>
+        <w:spacing w:line="276" w:lineRule="auto"/>
+        <w:jc w:val="both"/>
+      </w:pPr>
+      <w:r>
+        <w:t xml:space="preserve">En tant qu’administrateur, il est possible de créer un nouvel administrateur. Pour ce faire, cliquer sur </w:t>
+      </w:r>
+      <w:r>
+        <w:t>« Ajouter un administrateur » dans le menu de gauche.</w:t>
+      </w:r>
+      <w:r>
+        <w:t xml:space="preserve"> </w:t>
+      </w:r>
+      <w:r>
+        <w:t>Un formulaire sera alors disponible dans lequel il faudra renseigner le nom, prénom et adresse e-mail du nouvel administrateur</w:t>
+      </w:r>
+      <w:r>
+        <w:t> : un e-mail sera alors envoyé sur cette adresse e-mail pour que le nouvel utilisateur définisse son mot de passe.</w:t>
+      </w:r>
+    </w:p>
+    <w:p>
+      <w:pPr>
+        <w:pStyle w:val="Sansinterligne"/>
+        <w:spacing w:line="276" w:lineRule="auto"/>
+        <w:jc w:val="both"/>
+      </w:pPr>
+      <w:r>
+        <w:t>Une fois chose faite, vous serez redirigé sur la liste des administrateurs.</w:t>
+      </w:r>
+    </w:p>
+    <w:p>
+      <w:pPr>
+        <w:pStyle w:val="Sansinterligne"/>
+        <w:spacing w:line="276" w:lineRule="auto"/>
+        <w:jc w:val="both"/>
+      </w:pPr>
+    </w:p>
+    <w:p>
+      <w:pPr>
+        <w:pStyle w:val="Sansinterligne"/>
+        <w:spacing w:line="276" w:lineRule="auto"/>
+        <w:jc w:val="both"/>
+      </w:pPr>
+      <w:r>
+        <w:rPr>
+          <w:noProof/>
+        </w:rPr>
+        <mc:AlternateContent>
+          <mc:Choice Requires="wps">
+            <w:drawing>
+              <wp:anchor distT="0" distB="0" distL="114300" distR="114300" simplePos="0" relativeHeight="251667456" behindDoc="0" locked="0" layoutInCell="1" allowOverlap="1" wp14:anchorId="34F3632D" wp14:editId="3EDCBEEE">
+                <wp:simplePos x="0" y="0"/>
+                <wp:positionH relativeFrom="column">
+                  <wp:posOffset>116830</wp:posOffset>
+                </wp:positionH>
+                <wp:positionV relativeFrom="paragraph">
+                  <wp:posOffset>410674</wp:posOffset>
+                </wp:positionV>
+                <wp:extent cx="781050" cy="195262"/>
+                <wp:effectExtent l="0" t="0" r="19050" b="14605"/>
+                <wp:wrapNone/>
+                <wp:docPr id="14" name="Rectangle 14"/>
+                <wp:cNvGraphicFramePr/>
+                <a:graphic xmlns:a="http://schemas.openxmlformats.org/drawingml/2006/main">
+                  <a:graphicData uri="http://schemas.microsoft.com/office/word/2010/wordprocessingShape">
+                    <wps:wsp>
+                      <wps:cNvSpPr/>
+                      <wps:spPr>
+                        <a:xfrm>
+                          <a:off x="0" y="0"/>
+                          <a:ext cx="781050" cy="195262"/>
+                        </a:xfrm>
+                        <a:prstGeom prst="rect">
+                          <a:avLst/>
+                        </a:prstGeom>
+                        <a:noFill/>
+                        <a:ln>
+                          <a:solidFill>
+                            <a:srgbClr val="FF0000"/>
+                          </a:solidFill>
+                        </a:ln>
+                      </wps:spPr>
+                      <wps:style>
+                        <a:lnRef idx="2">
+                          <a:schemeClr val="accent1">
+                            <a:shade val="50000"/>
+                          </a:schemeClr>
+                        </a:lnRef>
+                        <a:fillRef idx="1">
+                          <a:schemeClr val="accent1"/>
+                        </a:fillRef>
+                        <a:effectRef idx="0">
+                          <a:schemeClr val="accent1"/>
+                        </a:effectRef>
+                        <a:fontRef idx="minor">
+                          <a:schemeClr val="lt1"/>
+                        </a:fontRef>
+                      </wps:style>
+                      <wps:bodyPr rot="0" spcFirstLastPara="0" vertOverflow="overflow" horzOverflow="overflow" vert="horz" wrap="square" lIns="91440" tIns="45720" rIns="91440" bIns="45720" numCol="1" spcCol="0" rtlCol="0" fromWordArt="0" anchor="ctr" anchorCtr="0" forceAA="0" compatLnSpc="1">
+                        <a:prstTxWarp prst="textNoShape">
+                          <a:avLst/>
+                        </a:prstTxWarp>
+                        <a:noAutofit/>
+                      </wps:bodyPr>
+                    </wps:wsp>
+                  </a:graphicData>
+                </a:graphic>
+                <wp14:sizeRelH relativeFrom="margin">
+                  <wp14:pctWidth>0</wp14:pctWidth>
+                </wp14:sizeRelH>
+                <wp14:sizeRelV relativeFrom="margin">
+                  <wp14:pctHeight>0</wp14:pctHeight>
+                </wp14:sizeRelV>
+              </wp:anchor>
+            </w:drawing>
+          </mc:Choice>
+          <mc:Fallback>
+            <w:pict>
+              <v:rect w14:anchorId="0BC9D5AE" id="Rectangle 14" o:spid="_x0000_s1026" style="position:absolute;margin-left:9.2pt;margin-top:32.35pt;width:61.5pt;height:15.35pt;z-index:251667456;visibility:visible;mso-wrap-style:square;mso-width-percent:0;mso-height-percent:0;mso-wrap-distance-left:9pt;mso-wrap-distance-top:0;mso-wrap-distance-right:9pt;mso-wrap-distance-bottom:0;mso-position-horizontal:absolute;mso-position-horizontal-relative:text;mso-position-vertical:absolute;mso-position-vertical-relative:text;mso-width-percent:0;mso-height-percent:0;mso-width-relative:margin;mso-height-relative:margin;v-text-anchor:middle" o:gfxdata="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" filled="f" strokecolor="red" strokeweight="1pt"/>
+            </w:pict>
+          </mc:Fallback>
+        </mc:AlternateContent>
+      </w:r>
+      <w:r>
         <w:drawing>
-          <wp:inline distT="0" distB="0" distL="0" distR="0" wp14:anchorId="56E27B4F" wp14:editId="3938397C">
-            <wp:extent cx="6120130" cy="2867660"/>
-            <wp:effectExtent l="0" t="0" r="0" b="8890"/>
-            <wp:docPr id="11" name="Image 11"/>
+          <wp:inline distT="0" distB="0" distL="0" distR="0" wp14:anchorId="44D0D23E" wp14:editId="3A5E968B">
+            <wp:extent cx="6120130" cy="2857500"/>
+            <wp:effectExtent l="19050" t="19050" r="13970" b="19050"/>
+            <wp:docPr id="13" name="Image 13"/>
             <wp:cNvGraphicFramePr>
               <a:graphicFrameLocks xmlns:a="http://schemas.openxmlformats.org/drawingml/2006/main" noChangeAspect="1"/>
             </wp:cNvGraphicFramePr>
@@ -1837,11 +1992,16 @@
                   <pic:spPr>
                     <a:xfrm>
                       <a:off x="0" y="0"/>
-                      <a:ext cx="6120130" cy="2867660"/>
+                      <a:ext cx="6120130" cy="2857500"/>
                     </a:xfrm>
                     <a:prstGeom prst="rect">
                       <a:avLst/>
                     </a:prstGeom>
+                    <a:ln>
+                      <a:solidFill>
+                        <a:schemeClr val="tx1"/>
+                      </a:solidFill>
+                    </a:ln>
                   </pic:spPr>
                 </pic:pic>
               </a:graphicData>
@@ -1876,7 +2036,7 @@
           <w:b/>
           <w:bCs/>
         </w:rPr>
-        <w:t>Ajouter un administrateur</w:t>
+        <w:t>Supprimer un administrateur</w:t>
       </w:r>
     </w:p>
     <w:p>
@@ -1897,25 +2057,43 @@
         <w:jc w:val="both"/>
       </w:pPr>
       <w:r>
-        <w:t xml:space="preserve">En tant qu’administrateur, il est possible de créer un nouvel </w:t>
-      </w:r>
-      <w:r>
-        <w:t>administrateur</w:t>
-      </w:r>
-      <w:r>
-        <w:t xml:space="preserve">. Pour ce faire, cliquer sur </w:t>
-      </w:r>
-      <w:r>
-        <w:t>« Ajouter un administrateur » dans le menu de gauche.</w:t>
-      </w:r>
-      <w:r>
-        <w:t xml:space="preserve"> </w:t>
-      </w:r>
-      <w:r>
-        <w:t>Un formulaire sera alors disponible dans lequel il faudra renseigner le nom, prénom et adresse e-mail du nouvel administrateur</w:t>
-      </w:r>
-      <w:r>
-        <w:t> : un e-mail sera alors envoyé sur cette adresse e-mail pour que le nouvel utilisateur définisse son mot de passe.</w:t>
+        <w:t xml:space="preserve">Il est possible de supprimer </w:t>
+      </w:r>
+      <w:r>
+        <w:t>un administrateur</w:t>
+      </w:r>
+      <w:r>
+        <w:t>, à l’exception de son propre compte</w:t>
+      </w:r>
+      <w:r>
+        <w:t xml:space="preserve"> administrateur</w:t>
+      </w:r>
+      <w:r>
+        <w:t xml:space="preserve">. Pour ce faire, cliquez sur l’icône </w:t>
+      </w:r>
+      <w:r>
+        <w:t>en forme de poubelle</w:t>
+      </w:r>
+      <w:r>
+        <w:t xml:space="preserve"> sur la ligne de l’administrateur qui vous souhaitez supprimer</w:t>
+      </w:r>
+      <w:r>
+        <w:t xml:space="preserve"> : </w:t>
+      </w:r>
+      <w:r>
+        <w:t xml:space="preserve">si vous confirmez votre choix dans </w:t>
+      </w:r>
+      <w:r>
+        <w:t>le pop-up</w:t>
+      </w:r>
+      <w:r>
+        <w:t xml:space="preserve"> qui apparaît, </w:t>
+      </w:r>
+      <w:r>
+        <w:t>il</w:t>
+      </w:r>
+      <w:r>
+        <w:t xml:space="preserve"> sera supprimé et retiré de la liste.</w:t>
       </w:r>
     </w:p>
     <w:p>
@@ -1924,9 +2102,6 @@
         <w:spacing w:line="276" w:lineRule="auto"/>
         <w:jc w:val="both"/>
       </w:pPr>
-      <w:r>
-        <w:t>Une fois chose faite, vous serez redirigé sur la liste des administrateurs.</w:t>
-      </w:r>
     </w:p>
     <w:p>
       <w:pPr>
@@ -1934,87 +2109,92 @@
         <w:spacing w:line="276" w:lineRule="auto"/>
         <w:jc w:val="both"/>
       </w:pPr>
-    </w:p>
-    <w:p>
-      <w:pPr>
-        <w:pStyle w:val="Sansinterligne"/>
-        <w:numPr>
-          <w:ilvl w:val="0"/>
-          <w:numId w:val="23"/>
-        </w:numPr>
-        <w:spacing w:line="276" w:lineRule="auto"/>
-        <w:jc w:val="both"/>
-        <w:rPr>
-          <w:b/>
-          <w:bCs/>
-        </w:rPr>
-      </w:pPr>
-      <w:r>
-        <w:rPr>
-          <w:b/>
-          <w:bCs/>
-        </w:rPr>
-        <w:t>Supprimer un administrateur</w:t>
-      </w:r>
-    </w:p>
-    <w:p>
-      <w:pPr>
-        <w:pStyle w:val="Sansinterligne"/>
-        <w:spacing w:line="276" w:lineRule="auto"/>
-        <w:jc w:val="both"/>
-        <w:rPr>
-          <w:b/>
-          <w:bCs/>
-        </w:rPr>
-      </w:pPr>
-    </w:p>
-    <w:p>
-      <w:pPr>
-        <w:pStyle w:val="Sansinterligne"/>
-        <w:spacing w:line="276" w:lineRule="auto"/>
-        <w:jc w:val="both"/>
-      </w:pPr>
-      <w:r>
-        <w:t xml:space="preserve">Il est possible de supprimer </w:t>
-      </w:r>
-      <w:r>
-        <w:t>un administrateur</w:t>
-      </w:r>
-      <w:r>
-        <w:t>, à l’exception de son propre compte</w:t>
-      </w:r>
-      <w:r>
-        <w:t xml:space="preserve"> administrateur</w:t>
-      </w:r>
-      <w:r>
-        <w:t xml:space="preserve">. Pour ce faire, cliquez sur l’icône </w:t>
-      </w:r>
-      <w:r>
-        <w:t xml:space="preserve">en forme de poubelle : </w:t>
-      </w:r>
-      <w:r>
-        <w:t>si vous confirmez votre choix dans la pop-up qui apparaît, l’administrateur sera supprimé et immédiatement retiré de la liste.</w:t>
-      </w:r>
-    </w:p>
-    <w:p>
-      <w:pPr>
-        <w:pStyle w:val="Sansinterligne"/>
-        <w:spacing w:line="276" w:lineRule="auto"/>
-        <w:jc w:val="both"/>
-      </w:pPr>
-    </w:p>
-    <w:p>
-      <w:pPr>
-        <w:pStyle w:val="Sansinterligne"/>
-        <w:spacing w:line="276" w:lineRule="auto"/>
-        <w:jc w:val="both"/>
-      </w:pPr>
+      <w:r>
+        <w:rPr>
+          <w:noProof/>
+        </w:rPr>
+        <mc:AlternateContent>
+          <mc:Choice Requires="wps">
+            <w:drawing>
+              <wp:anchor distT="0" distB="0" distL="114300" distR="114300" simplePos="0" relativeHeight="251669504" behindDoc="0" locked="0" layoutInCell="1" allowOverlap="1" wp14:anchorId="12C3965D" wp14:editId="543C1FCA">
+                <wp:simplePos x="0" y="0"/>
+                <wp:positionH relativeFrom="column">
+                  <wp:posOffset>5353164</wp:posOffset>
+                </wp:positionH>
+                <wp:positionV relativeFrom="paragraph">
+                  <wp:posOffset>1491283</wp:posOffset>
+                </wp:positionV>
+                <wp:extent cx="464024" cy="1344305"/>
+                <wp:effectExtent l="0" t="0" r="12700" b="27305"/>
+                <wp:wrapNone/>
+                <wp:docPr id="15" name="Rectangle 15"/>
+                <wp:cNvGraphicFramePr/>
+                <a:graphic xmlns:a="http://schemas.openxmlformats.org/drawingml/2006/main">
+                  <a:graphicData uri="http://schemas.microsoft.com/office/word/2010/wordprocessingShape">
+                    <wps:wsp>
+                      <wps:cNvSpPr/>
+                      <wps:spPr>
+                        <a:xfrm>
+                          <a:off x="0" y="0"/>
+                          <a:ext cx="464024" cy="1344305"/>
+                        </a:xfrm>
+                        <a:prstGeom prst="rect">
+                          <a:avLst/>
+                        </a:prstGeom>
+                        <a:noFill/>
+                        <a:ln>
+                          <a:solidFill>
+                            <a:srgbClr val="FF0000"/>
+                          </a:solidFill>
+                        </a:ln>
+                      </wps:spPr>
+                      <wps:style>
+                        <a:lnRef idx="2">
+                          <a:schemeClr val="accent1">
+                            <a:shade val="50000"/>
+                          </a:schemeClr>
+                        </a:lnRef>
+                        <a:fillRef idx="1">
+                          <a:schemeClr val="accent1"/>
+                        </a:fillRef>
+                        <a:effectRef idx="0">
+                          <a:schemeClr val="accent1"/>
+                        </a:effectRef>
+                        <a:fontRef idx="minor">
+                          <a:schemeClr val="lt1"/>
+                        </a:fontRef>
+                      </wps:style>
+                      <wps:bodyPr rot="0" spcFirstLastPara="0" vertOverflow="overflow" horzOverflow="overflow" vert="horz" wrap="square" lIns="91440" tIns="45720" rIns="91440" bIns="45720" numCol="1" spcCol="0" rtlCol="0" fromWordArt="0" anchor="ctr" anchorCtr="0" forceAA="0" compatLnSpc="1">
+                        <a:prstTxWarp prst="textNoShape">
+                          <a:avLst/>
+                        </a:prstTxWarp>
+                        <a:noAutofit/>
+                      </wps:bodyPr>
+                    </wps:wsp>
+                  </a:graphicData>
+                </a:graphic>
+                <wp14:sizeRelH relativeFrom="margin">
+                  <wp14:pctWidth>0</wp14:pctWidth>
+                </wp14:sizeRelH>
+                <wp14:sizeRelV relativeFrom="margin">
+                  <wp14:pctHeight>0</wp14:pctHeight>
+                </wp14:sizeRelV>
+              </wp:anchor>
+            </w:drawing>
+          </mc:Choice>
+          <mc:Fallback>
+            <w:pict>
+              <v:rect w14:anchorId="5B9D8638" id="Rectangle 15" o:spid="_x0000_s1026" style="position:absolute;margin-left:421.5pt;margin-top:117.4pt;width:36.55pt;height:105.85pt;z-index:251669504;visibility:visible;mso-wrap-style:square;mso-width-percent:0;mso-height-percent:0;mso-wrap-distance-left:9pt;mso-wrap-distance-top:0;mso-wrap-distance-right:9pt;mso-wrap-distance-bottom:0;mso-position-horizontal:absolute;mso-position-horizontal-relative:text;mso-position-vertical:absolute;mso-position-vertical-relative:text;mso-width-percent:0;mso-height-percent:0;mso-width-relative:margin;mso-height-relative:margin;v-text-anchor:middle" o:gfxdata="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" filled="f" strokecolor="red" strokeweight="1pt"/>
+            </w:pict>
+          </mc:Fallback>
+        </mc:AlternateContent>
+      </w:r>
       <w:r>
         <w:drawing>
-          <wp:inline distT="0" distB="0" distL="0" distR="0" wp14:anchorId="306B02DF" wp14:editId="35E004FE">
-            <wp:extent cx="6120130" cy="2867660"/>
-            <wp:effectExtent l="0" t="0" r="0" b="8890"/>
-            <wp:docPr id="2" name="Image 2"/>
+          <wp:inline distT="0" distB="0" distL="0" distR="0" wp14:anchorId="483A2EF6" wp14:editId="194FE877">
+            <wp:extent cx="6120130" cy="2857500"/>
+            <wp:effectExtent l="19050" t="19050" r="13970" b="19050"/>
+            <wp:docPr id="12" name="Image 12"/>
             <wp:cNvGraphicFramePr>
               <a:graphicFrameLocks xmlns:a="http://schemas.openxmlformats.org/drawingml/2006/main" noChangeAspect="1"/>
             </wp:cNvGraphicFramePr>
@@ -2034,11 +2214,16 @@
                   <pic:spPr>
                     <a:xfrm>
                       <a:off x="0" y="0"/>
-                      <a:ext cx="6120130" cy="2867660"/>
+                      <a:ext cx="6120130" cy="2857500"/>
                     </a:xfrm>
                     <a:prstGeom prst="rect">
                       <a:avLst/>
                     </a:prstGeom>
+                    <a:ln>
+                      <a:solidFill>
+                        <a:schemeClr val="tx1"/>
+                      </a:solidFill>
+                    </a:ln>
                   </pic:spPr>
                 </pic:pic>
               </a:graphicData>
@@ -2079,9 +2264,822 @@
           <w:sz w:val="24"/>
           <w:szCs w:val="24"/>
         </w:rPr>
+        <w:t>Gestion des entrepôts</w:t>
+      </w:r>
+    </w:p>
+    <w:p>
+      <w:pPr>
+        <w:pStyle w:val="Sansinterligne"/>
+        <w:spacing w:line="276" w:lineRule="auto"/>
+        <w:jc w:val="both"/>
+      </w:pPr>
+      <w:r>
+        <w:t>En cliquant sur l’onglet « </w:t>
+      </w:r>
+      <w:r>
+        <w:t xml:space="preserve">Entrepôts </w:t>
+      </w:r>
+      <w:r>
+        <w:t>»</w:t>
+      </w:r>
+      <w:r>
+        <w:t xml:space="preserve"> du tableau de bord</w:t>
+      </w:r>
+      <w:r>
+        <w:t xml:space="preserve">, vous pourrez alors consulter la liste des </w:t>
+      </w:r>
+      <w:r>
+        <w:t>entrepôts du site, les modifier, supprimer ou en ajouter de nouveaux.</w:t>
+      </w:r>
+    </w:p>
+    <w:p>
+      <w:pPr>
+        <w:pStyle w:val="Sansinterligne"/>
+        <w:spacing w:line="276" w:lineRule="auto"/>
+        <w:jc w:val="both"/>
+      </w:pPr>
+    </w:p>
+    <w:p>
+      <w:pPr>
+        <w:pStyle w:val="Sansinterligne"/>
+        <w:numPr>
+          <w:ilvl w:val="0"/>
+          <w:numId w:val="24"/>
+        </w:numPr>
+        <w:spacing w:line="276" w:lineRule="auto"/>
+        <w:jc w:val="both"/>
+        <w:rPr>
+          <w:b/>
+          <w:bCs/>
+        </w:rPr>
+      </w:pPr>
+      <w:r>
+        <w:rPr>
+          <w:b/>
+          <w:bCs/>
+        </w:rPr>
+        <w:t>Ajouter un entrepôt</w:t>
+      </w:r>
+    </w:p>
+    <w:p>
+      <w:pPr>
+        <w:pStyle w:val="Sansinterligne"/>
+        <w:spacing w:line="276" w:lineRule="auto"/>
+        <w:ind w:left="1776"/>
+        <w:jc w:val="both"/>
+        <w:rPr>
+          <w:b/>
+          <w:bCs/>
+        </w:rPr>
+      </w:pPr>
+    </w:p>
+    <w:p>
+      <w:pPr>
+        <w:pStyle w:val="Sansinterligne"/>
+        <w:spacing w:line="276" w:lineRule="auto"/>
+        <w:jc w:val="both"/>
+      </w:pPr>
+      <w:r>
+        <w:t>Pour ajouter un nouvel entrepôt, clique</w:t>
+      </w:r>
+      <w:r>
+        <w:t>z</w:t>
+      </w:r>
+      <w:r>
+        <w:t xml:space="preserve"> sur </w:t>
+      </w:r>
+      <w:r>
+        <w:t>le bouton « Ajouter un entrepôt » dans le menu de gauche</w:t>
+      </w:r>
+      <w:r>
+        <w:t xml:space="preserve">. </w:t>
+      </w:r>
+      <w:r>
+        <w:t>Un formulaire apparaît alors, demandant</w:t>
+      </w:r>
+      <w:r>
+        <w:t xml:space="preserve"> de renseigner</w:t>
+      </w:r>
+      <w:r>
+        <w:t xml:space="preserve"> deux informations : le nom de l’entrepôt et son adresse.</w:t>
+      </w:r>
+    </w:p>
+    <w:p>
+      <w:pPr>
+        <w:pStyle w:val="Sansinterligne"/>
+        <w:spacing w:line="276" w:lineRule="auto"/>
+        <w:jc w:val="both"/>
+      </w:pPr>
+      <w:r>
+        <w:t>Pour entrer son adresse, deux méthodes sont disponibles :</w:t>
+      </w:r>
+    </w:p>
+    <w:p>
+      <w:pPr>
+        <w:pStyle w:val="Sansinterligne"/>
+        <w:numPr>
+          <w:ilvl w:val="0"/>
+          <w:numId w:val="21"/>
+        </w:numPr>
+        <w:spacing w:line="276" w:lineRule="auto"/>
+        <w:jc w:val="both"/>
+      </w:pPr>
+      <w:r>
+        <w:t>Choisir dans le menu déroulant</w:t>
+      </w:r>
+      <w:r>
+        <w:t xml:space="preserve"> parmi les emplacements déjà existants</w:t>
+      </w:r>
+      <w:r>
+        <w:t xml:space="preserve"> : n’apparaissent ici que les emplacements existants dans la base de données du site qui ne sont pas déjà associés à un entrepôt </w:t>
+      </w:r>
+      <w:r>
+        <w:t>;</w:t>
+      </w:r>
+    </w:p>
+    <w:p>
+      <w:pPr>
+        <w:pStyle w:val="Sansinterligne"/>
+        <w:spacing w:line="276" w:lineRule="auto"/>
+        <w:jc w:val="both"/>
+      </w:pPr>
+      <w:r>
+        <w:drawing>
+          <wp:inline distT="0" distB="0" distL="0" distR="0" wp14:anchorId="24F55D41" wp14:editId="16D9B7F0">
+            <wp:extent cx="6120130" cy="2867660"/>
+            <wp:effectExtent l="19050" t="19050" r="13970" b="27940"/>
+            <wp:docPr id="17" name="Image 17"/>
+            <wp:cNvGraphicFramePr>
+              <a:graphicFrameLocks xmlns:a="http://schemas.openxmlformats.org/drawingml/2006/main" noChangeAspect="1"/>
+            </wp:cNvGraphicFramePr>
+            <a:graphic xmlns:a="http://schemas.openxmlformats.org/drawingml/2006/main">
+              <a:graphicData uri="http://schemas.openxmlformats.org/drawingml/2006/picture">
+                <pic:pic xmlns:pic="http://schemas.openxmlformats.org/drawingml/2006/picture">
+                  <pic:nvPicPr>
+                    <pic:cNvPr id="1" name=""/>
+                    <pic:cNvPicPr/>
+                  </pic:nvPicPr>
+                  <pic:blipFill>
+                    <a:blip r:embed="rId19"/>
+                    <a:stretch>
+                      <a:fillRect/>
+                    </a:stretch>
+                  </pic:blipFill>
+                  <pic:spPr>
+                    <a:xfrm>
+                      <a:off x="0" y="0"/>
+                      <a:ext cx="6120130" cy="2867660"/>
+                    </a:xfrm>
+                    <a:prstGeom prst="rect">
+                      <a:avLst/>
+                    </a:prstGeom>
+                    <a:ln>
+                      <a:solidFill>
+                        <a:schemeClr val="tx1"/>
+                      </a:solidFill>
+                    </a:ln>
+                  </pic:spPr>
+                </pic:pic>
+              </a:graphicData>
+            </a:graphic>
+          </wp:inline>
+        </w:drawing>
+      </w:r>
+    </w:p>
+    <w:p>
+      <w:pPr>
+        <w:pStyle w:val="Sansinterligne"/>
+        <w:spacing w:line="276" w:lineRule="auto"/>
+        <w:jc w:val="both"/>
+      </w:pPr>
+    </w:p>
+    <w:p>
+      <w:pPr>
+        <w:pStyle w:val="Sansinterligne"/>
+        <w:numPr>
+          <w:ilvl w:val="0"/>
+          <w:numId w:val="21"/>
+        </w:numPr>
+        <w:spacing w:line="276" w:lineRule="auto"/>
+        <w:jc w:val="both"/>
+      </w:pPr>
+      <w:r>
+        <w:t>Ajouter un nouvel emplacement</w:t>
+      </w:r>
+      <w:r>
+        <w:t> : il suffit de taper l’adresse et de la sélectionner grâce à l’auto-complétions de Google</w:t>
+      </w:r>
+      <w:r>
+        <w:t xml:space="preserve"> Maps</w:t>
+      </w:r>
+      <w:r>
+        <w:t>.</w:t>
+      </w:r>
+      <w:r>
+        <w:t xml:space="preserve"> Si vous créez un nouvel emplacement, celui-ci aura le même nom que celui que vous avez attribué à l’entrepôt.</w:t>
+      </w:r>
+    </w:p>
+    <w:p>
+      <w:pPr>
+        <w:pStyle w:val="Sansinterligne"/>
+        <w:spacing w:line="276" w:lineRule="auto"/>
+        <w:jc w:val="both"/>
+      </w:pPr>
+      <w:r>
+        <w:drawing>
+          <wp:inline distT="0" distB="0" distL="0" distR="0" wp14:anchorId="57941CAC" wp14:editId="1FB548DC">
+            <wp:extent cx="6120130" cy="2618105"/>
+            <wp:effectExtent l="19050" t="19050" r="13970" b="10795"/>
+            <wp:docPr id="19" name="Image 19"/>
+            <wp:cNvGraphicFramePr>
+              <a:graphicFrameLocks xmlns:a="http://schemas.openxmlformats.org/drawingml/2006/main" noChangeAspect="1"/>
+            </wp:cNvGraphicFramePr>
+            <a:graphic xmlns:a="http://schemas.openxmlformats.org/drawingml/2006/main">
+              <a:graphicData uri="http://schemas.openxmlformats.org/drawingml/2006/picture">
+                <pic:pic xmlns:pic="http://schemas.openxmlformats.org/drawingml/2006/picture">
+                  <pic:nvPicPr>
+                    <pic:cNvPr id="1" name=""/>
+                    <pic:cNvPicPr/>
+                  </pic:nvPicPr>
+                  <pic:blipFill>
+                    <a:blip r:embed="rId20"/>
+                    <a:stretch>
+                      <a:fillRect/>
+                    </a:stretch>
+                  </pic:blipFill>
+                  <pic:spPr>
+                    <a:xfrm>
+                      <a:off x="0" y="0"/>
+                      <a:ext cx="6120130" cy="2618105"/>
+                    </a:xfrm>
+                    <a:prstGeom prst="rect">
+                      <a:avLst/>
+                    </a:prstGeom>
+                    <a:ln>
+                      <a:solidFill>
+                        <a:schemeClr val="tx1"/>
+                      </a:solidFill>
+                    </a:ln>
+                  </pic:spPr>
+                </pic:pic>
+              </a:graphicData>
+            </a:graphic>
+          </wp:inline>
+        </w:drawing>
+      </w:r>
+    </w:p>
+    <w:p>
+      <w:pPr>
+        <w:pStyle w:val="Sansinterligne"/>
+        <w:spacing w:line="276" w:lineRule="auto"/>
+        <w:jc w:val="both"/>
+        <w:rPr>
+          <w:b/>
+          <w:bCs/>
+        </w:rPr>
+      </w:pPr>
+    </w:p>
+    <w:p>
+      <w:pPr>
+        <w:pStyle w:val="Sansinterligne"/>
+        <w:numPr>
+          <w:ilvl w:val="0"/>
+          <w:numId w:val="24"/>
+        </w:numPr>
+        <w:spacing w:line="276" w:lineRule="auto"/>
+        <w:jc w:val="both"/>
+        <w:rPr>
+          <w:b/>
+          <w:bCs/>
+        </w:rPr>
+      </w:pPr>
+      <w:r>
+        <w:rPr>
+          <w:b/>
+          <w:bCs/>
+        </w:rPr>
+        <w:t>Supprimer un entrepôt</w:t>
+      </w:r>
+    </w:p>
+    <w:p>
+      <w:pPr>
+        <w:pStyle w:val="Sansinterligne"/>
+        <w:spacing w:line="276" w:lineRule="auto"/>
+        <w:jc w:val="both"/>
+        <w:rPr>
+          <w:b/>
+          <w:bCs/>
+        </w:rPr>
+      </w:pPr>
+    </w:p>
+    <w:p>
+      <w:pPr>
+        <w:pStyle w:val="Sansinterligne"/>
+        <w:spacing w:line="276" w:lineRule="auto"/>
+        <w:jc w:val="both"/>
+      </w:pPr>
+      <w:r>
+        <w:t xml:space="preserve">Pour supprimer un entrepôt, cliquez sur l’icône en forme de poubelle sur la ligne de </w:t>
+      </w:r>
+      <w:r>
+        <w:t>l’</w:t>
+      </w:r>
+      <w:r>
+        <w:t>entrepôt</w:t>
+      </w:r>
+      <w:r>
+        <w:t xml:space="preserve"> </w:t>
+      </w:r>
+      <w:r>
+        <w:t>qui vous souhaitez supprimer : si vous confirmez votre choix dans le pop-up qui apparaît, il sera supprimé et retiré de la liste.</w:t>
+      </w:r>
+    </w:p>
+    <w:p>
+      <w:pPr>
+        <w:pStyle w:val="Sansinterligne"/>
+        <w:spacing w:line="276" w:lineRule="auto"/>
+        <w:jc w:val="both"/>
+      </w:pPr>
+    </w:p>
+    <w:p>
+      <w:pPr>
+        <w:pStyle w:val="Sansinterligne"/>
+        <w:spacing w:line="276" w:lineRule="auto"/>
+        <w:jc w:val="both"/>
+      </w:pPr>
+      <w:r>
+        <w:rPr>
+          <w:noProof/>
+        </w:rPr>
+        <mc:AlternateContent>
+          <mc:Choice Requires="wps">
+            <w:drawing>
+              <wp:anchor distT="0" distB="0" distL="114300" distR="114300" simplePos="0" relativeHeight="251671552" behindDoc="0" locked="0" layoutInCell="1" allowOverlap="1" wp14:anchorId="6A58BF02" wp14:editId="517CBFD2">
+                <wp:simplePos x="0" y="0"/>
+                <wp:positionH relativeFrom="column">
+                  <wp:posOffset>5516892</wp:posOffset>
+                </wp:positionH>
+                <wp:positionV relativeFrom="paragraph">
+                  <wp:posOffset>983832</wp:posOffset>
+                </wp:positionV>
+                <wp:extent cx="122119" cy="747604"/>
+                <wp:effectExtent l="0" t="0" r="11430" b="14605"/>
+                <wp:wrapNone/>
+                <wp:docPr id="21" name="Rectangle 21"/>
+                <wp:cNvGraphicFramePr/>
+                <a:graphic xmlns:a="http://schemas.openxmlformats.org/drawingml/2006/main">
+                  <a:graphicData uri="http://schemas.microsoft.com/office/word/2010/wordprocessingShape">
+                    <wps:wsp>
+                      <wps:cNvSpPr/>
+                      <wps:spPr>
+                        <a:xfrm>
+                          <a:off x="0" y="0"/>
+                          <a:ext cx="122119" cy="747604"/>
+                        </a:xfrm>
+                        <a:prstGeom prst="rect">
+                          <a:avLst/>
+                        </a:prstGeom>
+                        <a:noFill/>
+                        <a:ln>
+                          <a:solidFill>
+                            <a:srgbClr val="FF0000"/>
+                          </a:solidFill>
+                        </a:ln>
+                      </wps:spPr>
+                      <wps:style>
+                        <a:lnRef idx="2">
+                          <a:schemeClr val="accent1">
+                            <a:shade val="50000"/>
+                          </a:schemeClr>
+                        </a:lnRef>
+                        <a:fillRef idx="1">
+                          <a:schemeClr val="accent1"/>
+                        </a:fillRef>
+                        <a:effectRef idx="0">
+                          <a:schemeClr val="accent1"/>
+                        </a:effectRef>
+                        <a:fontRef idx="minor">
+                          <a:schemeClr val="lt1"/>
+                        </a:fontRef>
+                      </wps:style>
+                      <wps:bodyPr rot="0" spcFirstLastPara="0" vertOverflow="overflow" horzOverflow="overflow" vert="horz" wrap="square" lIns="91440" tIns="45720" rIns="91440" bIns="45720" numCol="1" spcCol="0" rtlCol="0" fromWordArt="0" anchor="ctr" anchorCtr="0" forceAA="0" compatLnSpc="1">
+                        <a:prstTxWarp prst="textNoShape">
+                          <a:avLst/>
+                        </a:prstTxWarp>
+                        <a:noAutofit/>
+                      </wps:bodyPr>
+                    </wps:wsp>
+                  </a:graphicData>
+                </a:graphic>
+                <wp14:sizeRelH relativeFrom="margin">
+                  <wp14:pctWidth>0</wp14:pctWidth>
+                </wp14:sizeRelH>
+                <wp14:sizeRelV relativeFrom="margin">
+                  <wp14:pctHeight>0</wp14:pctHeight>
+                </wp14:sizeRelV>
+              </wp:anchor>
+            </w:drawing>
+          </mc:Choice>
+          <mc:Fallback>
+            <w:pict>
+              <v:rect w14:anchorId="2DF5E8FE" id="Rectangle 21" o:spid="_x0000_s1026" style="position:absolute;margin-left:434.4pt;margin-top:77.45pt;width:9.6pt;height:58.85pt;z-index:251671552;visibility:visible;mso-wrap-style:square;mso-width-percent:0;mso-height-percent:0;mso-wrap-distance-left:9pt;mso-wrap-distance-top:0;mso-wrap-distance-right:9pt;mso-wrap-distance-bottom:0;mso-position-horizontal:absolute;mso-position-horizontal-relative:text;mso-position-vertical:absolute;mso-position-vertical-relative:text;mso-width-percent:0;mso-height-percent:0;mso-width-relative:margin;mso-height-relative:margin;v-text-anchor:middle" o:gfxdata="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" filled="f" strokecolor="red" strokeweight="1pt"/>
+            </w:pict>
+          </mc:Fallback>
+        </mc:AlternateContent>
+      </w:r>
+      <w:r>
+        <w:drawing>
+          <wp:inline distT="0" distB="0" distL="0" distR="0" wp14:anchorId="469DB93F" wp14:editId="6D7AB069">
+            <wp:extent cx="6120130" cy="2112645"/>
+            <wp:effectExtent l="19050" t="19050" r="13970" b="20955"/>
+            <wp:docPr id="20" name="Image 20"/>
+            <wp:cNvGraphicFramePr>
+              <a:graphicFrameLocks xmlns:a="http://schemas.openxmlformats.org/drawingml/2006/main" noChangeAspect="1"/>
+            </wp:cNvGraphicFramePr>
+            <a:graphic xmlns:a="http://schemas.openxmlformats.org/drawingml/2006/main">
+              <a:graphicData uri="http://schemas.openxmlformats.org/drawingml/2006/picture">
+                <pic:pic xmlns:pic="http://schemas.openxmlformats.org/drawingml/2006/picture">
+                  <pic:nvPicPr>
+                    <pic:cNvPr id="1" name=""/>
+                    <pic:cNvPicPr/>
+                  </pic:nvPicPr>
+                  <pic:blipFill>
+                    <a:blip r:embed="rId21"/>
+                    <a:stretch>
+                      <a:fillRect/>
+                    </a:stretch>
+                  </pic:blipFill>
+                  <pic:spPr>
+                    <a:xfrm>
+                      <a:off x="0" y="0"/>
+                      <a:ext cx="6120130" cy="2112645"/>
+                    </a:xfrm>
+                    <a:prstGeom prst="rect">
+                      <a:avLst/>
+                    </a:prstGeom>
+                    <a:ln>
+                      <a:solidFill>
+                        <a:schemeClr val="tx1"/>
+                      </a:solidFill>
+                    </a:ln>
+                  </pic:spPr>
+                </pic:pic>
+              </a:graphicData>
+            </a:graphic>
+          </wp:inline>
+        </w:drawing>
+      </w:r>
+    </w:p>
+    <w:p>
+      <w:pPr>
+        <w:rPr>
+          <w:b/>
+          <w:bCs/>
+        </w:rPr>
+      </w:pPr>
+    </w:p>
+    <w:p>
+      <w:pPr>
+        <w:pStyle w:val="Sansinterligne"/>
+        <w:numPr>
+          <w:ilvl w:val="0"/>
+          <w:numId w:val="24"/>
+        </w:numPr>
+        <w:spacing w:line="276" w:lineRule="auto"/>
+        <w:jc w:val="both"/>
+        <w:rPr>
+          <w:b/>
+          <w:bCs/>
+        </w:rPr>
+      </w:pPr>
+      <w:r>
+        <w:rPr>
+          <w:b/>
+          <w:bCs/>
+        </w:rPr>
+        <w:t>Modifier un entrepôt</w:t>
+      </w:r>
+    </w:p>
+    <w:p>
+      <w:pPr>
+        <w:pStyle w:val="Sansinterligne"/>
+        <w:spacing w:line="276" w:lineRule="auto"/>
+        <w:jc w:val="both"/>
+        <w:rPr>
+          <w:b/>
+          <w:bCs/>
+        </w:rPr>
+      </w:pPr>
+    </w:p>
+    <w:p>
+      <w:pPr>
+        <w:pStyle w:val="Sansinterligne"/>
+        <w:spacing w:line="276" w:lineRule="auto"/>
+        <w:jc w:val="both"/>
+      </w:pPr>
+      <w:r>
+        <w:t xml:space="preserve">Pour </w:t>
+      </w:r>
+      <w:r>
+        <w:t>modifier</w:t>
+      </w:r>
+      <w:r>
+        <w:t xml:space="preserve"> un entrepôt, cliquez sur l’icône en forme de </w:t>
+      </w:r>
+      <w:r>
+        <w:t>crayon</w:t>
+      </w:r>
+      <w:r>
+        <w:t xml:space="preserve"> sur la ligne de l’entrepôt qui vous souhaitez modifier</w:t>
+      </w:r>
+      <w:r>
+        <w:t xml:space="preserve"> </w:t>
+      </w:r>
+      <w:r>
+        <w:t xml:space="preserve">: </w:t>
+      </w:r>
+      <w:r>
+        <w:t>il vous sera alors possible de modifier son nom et/ou son emplacement.</w:t>
+      </w:r>
+    </w:p>
+    <w:p>
+      <w:pPr>
+        <w:pStyle w:val="Sansinterligne"/>
+        <w:spacing w:line="276" w:lineRule="auto"/>
+        <w:jc w:val="both"/>
+      </w:pPr>
+    </w:p>
+    <w:p>
+      <w:pPr>
+        <w:pStyle w:val="Sansinterligne"/>
+        <w:spacing w:line="276" w:lineRule="auto"/>
+        <w:jc w:val="both"/>
+      </w:pPr>
+      <w:r>
+        <w:drawing>
+          <wp:inline distT="0" distB="0" distL="0" distR="0" wp14:anchorId="04892574" wp14:editId="548B0F6E">
+            <wp:extent cx="6120130" cy="3101975"/>
+            <wp:effectExtent l="19050" t="19050" r="13970" b="22225"/>
+            <wp:docPr id="22" name="Image 22"/>
+            <wp:cNvGraphicFramePr>
+              <a:graphicFrameLocks xmlns:a="http://schemas.openxmlformats.org/drawingml/2006/main" noChangeAspect="1"/>
+            </wp:cNvGraphicFramePr>
+            <a:graphic xmlns:a="http://schemas.openxmlformats.org/drawingml/2006/main">
+              <a:graphicData uri="http://schemas.openxmlformats.org/drawingml/2006/picture">
+                <pic:pic xmlns:pic="http://schemas.openxmlformats.org/drawingml/2006/picture">
+                  <pic:nvPicPr>
+                    <pic:cNvPr id="1" name=""/>
+                    <pic:cNvPicPr/>
+                  </pic:nvPicPr>
+                  <pic:blipFill>
+                    <a:blip r:embed="rId22"/>
+                    <a:stretch>
+                      <a:fillRect/>
+                    </a:stretch>
+                  </pic:blipFill>
+                  <pic:spPr>
+                    <a:xfrm>
+                      <a:off x="0" y="0"/>
+                      <a:ext cx="6120130" cy="3101975"/>
+                    </a:xfrm>
+                    <a:prstGeom prst="rect">
+                      <a:avLst/>
+                    </a:prstGeom>
+                    <a:ln>
+                      <a:solidFill>
+                        <a:schemeClr val="tx1"/>
+                      </a:solidFill>
+                    </a:ln>
+                  </pic:spPr>
+                </pic:pic>
+              </a:graphicData>
+            </a:graphic>
+          </wp:inline>
+        </w:drawing>
+      </w:r>
+    </w:p>
+    <w:p>
+      <w:pPr>
+        <w:pStyle w:val="Sansinterligne"/>
+        <w:spacing w:line="276" w:lineRule="auto"/>
+        <w:jc w:val="both"/>
+        <w:rPr>
+          <w:b/>
+          <w:bCs/>
+        </w:rPr>
+      </w:pPr>
+    </w:p>
+    <w:p>
+      <w:pPr>
+        <w:pStyle w:val="Paragraphedeliste"/>
+        <w:rPr>
+          <w:b/>
+          <w:bCs/>
+        </w:rPr>
+      </w:pPr>
+    </w:p>
+    <w:p>
+      <w:pPr>
+        <w:pStyle w:val="Paragraphedeliste"/>
+        <w:rPr>
+          <w:b/>
+          <w:bCs/>
+        </w:rPr>
+      </w:pPr>
+    </w:p>
+    <w:p>
+      <w:pPr>
+        <w:pStyle w:val="Paragraphedeliste"/>
+        <w:rPr>
+          <w:b/>
+          <w:bCs/>
+        </w:rPr>
+      </w:pPr>
+    </w:p>
+    <w:p>
+      <w:pPr>
+        <w:pStyle w:val="Sansinterligne"/>
+        <w:numPr>
+          <w:ilvl w:val="0"/>
+          <w:numId w:val="24"/>
+        </w:numPr>
+        <w:spacing w:line="276" w:lineRule="auto"/>
+        <w:jc w:val="both"/>
+        <w:rPr>
+          <w:b/>
+          <w:bCs/>
+        </w:rPr>
+      </w:pPr>
+      <w:r>
+        <w:rPr>
+          <w:b/>
+          <w:bCs/>
+        </w:rPr>
         <w:lastRenderedPageBreak/>
-        <w:t>Gestion des entrepôts</w:t>
-      </w:r>
+        <w:t>Consulter un entrepôt</w:t>
+      </w:r>
+    </w:p>
+    <w:p>
+      <w:pPr>
+        <w:pStyle w:val="Paragraphedeliste"/>
+        <w:rPr>
+          <w:b/>
+          <w:bCs/>
+        </w:rPr>
+      </w:pPr>
+    </w:p>
+    <w:p>
+      <w:pPr>
+        <w:pStyle w:val="Sansinterligne"/>
+        <w:spacing w:line="276" w:lineRule="auto"/>
+        <w:jc w:val="both"/>
+      </w:pPr>
+      <w:r>
+        <w:t xml:space="preserve">Pour </w:t>
+      </w:r>
+      <w:r>
+        <w:t xml:space="preserve">consulter toutes les informations d’un entrepôt, </w:t>
+      </w:r>
+      <w:r>
+        <w:t>cliquez sur l’icône en forme d</w:t>
+      </w:r>
+      <w:r>
+        <w:t xml:space="preserve">’œil </w:t>
+      </w:r>
+      <w:r>
+        <w:t xml:space="preserve">sur la ligne de l’entrepôt qui vous souhaitez </w:t>
+      </w:r>
+      <w:r>
+        <w:t>consultez</w:t>
+      </w:r>
+      <w:r>
+        <w:t xml:space="preserve"> : </w:t>
+      </w:r>
+      <w:r>
+        <w:t>vous êtes alors dirigé sur une page où se trouvent les informations de l’entrepôt, les commandes reçues de la part des franchisés ainsi que les produits disponible dans l’entrepôt.</w:t>
+      </w:r>
+    </w:p>
+    <w:p>
+      <w:pPr>
+        <w:pStyle w:val="Paragraphedeliste"/>
+        <w:rPr>
+          <w:b/>
+          <w:bCs/>
+        </w:rPr>
+      </w:pPr>
+    </w:p>
+    <w:p>
+      <w:pPr>
+        <w:pStyle w:val="Paragraphedeliste"/>
+        <w:rPr>
+          <w:b/>
+          <w:bCs/>
+        </w:rPr>
+      </w:pPr>
+    </w:p>
+    <w:p>
+      <w:pPr>
+        <w:pStyle w:val="Sansinterligne"/>
+        <w:numPr>
+          <w:ilvl w:val="0"/>
+          <w:numId w:val="24"/>
+        </w:numPr>
+        <w:spacing w:line="276" w:lineRule="auto"/>
+        <w:jc w:val="both"/>
+        <w:rPr>
+          <w:b/>
+          <w:bCs/>
+        </w:rPr>
+      </w:pPr>
+      <w:r>
+        <w:rPr>
+          <w:b/>
+          <w:bCs/>
+        </w:rPr>
+        <w:t>Voir tous les produits</w:t>
+      </w:r>
+    </w:p>
+    <w:p>
+      <w:pPr>
+        <w:pStyle w:val="Paragraphedeliste"/>
+        <w:rPr>
+          <w:b/>
+          <w:bCs/>
+        </w:rPr>
+      </w:pPr>
+    </w:p>
+    <w:p>
+      <w:pPr>
+        <w:pStyle w:val="Sansinterligne"/>
+        <w:numPr>
+          <w:ilvl w:val="0"/>
+          <w:numId w:val="24"/>
+        </w:numPr>
+        <w:spacing w:line="276" w:lineRule="auto"/>
+        <w:jc w:val="both"/>
+        <w:rPr>
+          <w:b/>
+          <w:bCs/>
+        </w:rPr>
+      </w:pPr>
+      <w:r>
+        <w:rPr>
+          <w:b/>
+          <w:bCs/>
+        </w:rPr>
+        <w:t>Ajouter un produit</w:t>
+      </w:r>
+    </w:p>
+    <w:p>
+      <w:pPr>
+        <w:pStyle w:val="Paragraphedeliste"/>
+        <w:rPr>
+          <w:b/>
+          <w:bCs/>
+        </w:rPr>
+      </w:pPr>
+    </w:p>
+    <w:p>
+      <w:pPr>
+        <w:pStyle w:val="Sansinterligne"/>
+        <w:numPr>
+          <w:ilvl w:val="0"/>
+          <w:numId w:val="24"/>
+        </w:numPr>
+        <w:spacing w:line="276" w:lineRule="auto"/>
+        <w:jc w:val="both"/>
+        <w:rPr>
+          <w:b/>
+          <w:bCs/>
+        </w:rPr>
+      </w:pPr>
+      <w:r>
+        <w:rPr>
+          <w:b/>
+          <w:bCs/>
+        </w:rPr>
+        <w:t>Voir toutes les commandes</w:t>
+      </w:r>
+    </w:p>
+    <w:p>
+      <w:pPr>
+        <w:pStyle w:val="Sansinterligne"/>
+        <w:spacing w:line="276" w:lineRule="auto"/>
+        <w:jc w:val="both"/>
+      </w:pPr>
+    </w:p>
+    <w:p>
+      <w:pPr>
+        <w:spacing w:line="360" w:lineRule="auto"/>
+        <w:jc w:val="both"/>
+        <w:rPr>
+          <w:b/>
+          <w:bCs/>
+          <w:color w:val="0DD5D2"/>
+          <w:sz w:val="24"/>
+          <w:szCs w:val="24"/>
+        </w:rPr>
+      </w:pPr>
     </w:p>
     <w:p>
       <w:pPr>
@@ -2691,8 +3689,8 @@
       </w:pPr>
     </w:p>
     <w:sectPr>
-      <w:headerReference w:type="default" r:id="rId19"/>
-      <w:footerReference w:type="default" r:id="rId20"/>
+      <w:headerReference w:type="default" r:id="rId23"/>
+      <w:footerReference w:type="default" r:id="rId24"/>
       <w:pgSz w:w="11906" w:h="16838"/>
       <w:pgMar w:top="1134" w:right="1134" w:bottom="1134" w:left="1134" w:header="708" w:footer="708" w:gutter="0"/>
       <w:pgNumType w:start="0"/>
@@ -4094,6 +5092,184 @@
     </w:lvl>
   </w:abstractNum>
   <w:abstractNum w:abstractNumId="9" w15:restartNumberingAfterBreak="0">
+    <w:nsid w:val="367D162F"/>
+    <w:multiLevelType w:val="hybridMultilevel"/>
+    <w:tmpl w:val="1EAAE782"/>
+    <w:lvl w:ilvl="0" w:tplc="040C000F">
+      <w:start w:val="1"/>
+      <w:numFmt w:val="decimal"/>
+      <w:lvlText w:val="%1."/>
+      <w:lvlJc w:val="left"/>
+      <w:pPr>
+        <w:ind w:left="1776" w:hanging="360"/>
+      </w:pPr>
+      <w:rPr>
+        <w:rFonts w:hint="default"/>
+      </w:rPr>
+    </w:lvl>
+    <w:lvl w:ilvl="1" w:tplc="040C0019" w:tentative="1">
+      <w:start w:val="1"/>
+      <w:numFmt w:val="lowerLetter"/>
+      <w:lvlText w:val="%2."/>
+      <w:lvlJc w:val="left"/>
+      <w:pPr>
+        <w:ind w:left="2496" w:hanging="360"/>
+      </w:pPr>
+    </w:lvl>
+    <w:lvl w:ilvl="2" w:tplc="040C001B" w:tentative="1">
+      <w:start w:val="1"/>
+      <w:numFmt w:val="lowerRoman"/>
+      <w:lvlText w:val="%3."/>
+      <w:lvlJc w:val="right"/>
+      <w:pPr>
+        <w:ind w:left="3216" w:hanging="180"/>
+      </w:pPr>
+    </w:lvl>
+    <w:lvl w:ilvl="3" w:tplc="040C000F" w:tentative="1">
+      <w:start w:val="1"/>
+      <w:numFmt w:val="decimal"/>
+      <w:lvlText w:val="%4."/>
+      <w:lvlJc w:val="left"/>
+      <w:pPr>
+        <w:ind w:left="3936" w:hanging="360"/>
+      </w:pPr>
+    </w:lvl>
+    <w:lvl w:ilvl="4" w:tplc="040C0019" w:tentative="1">
+      <w:start w:val="1"/>
+      <w:numFmt w:val="lowerLetter"/>
+      <w:lvlText w:val="%5."/>
+      <w:lvlJc w:val="left"/>
+      <w:pPr>
+        <w:ind w:left="4656" w:hanging="360"/>
+      </w:pPr>
+    </w:lvl>
+    <w:lvl w:ilvl="5" w:tplc="040C001B" w:tentative="1">
+      <w:start w:val="1"/>
+      <w:numFmt w:val="lowerRoman"/>
+      <w:lvlText w:val="%6."/>
+      <w:lvlJc w:val="right"/>
+      <w:pPr>
+        <w:ind w:left="5376" w:hanging="180"/>
+      </w:pPr>
+    </w:lvl>
+    <w:lvl w:ilvl="6" w:tplc="040C000F" w:tentative="1">
+      <w:start w:val="1"/>
+      <w:numFmt w:val="decimal"/>
+      <w:lvlText w:val="%7."/>
+      <w:lvlJc w:val="left"/>
+      <w:pPr>
+        <w:ind w:left="6096" w:hanging="360"/>
+      </w:pPr>
+    </w:lvl>
+    <w:lvl w:ilvl="7" w:tplc="040C0019" w:tentative="1">
+      <w:start w:val="1"/>
+      <w:numFmt w:val="lowerLetter"/>
+      <w:lvlText w:val="%8."/>
+      <w:lvlJc w:val="left"/>
+      <w:pPr>
+        <w:ind w:left="6816" w:hanging="360"/>
+      </w:pPr>
+    </w:lvl>
+    <w:lvl w:ilvl="8" w:tplc="040C001B" w:tentative="1">
+      <w:start w:val="1"/>
+      <w:numFmt w:val="lowerRoman"/>
+      <w:lvlText w:val="%9."/>
+      <w:lvlJc w:val="right"/>
+      <w:pPr>
+        <w:ind w:left="7536" w:hanging="180"/>
+      </w:pPr>
+    </w:lvl>
+  </w:abstractNum>
+  <w:abstractNum w:abstractNumId="10" w15:restartNumberingAfterBreak="0">
+    <w:nsid w:val="36896BE4"/>
+    <w:multiLevelType w:val="hybridMultilevel"/>
+    <w:tmpl w:val="1EAAE782"/>
+    <w:lvl w:ilvl="0" w:tplc="040C000F">
+      <w:start w:val="1"/>
+      <w:numFmt w:val="decimal"/>
+      <w:lvlText w:val="%1."/>
+      <w:lvlJc w:val="left"/>
+      <w:pPr>
+        <w:ind w:left="1778" w:hanging="360"/>
+      </w:pPr>
+      <w:rPr>
+        <w:rFonts w:hint="default"/>
+      </w:rPr>
+    </w:lvl>
+    <w:lvl w:ilvl="1" w:tplc="040C0019" w:tentative="1">
+      <w:start w:val="1"/>
+      <w:numFmt w:val="lowerLetter"/>
+      <w:lvlText w:val="%2."/>
+      <w:lvlJc w:val="left"/>
+      <w:pPr>
+        <w:ind w:left="2498" w:hanging="360"/>
+      </w:pPr>
+    </w:lvl>
+    <w:lvl w:ilvl="2" w:tplc="040C001B" w:tentative="1">
+      <w:start w:val="1"/>
+      <w:numFmt w:val="lowerRoman"/>
+      <w:lvlText w:val="%3."/>
+      <w:lvlJc w:val="right"/>
+      <w:pPr>
+        <w:ind w:left="3218" w:hanging="180"/>
+      </w:pPr>
+    </w:lvl>
+    <w:lvl w:ilvl="3" w:tplc="040C000F" w:tentative="1">
+      <w:start w:val="1"/>
+      <w:numFmt w:val="decimal"/>
+      <w:lvlText w:val="%4."/>
+      <w:lvlJc w:val="left"/>
+      <w:pPr>
+        <w:ind w:left="3938" w:hanging="360"/>
+      </w:pPr>
+    </w:lvl>
+    <w:lvl w:ilvl="4" w:tplc="040C0019" w:tentative="1">
+      <w:start w:val="1"/>
+      <w:numFmt w:val="lowerLetter"/>
+      <w:lvlText w:val="%5."/>
+      <w:lvlJc w:val="left"/>
+      <w:pPr>
+        <w:ind w:left="4658" w:hanging="360"/>
+      </w:pPr>
+    </w:lvl>
+    <w:lvl w:ilvl="5" w:tplc="040C001B" w:tentative="1">
+      <w:start w:val="1"/>
+      <w:numFmt w:val="lowerRoman"/>
+      <w:lvlText w:val="%6."/>
+      <w:lvlJc w:val="right"/>
+      <w:pPr>
+        <w:ind w:left="5378" w:hanging="180"/>
+      </w:pPr>
+    </w:lvl>
+    <w:lvl w:ilvl="6" w:tplc="040C000F" w:tentative="1">
+      <w:start w:val="1"/>
+      <w:numFmt w:val="decimal"/>
+      <w:lvlText w:val="%7."/>
+      <w:lvlJc w:val="left"/>
+      <w:pPr>
+        <w:ind w:left="6098" w:hanging="360"/>
+      </w:pPr>
+    </w:lvl>
+    <w:lvl w:ilvl="7" w:tplc="040C0019" w:tentative="1">
+      <w:start w:val="1"/>
+      <w:numFmt w:val="lowerLetter"/>
+      <w:lvlText w:val="%8."/>
+      <w:lvlJc w:val="left"/>
+      <w:pPr>
+        <w:ind w:left="6818" w:hanging="360"/>
+      </w:pPr>
+    </w:lvl>
+    <w:lvl w:ilvl="8" w:tplc="040C001B" w:tentative="1">
+      <w:start w:val="1"/>
+      <w:numFmt w:val="lowerRoman"/>
+      <w:lvlText w:val="%9."/>
+      <w:lvlJc w:val="right"/>
+      <w:pPr>
+        <w:ind w:left="7538" w:hanging="180"/>
+      </w:pPr>
+    </w:lvl>
+  </w:abstractNum>
+  <w:abstractNum w:abstractNumId="11" w15:restartNumberingAfterBreak="0">
     <w:nsid w:val="37E75F48"/>
     <w:multiLevelType w:val="hybridMultilevel"/>
     <w:tmpl w:val="C37884A4"/>
@@ -4185,7 +5361,7 @@
       </w:pPr>
     </w:lvl>
   </w:abstractNum>
-  <w:abstractNum w:abstractNumId="10" w15:restartNumberingAfterBreak="0">
+  <w:abstractNum w:abstractNumId="12" w15:restartNumberingAfterBreak="0">
     <w:nsid w:val="3B102576"/>
     <w:multiLevelType w:val="hybridMultilevel"/>
     <w:tmpl w:val="7960C0CA"/>
@@ -4277,7 +5453,7 @@
       </w:pPr>
     </w:lvl>
   </w:abstractNum>
-  <w:abstractNum w:abstractNumId="11" w15:restartNumberingAfterBreak="0">
+  <w:abstractNum w:abstractNumId="13" w15:restartNumberingAfterBreak="0">
     <w:nsid w:val="4069354A"/>
     <w:multiLevelType w:val="hybridMultilevel"/>
     <w:tmpl w:val="0DA0F812"/>
@@ -4369,7 +5545,7 @@
       </w:pPr>
     </w:lvl>
   </w:abstractNum>
-  <w:abstractNum w:abstractNumId="12" w15:restartNumberingAfterBreak="0">
+  <w:abstractNum w:abstractNumId="14" w15:restartNumberingAfterBreak="0">
     <w:nsid w:val="461E4238"/>
     <w:multiLevelType w:val="hybridMultilevel"/>
     <w:tmpl w:val="18781280"/>
@@ -4459,7 +5635,119 @@
       </w:pPr>
     </w:lvl>
   </w:abstractNum>
-  <w:abstractNum w:abstractNumId="13" w15:restartNumberingAfterBreak="0">
+  <w:abstractNum w:abstractNumId="15" w15:restartNumberingAfterBreak="0">
+    <w:nsid w:val="4F84403A"/>
+    <w:multiLevelType w:val="hybridMultilevel"/>
+    <w:tmpl w:val="457AED22"/>
+    <w:lvl w:ilvl="0" w:tplc="4762055E">
+      <w:numFmt w:val="bullet"/>
+      <w:lvlText w:val="-"/>
+      <w:lvlJc w:val="left"/>
+      <w:pPr>
+        <w:ind w:left="720" w:hanging="360"/>
+      </w:pPr>
+      <w:rPr>
+        <w:rFonts w:ascii="Calibri" w:eastAsiaTheme="minorEastAsia" w:hAnsi="Calibri" w:cs="Calibri" w:hint="default"/>
+      </w:rPr>
+    </w:lvl>
+    <w:lvl w:ilvl="1" w:tplc="040C0003" w:tentative="1">
+      <w:start w:val="1"/>
+      <w:numFmt w:val="bullet"/>
+      <w:lvlText w:val="o"/>
+      <w:lvlJc w:val="left"/>
+      <w:pPr>
+        <w:ind w:left="1440" w:hanging="360"/>
+      </w:pPr>
+      <w:rPr>
+        <w:rFonts w:ascii="Courier New" w:hAnsi="Courier New" w:cs="Courier New" w:hint="default"/>
+      </w:rPr>
+    </w:lvl>
+    <w:lvl w:ilvl="2" w:tplc="040C0005" w:tentative="1">
+      <w:start w:val="1"/>
+      <w:numFmt w:val="bullet"/>
+      <w:lvlText w:val=""/>
+      <w:lvlJc w:val="left"/>
+      <w:pPr>
+        <w:ind w:left="2160" w:hanging="360"/>
+      </w:pPr>
+      <w:rPr>
+        <w:rFonts w:ascii="Wingdings" w:hAnsi="Wingdings" w:hint="default"/>
+      </w:rPr>
+    </w:lvl>
+    <w:lvl w:ilvl="3" w:tplc="040C0001" w:tentative="1">
+      <w:start w:val="1"/>
+      <w:numFmt w:val="bullet"/>
+      <w:lvlText w:val=""/>
+      <w:lvlJc w:val="left"/>
+      <w:pPr>
+        <w:ind w:left="2880" w:hanging="360"/>
+      </w:pPr>
+      <w:rPr>
+        <w:rFonts w:ascii="Symbol" w:hAnsi="Symbol" w:hint="default"/>
+      </w:rPr>
+    </w:lvl>
+    <w:lvl w:ilvl="4" w:tplc="040C0003" w:tentative="1">
+      <w:start w:val="1"/>
+      <w:numFmt w:val="bullet"/>
+      <w:lvlText w:val="o"/>
+      <w:lvlJc w:val="left"/>
+      <w:pPr>
+        <w:ind w:left="3600" w:hanging="360"/>
+      </w:pPr>
+      <w:rPr>
+        <w:rFonts w:ascii="Courier New" w:hAnsi="Courier New" w:cs="Courier New" w:hint="default"/>
+      </w:rPr>
+    </w:lvl>
+    <w:lvl w:ilvl="5" w:tplc="040C0005" w:tentative="1">
+      <w:start w:val="1"/>
+      <w:numFmt w:val="bullet"/>
+      <w:lvlText w:val=""/>
+      <w:lvlJc w:val="left"/>
+      <w:pPr>
+        <w:ind w:left="4320" w:hanging="360"/>
+      </w:pPr>
+      <w:rPr>
+        <w:rFonts w:ascii="Wingdings" w:hAnsi="Wingdings" w:hint="default"/>
+      </w:rPr>
+    </w:lvl>
+    <w:lvl w:ilvl="6" w:tplc="040C0001" w:tentative="1">
+      <w:start w:val="1"/>
+      <w:numFmt w:val="bullet"/>
+      <w:lvlText w:val=""/>
+      <w:lvlJc w:val="left"/>
+      <w:pPr>
+        <w:ind w:left="5040" w:hanging="360"/>
+      </w:pPr>
+      <w:rPr>
+        <w:rFonts w:ascii="Symbol" w:hAnsi="Symbol" w:hint="default"/>
+      </w:rPr>
+    </w:lvl>
+    <w:lvl w:ilvl="7" w:tplc="040C0003" w:tentative="1">
+      <w:start w:val="1"/>
+      <w:numFmt w:val="bullet"/>
+      <w:lvlText w:val="o"/>
+      <w:lvlJc w:val="left"/>
+      <w:pPr>
+        <w:ind w:left="5760" w:hanging="360"/>
+      </w:pPr>
+      <w:rPr>
+        <w:rFonts w:ascii="Courier New" w:hAnsi="Courier New" w:cs="Courier New" w:hint="default"/>
+      </w:rPr>
+    </w:lvl>
+    <w:lvl w:ilvl="8" w:tplc="040C0005" w:tentative="1">
+      <w:start w:val="1"/>
+      <w:numFmt w:val="bullet"/>
+      <w:lvlText w:val=""/>
+      <w:lvlJc w:val="left"/>
+      <w:pPr>
+        <w:ind w:left="6480" w:hanging="360"/>
+      </w:pPr>
+      <w:rPr>
+        <w:rFonts w:ascii="Wingdings" w:hAnsi="Wingdings" w:hint="default"/>
+      </w:rPr>
+    </w:lvl>
+  </w:abstractNum>
+  <w:abstractNum w:abstractNumId="16" w15:restartNumberingAfterBreak="0">
     <w:nsid w:val="58352D34"/>
     <w:multiLevelType w:val="hybridMultilevel"/>
     <w:tmpl w:val="689224D8"/>
@@ -4548,7 +5836,7 @@
       </w:pPr>
     </w:lvl>
   </w:abstractNum>
-  <w:abstractNum w:abstractNumId="14" w15:restartNumberingAfterBreak="0">
+  <w:abstractNum w:abstractNumId="17" w15:restartNumberingAfterBreak="0">
     <w:nsid w:val="5DA71B0D"/>
     <w:multiLevelType w:val="hybridMultilevel"/>
     <w:tmpl w:val="FD205812"/>
@@ -4637,7 +5925,7 @@
       </w:pPr>
     </w:lvl>
   </w:abstractNum>
-  <w:abstractNum w:abstractNumId="15" w15:restartNumberingAfterBreak="0">
+  <w:abstractNum w:abstractNumId="18" w15:restartNumberingAfterBreak="0">
     <w:nsid w:val="5DC81096"/>
     <w:multiLevelType w:val="hybridMultilevel"/>
     <w:tmpl w:val="C018D7F6"/>
@@ -4727,7 +6015,7 @@
       </w:pPr>
     </w:lvl>
   </w:abstractNum>
-  <w:abstractNum w:abstractNumId="16" w15:restartNumberingAfterBreak="0">
+  <w:abstractNum w:abstractNumId="19" w15:restartNumberingAfterBreak="0">
     <w:nsid w:val="625D445C"/>
     <w:multiLevelType w:val="hybridMultilevel"/>
     <w:tmpl w:val="0D56F0F6"/>
@@ -4817,7 +6105,7 @@
       </w:pPr>
     </w:lvl>
   </w:abstractNum>
-  <w:abstractNum w:abstractNumId="17" w15:restartNumberingAfterBreak="0">
+  <w:abstractNum w:abstractNumId="20" w15:restartNumberingAfterBreak="0">
     <w:nsid w:val="6478276A"/>
     <w:multiLevelType w:val="hybridMultilevel"/>
     <w:tmpl w:val="A9BC1C00"/>
@@ -4931,7 +6219,7 @@
       </w:rPr>
     </w:lvl>
   </w:abstractNum>
-  <w:abstractNum w:abstractNumId="18" w15:restartNumberingAfterBreak="0">
+  <w:abstractNum w:abstractNumId="21" w15:restartNumberingAfterBreak="0">
     <w:nsid w:val="66EC3C4A"/>
     <w:multiLevelType w:val="hybridMultilevel"/>
     <w:tmpl w:val="B1DE086E"/>
@@ -5043,7 +6331,7 @@
       </w:rPr>
     </w:lvl>
   </w:abstractNum>
-  <w:abstractNum w:abstractNumId="19" w15:restartNumberingAfterBreak="0">
+  <w:abstractNum w:abstractNumId="22" w15:restartNumberingAfterBreak="0">
     <w:nsid w:val="68997F5F"/>
     <w:multiLevelType w:val="hybridMultilevel"/>
     <w:tmpl w:val="905CC612"/>
@@ -5132,7 +6420,7 @@
       </w:pPr>
     </w:lvl>
   </w:abstractNum>
-  <w:abstractNum w:abstractNumId="20" w15:restartNumberingAfterBreak="0">
+  <w:abstractNum w:abstractNumId="23" w15:restartNumberingAfterBreak="0">
     <w:nsid w:val="69246709"/>
     <w:multiLevelType w:val="hybridMultilevel"/>
     <w:tmpl w:val="5AF040C8"/>
@@ -5221,7 +6509,7 @@
       </w:pPr>
     </w:lvl>
   </w:abstractNum>
-  <w:abstractNum w:abstractNumId="21" w15:restartNumberingAfterBreak="0">
+  <w:abstractNum w:abstractNumId="24" w15:restartNumberingAfterBreak="0">
     <w:nsid w:val="6D036AFB"/>
     <w:multiLevelType w:val="hybridMultilevel"/>
     <w:tmpl w:val="C4880AE2"/>
@@ -5334,7 +6622,7 @@
       </w:rPr>
     </w:lvl>
   </w:abstractNum>
-  <w:abstractNum w:abstractNumId="22" w15:restartNumberingAfterBreak="0">
+  <w:abstractNum w:abstractNumId="25" w15:restartNumberingAfterBreak="0">
     <w:nsid w:val="6F3225A4"/>
     <w:multiLevelType w:val="hybridMultilevel"/>
     <w:tmpl w:val="057E2656"/>
@@ -5448,16 +6736,16 @@
     </w:lvl>
   </w:abstractNum>
   <w:num w:numId="1">
-    <w:abstractNumId w:val="12"/>
+    <w:abstractNumId w:val="14"/>
   </w:num>
   <w:num w:numId="2">
+    <w:abstractNumId w:val="13"/>
+  </w:num>
+  <w:num w:numId="3">
     <w:abstractNumId w:val="11"/>
   </w:num>
-  <w:num w:numId="3">
-    <w:abstractNumId w:val="9"/>
-  </w:num>
   <w:num w:numId="4">
-    <w:abstractNumId w:val="17"/>
+    <w:abstractNumId w:val="20"/>
   </w:num>
   <w:num w:numId="5">
     <w:abstractNumId w:val="8"/>
@@ -5475,46 +6763,55 @@
     <w:abstractNumId w:val="6"/>
   </w:num>
   <w:num w:numId="10">
-    <w:abstractNumId w:val="16"/>
+    <w:abstractNumId w:val="19"/>
   </w:num>
   <w:num w:numId="11">
     <w:abstractNumId w:val="1"/>
   </w:num>
   <w:num w:numId="12">
-    <w:abstractNumId w:val="10"/>
+    <w:abstractNumId w:val="12"/>
   </w:num>
   <w:num w:numId="13">
-    <w:abstractNumId w:val="15"/>
+    <w:abstractNumId w:val="18"/>
   </w:num>
   <w:num w:numId="14">
     <w:abstractNumId w:val="4"/>
   </w:num>
   <w:num w:numId="15">
-    <w:abstractNumId w:val="22"/>
+    <w:abstractNumId w:val="25"/>
   </w:num>
   <w:num w:numId="16">
-    <w:abstractNumId w:val="14"/>
+    <w:abstractNumId w:val="17"/>
   </w:num>
   <w:num w:numId="17">
     <w:abstractNumId w:val="0"/>
   </w:num>
   <w:num w:numId="18">
-    <w:abstractNumId w:val="13"/>
+    <w:abstractNumId w:val="16"/>
   </w:num>
   <w:num w:numId="19">
-    <w:abstractNumId w:val="20"/>
+    <w:abstractNumId w:val="23"/>
   </w:num>
   <w:num w:numId="20">
-    <w:abstractNumId w:val="18"/>
+    <w:abstractNumId w:val="21"/>
   </w:num>
   <w:num w:numId="21">
-    <w:abstractNumId w:val="21"/>
+    <w:abstractNumId w:val="24"/>
   </w:num>
   <w:num w:numId="22">
-    <w:abstractNumId w:val="19"/>
+    <w:abstractNumId w:val="22"/>
   </w:num>
   <w:num w:numId="23">
     <w:abstractNumId w:val="3"/>
+  </w:num>
+  <w:num w:numId="24">
+    <w:abstractNumId w:val="9"/>
+  </w:num>
+  <w:num w:numId="25">
+    <w:abstractNumId w:val="15"/>
+  </w:num>
+  <w:num w:numId="26">
+    <w:abstractNumId w:val="10"/>
   </w:num>
   <w:numIdMacAtCleanup w:val="10"/>
 </w:numbering>
@@ -6492,6 +7789,7 @@
     <w:rsid w:val="00646ADD"/>
     <w:rsid w:val="006C15BF"/>
     <w:rsid w:val="008875A3"/>
+    <w:rsid w:val="008E796D"/>
     <w:rsid w:val="00D707BC"/>
     <w:rsid w:val="00E81F39"/>
     <w:rsid w:val="00E95E5D"/>
@@ -7289,6 +8587,16 @@
 </file>
 
 <file path=customXml/item3.xml><?xml version="1.0" encoding="utf-8"?>
+<p:properties xmlns:p="http://schemas.microsoft.com/office/2006/metadata/properties" xmlns:xsi="http://www.w3.org/2001/XMLSchema-instance" xmlns:pc="http://schemas.microsoft.com/office/infopath/2007/PartnerControls">
+  <documentManagement/>
+</p:properties>
+</file>
+
+<file path=customXml/item4.xml><?xml version="1.0" encoding="utf-8"?>
+<b:Sources xmlns:b="http://schemas.openxmlformats.org/officeDocument/2006/bibliography" xmlns="http://schemas.openxmlformats.org/officeDocument/2006/bibliography" SelectedStyle="\APASixthEditionOfficeOnline.xsl" StyleName="APA" Version="6"/>
+</file>
+
+<file path=customXml/item5.xml><?xml version="1.0" encoding="utf-8"?>
 <ct:contentTypeSchema xmlns:ct="http://schemas.microsoft.com/office/2006/metadata/contentType" xmlns:ma="http://schemas.microsoft.com/office/2006/metadata/properties/metaAttributes" ct:_="" ma:_="" ma:contentTypeName="Document" ma:contentTypeID="0x01010046F09D84A86AC84AAA271B8FE1E62163" ma:contentTypeVersion="5" ma:contentTypeDescription="Crée un document." ma:contentTypeScope="" ma:versionID="889e0297d5831a744247f181101ffd07">
   <xsd:schema xmlns:xsd="http://www.w3.org/2001/XMLSchema" xmlns:xs="http://www.w3.org/2001/XMLSchema" xmlns:p="http://schemas.microsoft.com/office/2006/metadata/properties" xmlns:ns3="4ff4112d-23b5-46ac-8872-9785bec3d260" xmlns:ns4="6a33996b-0d0f-4591-8b34-228e42c0718b" targetNamespace="http://schemas.microsoft.com/office/2006/metadata/properties" ma:root="true" ma:fieldsID="6e79e435b9c3b41f7b5d71a2c9221e81" ns3:_="" ns4:_="">
     <xsd:import namespace="4ff4112d-23b5-46ac-8872-9785bec3d260"/>
@@ -7459,16 +8767,6 @@
 </ct:contentTypeSchema>
 </file>
 
-<file path=customXml/item4.xml><?xml version="1.0" encoding="utf-8"?>
-<b:Sources xmlns:b="http://schemas.openxmlformats.org/officeDocument/2006/bibliography" xmlns="http://schemas.openxmlformats.org/officeDocument/2006/bibliography" SelectedStyle="\APASixthEditionOfficeOnline.xsl" StyleName="APA" Version="6"/>
-</file>
-
-<file path=customXml/item5.xml><?xml version="1.0" encoding="utf-8"?>
-<p:properties xmlns:p="http://schemas.microsoft.com/office/2006/metadata/properties" xmlns:xsi="http://www.w3.org/2001/XMLSchema-instance" xmlns:pc="http://schemas.microsoft.com/office/infopath/2007/PartnerControls">
-  <documentManagement/>
-</p:properties>
-</file>
-
 <file path=customXml/itemProps1.xml><?xml version="1.0" encoding="utf-8"?>
 <ds:datastoreItem xmlns:ds="http://schemas.openxmlformats.org/officeDocument/2006/customXml" ds:itemID="{55AF091B-3C7A-41E3-B477-F2FDAA23CFDA}">
   <ds:schemaRefs>
@@ -7486,6 +8784,23 @@
 </file>
 
 <file path=customXml/itemProps3.xml><?xml version="1.0" encoding="utf-8"?>
+<ds:datastoreItem xmlns:ds="http://schemas.openxmlformats.org/officeDocument/2006/customXml" ds:itemID="{AF9A2CAC-9EAE-4F15-85A5-E67811D0B866}">
+  <ds:schemaRefs>
+    <ds:schemaRef ds:uri="http://schemas.microsoft.com/office/2006/metadata/properties"/>
+    <ds:schemaRef ds:uri="http://schemas.microsoft.com/office/infopath/2007/PartnerControls"/>
+  </ds:schemaRefs>
+</ds:datastoreItem>
+</file>
+
+<file path=customXml/itemProps4.xml><?xml version="1.0" encoding="utf-8"?>
+<ds:datastoreItem xmlns:ds="http://schemas.openxmlformats.org/officeDocument/2006/customXml" ds:itemID="{A5397648-45C6-451D-ADFC-B179183C297B}">
+  <ds:schemaRefs>
+    <ds:schemaRef ds:uri="http://schemas.openxmlformats.org/officeDocument/2006/bibliography"/>
+  </ds:schemaRefs>
+</ds:datastoreItem>
+</file>
+
+<file path=customXml/itemProps5.xml><?xml version="1.0" encoding="utf-8"?>
 <ds:datastoreItem xmlns:ds="http://schemas.openxmlformats.org/officeDocument/2006/customXml" ds:itemID="{6406B5AD-BADC-42B5-AC61-54D62A79BB19}">
   <ds:schemaRefs>
     <ds:schemaRef ds:uri="http://schemas.microsoft.com/office/2006/metadata/contentType"/>
@@ -7502,21 +8817,4 @@
     <ds:schemaRef ds:uri="http://schemas.microsoft.com/internal/obd"/>
   </ds:schemaRefs>
 </ds:datastoreItem>
-</file>
-
-<file path=customXml/itemProps4.xml><?xml version="1.0" encoding="utf-8"?>
-<ds:datastoreItem xmlns:ds="http://schemas.openxmlformats.org/officeDocument/2006/customXml" ds:itemID="{A5397648-45C6-451D-ADFC-B179183C297B}">
-  <ds:schemaRefs>
-    <ds:schemaRef ds:uri="http://schemas.openxmlformats.org/officeDocument/2006/bibliography"/>
-  </ds:schemaRefs>
-</ds:datastoreItem>
-</file>
-
-<file path=customXml/itemProps5.xml><?xml version="1.0" encoding="utf-8"?>
-<ds:datastoreItem xmlns:ds="http://schemas.openxmlformats.org/officeDocument/2006/customXml" ds:itemID="{AF9A2CAC-9EAE-4F15-85A5-E67811D0B866}">
-  <ds:schemaRefs>
-    <ds:schemaRef ds:uri="http://schemas.microsoft.com/office/2006/metadata/properties"/>
-    <ds:schemaRef ds:uri="http://schemas.microsoft.com/office/infopath/2007/PartnerControls"/>
-  </ds:schemaRefs>
-</ds:datastoreItem>
 </file>
</xml_diff>

<commit_message>
doc corporate almost ready
</commit_message>
<xml_diff>
--- a/docs/documentation d'utilisation/utilisation_application_web_groupe6_v1.docx
+++ b/docs/documentation d'utilisation/utilisation_application_web_groupe6_v1.docx
@@ -13,7 +13,6 @@
           <w:docPartUnique/>
         </w:docPartObj>
       </w:sdtPr>
-      <w:sdtEndPr/>
       <w:sdtContent>
         <w:p>
           <w:pPr>
@@ -28,7 +27,7 @@
               <w:noProof/>
             </w:rPr>
             <w:drawing>
-              <wp:anchor distT="0" distB="0" distL="114300" distR="114300" simplePos="0" relativeHeight="251663360" behindDoc="0" locked="0" layoutInCell="1" allowOverlap="1" wp14:anchorId="3E86061F" wp14:editId="00C2C053">
+              <wp:anchor distT="0" distB="0" distL="114300" distR="114300" simplePos="0" relativeHeight="251663360" behindDoc="0" locked="0" layoutInCell="1" allowOverlap="1" wp14:anchorId="53DFDC02" wp14:editId="4E080D78">
                 <wp:simplePos x="0" y="0"/>
                 <wp:positionH relativeFrom="margin">
                   <wp:align>left</wp:align>
@@ -101,7 +100,7 @@
             <mc:AlternateContent>
               <mc:Choice Requires="wps">
                 <w:drawing>
-                  <wp:anchor distT="0" distB="0" distL="114300" distR="114300" simplePos="0" relativeHeight="251661312" behindDoc="0" locked="0" layoutInCell="1" allowOverlap="1" wp14:anchorId="5104790B" wp14:editId="304A994B">
+                  <wp:anchor distT="0" distB="0" distL="114300" distR="114300" simplePos="0" relativeHeight="251662336" behindDoc="0" locked="0" layoutInCell="1" allowOverlap="1" wp14:anchorId="25F99F25" wp14:editId="745B0D27">
                     <wp:simplePos x="0" y="0"/>
                     <wp:positionH relativeFrom="margin">
                       <wp:posOffset>570865</wp:posOffset>
@@ -167,7 +166,6 @@
                                     <w:calendar w:val="gregorian"/>
                                   </w:date>
                                 </w:sdtPr>
-                                <w:sdtEndPr/>
                                 <w:sdtContent>
                                   <w:p>
                                     <w:pPr>
@@ -214,11 +212,11 @@
               </mc:Choice>
               <mc:Fallback>
                 <w:pict>
-                  <v:shapetype w14:anchorId="5104790B" id="_x0000_t202" coordsize="21600,21600" o:spt="202" path="m,l,21600r21600,l21600,xe">
+                  <v:shapetype w14:anchorId="25F99F25" id="_x0000_t202" coordsize="21600,21600" o:spt="202" path="m,l,21600r21600,l21600,xe">
                     <v:stroke joinstyle="miter"/>
                     <v:path gradientshapeok="t" o:connecttype="rect"/>
                   </v:shapetype>
-                  <v:shape id="Zone de texte 111" o:spid="_x0000_s1026" type="#_x0000_t202" style="position:absolute;margin-left:44.95pt;margin-top:-5.9pt;width:288.25pt;height:287.5pt;z-index:251661312;visibility:visible;mso-wrap-style:square;mso-width-percent:734;mso-height-percent:363;mso-wrap-distance-left:9pt;mso-wrap-distance-top:0;mso-wrap-distance-right:9pt;mso-wrap-distance-bottom:0;mso-position-horizontal:absolute;mso-position-horizontal-relative:margin;mso-position-vertical:absolute;mso-position-vertical-relative:margin;mso-width-percent:734;mso-height-percent:363;mso-width-relative:page;mso-height-relative:page;v-text-anchor:bottom" o:gfxdata="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" filled="f" stroked="f" strokeweight=".5pt">
+                  <v:shape id="Zone de texte 111" o:spid="_x0000_s1026" type="#_x0000_t202" style="position:absolute;margin-left:44.95pt;margin-top:-5.9pt;width:288.25pt;height:287.5pt;z-index:251662336;visibility:visible;mso-wrap-style:square;mso-width-percent:734;mso-height-percent:363;mso-wrap-distance-left:9pt;mso-wrap-distance-top:0;mso-wrap-distance-right:9pt;mso-wrap-distance-bottom:0;mso-position-horizontal:absolute;mso-position-horizontal-relative:margin;mso-position-vertical:absolute;mso-position-vertical-relative:margin;mso-width-percent:734;mso-height-percent:363;mso-width-relative:page;mso-height-relative:page;v-text-anchor:bottom" o:gfxdata="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" filled="f" stroked="f" strokeweight=".5pt">
                     <v:textbox style="mso-fit-shape-to-text:t" inset="0,0,0,0">
                       <w:txbxContent>
                         <w:sdt>
@@ -240,7 +238,6 @@
                               <w:calendar w:val="gregorian"/>
                             </w:date>
                           </w:sdtPr>
-                          <w:sdtEndPr/>
                           <w:sdtContent>
                             <w:p>
                               <w:pPr>
@@ -289,7 +286,7 @@
             <mc:AlternateContent>
               <mc:Choice Requires="wps">
                 <w:drawing>
-                  <wp:anchor distT="0" distB="0" distL="114300" distR="114300" simplePos="0" relativeHeight="251659264" behindDoc="0" locked="0" layoutInCell="1" allowOverlap="1" wp14:anchorId="6F5B286C" wp14:editId="3B9B6CB0">
+                  <wp:anchor distT="0" distB="0" distL="114300" distR="114300" simplePos="0" relativeHeight="251660288" behindDoc="0" locked="0" layoutInCell="1" allowOverlap="1" wp14:anchorId="641492A4" wp14:editId="044A98FD">
                     <wp:simplePos x="0" y="0"/>
                     <wp:positionH relativeFrom="margin">
                       <wp:posOffset>285750</wp:posOffset>
@@ -362,7 +359,6 @@
                                     <w:dataBinding w:prefixMappings="xmlns:ns0='http://purl.org/dc/elements/1.1/' xmlns:ns1='http://schemas.openxmlformats.org/package/2006/metadata/core-properties' " w:xpath="/ns1:coreProperties[1]/ns0:title[1]" w:storeItemID="{6C3C8BC8-F283-45AE-878A-BAB7291924A1}"/>
                                     <w:text w:multiLine="1"/>
                                   </w:sdtPr>
-                                  <w:sdtEndPr/>
                                   <w:sdtContent>
                                     <w:r>
                                       <w:rPr>
@@ -447,7 +443,7 @@
               </mc:Choice>
               <mc:Fallback>
                 <w:pict>
-                  <v:shape w14:anchorId="6F5B286C" id="Zone de texte 113" o:spid="_x0000_s1027" type="#_x0000_t202" style="position:absolute;margin-left:22.5pt;margin-top:511.15pt;width:453pt;height:74.5pt;z-index:251659264;visibility:visible;mso-wrap-style:square;mso-width-percent:734;mso-height-percent:0;mso-wrap-distance-left:9pt;mso-wrap-distance-top:0;mso-wrap-distance-right:9pt;mso-wrap-distance-bottom:0;mso-position-horizontal:absolute;mso-position-horizontal-relative:margin;mso-position-vertical:absolute;mso-position-vertical-relative:page;mso-width-percent:734;mso-height-percent:0;mso-width-relative:page;mso-height-relative:page;v-text-anchor:bottom" o:gfxdata="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" filled="f" stroked="f" strokeweight=".5pt">
+                  <v:shape w14:anchorId="641492A4" id="Zone de texte 113" o:spid="_x0000_s1027" type="#_x0000_t202" style="position:absolute;margin-left:22.5pt;margin-top:511.15pt;width:453pt;height:74.5pt;z-index:251660288;visibility:visible;mso-wrap-style:square;mso-width-percent:734;mso-height-percent:0;mso-wrap-distance-left:9pt;mso-wrap-distance-top:0;mso-wrap-distance-right:9pt;mso-wrap-distance-bottom:0;mso-position-horizontal:absolute;mso-position-horizontal-relative:margin;mso-position-vertical:absolute;mso-position-vertical-relative:page;mso-width-percent:734;mso-height-percent:0;mso-width-relative:page;mso-height-relative:page;v-text-anchor:bottom" o:gfxdata="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" filled="f" stroked="f" strokeweight=".5pt">
                     <v:textbox inset="0,0,0,0">
                       <w:txbxContent>
                         <w:p>
@@ -476,7 +472,6 @@
                               <w:dataBinding w:prefixMappings="xmlns:ns0='http://purl.org/dc/elements/1.1/' xmlns:ns1='http://schemas.openxmlformats.org/package/2006/metadata/core-properties' " w:xpath="/ns1:coreProperties[1]/ns0:title[1]" w:storeItemID="{6C3C8BC8-F283-45AE-878A-BAB7291924A1}"/>
                               <w:text w:multiLine="1"/>
                             </w:sdtPr>
-                            <w:sdtEndPr/>
                             <w:sdtContent>
                               <w:r>
                                 <w:rPr>
@@ -553,7 +548,7 @@
               <w:noProof/>
             </w:rPr>
             <w:drawing>
-              <wp:anchor distT="0" distB="0" distL="114300" distR="114300" simplePos="0" relativeHeight="251664384" behindDoc="0" locked="0" layoutInCell="1" allowOverlap="1" wp14:anchorId="424180B3" wp14:editId="59BEF170">
+              <wp:anchor distT="0" distB="0" distL="114300" distR="114300" simplePos="0" relativeHeight="251664384" behindDoc="0" locked="0" layoutInCell="1" allowOverlap="1" wp14:anchorId="3CDBDB9B" wp14:editId="59849DE7">
                 <wp:simplePos x="0" y="0"/>
                 <wp:positionH relativeFrom="margin">
                   <wp:posOffset>1241425</wp:posOffset>
@@ -623,7 +618,7 @@
             <mc:AlternateContent>
               <mc:Choice Requires="wps">
                 <w:drawing>
-                  <wp:anchor distT="0" distB="0" distL="114300" distR="114300" simplePos="0" relativeHeight="251660288" behindDoc="0" locked="0" layoutInCell="1" allowOverlap="1" wp14:anchorId="46820EA8" wp14:editId="45B0F91F">
+                  <wp:anchor distT="0" distB="0" distL="114300" distR="114300" simplePos="0" relativeHeight="251661312" behindDoc="0" locked="0" layoutInCell="1" allowOverlap="1" wp14:anchorId="4FAA8387" wp14:editId="5B84BF5D">
                     <wp:simplePos x="0" y="0"/>
                     <mc:AlternateContent>
                       <mc:Choice Requires="wp14">
@@ -703,7 +698,6 @@
                                   <w:dataBinding w:prefixMappings="xmlns:ns0='http://purl.org/dc/elements/1.1/' xmlns:ns1='http://schemas.openxmlformats.org/package/2006/metadata/core-properties' " w:xpath="/ns1:coreProperties[1]/ns0:creator[1]" w:storeItemID="{6C3C8BC8-F283-45AE-878A-BAB7291924A1}"/>
                                   <w:text/>
                                 </w:sdtPr>
-                                <w:sdtEndPr/>
                                 <w:sdtContent>
                                   <w:p>
                                     <w:pPr>
@@ -757,27 +751,17 @@
                                     <w:dataBinding w:prefixMappings="xmlns:ns0='http://schemas.openxmlformats.org/officeDocument/2006/extended-properties' " w:xpath="/ns0:Properties[1]/ns0:Company[1]" w:storeItemID="{6668398D-A668-4E3E-A5EB-62B293D839F1}"/>
                                     <w:text/>
                                   </w:sdtPr>
-                                  <w:sdtEndPr/>
                                   <w:sdtContent>
                                     <w:r>
                                       <w:rPr>
                                         <w:i/>
+                                        <w:caps/>
                                         <w:color w:val="262626" w:themeColor="text1" w:themeTint="D9"/>
                                         <w:sz w:val="36"/>
                                         <w:szCs w:val="36"/>
                                         <w:lang w:val="en-GB"/>
                                       </w:rPr>
-                                      <w:t xml:space="preserve">ESGI 2A2 – Groupe </w:t>
-                                    </w:r>
-                                    <w:r>
-                                      <w:rPr>
-                                        <w:i/>
-                                        <w:color w:val="262626" w:themeColor="text1" w:themeTint="D9"/>
-                                        <w:sz w:val="36"/>
-                                        <w:szCs w:val="36"/>
-                                        <w:lang w:val="en-GB"/>
-                                      </w:rPr>
-                                      <w:t>6</w:t>
+                                      <w:t>ESGI 2A2 – Groupe 6</w:t>
                                     </w:r>
                                   </w:sdtContent>
                                 </w:sdt>
@@ -804,7 +788,7 @@
               </mc:Choice>
               <mc:Fallback>
                 <w:pict>
-                  <v:shape w14:anchorId="46820EA8" id="Zone de texte 112" o:spid="_x0000_s1028" type="#_x0000_t202" style="position:absolute;margin-left:0;margin-top:0;width:453pt;height:51.4pt;z-index:251660288;visibility:visible;mso-wrap-style:square;mso-width-percent:734;mso-height-percent:80;mso-left-percent:150;mso-top-percent:837;mso-wrap-distance-left:9pt;mso-wrap-distance-top:0;mso-wrap-distance-right:9pt;mso-wrap-distance-bottom:0;mso-position-horizontal-relative:page;mso-position-vertical-relative:page;mso-width-percent:734;mso-height-percent:80;mso-left-percent:150;mso-top-percent:837;mso-width-relative:page;mso-height-relative:page;v-text-anchor:bottom" o:gfxdata="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" filled="f" stroked="f" strokeweight=".5pt">
+                  <v:shape w14:anchorId="4FAA8387" id="Zone de texte 112" o:spid="_x0000_s1028" type="#_x0000_t202" style="position:absolute;margin-left:0;margin-top:0;width:453pt;height:51.4pt;z-index:251661312;visibility:visible;mso-wrap-style:square;mso-width-percent:734;mso-height-percent:80;mso-left-percent:150;mso-top-percent:837;mso-wrap-distance-left:9pt;mso-wrap-distance-top:0;mso-wrap-distance-right:9pt;mso-wrap-distance-bottom:0;mso-position-horizontal-relative:page;mso-position-vertical-relative:page;mso-width-percent:734;mso-height-percent:80;mso-left-percent:150;mso-top-percent:837;mso-width-relative:page;mso-height-relative:page;v-text-anchor:bottom" o:gfxdata="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" filled="f" stroked="f" strokeweight=".5pt">
                     <v:textbox inset="0,0,0,0">
                       <w:txbxContent>
                         <w:sdt>
@@ -822,7 +806,6 @@
                             <w:dataBinding w:prefixMappings="xmlns:ns0='http://purl.org/dc/elements/1.1/' xmlns:ns1='http://schemas.openxmlformats.org/package/2006/metadata/core-properties' " w:xpath="/ns1:coreProperties[1]/ns0:creator[1]" w:storeItemID="{6C3C8BC8-F283-45AE-878A-BAB7291924A1}"/>
                             <w:text/>
                           </w:sdtPr>
-                          <w:sdtEndPr/>
                           <w:sdtContent>
                             <w:p>
                               <w:pPr>
@@ -876,27 +859,17 @@
                               <w:dataBinding w:prefixMappings="xmlns:ns0='http://schemas.openxmlformats.org/officeDocument/2006/extended-properties' " w:xpath="/ns0:Properties[1]/ns0:Company[1]" w:storeItemID="{6668398D-A668-4E3E-A5EB-62B293D839F1}"/>
                               <w:text/>
                             </w:sdtPr>
-                            <w:sdtEndPr/>
                             <w:sdtContent>
                               <w:r>
                                 <w:rPr>
                                   <w:i/>
+                                  <w:caps/>
                                   <w:color w:val="262626" w:themeColor="text1" w:themeTint="D9"/>
                                   <w:sz w:val="36"/>
                                   <w:szCs w:val="36"/>
                                   <w:lang w:val="en-GB"/>
                                 </w:rPr>
-                                <w:t xml:space="preserve">ESGI 2A2 – Groupe </w:t>
-                              </w:r>
-                              <w:r>
-                                <w:rPr>
-                                  <w:i/>
-                                  <w:color w:val="262626" w:themeColor="text1" w:themeTint="D9"/>
-                                  <w:sz w:val="36"/>
-                                  <w:szCs w:val="36"/>
-                                  <w:lang w:val="en-GB"/>
-                                </w:rPr>
-                                <w:t>6</w:t>
+                                <w:t>ESGI 2A2 – Groupe 6</w:t>
                               </w:r>
                             </w:sdtContent>
                           </w:sdt>
@@ -917,7 +890,7 @@
             <mc:AlternateContent>
               <mc:Choice Requires="wpg">
                 <w:drawing>
-                  <wp:anchor distT="0" distB="0" distL="114300" distR="114300" simplePos="0" relativeHeight="251658240" behindDoc="0" locked="0" layoutInCell="1" allowOverlap="1" wp14:anchorId="5B7EA46F" wp14:editId="7E17078F">
+                  <wp:anchor distT="0" distB="0" distL="114300" distR="114300" simplePos="0" relativeHeight="251659264" behindDoc="0" locked="0" layoutInCell="1" allowOverlap="1" wp14:anchorId="0EAE2D27" wp14:editId="4B06E6E4">
                     <wp:simplePos x="0" y="0"/>
                     <mc:AlternateContent>
                       <mc:Choice Requires="wp14">
@@ -1050,7 +1023,7 @@
               </mc:Choice>
               <mc:Fallback>
                 <w:pict>
-                  <v:group w14:anchorId="123F983D" id="Groupe 114" o:spid="_x0000_s1026" style="position:absolute;margin-left:0;margin-top:0;width:18pt;height:10in;z-index:251658240;mso-width-percent:29;mso-height-percent:909;mso-left-percent:45;mso-position-horizontal-relative:page;mso-position-vertical:center;mso-position-vertical-relative:page;mso-width-percent:29;mso-height-percent:909;mso-left-percent:45" coordsize="2286,91440" o:gfxdata="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">
+                  <v:group w14:anchorId="4F04B40E" id="Groupe 114" o:spid="_x0000_s1026" style="position:absolute;margin-left:0;margin-top:0;width:18pt;height:10in;z-index:251659264;mso-width-percent:29;mso-height-percent:909;mso-left-percent:45;mso-position-horizontal-relative:page;mso-position-vertical:center;mso-position-vertical-relative:page;mso-width-percent:29;mso-height-percent:909;mso-left-percent:45" coordsize="2286,91440" o:gfxdata="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">
                     <v:rect id="Rectangle 115" o:spid="_x0000_s1027" style="position:absolute;width:2286;height:87820;visibility:visible;mso-wrap-style:square;v-text-anchor:middle" o:gfxdata="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" filled="f" stroked="f" strokeweight="1pt"/>
                     <v:rect id="Rectangle 116" o:spid="_x0000_s1028" style="position:absolute;top:89154;width:2286;height:2286;visibility:visible;mso-wrap-style:square;v-text-anchor:middle" o:gfxdata="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" fillcolor="#0dd5d2" stroked="f" strokeweight="1pt">
                       <o:lock v:ext="edit" aspectratio="t"/>
@@ -1172,6 +1145,7 @@
       <w:r>
         <w:t>Les « </w:t>
       </w:r>
+      <w:proofErr w:type="spellStart"/>
       <w:r>
         <w:rPr>
           <w:i/>
@@ -1179,11 +1153,9 @@
         </w:rPr>
         <w:t>corporate</w:t>
       </w:r>
-      <w:r>
-        <w:t> », c’est-à-dire les employés et responsables Drive’N’Cook : administrateurs, préparateurs de commandes, responsables d’entrepôts…</w:t>
-      </w:r>
-      <w:r>
-        <w:t xml:space="preserve"> L’application leur sert à gérer les franchisés, le parc de camion, consulter les factures et statistiques…</w:t>
+      <w:proofErr w:type="spellEnd"/>
+      <w:r>
+        <w:t> », c’est-à-dire les employés et responsables Drive’N’Cook : administrateurs, préparateurs de commandes, responsables d’entrepôts… L’application leur sert à gérer les franchisés, le parc de camion, consulter les factures et statistiques…</w:t>
       </w:r>
     </w:p>
     <w:p>
@@ -1211,16 +1183,7 @@
         <w:jc w:val="both"/>
       </w:pPr>
       <w:r>
-        <w:t>Les clients : après avoir créé un compte, ils pourront alors passer une commande auprès des camions disponibles</w:t>
-      </w:r>
-      <w:r>
-        <w:t>, consulter leur historique de commande</w:t>
-      </w:r>
-      <w:r>
-        <w:t>s</w:t>
-      </w:r>
-      <w:r>
-        <w:t>…</w:t>
+        <w:t>Les clients : après avoir créé un compte, ils pourront alors passer une commande auprès des camions disponibles, consulter leur historique de commandes…</w:t>
       </w:r>
     </w:p>
     <w:p>
@@ -1267,16 +1230,7 @@
         <w:t xml:space="preserve">Quel que soit </w:t>
       </w:r>
       <w:r>
-        <w:t xml:space="preserve">le type d’utilisateur et les pages qui lui sont associées, la langue de l’interface peut être modifiée. Pour ce faire, cliquez sur la langue en cours dans la </w:t>
-      </w:r>
-      <w:r>
-        <w:t>barre de navigation </w:t>
-      </w:r>
-      <w:r>
-        <w:t xml:space="preserve">pour afficher les langues disponibles </w:t>
-      </w:r>
-      <w:r>
-        <w:t>:</w:t>
+        <w:t>le type d’utilisateur et les pages qui lui sont associées, la langue de l’interface peut être modifiée. Pour ce faire, cliquez sur la langue en cours dans la barre de navigation pour afficher les langues disponibles :</w:t>
       </w:r>
     </w:p>
     <w:p>
@@ -1299,7 +1253,7 @@
         <mc:AlternateContent>
           <mc:Choice Requires="wps">
             <w:drawing>
-              <wp:anchor distT="0" distB="0" distL="114300" distR="114300" simplePos="0" relativeHeight="251665408" behindDoc="0" locked="0" layoutInCell="1" allowOverlap="1" wp14:anchorId="06E322B1" wp14:editId="1FB96D74">
+              <wp:anchor distT="0" distB="0" distL="114300" distR="114300" simplePos="0" relativeHeight="251665408" behindDoc="0" locked="0" layoutInCell="1" allowOverlap="1" wp14:anchorId="62D49BBB" wp14:editId="11674C26">
                 <wp:simplePos x="0" y="0"/>
                 <wp:positionH relativeFrom="column">
                   <wp:posOffset>4755090</wp:posOffset>
@@ -1367,7 +1321,7 @@
           </mc:Choice>
           <mc:Fallback>
             <w:pict>
-              <v:rect w14:anchorId="3BD1F7D8" id="Rectangle 8" o:spid="_x0000_s1026" style="position:absolute;margin-left:374.4pt;margin-top:5.2pt;width:56.7pt;height:41.5pt;z-index:251665408;visibility:visible;mso-wrap-style:square;mso-width-percent:0;mso-height-percent:0;mso-wrap-distance-left:9pt;mso-wrap-distance-top:0;mso-wrap-distance-right:9pt;mso-wrap-distance-bottom:0;mso-position-horizontal:absolute;mso-position-horizontal-relative:text;mso-position-vertical:absolute;mso-position-vertical-relative:text;mso-width-percent:0;mso-height-percent:0;mso-width-relative:margin;mso-height-relative:margin;v-text-anchor:middle" o:gfxdata="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" filled="f" strokecolor="red" strokeweight="1pt"/>
+              <v:rect w14:anchorId="50F6F7C0" id="Rectangle 8" o:spid="_x0000_s1026" style="position:absolute;margin-left:374.4pt;margin-top:5.2pt;width:56.7pt;height:41.5pt;z-index:251665408;visibility:visible;mso-wrap-style:square;mso-width-percent:0;mso-height-percent:0;mso-wrap-distance-left:9pt;mso-wrap-distance-top:0;mso-wrap-distance-right:9pt;mso-wrap-distance-bottom:0;mso-position-horizontal:absolute;mso-position-horizontal-relative:text;mso-position-vertical:absolute;mso-position-vertical-relative:text;mso-width-percent:0;mso-height-percent:0;mso-width-relative:margin;mso-height-relative:margin;v-text-anchor:middle" o:gfxdata="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" filled="f" strokecolor="red" strokeweight="1pt"/>
             </w:pict>
           </mc:Fallback>
         </mc:AlternateContent>
@@ -1377,7 +1331,7 @@
           <w:noProof/>
         </w:rPr>
         <w:drawing>
-          <wp:inline distT="0" distB="0" distL="0" distR="0" wp14:anchorId="3BD4B5C1" wp14:editId="23ABE6B4">
+          <wp:inline distT="0" distB="0" distL="0" distR="0" wp14:anchorId="42E100E8" wp14:editId="4CEC9979">
             <wp:extent cx="6058894" cy="3250481"/>
             <wp:effectExtent l="19050" t="19050" r="18415" b="26670"/>
             <wp:docPr id="7" name="Image 7"/>
@@ -1506,6 +1460,7 @@
         </w:rPr>
         <w:t xml:space="preserve">Partie </w:t>
       </w:r>
+      <w:proofErr w:type="spellStart"/>
       <w:r>
         <w:rPr>
           <w:b/>
@@ -1518,6 +1473,7 @@
         </w:rPr>
         <w:t>Corporate</w:t>
       </w:r>
+      <w:proofErr w:type="spellEnd"/>
     </w:p>
     <w:p>
       <w:pPr>
@@ -1566,7 +1522,15 @@
         <w:t xml:space="preserve">Pour </w:t>
       </w:r>
       <w:r>
-        <w:t xml:space="preserve">se connecter en tant que Corporate, rendez-vous sur la page </w:t>
+        <w:t xml:space="preserve">se connecter en tant que </w:t>
+      </w:r>
+      <w:proofErr w:type="spellStart"/>
+      <w:r>
+        <w:t>Corporate</w:t>
+      </w:r>
+      <w:proofErr w:type="spellEnd"/>
+      <w:r>
+        <w:t xml:space="preserve">, rendez-vous sur la page </w:t>
       </w:r>
       <w:hyperlink r:id="rId15" w:history="1">
         <w:r>
@@ -1605,7 +1569,7 @@
           <w:noProof/>
         </w:rPr>
         <w:drawing>
-          <wp:inline distT="0" distB="0" distL="0" distR="0" wp14:anchorId="1B496C48" wp14:editId="451BA232">
+          <wp:inline distT="0" distB="0" distL="0" distR="0" wp14:anchorId="2BC8A4F4" wp14:editId="4B6CF0FE">
             <wp:extent cx="6120130" cy="2157095"/>
             <wp:effectExtent l="19050" t="19050" r="13970" b="14605"/>
             <wp:docPr id="9" name="Image 9"/>
@@ -1681,7 +1645,7 @@
           <w:noProof/>
         </w:rPr>
         <w:drawing>
-          <wp:inline distT="0" distB="0" distL="0" distR="0" wp14:anchorId="196213DF" wp14:editId="7A277527">
+          <wp:inline distT="0" distB="0" distL="0" distR="0" wp14:anchorId="2D661DA3" wp14:editId="418BB621">
             <wp:extent cx="6120130" cy="2318385"/>
             <wp:effectExtent l="19050" t="19050" r="13970" b="24765"/>
             <wp:docPr id="10" name="Image 10"/>
@@ -1736,10 +1700,7 @@
         <w:jc w:val="both"/>
       </w:pPr>
       <w:r>
-        <w:t>Vous pourrez ensuite accéder aux différentes fonctionnalités de l’application via l</w:t>
-      </w:r>
-      <w:r>
-        <w:t>e menu sur la gauche.</w:t>
+        <w:t>Vous pourrez ensuite accéder aux différentes fonctionnalités de l’application via le menu sur la gauche.</w:t>
       </w:r>
     </w:p>
     <w:p>
@@ -1787,10 +1748,7 @@
         <w:t>En cliquant sur l’onglet « Administration »</w:t>
       </w:r>
       <w:r>
-        <w:t xml:space="preserve"> </w:t>
-      </w:r>
-      <w:r>
-        <w:t>du tableau de bord</w:t>
+        <w:t xml:space="preserve"> du tableau de bord</w:t>
       </w:r>
       <w:r>
         <w:t>, vous pourrez alors consulter la liste des administrateurs du site</w:t>
@@ -1852,16 +1810,15 @@
         <w:t xml:space="preserve">En tant qu’administrateur, il est possible de créer un nouvel administrateur. Pour ce faire, cliquer sur </w:t>
       </w:r>
       <w:r>
-        <w:t>« Ajouter un administrateur » dans le menu de gauche.</w:t>
-      </w:r>
-      <w:r>
-        <w:t xml:space="preserve"> </w:t>
-      </w:r>
-      <w:r>
-        <w:t>Un formulaire sera alors disponible dans lequel il faudra renseigner le nom, prénom et adresse e-mail du nouvel administrateur</w:t>
-      </w:r>
-      <w:r>
-        <w:t> : un e-mail sera alors envoyé sur cette adresse e-mail pour que le nouvel utilisateur définisse son mot de passe.</w:t>
+        <w:t xml:space="preserve">« Ajouter un administrateur » dans le menu de gauche. Un formulaire sera alors disponible dans lequel il faudra renseigner le nom, prénom et adresse </w:t>
+      </w:r>
+      <w:proofErr w:type="gramStart"/>
+      <w:r>
+        <w:t>e-mail</w:t>
+      </w:r>
+      <w:proofErr w:type="gramEnd"/>
+      <w:r>
+        <w:t xml:space="preserve"> du nouvel administrateur : un e-mail sera alors envoyé sur cette adresse e-mail pour que le nouvel utilisateur définisse son mot de passe.</w:t>
       </w:r>
     </w:p>
     <w:p>
@@ -1894,7 +1851,7 @@
         <mc:AlternateContent>
           <mc:Choice Requires="wps">
             <w:drawing>
-              <wp:anchor distT="0" distB="0" distL="114300" distR="114300" simplePos="0" relativeHeight="251667456" behindDoc="0" locked="0" layoutInCell="1" allowOverlap="1" wp14:anchorId="34F3632D" wp14:editId="3EDCBEEE">
+              <wp:anchor distT="0" distB="0" distL="114300" distR="114300" simplePos="0" relativeHeight="251666432" behindDoc="0" locked="0" layoutInCell="1" allowOverlap="1" wp14:anchorId="27D6E782" wp14:editId="7A7C1FB1">
                 <wp:simplePos x="0" y="0"/>
                 <wp:positionH relativeFrom="column">
                   <wp:posOffset>116830</wp:posOffset>
@@ -1962,14 +1919,14 @@
           </mc:Choice>
           <mc:Fallback>
             <w:pict>
-              <v:rect w14:anchorId="0BC9D5AE" id="Rectangle 14" o:spid="_x0000_s1026" style="position:absolute;margin-left:9.2pt;margin-top:32.35pt;width:61.5pt;height:15.35pt;z-index:251667456;visibility:visible;mso-wrap-style:square;mso-width-percent:0;mso-height-percent:0;mso-wrap-distance-left:9pt;mso-wrap-distance-top:0;mso-wrap-distance-right:9pt;mso-wrap-distance-bottom:0;mso-position-horizontal:absolute;mso-position-horizontal-relative:text;mso-position-vertical:absolute;mso-position-vertical-relative:text;mso-width-percent:0;mso-height-percent:0;mso-width-relative:margin;mso-height-relative:margin;v-text-anchor:middle" o:gfxdata="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" filled="f" strokecolor="red" strokeweight="1pt"/>
+              <v:rect w14:anchorId="139D84FA" id="Rectangle 14" o:spid="_x0000_s1026" style="position:absolute;margin-left:9.2pt;margin-top:32.35pt;width:61.5pt;height:15.35pt;z-index:251666432;visibility:visible;mso-wrap-style:square;mso-width-percent:0;mso-height-percent:0;mso-wrap-distance-left:9pt;mso-wrap-distance-top:0;mso-wrap-distance-right:9pt;mso-wrap-distance-bottom:0;mso-position-horizontal:absolute;mso-position-horizontal-relative:text;mso-position-vertical:absolute;mso-position-vertical-relative:text;mso-width-percent:0;mso-height-percent:0;mso-width-relative:margin;mso-height-relative:margin;v-text-anchor:middle" o:gfxdata="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" filled="f" strokecolor="red" strokeweight="1pt"/>
             </w:pict>
           </mc:Fallback>
         </mc:AlternateContent>
       </w:r>
       <w:r>
         <w:drawing>
-          <wp:inline distT="0" distB="0" distL="0" distR="0" wp14:anchorId="44D0D23E" wp14:editId="3A5E968B">
+          <wp:inline distT="0" distB="0" distL="0" distR="0" wp14:anchorId="06D8D5B8" wp14:editId="478BB69B">
             <wp:extent cx="6120130" cy="2857500"/>
             <wp:effectExtent l="19050" t="19050" r="13970" b="19050"/>
             <wp:docPr id="13" name="Image 13"/>
@@ -2066,34 +2023,13 @@
         <w:t>, à l’exception de son propre compte</w:t>
       </w:r>
       <w:r>
-        <w:t xml:space="preserve"> administrateur</w:t>
-      </w:r>
-      <w:r>
-        <w:t xml:space="preserve">. Pour ce faire, cliquez sur l’icône </w:t>
-      </w:r>
-      <w:r>
-        <w:t>en forme de poubelle</w:t>
-      </w:r>
-      <w:r>
-        <w:t xml:space="preserve"> sur la ligne de l’administrateur qui vous souhaitez supprimer</w:t>
-      </w:r>
-      <w:r>
-        <w:t xml:space="preserve"> : </w:t>
-      </w:r>
-      <w:r>
-        <w:t xml:space="preserve">si vous confirmez votre choix dans </w:t>
-      </w:r>
-      <w:r>
-        <w:t>le pop-up</w:t>
-      </w:r>
-      <w:r>
-        <w:t xml:space="preserve"> qui apparaît, </w:t>
-      </w:r>
-      <w:r>
-        <w:t>il</w:t>
-      </w:r>
-      <w:r>
-        <w:t xml:space="preserve"> sera supprimé et retiré de la liste.</w:t>
+        <w:t xml:space="preserve"> administrateur. Pour ce faire, cliquez sur l’icône en forme de poubelle sur la ligne de l’administrateur qu</w:t>
+      </w:r>
+      <w:r>
+        <w:t>e</w:t>
+      </w:r>
+      <w:r>
+        <w:t xml:space="preserve"> vous souhaitez supprimer : si vous confirmez votre choix dans le pop-up qui apparaît, il sera supprimé et retiré de la liste.</w:t>
       </w:r>
     </w:p>
     <w:p>
@@ -2116,7 +2052,7 @@
         <mc:AlternateContent>
           <mc:Choice Requires="wps">
             <w:drawing>
-              <wp:anchor distT="0" distB="0" distL="114300" distR="114300" simplePos="0" relativeHeight="251669504" behindDoc="0" locked="0" layoutInCell="1" allowOverlap="1" wp14:anchorId="12C3965D" wp14:editId="543C1FCA">
+              <wp:anchor distT="0" distB="0" distL="114300" distR="114300" simplePos="0" relativeHeight="251667456" behindDoc="0" locked="0" layoutInCell="1" allowOverlap="1" wp14:anchorId="55E92C14" wp14:editId="6D4CD7F3">
                 <wp:simplePos x="0" y="0"/>
                 <wp:positionH relativeFrom="column">
                   <wp:posOffset>5353164</wp:posOffset>
@@ -2184,14 +2120,14 @@
           </mc:Choice>
           <mc:Fallback>
             <w:pict>
-              <v:rect w14:anchorId="5B9D8638" id="Rectangle 15" o:spid="_x0000_s1026" style="position:absolute;margin-left:421.5pt;margin-top:117.4pt;width:36.55pt;height:105.85pt;z-index:251669504;visibility:visible;mso-wrap-style:square;mso-width-percent:0;mso-height-percent:0;mso-wrap-distance-left:9pt;mso-wrap-distance-top:0;mso-wrap-distance-right:9pt;mso-wrap-distance-bottom:0;mso-position-horizontal:absolute;mso-position-horizontal-relative:text;mso-position-vertical:absolute;mso-position-vertical-relative:text;mso-width-percent:0;mso-height-percent:0;mso-width-relative:margin;mso-height-relative:margin;v-text-anchor:middle" o:gfxdata="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" filled="f" strokecolor="red" strokeweight="1pt"/>
+              <v:rect w14:anchorId="0E3F74B9" id="Rectangle 15" o:spid="_x0000_s1026" style="position:absolute;margin-left:421.5pt;margin-top:117.4pt;width:36.55pt;height:105.85pt;z-index:251667456;visibility:visible;mso-wrap-style:square;mso-width-percent:0;mso-height-percent:0;mso-wrap-distance-left:9pt;mso-wrap-distance-top:0;mso-wrap-distance-right:9pt;mso-wrap-distance-bottom:0;mso-position-horizontal:absolute;mso-position-horizontal-relative:text;mso-position-vertical:absolute;mso-position-vertical-relative:text;mso-width-percent:0;mso-height-percent:0;mso-width-relative:margin;mso-height-relative:margin;v-text-anchor:middle" o:gfxdata="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" filled="f" strokecolor="red" strokeweight="1pt"/>
             </w:pict>
           </mc:Fallback>
         </mc:AlternateContent>
       </w:r>
       <w:r>
         <w:drawing>
-          <wp:inline distT="0" distB="0" distL="0" distR="0" wp14:anchorId="483A2EF6" wp14:editId="194FE877">
+          <wp:inline distT="0" distB="0" distL="0" distR="0" wp14:anchorId="38057991" wp14:editId="451585EB">
             <wp:extent cx="6120130" cy="2857500"/>
             <wp:effectExtent l="19050" t="19050" r="13970" b="19050"/>
             <wp:docPr id="12" name="Image 12"/>
@@ -2349,19 +2285,7 @@
         <w:t xml:space="preserve"> sur </w:t>
       </w:r>
       <w:r>
-        <w:t>le bouton « Ajouter un entrepôt » dans le menu de gauche</w:t>
-      </w:r>
-      <w:r>
-        <w:t xml:space="preserve">. </w:t>
-      </w:r>
-      <w:r>
-        <w:t>Un formulaire apparaît alors, demandant</w:t>
-      </w:r>
-      <w:r>
-        <w:t xml:space="preserve"> de renseigner</w:t>
-      </w:r>
-      <w:r>
-        <w:t xml:space="preserve"> deux informations : le nom de l’entrepôt et son adresse.</w:t>
+        <w:t>le bouton « Ajouter un entrepôt » dans le menu de gauche. Un formulaire apparaît alors, demandant de renseigner deux informations : le nom de l’entrepôt et son adresse.</w:t>
       </w:r>
     </w:p>
     <w:p>
@@ -2385,16 +2309,7 @@
         <w:jc w:val="both"/>
       </w:pPr>
       <w:r>
-        <w:t>Choisir dans le menu déroulant</w:t>
-      </w:r>
-      <w:r>
-        <w:t xml:space="preserve"> parmi les emplacements déjà existants</w:t>
-      </w:r>
-      <w:r>
-        <w:t xml:space="preserve"> : n’apparaissent ici que les emplacements existants dans la base de données du site qui ne sont pas déjà associés à un entrepôt </w:t>
-      </w:r>
-      <w:r>
-        <w:t>;</w:t>
+        <w:t>Choisir dans le menu déroulant parmi les emplacements déjà existants : n’apparaissent ici que les emplacements existants dans la base de données du site qui ne sont pas déjà associés à un entrepôt ;</w:t>
       </w:r>
     </w:p>
     <w:p>
@@ -2405,7 +2320,7 @@
       </w:pPr>
       <w:r>
         <w:drawing>
-          <wp:inline distT="0" distB="0" distL="0" distR="0" wp14:anchorId="24F55D41" wp14:editId="16D9B7F0">
+          <wp:inline distT="0" distB="0" distL="0" distR="0" wp14:anchorId="65BF64D5" wp14:editId="7A8C1EC2">
             <wp:extent cx="6120130" cy="2867660"/>
             <wp:effectExtent l="19050" t="19050" r="13970" b="27940"/>
             <wp:docPr id="17" name="Image 17"/>
@@ -2464,19 +2379,15 @@
         <w:jc w:val="both"/>
       </w:pPr>
       <w:r>
-        <w:t>Ajouter un nouvel emplacement</w:t>
-      </w:r>
-      <w:r>
-        <w:t> : il suffit de taper l’adresse et de la sélectionner grâce à l’auto-complétions de Google</w:t>
-      </w:r>
-      <w:r>
-        <w:t xml:space="preserve"> Maps</w:t>
-      </w:r>
-      <w:r>
-        <w:t>.</w:t>
-      </w:r>
-      <w:r>
-        <w:t xml:space="preserve"> Si vous créez un nouvel emplacement, celui-ci aura le même nom que celui que vous avez attribué à l’entrepôt.</w:t>
+        <w:t xml:space="preserve">Ajouter un nouvel emplacement : il suffit de taper l’adresse et de la sélectionner grâce à l’auto-complétions de Google </w:t>
+      </w:r>
+      <w:proofErr w:type="spellStart"/>
+      <w:r>
+        <w:t>Maps</w:t>
+      </w:r>
+      <w:proofErr w:type="spellEnd"/>
+      <w:r>
+        <w:t>. Si vous créez un nouvel emplacement, celui-ci aura le même nom que celui que vous avez attribué à l’entrepôt.</w:t>
       </w:r>
     </w:p>
     <w:p>
@@ -2487,7 +2398,7 @@
       </w:pPr>
       <w:r>
         <w:drawing>
-          <wp:inline distT="0" distB="0" distL="0" distR="0" wp14:anchorId="57941CAC" wp14:editId="1FB548DC">
+          <wp:inline distT="0" distB="0" distL="0" distR="0" wp14:anchorId="6C850171" wp14:editId="45954DC0">
             <wp:extent cx="6120130" cy="2618105"/>
             <wp:effectExtent l="19050" t="19050" r="13970" b="10795"/>
             <wp:docPr id="19" name="Image 19"/>
@@ -2579,19 +2490,13 @@
         <w:jc w:val="both"/>
       </w:pPr>
       <w:r>
-        <w:t xml:space="preserve">Pour supprimer un entrepôt, cliquez sur l’icône en forme de poubelle sur la ligne de </w:t>
-      </w:r>
-      <w:r>
-        <w:t>l’</w:t>
-      </w:r>
-      <w:r>
-        <w:t>entrepôt</w:t>
-      </w:r>
-      <w:r>
-        <w:t xml:space="preserve"> </w:t>
-      </w:r>
-      <w:r>
-        <w:t>qui vous souhaitez supprimer : si vous confirmez votre choix dans le pop-up qui apparaît, il sera supprimé et retiré de la liste.</w:t>
+        <w:t>Pour supprimer un entrepôt, cliquez sur l’icône en forme de poubelle sur la ligne de l’entrepôt qu</w:t>
+      </w:r>
+      <w:r>
+        <w:t>e</w:t>
+      </w:r>
+      <w:r>
+        <w:t xml:space="preserve"> vous souhaitez supprimer : si vous confirmez votre choix dans le pop-up qui apparaît, il sera supprimé et retiré de la liste.</w:t>
       </w:r>
     </w:p>
     <w:p>
@@ -2614,7 +2519,7 @@
         <mc:AlternateContent>
           <mc:Choice Requires="wps">
             <w:drawing>
-              <wp:anchor distT="0" distB="0" distL="114300" distR="114300" simplePos="0" relativeHeight="251671552" behindDoc="0" locked="0" layoutInCell="1" allowOverlap="1" wp14:anchorId="6A58BF02" wp14:editId="517CBFD2">
+              <wp:anchor distT="0" distB="0" distL="114300" distR="114300" simplePos="0" relativeHeight="251668480" behindDoc="0" locked="0" layoutInCell="1" allowOverlap="1" wp14:anchorId="0BD4A8C7" wp14:editId="17FDB55A">
                 <wp:simplePos x="0" y="0"/>
                 <wp:positionH relativeFrom="column">
                   <wp:posOffset>5516892</wp:posOffset>
@@ -2682,14 +2587,14 @@
           </mc:Choice>
           <mc:Fallback>
             <w:pict>
-              <v:rect w14:anchorId="2DF5E8FE" id="Rectangle 21" o:spid="_x0000_s1026" style="position:absolute;margin-left:434.4pt;margin-top:77.45pt;width:9.6pt;height:58.85pt;z-index:251671552;visibility:visible;mso-wrap-style:square;mso-width-percent:0;mso-height-percent:0;mso-wrap-distance-left:9pt;mso-wrap-distance-top:0;mso-wrap-distance-right:9pt;mso-wrap-distance-bottom:0;mso-position-horizontal:absolute;mso-position-horizontal-relative:text;mso-position-vertical:absolute;mso-position-vertical-relative:text;mso-width-percent:0;mso-height-percent:0;mso-width-relative:margin;mso-height-relative:margin;v-text-anchor:middle" o:gfxdata="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" filled="f" strokecolor="red" strokeweight="1pt"/>
+              <v:rect w14:anchorId="25309955" id="Rectangle 21" o:spid="_x0000_s1026" style="position:absolute;margin-left:434.4pt;margin-top:77.45pt;width:9.6pt;height:58.85pt;z-index:251668480;visibility:visible;mso-wrap-style:square;mso-width-percent:0;mso-height-percent:0;mso-wrap-distance-left:9pt;mso-wrap-distance-top:0;mso-wrap-distance-right:9pt;mso-wrap-distance-bottom:0;mso-position-horizontal:absolute;mso-position-horizontal-relative:text;mso-position-vertical:absolute;mso-position-vertical-relative:text;mso-width-percent:0;mso-height-percent:0;mso-width-relative:margin;mso-height-relative:margin;v-text-anchor:middle" o:gfxdata="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" filled="f" strokecolor="red" strokeweight="1pt"/>
             </w:pict>
           </mc:Fallback>
         </mc:AlternateContent>
       </w:r>
       <w:r>
         <w:drawing>
-          <wp:inline distT="0" distB="0" distL="0" distR="0" wp14:anchorId="469DB93F" wp14:editId="6D7AB069">
+          <wp:inline distT="0" distB="0" distL="0" distR="0" wp14:anchorId="6B7A2ED0" wp14:editId="4962DA6C">
             <wp:extent cx="6120130" cy="2112645"/>
             <wp:effectExtent l="19050" t="19050" r="13970" b="20955"/>
             <wp:docPr id="20" name="Image 20"/>
@@ -2778,49 +2683,46 @@
         <w:jc w:val="both"/>
       </w:pPr>
       <w:r>
-        <w:t xml:space="preserve">Pour </w:t>
-      </w:r>
-      <w:r>
-        <w:t>modifier</w:t>
-      </w:r>
-      <w:r>
-        <w:t xml:space="preserve"> un entrepôt, cliquez sur l’icône en forme de </w:t>
-      </w:r>
-      <w:r>
-        <w:t>crayon</w:t>
-      </w:r>
-      <w:r>
-        <w:t xml:space="preserve"> sur la ligne de l’entrepôt qui vous souhaitez modifier</w:t>
-      </w:r>
-      <w:r>
-        <w:t xml:space="preserve"> </w:t>
-      </w:r>
-      <w:r>
-        <w:t xml:space="preserve">: </w:t>
-      </w:r>
-      <w:r>
-        <w:t>il vous sera alors possible de modifier son nom et/ou son emplacement.</w:t>
-      </w:r>
-    </w:p>
-    <w:p>
-      <w:pPr>
-        <w:pStyle w:val="Sansinterligne"/>
-        <w:spacing w:line="276" w:lineRule="auto"/>
-        <w:jc w:val="both"/>
-      </w:pPr>
-    </w:p>
-    <w:p>
-      <w:pPr>
-        <w:pStyle w:val="Sansinterligne"/>
-        <w:spacing w:line="276" w:lineRule="auto"/>
-        <w:jc w:val="both"/>
-      </w:pPr>
-      <w:r>
+        <w:t>Pour modifier un entrepôt, cliquez sur l’icône en forme de crayon sur la ligne de l’entrepôt qu</w:t>
+      </w:r>
+      <w:r>
+        <w:t>e</w:t>
+      </w:r>
+      <w:r>
+        <w:t xml:space="preserve"> vous souhaitez modifier : il vous sera alors possible de modifier son nom et/ou son emplacement.</w:t>
+      </w:r>
+    </w:p>
+    <w:p>
+      <w:pPr>
+        <w:pStyle w:val="Sansinterligne"/>
+        <w:spacing w:line="276" w:lineRule="auto"/>
+        <w:jc w:val="both"/>
+        <w:rPr>
+          <w:b/>
+          <w:bCs/>
+        </w:rPr>
+      </w:pPr>
+    </w:p>
+    <w:p>
+      <w:pPr>
+        <w:pStyle w:val="Sansinterligne"/>
+        <w:spacing w:line="276" w:lineRule="auto"/>
+        <w:jc w:val="both"/>
+        <w:rPr>
+          <w:b/>
+          <w:bCs/>
+        </w:rPr>
+      </w:pPr>
+      <w:r>
+        <w:rPr>
+          <w:b/>
+          <w:bCs/>
+        </w:rPr>
         <w:drawing>
-          <wp:inline distT="0" distB="0" distL="0" distR="0" wp14:anchorId="04892574" wp14:editId="548B0F6E">
-            <wp:extent cx="6120130" cy="3101975"/>
-            <wp:effectExtent l="19050" t="19050" r="13970" b="22225"/>
-            <wp:docPr id="22" name="Image 22"/>
+          <wp:inline distT="0" distB="0" distL="0" distR="0" wp14:anchorId="70623A9F" wp14:editId="3AECDF09">
+            <wp:extent cx="6120130" cy="3114040"/>
+            <wp:effectExtent l="19050" t="19050" r="13970" b="10160"/>
+            <wp:docPr id="24" name="Image 24"/>
             <wp:cNvGraphicFramePr>
               <a:graphicFrameLocks xmlns:a="http://schemas.openxmlformats.org/drawingml/2006/main" noChangeAspect="1"/>
             </wp:cNvGraphicFramePr>
@@ -2840,7 +2742,7 @@
                   <pic:spPr>
                     <a:xfrm>
                       <a:off x="0" y="0"/>
-                      <a:ext cx="6120130" cy="3101975"/>
+                      <a:ext cx="6120130" cy="3114040"/>
                     </a:xfrm>
                     <a:prstGeom prst="rect">
                       <a:avLst/>
@@ -2860,9 +2762,7 @@
     </w:p>
     <w:p>
       <w:pPr>
-        <w:pStyle w:val="Sansinterligne"/>
-        <w:spacing w:line="276" w:lineRule="auto"/>
-        <w:jc w:val="both"/>
+        <w:pStyle w:val="Paragraphedeliste"/>
         <w:rPr>
           <w:b/>
           <w:bCs/>
@@ -2916,65 +2816,122 @@
           <w:bCs/>
         </w:rPr>
         <w:lastRenderedPageBreak/>
-        <w:t>Consulter un entrepôt</w:t>
-      </w:r>
-    </w:p>
-    <w:p>
-      <w:pPr>
-        <w:pStyle w:val="Paragraphedeliste"/>
-        <w:rPr>
-          <w:b/>
-          <w:bCs/>
-        </w:rPr>
-      </w:pPr>
-    </w:p>
-    <w:p>
-      <w:pPr>
-        <w:pStyle w:val="Sansinterligne"/>
-        <w:spacing w:line="276" w:lineRule="auto"/>
-        <w:jc w:val="both"/>
-      </w:pPr>
-      <w:r>
-        <w:t xml:space="preserve">Pour </w:t>
-      </w:r>
-      <w:r>
-        <w:t xml:space="preserve">consulter toutes les informations d’un entrepôt, </w:t>
-      </w:r>
-      <w:r>
-        <w:t>cliquez sur l’icône en forme d</w:t>
-      </w:r>
-      <w:r>
-        <w:t xml:space="preserve">’œil </w:t>
-      </w:r>
-      <w:r>
-        <w:t xml:space="preserve">sur la ligne de l’entrepôt qui vous souhaitez </w:t>
-      </w:r>
-      <w:r>
-        <w:t>consultez</w:t>
-      </w:r>
-      <w:r>
-        <w:t xml:space="preserve"> : </w:t>
-      </w:r>
-      <w:r>
-        <w:t>vous êtes alors dirigé sur une page où se trouvent les informations de l’entrepôt, les commandes reçues de la part des franchisés ainsi que les produits disponible dans l’entrepôt.</w:t>
-      </w:r>
-    </w:p>
-    <w:p>
-      <w:pPr>
-        <w:pStyle w:val="Paragraphedeliste"/>
-        <w:rPr>
-          <w:b/>
-          <w:bCs/>
-        </w:rPr>
-      </w:pPr>
-    </w:p>
-    <w:p>
-      <w:pPr>
-        <w:pStyle w:val="Paragraphedeliste"/>
-        <w:rPr>
-          <w:b/>
-          <w:bCs/>
-        </w:rPr>
+        <w:t>Consulter</w:t>
+      </w:r>
+      <w:r>
+        <w:rPr>
+          <w:b/>
+          <w:bCs/>
+        </w:rPr>
+        <w:t xml:space="preserve"> les détails d’</w:t>
+      </w:r>
+      <w:r>
+        <w:rPr>
+          <w:b/>
+          <w:bCs/>
+        </w:rPr>
+        <w:t>un entrepôt</w:t>
+      </w:r>
+    </w:p>
+    <w:p>
+      <w:pPr>
+        <w:pStyle w:val="Sansinterligne"/>
+        <w:spacing w:line="276" w:lineRule="auto"/>
+        <w:ind w:left="1776"/>
+        <w:jc w:val="both"/>
+        <w:rPr>
+          <w:b/>
+          <w:bCs/>
+        </w:rPr>
+      </w:pPr>
+    </w:p>
+    <w:p>
+      <w:pPr>
+        <w:pStyle w:val="Sansinterligne"/>
+        <w:spacing w:line="276" w:lineRule="auto"/>
+        <w:jc w:val="both"/>
+      </w:pPr>
+      <w:r>
+        <w:t>Pour consulter toutes les informations d’un entrepôt, cliquez sur l’icône en forme d’œil sur la ligne de l’entrepôt qu</w:t>
+      </w:r>
+      <w:r>
+        <w:t>e</w:t>
+      </w:r>
+      <w:r>
+        <w:t xml:space="preserve"> vous souhaitez consultez : vous êtes alors dirigé sur une page où se trouvent les coordonnées de l’entrepôt ainsi qu’une liste des commandes de stock passées par les franchisées.</w:t>
+      </w:r>
+    </w:p>
+    <w:p>
+      <w:pPr>
+        <w:pStyle w:val="Sansinterligne"/>
+        <w:spacing w:line="276" w:lineRule="auto"/>
+        <w:jc w:val="both"/>
+      </w:pPr>
+      <w:r>
+        <w:t>Depuis cette page, il est également possible de consulter les détails des commandes passées ainsi que le stock de l’entrepôt.</w:t>
+      </w:r>
+    </w:p>
+    <w:p>
+      <w:pPr>
+        <w:pStyle w:val="Sansinterligne"/>
+        <w:spacing w:line="276" w:lineRule="auto"/>
+        <w:jc w:val="both"/>
+      </w:pPr>
+    </w:p>
+    <w:p>
+      <w:pPr>
+        <w:pStyle w:val="Sansinterligne"/>
+        <w:spacing w:line="276" w:lineRule="auto"/>
+        <w:jc w:val="both"/>
+      </w:pPr>
+      <w:r>
+        <w:drawing>
+          <wp:inline distT="0" distB="0" distL="0" distR="0" wp14:anchorId="75187A72" wp14:editId="0490FEF7">
+            <wp:extent cx="6120130" cy="2863850"/>
+            <wp:effectExtent l="19050" t="19050" r="13970" b="12700"/>
+            <wp:docPr id="25" name="Image 25"/>
+            <wp:cNvGraphicFramePr>
+              <a:graphicFrameLocks xmlns:a="http://schemas.openxmlformats.org/drawingml/2006/main" noChangeAspect="1"/>
+            </wp:cNvGraphicFramePr>
+            <a:graphic xmlns:a="http://schemas.openxmlformats.org/drawingml/2006/main">
+              <a:graphicData uri="http://schemas.openxmlformats.org/drawingml/2006/picture">
+                <pic:pic xmlns:pic="http://schemas.openxmlformats.org/drawingml/2006/picture">
+                  <pic:nvPicPr>
+                    <pic:cNvPr id="1" name=""/>
+                    <pic:cNvPicPr/>
+                  </pic:nvPicPr>
+                  <pic:blipFill>
+                    <a:blip r:embed="rId23"/>
+                    <a:stretch>
+                      <a:fillRect/>
+                    </a:stretch>
+                  </pic:blipFill>
+                  <pic:spPr>
+                    <a:xfrm>
+                      <a:off x="0" y="0"/>
+                      <a:ext cx="6120130" cy="2863850"/>
+                    </a:xfrm>
+                    <a:prstGeom prst="rect">
+                      <a:avLst/>
+                    </a:prstGeom>
+                    <a:ln>
+                      <a:solidFill>
+                        <a:schemeClr val="tx1"/>
+                      </a:solidFill>
+                    </a:ln>
+                  </pic:spPr>
+                </pic:pic>
+              </a:graphicData>
+            </a:graphic>
+          </wp:inline>
+        </w:drawing>
+      </w:r>
+    </w:p>
+    <w:p>
+      <w:pPr>
+        <w:pStyle w:val="Sansinterligne"/>
+        <w:spacing w:line="276" w:lineRule="auto"/>
+        <w:jc w:val="both"/>
       </w:pPr>
     </w:p>
     <w:p>
@@ -2996,12 +2953,84 @@
           <w:b/>
           <w:bCs/>
         </w:rPr>
-        <w:t>Voir tous les produits</w:t>
-      </w:r>
-    </w:p>
-    <w:p>
-      <w:pPr>
-        <w:pStyle w:val="Paragraphedeliste"/>
+        <w:t>Consulter les détails d’une commande</w:t>
+      </w:r>
+    </w:p>
+    <w:p>
+      <w:pPr>
+        <w:pStyle w:val="Sansinterligne"/>
+        <w:spacing w:line="276" w:lineRule="auto"/>
+        <w:jc w:val="both"/>
+      </w:pPr>
+    </w:p>
+    <w:p>
+      <w:pPr>
+        <w:pStyle w:val="Sansinterligne"/>
+        <w:spacing w:line="276" w:lineRule="auto"/>
+        <w:jc w:val="both"/>
+      </w:pPr>
+      <w:r>
+        <w:t>Pour consulter les détails d’une commande de stock reçue par un entrepôt, cliquez sur l’icône en forme d’œil sur la ligne de votre choix : une page s’affiche alors avec toutes les informations sur la commande et les coordonnées du franchisé qui a passé cette commande.</w:t>
+      </w:r>
+    </w:p>
+    <w:p>
+      <w:pPr>
+        <w:pStyle w:val="Sansinterligne"/>
+        <w:spacing w:line="276" w:lineRule="auto"/>
+        <w:jc w:val="both"/>
+      </w:pPr>
+    </w:p>
+    <w:p>
+      <w:pPr>
+        <w:pStyle w:val="Sansinterligne"/>
+        <w:spacing w:line="276" w:lineRule="auto"/>
+        <w:jc w:val="both"/>
+      </w:pPr>
+      <w:r>
+        <w:drawing>
+          <wp:inline distT="0" distB="0" distL="0" distR="0" wp14:anchorId="72662225" wp14:editId="51E4FBEB">
+            <wp:extent cx="6120130" cy="2714625"/>
+            <wp:effectExtent l="19050" t="19050" r="13970" b="28575"/>
+            <wp:docPr id="23" name="Image 23"/>
+            <wp:cNvGraphicFramePr>
+              <a:graphicFrameLocks xmlns:a="http://schemas.openxmlformats.org/drawingml/2006/main" noChangeAspect="1"/>
+            </wp:cNvGraphicFramePr>
+            <a:graphic xmlns:a="http://schemas.openxmlformats.org/drawingml/2006/main">
+              <a:graphicData uri="http://schemas.openxmlformats.org/drawingml/2006/picture">
+                <pic:pic xmlns:pic="http://schemas.openxmlformats.org/drawingml/2006/picture">
+                  <pic:nvPicPr>
+                    <pic:cNvPr id="1" name=""/>
+                    <pic:cNvPicPr/>
+                  </pic:nvPicPr>
+                  <pic:blipFill>
+                    <a:blip r:embed="rId24"/>
+                    <a:stretch>
+                      <a:fillRect/>
+                    </a:stretch>
+                  </pic:blipFill>
+                  <pic:spPr>
+                    <a:xfrm>
+                      <a:off x="0" y="0"/>
+                      <a:ext cx="6120130" cy="2714625"/>
+                    </a:xfrm>
+                    <a:prstGeom prst="rect">
+                      <a:avLst/>
+                    </a:prstGeom>
+                    <a:ln>
+                      <a:solidFill>
+                        <a:schemeClr val="tx1"/>
+                      </a:solidFill>
+                    </a:ln>
+                  </pic:spPr>
+                </pic:pic>
+              </a:graphicData>
+            </a:graphic>
+          </wp:inline>
+        </w:drawing>
+      </w:r>
+    </w:p>
+    <w:p>
+      <w:pPr>
         <w:rPr>
           <w:b/>
           <w:bCs/>
@@ -3027,57 +3056,133 @@
           <w:b/>
           <w:bCs/>
         </w:rPr>
-        <w:t>Ajouter un produit</w:t>
-      </w:r>
-    </w:p>
-    <w:p>
-      <w:pPr>
-        <w:pStyle w:val="Paragraphedeliste"/>
-        <w:rPr>
-          <w:b/>
-          <w:bCs/>
-        </w:rPr>
-      </w:pPr>
-    </w:p>
-    <w:p>
-      <w:pPr>
-        <w:pStyle w:val="Sansinterligne"/>
-        <w:numPr>
-          <w:ilvl w:val="0"/>
-          <w:numId w:val="24"/>
-        </w:numPr>
-        <w:spacing w:line="276" w:lineRule="auto"/>
-        <w:jc w:val="both"/>
-        <w:rPr>
-          <w:b/>
-          <w:bCs/>
-        </w:rPr>
-      </w:pPr>
-      <w:r>
-        <w:rPr>
-          <w:b/>
-          <w:bCs/>
-        </w:rPr>
-        <w:t>Voir toutes les commandes</w:t>
-      </w:r>
-    </w:p>
-    <w:p>
-      <w:pPr>
-        <w:pStyle w:val="Sansinterligne"/>
-        <w:spacing w:line="276" w:lineRule="auto"/>
-        <w:jc w:val="both"/>
-      </w:pPr>
-    </w:p>
-    <w:p>
-      <w:pPr>
-        <w:spacing w:line="360" w:lineRule="auto"/>
-        <w:jc w:val="both"/>
-        <w:rPr>
-          <w:b/>
-          <w:bCs/>
-          <w:color w:val="0DD5D2"/>
-          <w:sz w:val="24"/>
-          <w:szCs w:val="24"/>
+        <w:lastRenderedPageBreak/>
+        <w:t>Consulter, modifier et supprimer le stock d’un entrepôt</w:t>
+      </w:r>
+    </w:p>
+    <w:p>
+      <w:pPr>
+        <w:pStyle w:val="Sansinterligne"/>
+        <w:spacing w:line="276" w:lineRule="auto"/>
+        <w:ind w:left="1776"/>
+        <w:jc w:val="both"/>
+        <w:rPr>
+          <w:b/>
+          <w:bCs/>
+        </w:rPr>
+      </w:pPr>
+    </w:p>
+    <w:p>
+      <w:pPr>
+        <w:pStyle w:val="Sansinterligne"/>
+        <w:spacing w:line="276" w:lineRule="auto"/>
+        <w:jc w:val="both"/>
+      </w:pPr>
+      <w:r>
+        <w:t>Pour consulter le stock disponible dans un entrepôt, cliquez sur le bouton « Voir tous les produits » depuis la page d’un entrepôt.</w:t>
+      </w:r>
+    </w:p>
+    <w:p>
+      <w:pPr>
+        <w:pStyle w:val="Sansinterligne"/>
+        <w:spacing w:line="276" w:lineRule="auto"/>
+        <w:jc w:val="both"/>
+      </w:pPr>
+      <w:r>
+        <w:t>Chaque ligne de stock peut être supprimée (en cliquant sur l’icône en forme de poubelle) ou modifiée : il sera alors possible de mettre à jour la quantité du produit en question stockée dans l’entrepôt, ainsi que le prix de vente proposé par l’entrepôt aux franchisés.</w:t>
+      </w:r>
+    </w:p>
+    <w:p>
+      <w:pPr>
+        <w:pStyle w:val="Sansinterligne"/>
+        <w:spacing w:line="276" w:lineRule="auto"/>
+        <w:jc w:val="both"/>
+      </w:pPr>
+    </w:p>
+    <w:p>
+      <w:pPr>
+        <w:pStyle w:val="Sansinterligne"/>
+        <w:spacing w:line="276" w:lineRule="auto"/>
+        <w:jc w:val="both"/>
+      </w:pPr>
+      <w:r>
+        <w:drawing>
+          <wp:inline distT="0" distB="0" distL="0" distR="0" wp14:anchorId="4459901B" wp14:editId="433E41DE">
+            <wp:extent cx="6120130" cy="1964055"/>
+            <wp:effectExtent l="19050" t="19050" r="13970" b="17145"/>
+            <wp:docPr id="26" name="Image 26"/>
+            <wp:cNvGraphicFramePr>
+              <a:graphicFrameLocks xmlns:a="http://schemas.openxmlformats.org/drawingml/2006/main" noChangeAspect="1"/>
+            </wp:cNvGraphicFramePr>
+            <a:graphic xmlns:a="http://schemas.openxmlformats.org/drawingml/2006/main">
+              <a:graphicData uri="http://schemas.openxmlformats.org/drawingml/2006/picture">
+                <pic:pic xmlns:pic="http://schemas.openxmlformats.org/drawingml/2006/picture">
+                  <pic:nvPicPr>
+                    <pic:cNvPr id="1" name=""/>
+                    <pic:cNvPicPr/>
+                  </pic:nvPicPr>
+                  <pic:blipFill>
+                    <a:blip r:embed="rId25"/>
+                    <a:stretch>
+                      <a:fillRect/>
+                    </a:stretch>
+                  </pic:blipFill>
+                  <pic:spPr>
+                    <a:xfrm>
+                      <a:off x="0" y="0"/>
+                      <a:ext cx="6120130" cy="1964055"/>
+                    </a:xfrm>
+                    <a:prstGeom prst="rect">
+                      <a:avLst/>
+                    </a:prstGeom>
+                    <a:ln>
+                      <a:solidFill>
+                        <a:schemeClr val="tx1"/>
+                      </a:solidFill>
+                    </a:ln>
+                  </pic:spPr>
+                </pic:pic>
+              </a:graphicData>
+            </a:graphic>
+          </wp:inline>
+        </w:drawing>
+      </w:r>
+    </w:p>
+    <w:p>
+      <w:pPr>
+        <w:pStyle w:val="Sansinterligne"/>
+        <w:spacing w:line="276" w:lineRule="auto"/>
+        <w:jc w:val="both"/>
+        <w:rPr>
+          <w:b/>
+          <w:bCs/>
+        </w:rPr>
+      </w:pPr>
+    </w:p>
+    <w:p>
+      <w:pPr>
+        <w:pStyle w:val="Sansinterligne"/>
+        <w:spacing w:line="276" w:lineRule="auto"/>
+        <w:jc w:val="both"/>
+      </w:pPr>
+      <w:r>
+        <w:t>Il est également possible d’ajouter un nouveau produit au stock d’un entrepôt. Pour ce faire, cliquer sur le bouton « Ajouter un produit » depuis la page d’un entrepôt</w:t>
+      </w:r>
+      <w:r>
+        <w:t> : v</w:t>
+      </w:r>
+      <w:r>
+        <w:t>ous pourrez alors choisir un produit parmi tous ceux proposés par Drive’N’Cook puis déterminer la quantité d’unité présente dans l’entrepôt et le prix de vente aux franchisés.</w:t>
+      </w:r>
+    </w:p>
+    <w:p>
+      <w:pPr>
+        <w:pStyle w:val="Sansinterligne"/>
+        <w:spacing w:line="276" w:lineRule="auto"/>
+        <w:jc w:val="both"/>
+        <w:rPr>
+          <w:b/>
+          <w:bCs/>
         </w:rPr>
       </w:pPr>
     </w:p>
@@ -3111,6 +3216,635 @@
     </w:p>
     <w:p>
       <w:pPr>
+        <w:pStyle w:val="Sansinterligne"/>
+        <w:spacing w:line="276" w:lineRule="auto"/>
+        <w:jc w:val="both"/>
+      </w:pPr>
+      <w:r>
+        <w:t xml:space="preserve">Les franchisés ne peuvent mettre à leur carte que des </w:t>
+      </w:r>
+      <w:r>
+        <w:t xml:space="preserve">produits </w:t>
+      </w:r>
+      <w:r>
+        <w:t>achetés dans des entrepôts</w:t>
+      </w:r>
+      <w:r>
+        <w:t xml:space="preserve"> </w:t>
+      </w:r>
+      <w:r>
+        <w:t>Drive’N’Cook</w:t>
+      </w:r>
+      <w:r>
+        <w:t>, et les entrepôts ne peuvent stocker que des produits disponibles dans le catalogue Drive’N’Cook : pour consulter ce catalogue, cliquez sur l’onglet « Catalogue » depuis le tableau de bord.</w:t>
+      </w:r>
+    </w:p>
+    <w:p>
+      <w:pPr>
+        <w:pStyle w:val="Sansinterligne"/>
+        <w:spacing w:line="276" w:lineRule="auto"/>
+        <w:jc w:val="both"/>
+      </w:pPr>
+      <w:r>
+        <w:t xml:space="preserve">Une page apparaît avec </w:t>
+      </w:r>
+      <w:r>
+        <w:t xml:space="preserve">la liste de tous les produits disponibles ainsi que </w:t>
+      </w:r>
+      <w:r>
+        <w:t>des statistiques</w:t>
+      </w:r>
+      <w:r>
+        <w:t xml:space="preserve"> </w:t>
+      </w:r>
+      <w:r>
+        <w:t>: pour chaque type de produit</w:t>
+      </w:r>
+      <w:r>
+        <w:t xml:space="preserve"> (plat chaud, plat froid, snacks salés…) et chaque régime spécifique (végétarien, </w:t>
+      </w:r>
+      <w:r>
+        <w:t>végan</w:t>
+      </w:r>
+      <w:r>
+        <w:t>…) est calculé le total de produits proposés par l’entreprise.</w:t>
+      </w:r>
+    </w:p>
+    <w:p>
+      <w:pPr>
+        <w:pStyle w:val="Sansinterligne"/>
+        <w:spacing w:line="276" w:lineRule="auto"/>
+        <w:jc w:val="both"/>
+      </w:pPr>
+      <w:r>
+        <w:drawing>
+          <wp:inline distT="0" distB="0" distL="0" distR="0" wp14:anchorId="3B54854E" wp14:editId="5C331DF1">
+            <wp:extent cx="6120130" cy="2501661"/>
+            <wp:effectExtent l="19050" t="19050" r="13970" b="13335"/>
+            <wp:docPr id="27" name="Image 27"/>
+            <wp:cNvGraphicFramePr>
+              <a:graphicFrameLocks xmlns:a="http://schemas.openxmlformats.org/drawingml/2006/main" noChangeAspect="1"/>
+            </wp:cNvGraphicFramePr>
+            <a:graphic xmlns:a="http://schemas.openxmlformats.org/drawingml/2006/main">
+              <a:graphicData uri="http://schemas.openxmlformats.org/drawingml/2006/picture">
+                <pic:pic xmlns:pic="http://schemas.openxmlformats.org/drawingml/2006/picture">
+                  <pic:nvPicPr>
+                    <pic:cNvPr id="1" name=""/>
+                    <pic:cNvPicPr/>
+                  </pic:nvPicPr>
+                  <pic:blipFill rotWithShape="1">
+                    <a:blip r:embed="rId26"/>
+                    <a:srcRect b="13623"/>
+                    <a:stretch/>
+                  </pic:blipFill>
+                  <pic:spPr bwMode="auto">
+                    <a:xfrm>
+                      <a:off x="0" y="0"/>
+                      <a:ext cx="6120130" cy="2501661"/>
+                    </a:xfrm>
+                    <a:prstGeom prst="rect">
+                      <a:avLst/>
+                    </a:prstGeom>
+                    <a:ln>
+                      <a:solidFill>
+                        <a:schemeClr val="tx1"/>
+                      </a:solidFill>
+                    </a:ln>
+                    <a:extLst>
+                      <a:ext uri="{53640926-AAD7-44D8-BBD7-CCE9431645EC}">
+                        <a14:shadowObscured xmlns:a14="http://schemas.microsoft.com/office/drawing/2010/main"/>
+                      </a:ext>
+                    </a:extLst>
+                  </pic:spPr>
+                </pic:pic>
+              </a:graphicData>
+            </a:graphic>
+          </wp:inline>
+        </w:drawing>
+      </w:r>
+    </w:p>
+    <w:p>
+      <w:pPr>
+        <w:pStyle w:val="Sansinterligne"/>
+        <w:numPr>
+          <w:ilvl w:val="0"/>
+          <w:numId w:val="27"/>
+        </w:numPr>
+        <w:spacing w:line="276" w:lineRule="auto"/>
+        <w:jc w:val="both"/>
+        <w:rPr>
+          <w:b/>
+          <w:bCs/>
+        </w:rPr>
+      </w:pPr>
+      <w:r>
+        <w:rPr>
+          <w:b/>
+          <w:bCs/>
+        </w:rPr>
+        <w:lastRenderedPageBreak/>
+        <w:t>Ajouter un produit au catalogue</w:t>
+      </w:r>
+    </w:p>
+    <w:p>
+      <w:pPr>
+        <w:pStyle w:val="Sansinterligne"/>
+        <w:spacing w:line="276" w:lineRule="auto"/>
+        <w:jc w:val="both"/>
+        <w:rPr>
+          <w:b/>
+          <w:bCs/>
+        </w:rPr>
+      </w:pPr>
+    </w:p>
+    <w:p>
+      <w:pPr>
+        <w:pStyle w:val="Sansinterligne"/>
+        <w:spacing w:line="276" w:lineRule="auto"/>
+        <w:jc w:val="both"/>
+      </w:pPr>
+      <w:r>
+        <w:t xml:space="preserve">Pour ajouter un nouveau produit au catalogue, cliquez sur </w:t>
+      </w:r>
+      <w:r>
+        <w:t xml:space="preserve">« Ajouter un </w:t>
+      </w:r>
+      <w:r>
+        <w:t xml:space="preserve">produit </w:t>
+      </w:r>
+      <w:r>
+        <w:t>» dans le menu de gauche. Un formulaire sera alors disponible dans lequel il faudra renseigner le nom</w:t>
+      </w:r>
+      <w:r>
+        <w:t xml:space="preserve"> du produit et sélectionner la catégorie à laquelle il appartient ainsi que l’éventuel régime spécial. Il est également possible d’ajouter une description, qui sera affiché aux clients sur les menus des franchisés.</w:t>
+      </w:r>
+    </w:p>
+    <w:p>
+      <w:pPr>
+        <w:pStyle w:val="Sansinterligne"/>
+        <w:spacing w:line="276" w:lineRule="auto"/>
+        <w:jc w:val="both"/>
+      </w:pPr>
+    </w:p>
+    <w:p>
+      <w:pPr>
+        <w:pStyle w:val="Sansinterligne"/>
+        <w:spacing w:line="276" w:lineRule="auto"/>
+        <w:jc w:val="center"/>
+      </w:pPr>
+      <w:r>
+        <w:drawing>
+          <wp:inline distT="0" distB="0" distL="0" distR="0" wp14:anchorId="0AADDBC8" wp14:editId="45264375">
+            <wp:extent cx="4525655" cy="2706096"/>
+            <wp:effectExtent l="19050" t="19050" r="27305" b="18415"/>
+            <wp:docPr id="28" name="Image 28"/>
+            <wp:cNvGraphicFramePr>
+              <a:graphicFrameLocks xmlns:a="http://schemas.openxmlformats.org/drawingml/2006/main" noChangeAspect="1"/>
+            </wp:cNvGraphicFramePr>
+            <a:graphic xmlns:a="http://schemas.openxmlformats.org/drawingml/2006/main">
+              <a:graphicData uri="http://schemas.openxmlformats.org/drawingml/2006/picture">
+                <pic:pic xmlns:pic="http://schemas.openxmlformats.org/drawingml/2006/picture">
+                  <pic:nvPicPr>
+                    <pic:cNvPr id="1" name=""/>
+                    <pic:cNvPicPr/>
+                  </pic:nvPicPr>
+                  <pic:blipFill>
+                    <a:blip r:embed="rId27"/>
+                    <a:stretch>
+                      <a:fillRect/>
+                    </a:stretch>
+                  </pic:blipFill>
+                  <pic:spPr>
+                    <a:xfrm>
+                      <a:off x="0" y="0"/>
+                      <a:ext cx="4541458" cy="2715545"/>
+                    </a:xfrm>
+                    <a:prstGeom prst="rect">
+                      <a:avLst/>
+                    </a:prstGeom>
+                    <a:ln>
+                      <a:solidFill>
+                        <a:schemeClr val="tx1"/>
+                      </a:solidFill>
+                    </a:ln>
+                  </pic:spPr>
+                </pic:pic>
+              </a:graphicData>
+            </a:graphic>
+          </wp:inline>
+        </w:drawing>
+      </w:r>
+    </w:p>
+    <w:p>
+      <w:pPr>
+        <w:pStyle w:val="Sansinterligne"/>
+        <w:spacing w:line="276" w:lineRule="auto"/>
+        <w:jc w:val="both"/>
+        <w:rPr>
+          <w:b/>
+          <w:bCs/>
+        </w:rPr>
+      </w:pPr>
+    </w:p>
+    <w:p>
+      <w:pPr>
+        <w:pStyle w:val="Sansinterligne"/>
+        <w:numPr>
+          <w:ilvl w:val="0"/>
+          <w:numId w:val="27"/>
+        </w:numPr>
+        <w:spacing w:line="276" w:lineRule="auto"/>
+        <w:jc w:val="both"/>
+        <w:rPr>
+          <w:b/>
+          <w:bCs/>
+        </w:rPr>
+      </w:pPr>
+      <w:r>
+        <w:rPr>
+          <w:b/>
+          <w:bCs/>
+        </w:rPr>
+        <w:t>Supprimer un produit du catalogue</w:t>
+      </w:r>
+    </w:p>
+    <w:p>
+      <w:pPr>
+        <w:pStyle w:val="Sansinterligne"/>
+        <w:spacing w:line="276" w:lineRule="auto"/>
+        <w:jc w:val="both"/>
+        <w:rPr>
+          <w:b/>
+          <w:bCs/>
+        </w:rPr>
+      </w:pPr>
+    </w:p>
+    <w:p>
+      <w:pPr>
+        <w:pStyle w:val="Sansinterligne"/>
+        <w:spacing w:line="276" w:lineRule="auto"/>
+        <w:jc w:val="both"/>
+      </w:pPr>
+      <w:r>
+        <w:t xml:space="preserve">Pour supprimer un </w:t>
+      </w:r>
+      <w:r>
+        <w:t>produit du catalogue</w:t>
+      </w:r>
+      <w:r>
+        <w:t>, cliquez sur l’icône en forme de poubelle sur la ligne d</w:t>
+      </w:r>
+      <w:r>
+        <w:t xml:space="preserve">u produit </w:t>
+      </w:r>
+      <w:r>
+        <w:t>qu</w:t>
+      </w:r>
+      <w:r>
+        <w:t>e</w:t>
+      </w:r>
+      <w:r>
+        <w:t xml:space="preserve"> vous souhaitez supprimer : si vous confirmez votre choix dans le pop-up qui apparaît, il sera supprimé et retiré de la liste.</w:t>
+      </w:r>
+    </w:p>
+    <w:p>
+      <w:pPr>
+        <w:pStyle w:val="Sansinterligne"/>
+        <w:spacing w:line="276" w:lineRule="auto"/>
+        <w:jc w:val="both"/>
+      </w:pPr>
+    </w:p>
+    <w:p>
+      <w:pPr>
+        <w:pStyle w:val="Sansinterligne"/>
+        <w:spacing w:line="276" w:lineRule="auto"/>
+        <w:jc w:val="both"/>
+        <w:rPr>
+          <w:b/>
+          <w:bCs/>
+        </w:rPr>
+      </w:pPr>
+      <w:r>
+        <w:rPr>
+          <w:noProof/>
+        </w:rPr>
+        <mc:AlternateContent>
+          <mc:Choice Requires="wps">
+            <w:drawing>
+              <wp:anchor distT="0" distB="0" distL="114300" distR="114300" simplePos="0" relativeHeight="251670528" behindDoc="0" locked="0" layoutInCell="1" allowOverlap="1" wp14:anchorId="4BCFDE2B" wp14:editId="2A2DC22F">
+                <wp:simplePos x="0" y="0"/>
+                <wp:positionH relativeFrom="column">
+                  <wp:posOffset>5475994</wp:posOffset>
+                </wp:positionH>
+                <wp:positionV relativeFrom="paragraph">
+                  <wp:posOffset>1934922</wp:posOffset>
+                </wp:positionV>
+                <wp:extent cx="109182" cy="559558"/>
+                <wp:effectExtent l="0" t="0" r="24765" b="12065"/>
+                <wp:wrapNone/>
+                <wp:docPr id="30" name="Rectangle 30"/>
+                <wp:cNvGraphicFramePr/>
+                <a:graphic xmlns:a="http://schemas.openxmlformats.org/drawingml/2006/main">
+                  <a:graphicData uri="http://schemas.microsoft.com/office/word/2010/wordprocessingShape">
+                    <wps:wsp>
+                      <wps:cNvSpPr/>
+                      <wps:spPr>
+                        <a:xfrm>
+                          <a:off x="0" y="0"/>
+                          <a:ext cx="109182" cy="559558"/>
+                        </a:xfrm>
+                        <a:prstGeom prst="rect">
+                          <a:avLst/>
+                        </a:prstGeom>
+                        <a:noFill/>
+                        <a:ln>
+                          <a:solidFill>
+                            <a:srgbClr val="FF0000"/>
+                          </a:solidFill>
+                        </a:ln>
+                      </wps:spPr>
+                      <wps:style>
+                        <a:lnRef idx="2">
+                          <a:schemeClr val="accent1">
+                            <a:shade val="50000"/>
+                          </a:schemeClr>
+                        </a:lnRef>
+                        <a:fillRef idx="1">
+                          <a:schemeClr val="accent1"/>
+                        </a:fillRef>
+                        <a:effectRef idx="0">
+                          <a:schemeClr val="accent1"/>
+                        </a:effectRef>
+                        <a:fontRef idx="minor">
+                          <a:schemeClr val="lt1"/>
+                        </a:fontRef>
+                      </wps:style>
+                      <wps:bodyPr rot="0" spcFirstLastPara="0" vertOverflow="overflow" horzOverflow="overflow" vert="horz" wrap="square" lIns="91440" tIns="45720" rIns="91440" bIns="45720" numCol="1" spcCol="0" rtlCol="0" fromWordArt="0" anchor="ctr" anchorCtr="0" forceAA="0" compatLnSpc="1">
+                        <a:prstTxWarp prst="textNoShape">
+                          <a:avLst/>
+                        </a:prstTxWarp>
+                        <a:noAutofit/>
+                      </wps:bodyPr>
+                    </wps:wsp>
+                  </a:graphicData>
+                </a:graphic>
+                <wp14:sizeRelH relativeFrom="margin">
+                  <wp14:pctWidth>0</wp14:pctWidth>
+                </wp14:sizeRelH>
+                <wp14:sizeRelV relativeFrom="margin">
+                  <wp14:pctHeight>0</wp14:pctHeight>
+                </wp14:sizeRelV>
+              </wp:anchor>
+            </w:drawing>
+          </mc:Choice>
+          <mc:Fallback>
+            <w:pict>
+              <v:rect w14:anchorId="51301363" id="Rectangle 30" o:spid="_x0000_s1026" style="position:absolute;margin-left:431.2pt;margin-top:152.35pt;width:8.6pt;height:44.05pt;z-index:251670528;visibility:visible;mso-wrap-style:square;mso-width-percent:0;mso-height-percent:0;mso-wrap-distance-left:9pt;mso-wrap-distance-top:0;mso-wrap-distance-right:9pt;mso-wrap-distance-bottom:0;mso-position-horizontal:absolute;mso-position-horizontal-relative:text;mso-position-vertical:absolute;mso-position-vertical-relative:text;mso-width-percent:0;mso-height-percent:0;mso-width-relative:margin;mso-height-relative:margin;v-text-anchor:middle" o:gfxdata="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" filled="f" strokecolor="red" strokeweight="1pt"/>
+            </w:pict>
+          </mc:Fallback>
+        </mc:AlternateContent>
+      </w:r>
+      <w:r>
+        <w:drawing>
+          <wp:inline distT="0" distB="0" distL="0" distR="0" wp14:anchorId="103BF7FF" wp14:editId="77009BD3">
+            <wp:extent cx="6120130" cy="2501265"/>
+            <wp:effectExtent l="19050" t="19050" r="13970" b="13335"/>
+            <wp:docPr id="29" name="Image 29"/>
+            <wp:cNvGraphicFramePr>
+              <a:graphicFrameLocks xmlns:a="http://schemas.openxmlformats.org/drawingml/2006/main" noChangeAspect="1"/>
+            </wp:cNvGraphicFramePr>
+            <a:graphic xmlns:a="http://schemas.openxmlformats.org/drawingml/2006/main">
+              <a:graphicData uri="http://schemas.openxmlformats.org/drawingml/2006/picture">
+                <pic:pic xmlns:pic="http://schemas.openxmlformats.org/drawingml/2006/picture">
+                  <pic:nvPicPr>
+                    <pic:cNvPr id="1" name=""/>
+                    <pic:cNvPicPr/>
+                  </pic:nvPicPr>
+                  <pic:blipFill rotWithShape="1">
+                    <a:blip r:embed="rId26"/>
+                    <a:srcRect b="13623"/>
+                    <a:stretch/>
+                  </pic:blipFill>
+                  <pic:spPr bwMode="auto">
+                    <a:xfrm>
+                      <a:off x="0" y="0"/>
+                      <a:ext cx="6120130" cy="2501265"/>
+                    </a:xfrm>
+                    <a:prstGeom prst="rect">
+                      <a:avLst/>
+                    </a:prstGeom>
+                    <a:ln>
+                      <a:solidFill>
+                        <a:schemeClr val="tx1"/>
+                      </a:solidFill>
+                    </a:ln>
+                    <a:extLst>
+                      <a:ext uri="{53640926-AAD7-44D8-BBD7-CCE9431645EC}">
+                        <a14:shadowObscured xmlns:a14="http://schemas.microsoft.com/office/drawing/2010/main"/>
+                      </a:ext>
+                    </a:extLst>
+                  </pic:spPr>
+                </pic:pic>
+              </a:graphicData>
+            </a:graphic>
+          </wp:inline>
+        </w:drawing>
+      </w:r>
+    </w:p>
+    <w:p>
+      <w:pPr>
+        <w:pStyle w:val="Sansinterligne"/>
+        <w:spacing w:line="276" w:lineRule="auto"/>
+        <w:jc w:val="both"/>
+        <w:rPr>
+          <w:b/>
+          <w:bCs/>
+        </w:rPr>
+      </w:pPr>
+    </w:p>
+    <w:p>
+      <w:pPr>
+        <w:pStyle w:val="Sansinterligne"/>
+        <w:spacing w:line="276" w:lineRule="auto"/>
+        <w:jc w:val="both"/>
+        <w:rPr>
+          <w:b/>
+          <w:bCs/>
+        </w:rPr>
+      </w:pPr>
+    </w:p>
+    <w:p>
+      <w:pPr>
+        <w:pStyle w:val="Sansinterligne"/>
+        <w:spacing w:line="276" w:lineRule="auto"/>
+        <w:jc w:val="both"/>
+        <w:rPr>
+          <w:b/>
+          <w:bCs/>
+        </w:rPr>
+      </w:pPr>
+    </w:p>
+    <w:p>
+      <w:pPr>
+        <w:pStyle w:val="Sansinterligne"/>
+        <w:spacing w:line="276" w:lineRule="auto"/>
+        <w:jc w:val="both"/>
+        <w:rPr>
+          <w:b/>
+          <w:bCs/>
+        </w:rPr>
+      </w:pPr>
+    </w:p>
+    <w:p>
+      <w:pPr>
+        <w:pStyle w:val="Sansinterligne"/>
+        <w:spacing w:line="276" w:lineRule="auto"/>
+        <w:jc w:val="both"/>
+        <w:rPr>
+          <w:b/>
+          <w:bCs/>
+        </w:rPr>
+      </w:pPr>
+    </w:p>
+    <w:p>
+      <w:pPr>
+        <w:pStyle w:val="Sansinterligne"/>
+        <w:numPr>
+          <w:ilvl w:val="0"/>
+          <w:numId w:val="27"/>
+        </w:numPr>
+        <w:spacing w:line="276" w:lineRule="auto"/>
+        <w:jc w:val="both"/>
+        <w:rPr>
+          <w:b/>
+          <w:bCs/>
+        </w:rPr>
+      </w:pPr>
+      <w:r>
+        <w:rPr>
+          <w:b/>
+          <w:bCs/>
+        </w:rPr>
+        <w:t>Modifier un produit</w:t>
+      </w:r>
+    </w:p>
+    <w:p>
+      <w:pPr>
+        <w:pStyle w:val="Sansinterligne"/>
+        <w:spacing w:line="276" w:lineRule="auto"/>
+        <w:jc w:val="both"/>
+        <w:rPr>
+          <w:b/>
+          <w:bCs/>
+        </w:rPr>
+      </w:pPr>
+    </w:p>
+    <w:p>
+      <w:pPr>
+        <w:pStyle w:val="Sansinterligne"/>
+        <w:spacing w:line="276" w:lineRule="auto"/>
+        <w:jc w:val="both"/>
+      </w:pPr>
+      <w:r>
+        <w:t xml:space="preserve">Pour modifier un </w:t>
+      </w:r>
+      <w:r>
+        <w:t>produit</w:t>
+      </w:r>
+      <w:r>
+        <w:t>, cliquez sur l’icône en forme de crayon sur la ligne d</w:t>
+      </w:r>
+      <w:r>
+        <w:t>u produit</w:t>
+      </w:r>
+      <w:r>
+        <w:t xml:space="preserve"> que vous souhaitez modifier : il vous sera alors possible de modifier son nom</w:t>
+      </w:r>
+      <w:r>
+        <w:t>, sa catégorie, sa description et son régime alimentaire associé.</w:t>
+      </w:r>
+    </w:p>
+    <w:p>
+      <w:pPr>
+        <w:pStyle w:val="Sansinterligne"/>
+        <w:spacing w:line="276" w:lineRule="auto"/>
+        <w:jc w:val="both"/>
+      </w:pPr>
+    </w:p>
+    <w:p>
+      <w:pPr>
+        <w:pStyle w:val="Sansinterligne"/>
+        <w:spacing w:line="276" w:lineRule="auto"/>
+        <w:jc w:val="center"/>
+      </w:pPr>
+      <w:r>
+        <w:drawing>
+          <wp:inline distT="0" distB="0" distL="0" distR="0" wp14:anchorId="3DB3453B" wp14:editId="45726010">
+            <wp:extent cx="3986568" cy="2720860"/>
+            <wp:effectExtent l="19050" t="19050" r="13970" b="22860"/>
+            <wp:docPr id="31" name="Image 31"/>
+            <wp:cNvGraphicFramePr>
+              <a:graphicFrameLocks xmlns:a="http://schemas.openxmlformats.org/drawingml/2006/main" noChangeAspect="1"/>
+            </wp:cNvGraphicFramePr>
+            <a:graphic xmlns:a="http://schemas.openxmlformats.org/drawingml/2006/main">
+              <a:graphicData uri="http://schemas.openxmlformats.org/drawingml/2006/picture">
+                <pic:pic xmlns:pic="http://schemas.openxmlformats.org/drawingml/2006/picture">
+                  <pic:nvPicPr>
+                    <pic:cNvPr id="1" name=""/>
+                    <pic:cNvPicPr/>
+                  </pic:nvPicPr>
+                  <pic:blipFill>
+                    <a:blip r:embed="rId28"/>
+                    <a:stretch>
+                      <a:fillRect/>
+                    </a:stretch>
+                  </pic:blipFill>
+                  <pic:spPr>
+                    <a:xfrm>
+                      <a:off x="0" y="0"/>
+                      <a:ext cx="3997445" cy="2728283"/>
+                    </a:xfrm>
+                    <a:prstGeom prst="rect">
+                      <a:avLst/>
+                    </a:prstGeom>
+                    <a:ln>
+                      <a:solidFill>
+                        <a:schemeClr val="tx1"/>
+                      </a:solidFill>
+                    </a:ln>
+                  </pic:spPr>
+                </pic:pic>
+              </a:graphicData>
+            </a:graphic>
+          </wp:inline>
+        </w:drawing>
+      </w:r>
+    </w:p>
+    <w:p>
+      <w:pPr>
+        <w:pStyle w:val="Sansinterligne"/>
+        <w:spacing w:line="276" w:lineRule="auto"/>
+        <w:jc w:val="both"/>
+        <w:rPr>
+          <w:b/>
+          <w:bCs/>
+        </w:rPr>
+      </w:pPr>
+    </w:p>
+    <w:p>
+      <w:pPr>
+        <w:pStyle w:val="Sansinterligne"/>
+        <w:spacing w:line="276" w:lineRule="auto"/>
+        <w:ind w:left="1776"/>
+        <w:jc w:val="both"/>
+        <w:rPr>
+          <w:b/>
+          <w:bCs/>
+        </w:rPr>
+      </w:pPr>
+    </w:p>
+    <w:p>
+      <w:pPr>
         <w:pStyle w:val="Paragraphedeliste"/>
         <w:numPr>
           <w:ilvl w:val="0"/>
@@ -3223,6 +3957,196 @@
     </w:p>
     <w:p>
       <w:pPr>
+        <w:pStyle w:val="Sansinterligne"/>
+        <w:spacing w:line="276" w:lineRule="auto"/>
+        <w:jc w:val="both"/>
+      </w:pPr>
+      <w:r>
+        <w:t>Pour consulter les statistiques globales sur les revenus de Drive’N’Cook, cliquez sur l’onglet « Revenus &amp; Statistiques » depuis le tableau de bord.</w:t>
+      </w:r>
+    </w:p>
+    <w:p>
+      <w:pPr>
+        <w:pStyle w:val="Sansinterligne"/>
+        <w:spacing w:line="276" w:lineRule="auto"/>
+        <w:jc w:val="both"/>
+      </w:pPr>
+      <w:r>
+        <w:t>Vous pourrez alors consulter les chiffres de la période de facturation en cours (nombre de vente</w:t>
+      </w:r>
+      <w:r>
+        <w:t>s</w:t>
+      </w:r>
+      <w:r>
+        <w:t xml:space="preserve">, chiffre d’affaires et montant total </w:t>
+      </w:r>
+      <w:r>
+        <w:t>à percevoir</w:t>
+      </w:r>
+      <w:r>
+        <w:t xml:space="preserve"> lors de la prochaine facturation mensuelle) ainsi que les chiffres totaux : nombre de ventes, chiffre d’affaires et total facturé (hors frais d’inscription initiale des franchisés).</w:t>
+      </w:r>
+    </w:p>
+    <w:p>
+      <w:pPr>
+        <w:pStyle w:val="Sansinterligne"/>
+        <w:spacing w:line="276" w:lineRule="auto"/>
+        <w:jc w:val="both"/>
+      </w:pPr>
+    </w:p>
+    <w:p>
+      <w:pPr>
+        <w:pStyle w:val="Sansinterligne"/>
+        <w:spacing w:line="276" w:lineRule="auto"/>
+        <w:jc w:val="both"/>
+      </w:pPr>
+      <w:r>
+        <w:drawing>
+          <wp:inline distT="0" distB="0" distL="0" distR="0" wp14:anchorId="5162EED3" wp14:editId="3F163DFB">
+            <wp:extent cx="6120130" cy="1419225"/>
+            <wp:effectExtent l="19050" t="19050" r="13970" b="28575"/>
+            <wp:docPr id="32" name="Image 32"/>
+            <wp:cNvGraphicFramePr>
+              <a:graphicFrameLocks xmlns:a="http://schemas.openxmlformats.org/drawingml/2006/main" noChangeAspect="1"/>
+            </wp:cNvGraphicFramePr>
+            <a:graphic xmlns:a="http://schemas.openxmlformats.org/drawingml/2006/main">
+              <a:graphicData uri="http://schemas.openxmlformats.org/drawingml/2006/picture">
+                <pic:pic xmlns:pic="http://schemas.openxmlformats.org/drawingml/2006/picture">
+                  <pic:nvPicPr>
+                    <pic:cNvPr id="1" name=""/>
+                    <pic:cNvPicPr/>
+                  </pic:nvPicPr>
+                  <pic:blipFill>
+                    <a:blip r:embed="rId29"/>
+                    <a:stretch>
+                      <a:fillRect/>
+                    </a:stretch>
+                  </pic:blipFill>
+                  <pic:spPr>
+                    <a:xfrm>
+                      <a:off x="0" y="0"/>
+                      <a:ext cx="6120130" cy="1419225"/>
+                    </a:xfrm>
+                    <a:prstGeom prst="rect">
+                      <a:avLst/>
+                    </a:prstGeom>
+                    <a:ln>
+                      <a:solidFill>
+                        <a:schemeClr val="tx1"/>
+                      </a:solidFill>
+                    </a:ln>
+                  </pic:spPr>
+                </pic:pic>
+              </a:graphicData>
+            </a:graphic>
+          </wp:inline>
+        </w:drawing>
+      </w:r>
+    </w:p>
+    <w:p>
+      <w:pPr>
+        <w:pStyle w:val="Sansinterligne"/>
+        <w:spacing w:line="276" w:lineRule="auto"/>
+        <w:jc w:val="both"/>
+      </w:pPr>
+    </w:p>
+    <w:p>
+      <w:pPr>
+        <w:pStyle w:val="Sansinterligne"/>
+        <w:spacing w:line="276" w:lineRule="auto"/>
+        <w:jc w:val="both"/>
+      </w:pPr>
+      <w:r>
+        <w:lastRenderedPageBreak/>
+        <w:t>Plus bas se trouvent également des graphiques</w:t>
+      </w:r>
+      <w:r>
+        <w:t xml:space="preserve"> : </w:t>
+      </w:r>
+      <w:r>
+        <w:t xml:space="preserve">deux </w:t>
+      </w:r>
+      <w:r>
+        <w:t xml:space="preserve">courbes </w:t>
+      </w:r>
+      <w:r>
+        <w:t>montrant le nombre de ventes et le chiffre d’affaires par jour sur le mois en cours</w:t>
+      </w:r>
+      <w:r>
+        <w:t xml:space="preserve">, et </w:t>
+      </w:r>
+      <w:r>
+        <w:t>deux</w:t>
+      </w:r>
+      <w:r>
+        <w:t xml:space="preserve"> camemberts montrant la répartition des ventes entre les différents moyens de paiement et les modes de commande.</w:t>
+      </w:r>
+    </w:p>
+    <w:p>
+      <w:pPr>
+        <w:pStyle w:val="Sansinterligne"/>
+        <w:spacing w:line="276" w:lineRule="auto"/>
+        <w:jc w:val="both"/>
+      </w:pPr>
+    </w:p>
+    <w:p>
+      <w:pPr>
+        <w:pStyle w:val="Sansinterligne"/>
+        <w:spacing w:line="276" w:lineRule="auto"/>
+        <w:jc w:val="both"/>
+      </w:pPr>
+      <w:r>
+        <w:drawing>
+          <wp:inline distT="0" distB="0" distL="0" distR="0" wp14:anchorId="0755DB5B" wp14:editId="229EC026">
+            <wp:extent cx="6120130" cy="2861310"/>
+            <wp:effectExtent l="19050" t="19050" r="13970" b="15240"/>
+            <wp:docPr id="33" name="Image 33"/>
+            <wp:cNvGraphicFramePr>
+              <a:graphicFrameLocks xmlns:a="http://schemas.openxmlformats.org/drawingml/2006/main" noChangeAspect="1"/>
+            </wp:cNvGraphicFramePr>
+            <a:graphic xmlns:a="http://schemas.openxmlformats.org/drawingml/2006/main">
+              <a:graphicData uri="http://schemas.openxmlformats.org/drawingml/2006/picture">
+                <pic:pic xmlns:pic="http://schemas.openxmlformats.org/drawingml/2006/picture">
+                  <pic:nvPicPr>
+                    <pic:cNvPr id="1" name=""/>
+                    <pic:cNvPicPr/>
+                  </pic:nvPicPr>
+                  <pic:blipFill>
+                    <a:blip r:embed="rId30"/>
+                    <a:stretch>
+                      <a:fillRect/>
+                    </a:stretch>
+                  </pic:blipFill>
+                  <pic:spPr>
+                    <a:xfrm>
+                      <a:off x="0" y="0"/>
+                      <a:ext cx="6120130" cy="2861310"/>
+                    </a:xfrm>
+                    <a:prstGeom prst="rect">
+                      <a:avLst/>
+                    </a:prstGeom>
+                    <a:ln>
+                      <a:solidFill>
+                        <a:schemeClr val="tx1"/>
+                      </a:solidFill>
+                    </a:ln>
+                  </pic:spPr>
+                </pic:pic>
+              </a:graphicData>
+            </a:graphic>
+          </wp:inline>
+        </w:drawing>
+      </w:r>
+    </w:p>
+    <w:p>
+      <w:pPr>
+        <w:pStyle w:val="Sansinterligne"/>
+        <w:spacing w:line="276" w:lineRule="auto"/>
+        <w:jc w:val="both"/>
+      </w:pPr>
+    </w:p>
+    <w:p>
+      <w:pPr>
         <w:pStyle w:val="Paragraphedeliste"/>
         <w:numPr>
           <w:ilvl w:val="0"/>
@@ -3251,6 +4175,413 @@
     </w:p>
     <w:p>
       <w:pPr>
+        <w:pStyle w:val="Sansinterligne"/>
+        <w:spacing w:line="276" w:lineRule="auto"/>
+        <w:jc w:val="both"/>
+      </w:pPr>
+      <w:r>
+        <w:t>Les entrepôts et les camions sont liés à des emplacements stockés dans la base de données du site : pour les consulter, cliquez sur l’onglet « Emplacements » depuis le tableau de bord.</w:t>
+      </w:r>
+    </w:p>
+    <w:p>
+      <w:pPr>
+        <w:pStyle w:val="Sansinterligne"/>
+        <w:spacing w:line="276" w:lineRule="auto"/>
+        <w:jc w:val="both"/>
+      </w:pPr>
+    </w:p>
+    <w:p>
+      <w:pPr>
+        <w:pStyle w:val="Sansinterligne"/>
+        <w:numPr>
+          <w:ilvl w:val="0"/>
+          <w:numId w:val="28"/>
+        </w:numPr>
+        <w:spacing w:line="276" w:lineRule="auto"/>
+        <w:jc w:val="both"/>
+        <w:rPr>
+          <w:b/>
+          <w:bCs/>
+        </w:rPr>
+      </w:pPr>
+      <w:r>
+        <w:rPr>
+          <w:b/>
+          <w:bCs/>
+        </w:rPr>
+        <w:t>Ajouter un emplacement</w:t>
+      </w:r>
+    </w:p>
+    <w:p>
+      <w:pPr>
+        <w:pStyle w:val="Sansinterligne"/>
+        <w:spacing w:line="276" w:lineRule="auto"/>
+        <w:jc w:val="both"/>
+        <w:rPr>
+          <w:b/>
+          <w:bCs/>
+        </w:rPr>
+      </w:pPr>
+    </w:p>
+    <w:p>
+      <w:pPr>
+        <w:pStyle w:val="Sansinterligne"/>
+        <w:spacing w:line="276" w:lineRule="auto"/>
+        <w:jc w:val="both"/>
+      </w:pPr>
+      <w:r>
+        <w:t xml:space="preserve">Un formulaire est disponible en haut de la liste des emplacements : vous pourrez alors en ajouter un nouveau en entrant le nom qui lui sera associé ainsi que son adresse </w:t>
+      </w:r>
+      <w:r>
+        <w:t xml:space="preserve">grâce à l’auto-complétions de Google </w:t>
+      </w:r>
+      <w:proofErr w:type="spellStart"/>
+      <w:r>
+        <w:t>Maps</w:t>
+      </w:r>
+      <w:proofErr w:type="spellEnd"/>
+      <w:r>
+        <w:t>.</w:t>
+      </w:r>
+    </w:p>
+    <w:p>
+      <w:pPr>
+        <w:pStyle w:val="Sansinterligne"/>
+        <w:spacing w:line="276" w:lineRule="auto"/>
+        <w:jc w:val="both"/>
+      </w:pPr>
+    </w:p>
+    <w:p>
+      <w:pPr>
+        <w:pStyle w:val="Sansinterligne"/>
+        <w:spacing w:line="276" w:lineRule="auto"/>
+        <w:jc w:val="both"/>
+      </w:pPr>
+      <w:r>
+        <w:drawing>
+          <wp:inline distT="0" distB="0" distL="0" distR="0" wp14:anchorId="0B24B6B2" wp14:editId="18197092">
+            <wp:extent cx="6120130" cy="1386840"/>
+            <wp:effectExtent l="19050" t="19050" r="13970" b="22860"/>
+            <wp:docPr id="34" name="Image 34"/>
+            <wp:cNvGraphicFramePr>
+              <a:graphicFrameLocks xmlns:a="http://schemas.openxmlformats.org/drawingml/2006/main" noChangeAspect="1"/>
+            </wp:cNvGraphicFramePr>
+            <a:graphic xmlns:a="http://schemas.openxmlformats.org/drawingml/2006/main">
+              <a:graphicData uri="http://schemas.openxmlformats.org/drawingml/2006/picture">
+                <pic:pic xmlns:pic="http://schemas.openxmlformats.org/drawingml/2006/picture">
+                  <pic:nvPicPr>
+                    <pic:cNvPr id="1" name=""/>
+                    <pic:cNvPicPr/>
+                  </pic:nvPicPr>
+                  <pic:blipFill>
+                    <a:blip r:embed="rId31"/>
+                    <a:stretch>
+                      <a:fillRect/>
+                    </a:stretch>
+                  </pic:blipFill>
+                  <pic:spPr>
+                    <a:xfrm>
+                      <a:off x="0" y="0"/>
+                      <a:ext cx="6120130" cy="1386840"/>
+                    </a:xfrm>
+                    <a:prstGeom prst="rect">
+                      <a:avLst/>
+                    </a:prstGeom>
+                    <a:ln>
+                      <a:solidFill>
+                        <a:schemeClr val="tx1"/>
+                      </a:solidFill>
+                    </a:ln>
+                  </pic:spPr>
+                </pic:pic>
+              </a:graphicData>
+            </a:graphic>
+          </wp:inline>
+        </w:drawing>
+      </w:r>
+    </w:p>
+    <w:p>
+      <w:pPr>
+        <w:pStyle w:val="Sansinterligne"/>
+        <w:spacing w:line="276" w:lineRule="auto"/>
+        <w:jc w:val="both"/>
+        <w:rPr>
+          <w:b/>
+          <w:bCs/>
+        </w:rPr>
+      </w:pPr>
+    </w:p>
+    <w:p>
+      <w:pPr>
+        <w:pStyle w:val="Sansinterligne"/>
+        <w:spacing w:line="276" w:lineRule="auto"/>
+        <w:jc w:val="both"/>
+        <w:rPr>
+          <w:b/>
+          <w:bCs/>
+        </w:rPr>
+      </w:pPr>
+    </w:p>
+    <w:p>
+      <w:pPr>
+        <w:pStyle w:val="Sansinterligne"/>
+        <w:spacing w:line="276" w:lineRule="auto"/>
+        <w:jc w:val="both"/>
+        <w:rPr>
+          <w:b/>
+          <w:bCs/>
+        </w:rPr>
+      </w:pPr>
+    </w:p>
+    <w:p>
+      <w:pPr>
+        <w:pStyle w:val="Sansinterligne"/>
+        <w:spacing w:line="276" w:lineRule="auto"/>
+        <w:jc w:val="both"/>
+        <w:rPr>
+          <w:b/>
+          <w:bCs/>
+        </w:rPr>
+      </w:pPr>
+    </w:p>
+    <w:p>
+      <w:pPr>
+        <w:pStyle w:val="Sansinterligne"/>
+        <w:spacing w:line="276" w:lineRule="auto"/>
+        <w:jc w:val="both"/>
+        <w:rPr>
+          <w:b/>
+          <w:bCs/>
+        </w:rPr>
+      </w:pPr>
+    </w:p>
+    <w:p>
+      <w:pPr>
+        <w:pStyle w:val="Sansinterligne"/>
+        <w:spacing w:line="276" w:lineRule="auto"/>
+        <w:jc w:val="both"/>
+        <w:rPr>
+          <w:b/>
+          <w:bCs/>
+        </w:rPr>
+      </w:pPr>
+    </w:p>
+    <w:p>
+      <w:pPr>
+        <w:pStyle w:val="Sansinterligne"/>
+        <w:spacing w:line="276" w:lineRule="auto"/>
+        <w:jc w:val="both"/>
+        <w:rPr>
+          <w:b/>
+          <w:bCs/>
+        </w:rPr>
+      </w:pPr>
+    </w:p>
+    <w:p>
+      <w:pPr>
+        <w:pStyle w:val="Sansinterligne"/>
+        <w:spacing w:line="276" w:lineRule="auto"/>
+        <w:jc w:val="both"/>
+        <w:rPr>
+          <w:b/>
+          <w:bCs/>
+        </w:rPr>
+      </w:pPr>
+    </w:p>
+    <w:p>
+      <w:pPr>
+        <w:pStyle w:val="Sansinterligne"/>
+        <w:numPr>
+          <w:ilvl w:val="0"/>
+          <w:numId w:val="28"/>
+        </w:numPr>
+        <w:spacing w:line="276" w:lineRule="auto"/>
+        <w:jc w:val="both"/>
+        <w:rPr>
+          <w:b/>
+          <w:bCs/>
+        </w:rPr>
+      </w:pPr>
+      <w:r>
+        <w:rPr>
+          <w:b/>
+          <w:bCs/>
+        </w:rPr>
+        <w:lastRenderedPageBreak/>
+        <w:t>Modifier un emplacement</w:t>
+      </w:r>
+    </w:p>
+    <w:p>
+      <w:pPr>
+        <w:pStyle w:val="Sansinterligne"/>
+        <w:spacing w:line="276" w:lineRule="auto"/>
+        <w:jc w:val="both"/>
+        <w:rPr>
+          <w:b/>
+          <w:bCs/>
+        </w:rPr>
+      </w:pPr>
+    </w:p>
+    <w:p>
+      <w:pPr>
+        <w:pStyle w:val="Sansinterligne"/>
+        <w:spacing w:line="276" w:lineRule="auto"/>
+        <w:jc w:val="both"/>
+      </w:pPr>
+      <w:r>
+        <w:t xml:space="preserve">Pour modifier un </w:t>
+      </w:r>
+      <w:r>
+        <w:t>emplacement</w:t>
+      </w:r>
+      <w:r>
+        <w:t xml:space="preserve">, cliquez sur l’icône en forme de crayon sur la ligne de </w:t>
+      </w:r>
+      <w:r>
+        <w:t>l’</w:t>
+      </w:r>
+      <w:r>
+        <w:t>emplacement</w:t>
+      </w:r>
+      <w:r>
+        <w:t xml:space="preserve"> que vous souhaitez modifier : il vous sera alors possible de modifier son nom et/ou son </w:t>
+      </w:r>
+      <w:r>
+        <w:t>adresse</w:t>
+      </w:r>
+      <w:r>
+        <w:t>.</w:t>
+      </w:r>
+    </w:p>
+    <w:p>
+      <w:pPr>
+        <w:pStyle w:val="Sansinterligne"/>
+        <w:spacing w:line="276" w:lineRule="auto"/>
+        <w:jc w:val="both"/>
+      </w:pPr>
+    </w:p>
+    <w:p>
+      <w:pPr>
+        <w:pStyle w:val="Sansinterligne"/>
+        <w:spacing w:line="276" w:lineRule="auto"/>
+        <w:jc w:val="both"/>
+      </w:pPr>
+      <w:r>
+        <w:drawing>
+          <wp:inline distT="0" distB="0" distL="0" distR="0" wp14:anchorId="1F55D239" wp14:editId="5DBCF559">
+            <wp:extent cx="6120130" cy="2630805"/>
+            <wp:effectExtent l="19050" t="19050" r="13970" b="17145"/>
+            <wp:docPr id="35" name="Image 35"/>
+            <wp:cNvGraphicFramePr>
+              <a:graphicFrameLocks xmlns:a="http://schemas.openxmlformats.org/drawingml/2006/main" noChangeAspect="1"/>
+            </wp:cNvGraphicFramePr>
+            <a:graphic xmlns:a="http://schemas.openxmlformats.org/drawingml/2006/main">
+              <a:graphicData uri="http://schemas.openxmlformats.org/drawingml/2006/picture">
+                <pic:pic xmlns:pic="http://schemas.openxmlformats.org/drawingml/2006/picture">
+                  <pic:nvPicPr>
+                    <pic:cNvPr id="1" name=""/>
+                    <pic:cNvPicPr/>
+                  </pic:nvPicPr>
+                  <pic:blipFill>
+                    <a:blip r:embed="rId32"/>
+                    <a:stretch>
+                      <a:fillRect/>
+                    </a:stretch>
+                  </pic:blipFill>
+                  <pic:spPr>
+                    <a:xfrm>
+                      <a:off x="0" y="0"/>
+                      <a:ext cx="6120130" cy="2630805"/>
+                    </a:xfrm>
+                    <a:prstGeom prst="rect">
+                      <a:avLst/>
+                    </a:prstGeom>
+                    <a:ln>
+                      <a:solidFill>
+                        <a:schemeClr val="tx1"/>
+                      </a:solidFill>
+                    </a:ln>
+                  </pic:spPr>
+                </pic:pic>
+              </a:graphicData>
+            </a:graphic>
+          </wp:inline>
+        </w:drawing>
+      </w:r>
+    </w:p>
+    <w:p>
+      <w:pPr>
+        <w:pStyle w:val="Sansinterligne"/>
+        <w:spacing w:line="276" w:lineRule="auto"/>
+        <w:jc w:val="both"/>
+        <w:rPr>
+          <w:b/>
+          <w:bCs/>
+        </w:rPr>
+      </w:pPr>
+    </w:p>
+    <w:p>
+      <w:pPr>
+        <w:pStyle w:val="Sansinterligne"/>
+        <w:numPr>
+          <w:ilvl w:val="0"/>
+          <w:numId w:val="28"/>
+        </w:numPr>
+        <w:spacing w:line="276" w:lineRule="auto"/>
+        <w:jc w:val="both"/>
+        <w:rPr>
+          <w:b/>
+          <w:bCs/>
+        </w:rPr>
+      </w:pPr>
+      <w:r>
+        <w:rPr>
+          <w:b/>
+          <w:bCs/>
+        </w:rPr>
+        <w:t>Supprimer un emplacement</w:t>
+      </w:r>
+    </w:p>
+    <w:p>
+      <w:pPr>
+        <w:pStyle w:val="Sansinterligne"/>
+        <w:spacing w:line="276" w:lineRule="auto"/>
+        <w:jc w:val="both"/>
+        <w:rPr>
+          <w:b/>
+          <w:bCs/>
+        </w:rPr>
+      </w:pPr>
+    </w:p>
+    <w:p>
+      <w:pPr>
+        <w:pStyle w:val="Sansinterligne"/>
+        <w:spacing w:line="276" w:lineRule="auto"/>
+        <w:jc w:val="both"/>
+        <w:rPr>
+          <w:b/>
+          <w:bCs/>
+        </w:rPr>
+      </w:pPr>
+      <w:r>
+        <w:t xml:space="preserve">Pour supprimer un </w:t>
+      </w:r>
+      <w:r>
+        <w:t>emplacement</w:t>
+      </w:r>
+      <w:r>
+        <w:t>, cliquez sur l’icône en forme de poubelle sur la ligne de l’emplacement que vous souhaitez supprimer : si vous confirmez votre choix dans le pop-up qui apparaît, il sera supprimé et retiré de la liste.</w:t>
+      </w:r>
+    </w:p>
+    <w:p>
+      <w:pPr>
+        <w:pStyle w:val="Sansinterligne"/>
+        <w:spacing w:line="276" w:lineRule="auto"/>
+        <w:jc w:val="both"/>
+      </w:pPr>
+    </w:p>
+    <w:p>
+      <w:pPr>
         <w:pStyle w:val="Paragraphedeliste"/>
         <w:numPr>
           <w:ilvl w:val="0"/>
@@ -3274,8 +4605,258 @@
           <w:sz w:val="24"/>
           <w:szCs w:val="24"/>
         </w:rPr>
-        <w:t>Gestion de la newsletter</w:t>
-      </w:r>
+        <w:t>Modifier son compte</w:t>
+      </w:r>
+    </w:p>
+    <w:p>
+      <w:pPr>
+        <w:pStyle w:val="Sansinterligne"/>
+        <w:spacing w:line="276" w:lineRule="auto"/>
+        <w:jc w:val="both"/>
+      </w:pPr>
+      <w:r>
+        <w:t>La modification d</w:t>
+      </w:r>
+      <w:r>
+        <w:t>es informations d</w:t>
+      </w:r>
+      <w:r>
+        <w:t xml:space="preserve">e son propre compte est possible depuis n’importe quelle page de l’interface </w:t>
+      </w:r>
+      <w:proofErr w:type="spellStart"/>
+      <w:r>
+        <w:rPr>
+          <w:i/>
+          <w:iCs/>
+        </w:rPr>
+        <w:t>Corporate</w:t>
+      </w:r>
+      <w:proofErr w:type="spellEnd"/>
+      <w:r>
+        <w:t xml:space="preserve"> : pour ce faire, cliquez sur l’icône en forme </w:t>
+      </w:r>
+      <w:r>
+        <w:t>de bonhomme dans le coin supérieur droit et sélectionnez « Mon compte ».</w:t>
+      </w:r>
+    </w:p>
+    <w:p>
+      <w:pPr>
+        <w:pStyle w:val="Sansinterligne"/>
+        <w:spacing w:line="276" w:lineRule="auto"/>
+        <w:jc w:val="both"/>
+      </w:pPr>
+    </w:p>
+    <w:p>
+      <w:pPr>
+        <w:pStyle w:val="Sansinterligne"/>
+        <w:spacing w:line="276" w:lineRule="auto"/>
+        <w:jc w:val="both"/>
+      </w:pPr>
+      <w:r>
+        <w:rPr>
+          <w:noProof/>
+        </w:rPr>
+        <mc:AlternateContent>
+          <mc:Choice Requires="wps">
+            <w:drawing>
+              <wp:anchor distT="0" distB="0" distL="114300" distR="114300" simplePos="0" relativeHeight="251671552" behindDoc="0" locked="0" layoutInCell="1" allowOverlap="1" wp14:anchorId="267274C4" wp14:editId="41CF2E40">
+                <wp:simplePos x="0" y="0"/>
+                <wp:positionH relativeFrom="margin">
+                  <wp:posOffset>5452110</wp:posOffset>
+                </wp:positionH>
+                <wp:positionV relativeFrom="paragraph">
+                  <wp:posOffset>200025</wp:posOffset>
+                </wp:positionV>
+                <wp:extent cx="663575" cy="146050"/>
+                <wp:effectExtent l="0" t="0" r="22225" b="25400"/>
+                <wp:wrapNone/>
+                <wp:docPr id="37" name="Rectangle 37"/>
+                <wp:cNvGraphicFramePr/>
+                <a:graphic xmlns:a="http://schemas.openxmlformats.org/drawingml/2006/main">
+                  <a:graphicData uri="http://schemas.microsoft.com/office/word/2010/wordprocessingShape">
+                    <wps:wsp>
+                      <wps:cNvSpPr/>
+                      <wps:spPr>
+                        <a:xfrm>
+                          <a:off x="0" y="0"/>
+                          <a:ext cx="663575" cy="146050"/>
+                        </a:xfrm>
+                        <a:prstGeom prst="rect">
+                          <a:avLst/>
+                        </a:prstGeom>
+                        <a:noFill/>
+                        <a:ln>
+                          <a:solidFill>
+                            <a:srgbClr val="FF0000"/>
+                          </a:solidFill>
+                        </a:ln>
+                      </wps:spPr>
+                      <wps:style>
+                        <a:lnRef idx="2">
+                          <a:schemeClr val="accent1">
+                            <a:shade val="50000"/>
+                          </a:schemeClr>
+                        </a:lnRef>
+                        <a:fillRef idx="1">
+                          <a:schemeClr val="accent1"/>
+                        </a:fillRef>
+                        <a:effectRef idx="0">
+                          <a:schemeClr val="accent1"/>
+                        </a:effectRef>
+                        <a:fontRef idx="minor">
+                          <a:schemeClr val="lt1"/>
+                        </a:fontRef>
+                      </wps:style>
+                      <wps:bodyPr rot="0" spcFirstLastPara="0" vertOverflow="overflow" horzOverflow="overflow" vert="horz" wrap="square" lIns="91440" tIns="45720" rIns="91440" bIns="45720" numCol="1" spcCol="0" rtlCol="0" fromWordArt="0" anchor="ctr" anchorCtr="0" forceAA="0" compatLnSpc="1">
+                        <a:prstTxWarp prst="textNoShape">
+                          <a:avLst/>
+                        </a:prstTxWarp>
+                        <a:noAutofit/>
+                      </wps:bodyPr>
+                    </wps:wsp>
+                  </a:graphicData>
+                </a:graphic>
+                <wp14:sizeRelH relativeFrom="margin">
+                  <wp14:pctWidth>0</wp14:pctWidth>
+                </wp14:sizeRelH>
+                <wp14:sizeRelV relativeFrom="margin">
+                  <wp14:pctHeight>0</wp14:pctHeight>
+                </wp14:sizeRelV>
+              </wp:anchor>
+            </w:drawing>
+          </mc:Choice>
+          <mc:Fallback>
+            <w:pict>
+              <v:rect w14:anchorId="1629ADAC" id="Rectangle 37" o:spid="_x0000_s1026" style="position:absolute;margin-left:429.3pt;margin-top:15.75pt;width:52.25pt;height:11.5pt;z-index:251671552;visibility:visible;mso-wrap-style:square;mso-width-percent:0;mso-height-percent:0;mso-wrap-distance-left:9pt;mso-wrap-distance-top:0;mso-wrap-distance-right:9pt;mso-wrap-distance-bottom:0;mso-position-horizontal:absolute;mso-position-horizontal-relative:margin;mso-position-vertical:absolute;mso-position-vertical-relative:text;mso-width-percent:0;mso-height-percent:0;mso-width-relative:margin;mso-height-relative:margin;v-text-anchor:middle" o:gfxdata="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" filled="f" strokecolor="red" strokeweight="1pt">
+                <w10:wrap anchorx="margin"/>
+              </v:rect>
+            </w:pict>
+          </mc:Fallback>
+        </mc:AlternateContent>
+      </w:r>
+      <w:r>
+        <w:drawing>
+          <wp:inline distT="0" distB="0" distL="0" distR="0" wp14:anchorId="3DFC5B49" wp14:editId="6D3C2A3D">
+            <wp:extent cx="6120130" cy="2338705"/>
+            <wp:effectExtent l="19050" t="19050" r="13970" b="23495"/>
+            <wp:docPr id="36" name="Image 36"/>
+            <wp:cNvGraphicFramePr>
+              <a:graphicFrameLocks xmlns:a="http://schemas.openxmlformats.org/drawingml/2006/main" noChangeAspect="1"/>
+            </wp:cNvGraphicFramePr>
+            <a:graphic xmlns:a="http://schemas.openxmlformats.org/drawingml/2006/main">
+              <a:graphicData uri="http://schemas.openxmlformats.org/drawingml/2006/picture">
+                <pic:pic xmlns:pic="http://schemas.openxmlformats.org/drawingml/2006/picture">
+                  <pic:nvPicPr>
+                    <pic:cNvPr id="1" name=""/>
+                    <pic:cNvPicPr/>
+                  </pic:nvPicPr>
+                  <pic:blipFill>
+                    <a:blip r:embed="rId33"/>
+                    <a:stretch>
+                      <a:fillRect/>
+                    </a:stretch>
+                  </pic:blipFill>
+                  <pic:spPr>
+                    <a:xfrm>
+                      <a:off x="0" y="0"/>
+                      <a:ext cx="6120130" cy="2338705"/>
+                    </a:xfrm>
+                    <a:prstGeom prst="rect">
+                      <a:avLst/>
+                    </a:prstGeom>
+                    <a:ln>
+                      <a:solidFill>
+                        <a:schemeClr val="tx1"/>
+                      </a:solidFill>
+                    </a:ln>
+                  </pic:spPr>
+                </pic:pic>
+              </a:graphicData>
+            </a:graphic>
+          </wp:inline>
+        </w:drawing>
+      </w:r>
+    </w:p>
+    <w:p>
+      <w:pPr>
+        <w:pStyle w:val="Sansinterligne"/>
+        <w:spacing w:line="276" w:lineRule="auto"/>
+        <w:jc w:val="both"/>
+      </w:pPr>
+    </w:p>
+    <w:p>
+      <w:pPr>
+        <w:pStyle w:val="Sansinterligne"/>
+        <w:spacing w:line="276" w:lineRule="auto"/>
+        <w:jc w:val="both"/>
+      </w:pPr>
+      <w:r>
+        <w:lastRenderedPageBreak/>
+        <w:t>Vous pourrez alors consulter et modifier vos informations personnelles, ainsi que modifier votre mot de passe.</w:t>
+      </w:r>
+    </w:p>
+    <w:p>
+      <w:pPr>
+        <w:pStyle w:val="Sansinterligne"/>
+        <w:spacing w:line="276" w:lineRule="auto"/>
+        <w:jc w:val="both"/>
+      </w:pPr>
+    </w:p>
+    <w:p>
+      <w:pPr>
+        <w:pStyle w:val="Sansinterligne"/>
+        <w:spacing w:line="276" w:lineRule="auto"/>
+        <w:jc w:val="both"/>
+      </w:pPr>
+      <w:r>
+        <w:drawing>
+          <wp:inline distT="0" distB="0" distL="0" distR="0" wp14:anchorId="58A2C4C4" wp14:editId="3106987F">
+            <wp:extent cx="6120130" cy="2546985"/>
+            <wp:effectExtent l="19050" t="19050" r="13970" b="24765"/>
+            <wp:docPr id="40" name="Image 40"/>
+            <wp:cNvGraphicFramePr>
+              <a:graphicFrameLocks xmlns:a="http://schemas.openxmlformats.org/drawingml/2006/main" noChangeAspect="1"/>
+            </wp:cNvGraphicFramePr>
+            <a:graphic xmlns:a="http://schemas.openxmlformats.org/drawingml/2006/main">
+              <a:graphicData uri="http://schemas.openxmlformats.org/drawingml/2006/picture">
+                <pic:pic xmlns:pic="http://schemas.openxmlformats.org/drawingml/2006/picture">
+                  <pic:nvPicPr>
+                    <pic:cNvPr id="1" name=""/>
+                    <pic:cNvPicPr/>
+                  </pic:nvPicPr>
+                  <pic:blipFill>
+                    <a:blip r:embed="rId34"/>
+                    <a:stretch>
+                      <a:fillRect/>
+                    </a:stretch>
+                  </pic:blipFill>
+                  <pic:spPr>
+                    <a:xfrm>
+                      <a:off x="0" y="0"/>
+                      <a:ext cx="6120130" cy="2546985"/>
+                    </a:xfrm>
+                    <a:prstGeom prst="rect">
+                      <a:avLst/>
+                    </a:prstGeom>
+                    <a:ln>
+                      <a:solidFill>
+                        <a:schemeClr val="tx1"/>
+                      </a:solidFill>
+                    </a:ln>
+                  </pic:spPr>
+                </pic:pic>
+              </a:graphicData>
+            </a:graphic>
+          </wp:inline>
+        </w:drawing>
+      </w:r>
+    </w:p>
+    <w:p>
+      <w:pPr>
+        <w:pStyle w:val="Sansinterligne"/>
+        <w:spacing w:line="276" w:lineRule="auto"/>
+        <w:jc w:val="both"/>
+      </w:pPr>
     </w:p>
     <w:p>
       <w:pPr>
@@ -3302,17 +4883,62 @@
           <w:sz w:val="24"/>
           <w:szCs w:val="24"/>
         </w:rPr>
-        <w:t>Modifier son compte</w:t>
-      </w:r>
-    </w:p>
-    <w:p>
-      <w:pPr>
-        <w:pStyle w:val="Paragraphedeliste"/>
-        <w:numPr>
-          <w:ilvl w:val="0"/>
-          <w:numId w:val="22"/>
-        </w:numPr>
-        <w:spacing w:line="360" w:lineRule="auto"/>
+        <w:t>Se déconnecter</w:t>
+      </w:r>
+    </w:p>
+    <w:p>
+      <w:pPr>
+        <w:pStyle w:val="Sansinterligne"/>
+        <w:spacing w:line="276" w:lineRule="auto"/>
+        <w:jc w:val="both"/>
+      </w:pPr>
+      <w:r>
+        <w:t xml:space="preserve">La </w:t>
+      </w:r>
+      <w:r>
+        <w:t xml:space="preserve">déconnexion </w:t>
+      </w:r>
+      <w:r>
+        <w:t xml:space="preserve">est possible depuis n’importe quelle page de l’interface </w:t>
+      </w:r>
+      <w:proofErr w:type="spellStart"/>
+      <w:r>
+        <w:rPr>
+          <w:i/>
+          <w:iCs/>
+        </w:rPr>
+        <w:t>Corporate</w:t>
+      </w:r>
+      <w:proofErr w:type="spellEnd"/>
+      <w:r>
+        <w:t> : pour ce faire, cliquez sur l’icône en forme de bonhomme dans le coin supérieur droit et sélectionnez « </w:t>
+      </w:r>
+      <w:r>
+        <w:t>Déconnexion</w:t>
+      </w:r>
+      <w:r>
+        <w:t> ».</w:t>
+      </w:r>
+      <w:r>
+        <w:t xml:space="preserve"> Vous serez alors déconnecté et immédiatement redirigé vers la page de connexion </w:t>
+      </w:r>
+      <w:proofErr w:type="spellStart"/>
+      <w:r>
+        <w:rPr>
+          <w:i/>
+          <w:iCs/>
+        </w:rPr>
+        <w:t>Corporate</w:t>
+      </w:r>
+      <w:proofErr w:type="spellEnd"/>
+      <w:r>
+        <w:t>.</w:t>
+      </w:r>
+    </w:p>
+    <w:p>
+      <w:pPr>
+        <w:pStyle w:val="Sansinterligne"/>
+        <w:spacing w:line="276" w:lineRule="auto"/>
         <w:jc w:val="both"/>
         <w:rPr>
           <w:b/>
@@ -3322,7 +4948,11 @@
           <w:szCs w:val="24"/>
         </w:rPr>
       </w:pPr>
-      <w:r>
+    </w:p>
+    <w:p>
+      <w:pPr>
+        <w:spacing w:line="360" w:lineRule="auto"/>
+        <w:jc w:val="both"/>
         <w:rPr>
           <w:b/>
           <w:bCs/>
@@ -3330,7 +4960,130 @@
           <w:sz w:val="24"/>
           <w:szCs w:val="24"/>
         </w:rPr>
-        <w:t>Se déconnecter</w:t>
+      </w:pPr>
+      <w:r>
+        <w:rPr>
+          <w:noProof/>
+        </w:rPr>
+        <mc:AlternateContent>
+          <mc:Choice Requires="wps">
+            <w:drawing>
+              <wp:anchor distT="0" distB="0" distL="114300" distR="114300" simplePos="0" relativeHeight="251673600" behindDoc="0" locked="0" layoutInCell="1" allowOverlap="1" wp14:anchorId="7E726E2B" wp14:editId="00A06962">
+                <wp:simplePos x="0" y="0"/>
+                <wp:positionH relativeFrom="margin">
+                  <wp:align>right</wp:align>
+                </wp:positionH>
+                <wp:positionV relativeFrom="paragraph">
+                  <wp:posOffset>332740</wp:posOffset>
+                </wp:positionV>
+                <wp:extent cx="663575" cy="146050"/>
+                <wp:effectExtent l="0" t="0" r="22225" b="25400"/>
+                <wp:wrapNone/>
+                <wp:docPr id="39" name="Rectangle 39"/>
+                <wp:cNvGraphicFramePr/>
+                <a:graphic xmlns:a="http://schemas.openxmlformats.org/drawingml/2006/main">
+                  <a:graphicData uri="http://schemas.microsoft.com/office/word/2010/wordprocessingShape">
+                    <wps:wsp>
+                      <wps:cNvSpPr/>
+                      <wps:spPr>
+                        <a:xfrm>
+                          <a:off x="0" y="0"/>
+                          <a:ext cx="663575" cy="146050"/>
+                        </a:xfrm>
+                        <a:prstGeom prst="rect">
+                          <a:avLst/>
+                        </a:prstGeom>
+                        <a:noFill/>
+                        <a:ln>
+                          <a:solidFill>
+                            <a:srgbClr val="FF0000"/>
+                          </a:solidFill>
+                        </a:ln>
+                      </wps:spPr>
+                      <wps:style>
+                        <a:lnRef idx="2">
+                          <a:schemeClr val="accent1">
+                            <a:shade val="50000"/>
+                          </a:schemeClr>
+                        </a:lnRef>
+                        <a:fillRef idx="1">
+                          <a:schemeClr val="accent1"/>
+                        </a:fillRef>
+                        <a:effectRef idx="0">
+                          <a:schemeClr val="accent1"/>
+                        </a:effectRef>
+                        <a:fontRef idx="minor">
+                          <a:schemeClr val="lt1"/>
+                        </a:fontRef>
+                      </wps:style>
+                      <wps:bodyPr rot="0" spcFirstLastPara="0" vertOverflow="overflow" horzOverflow="overflow" vert="horz" wrap="square" lIns="91440" tIns="45720" rIns="91440" bIns="45720" numCol="1" spcCol="0" rtlCol="0" fromWordArt="0" anchor="ctr" anchorCtr="0" forceAA="0" compatLnSpc="1">
+                        <a:prstTxWarp prst="textNoShape">
+                          <a:avLst/>
+                        </a:prstTxWarp>
+                        <a:noAutofit/>
+                      </wps:bodyPr>
+                    </wps:wsp>
+                  </a:graphicData>
+                </a:graphic>
+                <wp14:sizeRelH relativeFrom="margin">
+                  <wp14:pctWidth>0</wp14:pctWidth>
+                </wp14:sizeRelH>
+                <wp14:sizeRelV relativeFrom="margin">
+                  <wp14:pctHeight>0</wp14:pctHeight>
+                </wp14:sizeRelV>
+              </wp:anchor>
+            </w:drawing>
+          </mc:Choice>
+          <mc:Fallback>
+            <w:pict>
+              <v:rect w14:anchorId="5B5E4AEB" id="Rectangle 39" o:spid="_x0000_s1026" style="position:absolute;margin-left:1.05pt;margin-top:26.2pt;width:52.25pt;height:11.5pt;z-index:251673600;visibility:visible;mso-wrap-style:square;mso-width-percent:0;mso-height-percent:0;mso-wrap-distance-left:9pt;mso-wrap-distance-top:0;mso-wrap-distance-right:9pt;mso-wrap-distance-bottom:0;mso-position-horizontal:right;mso-position-horizontal-relative:margin;mso-position-vertical:absolute;mso-position-vertical-relative:text;mso-width-percent:0;mso-height-percent:0;mso-width-relative:margin;mso-height-relative:margin;v-text-anchor:middle" o:gfxdata="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" filled="f" strokecolor="red" strokeweight="1pt">
+                <w10:wrap anchorx="margin"/>
+              </v:rect>
+            </w:pict>
+          </mc:Fallback>
+        </mc:AlternateContent>
+      </w:r>
+      <w:r>
+        <w:drawing>
+          <wp:inline distT="0" distB="0" distL="0" distR="0" wp14:anchorId="17BE1339" wp14:editId="699FB46C">
+            <wp:extent cx="6120130" cy="2338705"/>
+            <wp:effectExtent l="19050" t="19050" r="13970" b="23495"/>
+            <wp:docPr id="38" name="Image 38"/>
+            <wp:cNvGraphicFramePr>
+              <a:graphicFrameLocks xmlns:a="http://schemas.openxmlformats.org/drawingml/2006/main" noChangeAspect="1"/>
+            </wp:cNvGraphicFramePr>
+            <a:graphic xmlns:a="http://schemas.openxmlformats.org/drawingml/2006/main">
+              <a:graphicData uri="http://schemas.openxmlformats.org/drawingml/2006/picture">
+                <pic:pic xmlns:pic="http://schemas.openxmlformats.org/drawingml/2006/picture">
+                  <pic:nvPicPr>
+                    <pic:cNvPr id="1" name=""/>
+                    <pic:cNvPicPr/>
+                  </pic:nvPicPr>
+                  <pic:blipFill>
+                    <a:blip r:embed="rId33"/>
+                    <a:stretch>
+                      <a:fillRect/>
+                    </a:stretch>
+                  </pic:blipFill>
+                  <pic:spPr>
+                    <a:xfrm>
+                      <a:off x="0" y="0"/>
+                      <a:ext cx="6120130" cy="2338705"/>
+                    </a:xfrm>
+                    <a:prstGeom prst="rect">
+                      <a:avLst/>
+                    </a:prstGeom>
+                    <a:ln>
+                      <a:solidFill>
+                        <a:schemeClr val="tx1"/>
+                      </a:solidFill>
+                    </a:ln>
+                  </pic:spPr>
+                </pic:pic>
+              </a:graphicData>
+            </a:graphic>
+          </wp:inline>
+        </w:drawing>
       </w:r>
     </w:p>
     <w:p>
@@ -3424,17 +5177,7 @@
           <w:sz w:val="24"/>
           <w:szCs w:val="24"/>
         </w:rPr>
-        <w:t xml:space="preserve">Gestion </w:t>
-      </w:r>
-      <w:r>
-        <w:rPr>
-          <w:b/>
-          <w:bCs/>
-          <w:color w:val="0DD5D2"/>
-          <w:sz w:val="24"/>
-          <w:szCs w:val="24"/>
-        </w:rPr>
-        <w:t>du camion</w:t>
+        <w:t>Gestion du camion</w:t>
       </w:r>
     </w:p>
     <w:p>
@@ -3546,6 +5289,7 @@
           <w:sz w:val="24"/>
           <w:szCs w:val="24"/>
         </w:rPr>
+        <w:lastRenderedPageBreak/>
         <w:t>Consultation des événements</w:t>
       </w:r>
     </w:p>
@@ -3688,9 +5432,10 @@
         <w:spacing w:before="240" w:line="360" w:lineRule="auto"/>
       </w:pPr>
     </w:p>
+    <w:p/>
     <w:sectPr>
-      <w:headerReference w:type="default" r:id="rId23"/>
-      <w:footerReference w:type="default" r:id="rId24"/>
+      <w:headerReference w:type="default" r:id="rId35"/>
+      <w:footerReference w:type="default" r:id="rId36"/>
       <w:pgSz w:w="11906" w:h="16838"/>
       <w:pgMar w:top="1134" w:right="1134" w:bottom="1134" w:left="1134" w:header="708" w:footer="708" w:gutter="0"/>
       <w:pgNumType w:start="0"/>
@@ -4548,6 +6293,95 @@
     </w:lvl>
   </w:abstractNum>
   <w:abstractNum w:abstractNumId="4" w15:restartNumberingAfterBreak="0">
+    <w:nsid w:val="19E33D32"/>
+    <w:multiLevelType w:val="hybridMultilevel"/>
+    <w:tmpl w:val="1EAAE782"/>
+    <w:lvl w:ilvl="0" w:tplc="040C000F">
+      <w:start w:val="1"/>
+      <w:numFmt w:val="decimal"/>
+      <w:lvlText w:val="%1."/>
+      <w:lvlJc w:val="left"/>
+      <w:pPr>
+        <w:ind w:left="1776" w:hanging="360"/>
+      </w:pPr>
+      <w:rPr>
+        <w:rFonts w:hint="default"/>
+      </w:rPr>
+    </w:lvl>
+    <w:lvl w:ilvl="1" w:tplc="040C0019" w:tentative="1">
+      <w:start w:val="1"/>
+      <w:numFmt w:val="lowerLetter"/>
+      <w:lvlText w:val="%2."/>
+      <w:lvlJc w:val="left"/>
+      <w:pPr>
+        <w:ind w:left="2496" w:hanging="360"/>
+      </w:pPr>
+    </w:lvl>
+    <w:lvl w:ilvl="2" w:tplc="040C001B" w:tentative="1">
+      <w:start w:val="1"/>
+      <w:numFmt w:val="lowerRoman"/>
+      <w:lvlText w:val="%3."/>
+      <w:lvlJc w:val="right"/>
+      <w:pPr>
+        <w:ind w:left="3216" w:hanging="180"/>
+      </w:pPr>
+    </w:lvl>
+    <w:lvl w:ilvl="3" w:tplc="040C000F" w:tentative="1">
+      <w:start w:val="1"/>
+      <w:numFmt w:val="decimal"/>
+      <w:lvlText w:val="%4."/>
+      <w:lvlJc w:val="left"/>
+      <w:pPr>
+        <w:ind w:left="3936" w:hanging="360"/>
+      </w:pPr>
+    </w:lvl>
+    <w:lvl w:ilvl="4" w:tplc="040C0019" w:tentative="1">
+      <w:start w:val="1"/>
+      <w:numFmt w:val="lowerLetter"/>
+      <w:lvlText w:val="%5."/>
+      <w:lvlJc w:val="left"/>
+      <w:pPr>
+        <w:ind w:left="4656" w:hanging="360"/>
+      </w:pPr>
+    </w:lvl>
+    <w:lvl w:ilvl="5" w:tplc="040C001B" w:tentative="1">
+      <w:start w:val="1"/>
+      <w:numFmt w:val="lowerRoman"/>
+      <w:lvlText w:val="%6."/>
+      <w:lvlJc w:val="right"/>
+      <w:pPr>
+        <w:ind w:left="5376" w:hanging="180"/>
+      </w:pPr>
+    </w:lvl>
+    <w:lvl w:ilvl="6" w:tplc="040C000F" w:tentative="1">
+      <w:start w:val="1"/>
+      <w:numFmt w:val="decimal"/>
+      <w:lvlText w:val="%7."/>
+      <w:lvlJc w:val="left"/>
+      <w:pPr>
+        <w:ind w:left="6096" w:hanging="360"/>
+      </w:pPr>
+    </w:lvl>
+    <w:lvl w:ilvl="7" w:tplc="040C0019" w:tentative="1">
+      <w:start w:val="1"/>
+      <w:numFmt w:val="lowerLetter"/>
+      <w:lvlText w:val="%8."/>
+      <w:lvlJc w:val="left"/>
+      <w:pPr>
+        <w:ind w:left="6816" w:hanging="360"/>
+      </w:pPr>
+    </w:lvl>
+    <w:lvl w:ilvl="8" w:tplc="040C001B" w:tentative="1">
+      <w:start w:val="1"/>
+      <w:numFmt w:val="lowerRoman"/>
+      <w:lvlText w:val="%9."/>
+      <w:lvlJc w:val="right"/>
+      <w:pPr>
+        <w:ind w:left="7536" w:hanging="180"/>
+      </w:pPr>
+    </w:lvl>
+  </w:abstractNum>
+  <w:abstractNum w:abstractNumId="5" w15:restartNumberingAfterBreak="0">
     <w:nsid w:val="21A60BC4"/>
     <w:multiLevelType w:val="hybridMultilevel"/>
     <w:tmpl w:val="4562159A"/>
@@ -4660,7 +6494,7 @@
       </w:rPr>
     </w:lvl>
   </w:abstractNum>
-  <w:abstractNum w:abstractNumId="5" w15:restartNumberingAfterBreak="0">
+  <w:abstractNum w:abstractNumId="6" w15:restartNumberingAfterBreak="0">
     <w:nsid w:val="29D80B50"/>
     <w:multiLevelType w:val="hybridMultilevel"/>
     <w:tmpl w:val="634CCE84"/>
@@ -4773,7 +6607,7 @@
       </w:rPr>
     </w:lvl>
   </w:abstractNum>
-  <w:abstractNum w:abstractNumId="6" w15:restartNumberingAfterBreak="0">
+  <w:abstractNum w:abstractNumId="7" w15:restartNumberingAfterBreak="0">
     <w:nsid w:val="2BAF1ECA"/>
     <w:multiLevelType w:val="hybridMultilevel"/>
     <w:tmpl w:val="BAF0F79E"/>
@@ -4886,7 +6720,7 @@
       </w:rPr>
     </w:lvl>
   </w:abstractNum>
-  <w:abstractNum w:abstractNumId="7" w15:restartNumberingAfterBreak="0">
+  <w:abstractNum w:abstractNumId="8" w15:restartNumberingAfterBreak="0">
     <w:nsid w:val="2EEF4762"/>
     <w:multiLevelType w:val="hybridMultilevel"/>
     <w:tmpl w:val="53263DBA"/>
@@ -4999,7 +6833,7 @@
       </w:rPr>
     </w:lvl>
   </w:abstractNum>
-  <w:abstractNum w:abstractNumId="8" w15:restartNumberingAfterBreak="0">
+  <w:abstractNum w:abstractNumId="9" w15:restartNumberingAfterBreak="0">
     <w:nsid w:val="362E4787"/>
     <w:multiLevelType w:val="hybridMultilevel"/>
     <w:tmpl w:val="475ABC84"/>
@@ -5091,7 +6925,7 @@
       </w:pPr>
     </w:lvl>
   </w:abstractNum>
-  <w:abstractNum w:abstractNumId="9" w15:restartNumberingAfterBreak="0">
+  <w:abstractNum w:abstractNumId="10" w15:restartNumberingAfterBreak="0">
     <w:nsid w:val="367D162F"/>
     <w:multiLevelType w:val="hybridMultilevel"/>
     <w:tmpl w:val="1EAAE782"/>
@@ -5180,7 +7014,7 @@
       </w:pPr>
     </w:lvl>
   </w:abstractNum>
-  <w:abstractNum w:abstractNumId="10" w15:restartNumberingAfterBreak="0">
+  <w:abstractNum w:abstractNumId="11" w15:restartNumberingAfterBreak="0">
     <w:nsid w:val="36896BE4"/>
     <w:multiLevelType w:val="hybridMultilevel"/>
     <w:tmpl w:val="1EAAE782"/>
@@ -5269,7 +7103,7 @@
       </w:pPr>
     </w:lvl>
   </w:abstractNum>
-  <w:abstractNum w:abstractNumId="11" w15:restartNumberingAfterBreak="0">
+  <w:abstractNum w:abstractNumId="12" w15:restartNumberingAfterBreak="0">
     <w:nsid w:val="37E75F48"/>
     <w:multiLevelType w:val="hybridMultilevel"/>
     <w:tmpl w:val="C37884A4"/>
@@ -5361,7 +7195,7 @@
       </w:pPr>
     </w:lvl>
   </w:abstractNum>
-  <w:abstractNum w:abstractNumId="12" w15:restartNumberingAfterBreak="0">
+  <w:abstractNum w:abstractNumId="13" w15:restartNumberingAfterBreak="0">
     <w:nsid w:val="3B102576"/>
     <w:multiLevelType w:val="hybridMultilevel"/>
     <w:tmpl w:val="7960C0CA"/>
@@ -5453,7 +7287,7 @@
       </w:pPr>
     </w:lvl>
   </w:abstractNum>
-  <w:abstractNum w:abstractNumId="13" w15:restartNumberingAfterBreak="0">
+  <w:abstractNum w:abstractNumId="14" w15:restartNumberingAfterBreak="0">
     <w:nsid w:val="4069354A"/>
     <w:multiLevelType w:val="hybridMultilevel"/>
     <w:tmpl w:val="0DA0F812"/>
@@ -5545,7 +7379,7 @@
       </w:pPr>
     </w:lvl>
   </w:abstractNum>
-  <w:abstractNum w:abstractNumId="14" w15:restartNumberingAfterBreak="0">
+  <w:abstractNum w:abstractNumId="15" w15:restartNumberingAfterBreak="0">
     <w:nsid w:val="461E4238"/>
     <w:multiLevelType w:val="hybridMultilevel"/>
     <w:tmpl w:val="18781280"/>
@@ -5635,7 +7469,7 @@
       </w:pPr>
     </w:lvl>
   </w:abstractNum>
-  <w:abstractNum w:abstractNumId="15" w15:restartNumberingAfterBreak="0">
+  <w:abstractNum w:abstractNumId="16" w15:restartNumberingAfterBreak="0">
     <w:nsid w:val="4F84403A"/>
     <w:multiLevelType w:val="hybridMultilevel"/>
     <w:tmpl w:val="457AED22"/>
@@ -5747,7 +7581,7 @@
       </w:rPr>
     </w:lvl>
   </w:abstractNum>
-  <w:abstractNum w:abstractNumId="16" w15:restartNumberingAfterBreak="0">
+  <w:abstractNum w:abstractNumId="17" w15:restartNumberingAfterBreak="0">
     <w:nsid w:val="58352D34"/>
     <w:multiLevelType w:val="hybridMultilevel"/>
     <w:tmpl w:val="689224D8"/>
@@ -5836,7 +7670,7 @@
       </w:pPr>
     </w:lvl>
   </w:abstractNum>
-  <w:abstractNum w:abstractNumId="17" w15:restartNumberingAfterBreak="0">
+  <w:abstractNum w:abstractNumId="18" w15:restartNumberingAfterBreak="0">
     <w:nsid w:val="5DA71B0D"/>
     <w:multiLevelType w:val="hybridMultilevel"/>
     <w:tmpl w:val="FD205812"/>
@@ -5925,7 +7759,7 @@
       </w:pPr>
     </w:lvl>
   </w:abstractNum>
-  <w:abstractNum w:abstractNumId="18" w15:restartNumberingAfterBreak="0">
+  <w:abstractNum w:abstractNumId="19" w15:restartNumberingAfterBreak="0">
     <w:nsid w:val="5DC81096"/>
     <w:multiLevelType w:val="hybridMultilevel"/>
     <w:tmpl w:val="C018D7F6"/>
@@ -6015,7 +7849,96 @@
       </w:pPr>
     </w:lvl>
   </w:abstractNum>
-  <w:abstractNum w:abstractNumId="19" w15:restartNumberingAfterBreak="0">
+  <w:abstractNum w:abstractNumId="20" w15:restartNumberingAfterBreak="0">
+    <w:nsid w:val="600F6E04"/>
+    <w:multiLevelType w:val="hybridMultilevel"/>
+    <w:tmpl w:val="1EAAE782"/>
+    <w:lvl w:ilvl="0" w:tplc="040C000F">
+      <w:start w:val="1"/>
+      <w:numFmt w:val="decimal"/>
+      <w:lvlText w:val="%1."/>
+      <w:lvlJc w:val="left"/>
+      <w:pPr>
+        <w:ind w:left="1776" w:hanging="360"/>
+      </w:pPr>
+      <w:rPr>
+        <w:rFonts w:hint="default"/>
+      </w:rPr>
+    </w:lvl>
+    <w:lvl w:ilvl="1" w:tplc="040C0019" w:tentative="1">
+      <w:start w:val="1"/>
+      <w:numFmt w:val="lowerLetter"/>
+      <w:lvlText w:val="%2."/>
+      <w:lvlJc w:val="left"/>
+      <w:pPr>
+        <w:ind w:left="2496" w:hanging="360"/>
+      </w:pPr>
+    </w:lvl>
+    <w:lvl w:ilvl="2" w:tplc="040C001B" w:tentative="1">
+      <w:start w:val="1"/>
+      <w:numFmt w:val="lowerRoman"/>
+      <w:lvlText w:val="%3."/>
+      <w:lvlJc w:val="right"/>
+      <w:pPr>
+        <w:ind w:left="3216" w:hanging="180"/>
+      </w:pPr>
+    </w:lvl>
+    <w:lvl w:ilvl="3" w:tplc="040C000F" w:tentative="1">
+      <w:start w:val="1"/>
+      <w:numFmt w:val="decimal"/>
+      <w:lvlText w:val="%4."/>
+      <w:lvlJc w:val="left"/>
+      <w:pPr>
+        <w:ind w:left="3936" w:hanging="360"/>
+      </w:pPr>
+    </w:lvl>
+    <w:lvl w:ilvl="4" w:tplc="040C0019" w:tentative="1">
+      <w:start w:val="1"/>
+      <w:numFmt w:val="lowerLetter"/>
+      <w:lvlText w:val="%5."/>
+      <w:lvlJc w:val="left"/>
+      <w:pPr>
+        <w:ind w:left="4656" w:hanging="360"/>
+      </w:pPr>
+    </w:lvl>
+    <w:lvl w:ilvl="5" w:tplc="040C001B" w:tentative="1">
+      <w:start w:val="1"/>
+      <w:numFmt w:val="lowerRoman"/>
+      <w:lvlText w:val="%6."/>
+      <w:lvlJc w:val="right"/>
+      <w:pPr>
+        <w:ind w:left="5376" w:hanging="180"/>
+      </w:pPr>
+    </w:lvl>
+    <w:lvl w:ilvl="6" w:tplc="040C000F" w:tentative="1">
+      <w:start w:val="1"/>
+      <w:numFmt w:val="decimal"/>
+      <w:lvlText w:val="%7."/>
+      <w:lvlJc w:val="left"/>
+      <w:pPr>
+        <w:ind w:left="6096" w:hanging="360"/>
+      </w:pPr>
+    </w:lvl>
+    <w:lvl w:ilvl="7" w:tplc="040C0019" w:tentative="1">
+      <w:start w:val="1"/>
+      <w:numFmt w:val="lowerLetter"/>
+      <w:lvlText w:val="%8."/>
+      <w:lvlJc w:val="left"/>
+      <w:pPr>
+        <w:ind w:left="6816" w:hanging="360"/>
+      </w:pPr>
+    </w:lvl>
+    <w:lvl w:ilvl="8" w:tplc="040C001B" w:tentative="1">
+      <w:start w:val="1"/>
+      <w:numFmt w:val="lowerRoman"/>
+      <w:lvlText w:val="%9."/>
+      <w:lvlJc w:val="right"/>
+      <w:pPr>
+        <w:ind w:left="7536" w:hanging="180"/>
+      </w:pPr>
+    </w:lvl>
+  </w:abstractNum>
+  <w:abstractNum w:abstractNumId="21" w15:restartNumberingAfterBreak="0">
     <w:nsid w:val="625D445C"/>
     <w:multiLevelType w:val="hybridMultilevel"/>
     <w:tmpl w:val="0D56F0F6"/>
@@ -6105,7 +8028,7 @@
       </w:pPr>
     </w:lvl>
   </w:abstractNum>
-  <w:abstractNum w:abstractNumId="20" w15:restartNumberingAfterBreak="0">
+  <w:abstractNum w:abstractNumId="22" w15:restartNumberingAfterBreak="0">
     <w:nsid w:val="6478276A"/>
     <w:multiLevelType w:val="hybridMultilevel"/>
     <w:tmpl w:val="A9BC1C00"/>
@@ -6219,7 +8142,7 @@
       </w:rPr>
     </w:lvl>
   </w:abstractNum>
-  <w:abstractNum w:abstractNumId="21" w15:restartNumberingAfterBreak="0">
+  <w:abstractNum w:abstractNumId="23" w15:restartNumberingAfterBreak="0">
     <w:nsid w:val="66EC3C4A"/>
     <w:multiLevelType w:val="hybridMultilevel"/>
     <w:tmpl w:val="B1DE086E"/>
@@ -6331,7 +8254,7 @@
       </w:rPr>
     </w:lvl>
   </w:abstractNum>
-  <w:abstractNum w:abstractNumId="22" w15:restartNumberingAfterBreak="0">
+  <w:abstractNum w:abstractNumId="24" w15:restartNumberingAfterBreak="0">
     <w:nsid w:val="68997F5F"/>
     <w:multiLevelType w:val="hybridMultilevel"/>
     <w:tmpl w:val="905CC612"/>
@@ -6420,7 +8343,7 @@
       </w:pPr>
     </w:lvl>
   </w:abstractNum>
-  <w:abstractNum w:abstractNumId="23" w15:restartNumberingAfterBreak="0">
+  <w:abstractNum w:abstractNumId="25" w15:restartNumberingAfterBreak="0">
     <w:nsid w:val="69246709"/>
     <w:multiLevelType w:val="hybridMultilevel"/>
     <w:tmpl w:val="5AF040C8"/>
@@ -6509,7 +8432,7 @@
       </w:pPr>
     </w:lvl>
   </w:abstractNum>
-  <w:abstractNum w:abstractNumId="24" w15:restartNumberingAfterBreak="0">
+  <w:abstractNum w:abstractNumId="26" w15:restartNumberingAfterBreak="0">
     <w:nsid w:val="6D036AFB"/>
     <w:multiLevelType w:val="hybridMultilevel"/>
     <w:tmpl w:val="C4880AE2"/>
@@ -6622,7 +8545,7 @@
       </w:rPr>
     </w:lvl>
   </w:abstractNum>
-  <w:abstractNum w:abstractNumId="25" w15:restartNumberingAfterBreak="0">
+  <w:abstractNum w:abstractNumId="27" w15:restartNumberingAfterBreak="0">
     <w:nsid w:val="6F3225A4"/>
     <w:multiLevelType w:val="hybridMultilevel"/>
     <w:tmpl w:val="057E2656"/>
@@ -6736,82 +8659,88 @@
     </w:lvl>
   </w:abstractNum>
   <w:num w:numId="1">
+    <w:abstractNumId w:val="15"/>
+  </w:num>
+  <w:num w:numId="2">
     <w:abstractNumId w:val="14"/>
   </w:num>
-  <w:num w:numId="2">
-    <w:abstractNumId w:val="13"/>
-  </w:num>
   <w:num w:numId="3">
-    <w:abstractNumId w:val="11"/>
+    <w:abstractNumId w:val="12"/>
   </w:num>
   <w:num w:numId="4">
-    <w:abstractNumId w:val="20"/>
+    <w:abstractNumId w:val="22"/>
   </w:num>
   <w:num w:numId="5">
-    <w:abstractNumId w:val="8"/>
+    <w:abstractNumId w:val="9"/>
   </w:num>
   <w:num w:numId="6">
     <w:abstractNumId w:val="2"/>
   </w:num>
   <w:num w:numId="7">
+    <w:abstractNumId w:val="8"/>
+  </w:num>
+  <w:num w:numId="8">
+    <w:abstractNumId w:val="6"/>
+  </w:num>
+  <w:num w:numId="9">
     <w:abstractNumId w:val="7"/>
   </w:num>
-  <w:num w:numId="8">
-    <w:abstractNumId w:val="5"/>
-  </w:num>
-  <w:num w:numId="9">
-    <w:abstractNumId w:val="6"/>
-  </w:num>
   <w:num w:numId="10">
-    <w:abstractNumId w:val="19"/>
+    <w:abstractNumId w:val="21"/>
   </w:num>
   <w:num w:numId="11">
     <w:abstractNumId w:val="1"/>
   </w:num>
   <w:num w:numId="12">
-    <w:abstractNumId w:val="12"/>
+    <w:abstractNumId w:val="13"/>
   </w:num>
   <w:num w:numId="13">
-    <w:abstractNumId w:val="18"/>
+    <w:abstractNumId w:val="19"/>
   </w:num>
   <w:num w:numId="14">
-    <w:abstractNumId w:val="4"/>
+    <w:abstractNumId w:val="5"/>
   </w:num>
   <w:num w:numId="15">
-    <w:abstractNumId w:val="25"/>
+    <w:abstractNumId w:val="27"/>
   </w:num>
   <w:num w:numId="16">
-    <w:abstractNumId w:val="17"/>
+    <w:abstractNumId w:val="18"/>
   </w:num>
   <w:num w:numId="17">
     <w:abstractNumId w:val="0"/>
   </w:num>
   <w:num w:numId="18">
-    <w:abstractNumId w:val="16"/>
+    <w:abstractNumId w:val="17"/>
   </w:num>
   <w:num w:numId="19">
+    <w:abstractNumId w:val="25"/>
+  </w:num>
+  <w:num w:numId="20">
     <w:abstractNumId w:val="23"/>
   </w:num>
-  <w:num w:numId="20">
-    <w:abstractNumId w:val="21"/>
-  </w:num>
   <w:num w:numId="21">
-    <w:abstractNumId w:val="24"/>
+    <w:abstractNumId w:val="26"/>
   </w:num>
   <w:num w:numId="22">
-    <w:abstractNumId w:val="22"/>
+    <w:abstractNumId w:val="24"/>
   </w:num>
   <w:num w:numId="23">
     <w:abstractNumId w:val="3"/>
   </w:num>
   <w:num w:numId="24">
-    <w:abstractNumId w:val="9"/>
+    <w:abstractNumId w:val="10"/>
   </w:num>
   <w:num w:numId="25">
-    <w:abstractNumId w:val="15"/>
+    <w:abstractNumId w:val="16"/>
   </w:num>
   <w:num w:numId="26">
-    <w:abstractNumId w:val="10"/>
+    <w:abstractNumId w:val="11"/>
+  </w:num>
+  <w:num w:numId="27">
+    <w:abstractNumId w:val="20"/>
+  </w:num>
+  <w:num w:numId="28">
+    <w:abstractNumId w:val="4"/>
   </w:num>
   <w:numIdMacAtCleanup w:val="10"/>
 </w:numbering>
@@ -7784,12 +9713,12 @@
     <w:rsidRoot w:val="00EC1F23"/>
     <w:rsid w:val="00100EE2"/>
     <w:rsid w:val="00443B6B"/>
+    <w:rsid w:val="005024BA"/>
     <w:rsid w:val="005B0204"/>
     <w:rsid w:val="00614D5E"/>
     <w:rsid w:val="00646ADD"/>
     <w:rsid w:val="006C15BF"/>
     <w:rsid w:val="008875A3"/>
-    <w:rsid w:val="008E796D"/>
     <w:rsid w:val="00D707BC"/>
     <w:rsid w:val="00E81F39"/>
     <w:rsid w:val="00E95E5D"/>

</xml_diff>

<commit_message>
doc web corpo, un peu plus mais pas tout à fait
</commit_message>
<xml_diff>
--- a/docs/documentation d'utilisation/utilisation_application_web_groupe6_v1.docx
+++ b/docs/documentation d'utilisation/utilisation_application_web_groupe6_v1.docx
@@ -13,6 +13,7 @@
           <w:docPartUnique/>
         </w:docPartObj>
       </w:sdtPr>
+      <w:sdtEndPr/>
       <w:sdtContent>
         <w:p>
           <w:pPr>
@@ -166,6 +167,7 @@
                                     <w:calendar w:val="gregorian"/>
                                   </w:date>
                                 </w:sdtPr>
+                                <w:sdtEndPr/>
                                 <w:sdtContent>
                                   <w:p>
                                     <w:pPr>
@@ -238,6 +240,7 @@
                               <w:calendar w:val="gregorian"/>
                             </w:date>
                           </w:sdtPr>
+                          <w:sdtEndPr/>
                           <w:sdtContent>
                             <w:p>
                               <w:pPr>
@@ -359,6 +362,7 @@
                                     <w:dataBinding w:prefixMappings="xmlns:ns0='http://purl.org/dc/elements/1.1/' xmlns:ns1='http://schemas.openxmlformats.org/package/2006/metadata/core-properties' " w:xpath="/ns1:coreProperties[1]/ns0:title[1]" w:storeItemID="{6C3C8BC8-F283-45AE-878A-BAB7291924A1}"/>
                                     <w:text w:multiLine="1"/>
                                   </w:sdtPr>
+                                  <w:sdtEndPr/>
                                   <w:sdtContent>
                                     <w:r>
                                       <w:rPr>
@@ -472,6 +476,7 @@
                               <w:dataBinding w:prefixMappings="xmlns:ns0='http://purl.org/dc/elements/1.1/' xmlns:ns1='http://schemas.openxmlformats.org/package/2006/metadata/core-properties' " w:xpath="/ns1:coreProperties[1]/ns0:title[1]" w:storeItemID="{6C3C8BC8-F283-45AE-878A-BAB7291924A1}"/>
                               <w:text w:multiLine="1"/>
                             </w:sdtPr>
+                            <w:sdtEndPr/>
                             <w:sdtContent>
                               <w:r>
                                 <w:rPr>
@@ -698,6 +703,7 @@
                                   <w:dataBinding w:prefixMappings="xmlns:ns0='http://purl.org/dc/elements/1.1/' xmlns:ns1='http://schemas.openxmlformats.org/package/2006/metadata/core-properties' " w:xpath="/ns1:coreProperties[1]/ns0:creator[1]" w:storeItemID="{6C3C8BC8-F283-45AE-878A-BAB7291924A1}"/>
                                   <w:text/>
                                 </w:sdtPr>
+                                <w:sdtEndPr/>
                                 <w:sdtContent>
                                   <w:p>
                                     <w:pPr>
@@ -751,6 +757,7 @@
                                     <w:dataBinding w:prefixMappings="xmlns:ns0='http://schemas.openxmlformats.org/officeDocument/2006/extended-properties' " w:xpath="/ns0:Properties[1]/ns0:Company[1]" w:storeItemID="{6668398D-A668-4E3E-A5EB-62B293D839F1}"/>
                                     <w:text/>
                                   </w:sdtPr>
+                                  <w:sdtEndPr/>
                                   <w:sdtContent>
                                     <w:r>
                                       <w:rPr>
@@ -806,6 +813,7 @@
                             <w:dataBinding w:prefixMappings="xmlns:ns0='http://purl.org/dc/elements/1.1/' xmlns:ns1='http://schemas.openxmlformats.org/package/2006/metadata/core-properties' " w:xpath="/ns1:coreProperties[1]/ns0:creator[1]" w:storeItemID="{6C3C8BC8-F283-45AE-878A-BAB7291924A1}"/>
                             <w:text/>
                           </w:sdtPr>
+                          <w:sdtEndPr/>
                           <w:sdtContent>
                             <w:p>
                               <w:pPr>
@@ -859,6 +867,7 @@
                               <w:dataBinding w:prefixMappings="xmlns:ns0='http://schemas.openxmlformats.org/officeDocument/2006/extended-properties' " w:xpath="/ns0:Properties[1]/ns0:Company[1]" w:storeItemID="{6668398D-A668-4E3E-A5EB-62B293D839F1}"/>
                               <w:text/>
                             </w:sdtPr>
+                            <w:sdtEndPr/>
                             <w:sdtContent>
                               <w:r>
                                 <w:rPr>
@@ -1331,7 +1340,7 @@
           <w:noProof/>
         </w:rPr>
         <w:drawing>
-          <wp:inline distT="0" distB="0" distL="0" distR="0" wp14:anchorId="42E100E8" wp14:editId="4CEC9979">
+          <wp:inline distT="0" distB="0" distL="0" distR="0" wp14:anchorId="42E100E8" wp14:editId="4CE8AF16">
             <wp:extent cx="6058894" cy="3250481"/>
             <wp:effectExtent l="19050" t="19050" r="18415" b="26670"/>
             <wp:docPr id="7" name="Image 7"/>
@@ -1359,7 +1368,7 @@
                   <pic:spPr bwMode="auto">
                     <a:xfrm>
                       <a:off x="0" y="0"/>
-                      <a:ext cx="6103371" cy="3274342"/>
+                      <a:ext cx="6058894" cy="3250481"/>
                     </a:xfrm>
                     <a:prstGeom prst="rect">
                       <a:avLst/>
@@ -1563,15 +1572,16 @@
       <w:pPr>
         <w:pStyle w:val="Sansinterligne"/>
         <w:spacing w:line="276" w:lineRule="auto"/>
+        <w:jc w:val="center"/>
       </w:pPr>
       <w:r>
         <w:rPr>
           <w:noProof/>
         </w:rPr>
         <w:drawing>
-          <wp:inline distT="0" distB="0" distL="0" distR="0" wp14:anchorId="2BC8A4F4" wp14:editId="4B6CF0FE">
-            <wp:extent cx="6120130" cy="2157095"/>
-            <wp:effectExtent l="19050" t="19050" r="13970" b="14605"/>
+          <wp:inline distT="0" distB="0" distL="0" distR="0" wp14:anchorId="2BC8A4F4" wp14:editId="54CCC760">
+            <wp:extent cx="5724525" cy="2017660"/>
+            <wp:effectExtent l="19050" t="19050" r="9525" b="20955"/>
             <wp:docPr id="9" name="Image 9"/>
             <wp:cNvGraphicFramePr>
               <a:graphicFrameLocks xmlns:a="http://schemas.openxmlformats.org/drawingml/2006/main" noChangeAspect="1"/>
@@ -1592,7 +1602,7 @@
                   <pic:spPr>
                     <a:xfrm>
                       <a:off x="0" y="0"/>
-                      <a:ext cx="6120130" cy="2157095"/>
+                      <a:ext cx="5743577" cy="2024375"/>
                     </a:xfrm>
                     <a:prstGeom prst="rect">
                       <a:avLst/>
@@ -1638,16 +1648,16 @@
       <w:pPr>
         <w:pStyle w:val="Sansinterligne"/>
         <w:spacing w:line="276" w:lineRule="auto"/>
-        <w:jc w:val="both"/>
+        <w:jc w:val="center"/>
       </w:pPr>
       <w:r>
         <w:rPr>
           <w:noProof/>
         </w:rPr>
         <w:drawing>
-          <wp:inline distT="0" distB="0" distL="0" distR="0" wp14:anchorId="2D661DA3" wp14:editId="418BB621">
-            <wp:extent cx="6120130" cy="2318385"/>
-            <wp:effectExtent l="19050" t="19050" r="13970" b="24765"/>
+          <wp:inline distT="0" distB="0" distL="0" distR="0" wp14:anchorId="2D661DA3" wp14:editId="694E35D3">
+            <wp:extent cx="5819775" cy="2204607"/>
+            <wp:effectExtent l="19050" t="19050" r="9525" b="24765"/>
             <wp:docPr id="10" name="Image 10"/>
             <wp:cNvGraphicFramePr>
               <a:graphicFrameLocks xmlns:a="http://schemas.openxmlformats.org/drawingml/2006/main" noChangeAspect="1"/>
@@ -1668,7 +1678,7 @@
                   <pic:spPr>
                     <a:xfrm>
                       <a:off x="0" y="0"/>
-                      <a:ext cx="6120130" cy="2318385"/>
+                      <a:ext cx="5835573" cy="2210591"/>
                     </a:xfrm>
                     <a:prstGeom prst="rect">
                       <a:avLst/>
@@ -1786,6 +1796,7 @@
           <w:b/>
           <w:bCs/>
         </w:rPr>
+        <w:lastRenderedPageBreak/>
         <w:t>Ajouter un administrateur</w:t>
       </w:r>
     </w:p>
@@ -1925,6 +1936,9 @@
         </mc:AlternateContent>
       </w:r>
       <w:r>
+        <w:rPr>
+          <w:noProof/>
+        </w:rPr>
         <w:drawing>
           <wp:inline distT="0" distB="0" distL="0" distR="0" wp14:anchorId="06D8D5B8" wp14:editId="478BB69B">
             <wp:extent cx="6120130" cy="2857500"/>
@@ -2126,6 +2140,9 @@
         </mc:AlternateContent>
       </w:r>
       <w:r>
+        <w:rPr>
+          <w:noProof/>
+        </w:rPr>
         <w:drawing>
           <wp:inline distT="0" distB="0" distL="0" distR="0" wp14:anchorId="38057991" wp14:editId="451585EB">
             <wp:extent cx="6120130" cy="2857500"/>
@@ -2200,6 +2217,7 @@
           <w:sz w:val="24"/>
           <w:szCs w:val="24"/>
         </w:rPr>
+        <w:lastRenderedPageBreak/>
         <w:t>Gestion des entrepôts</w:t>
       </w:r>
     </w:p>
@@ -2316,13 +2334,24 @@
       <w:pPr>
         <w:pStyle w:val="Sansinterligne"/>
         <w:spacing w:line="276" w:lineRule="auto"/>
-        <w:jc w:val="both"/>
-      </w:pPr>
-      <w:r>
+        <w:ind w:left="360"/>
+        <w:jc w:val="both"/>
+      </w:pPr>
+    </w:p>
+    <w:p>
+      <w:pPr>
+        <w:pStyle w:val="Sansinterligne"/>
+        <w:spacing w:line="276" w:lineRule="auto"/>
+        <w:jc w:val="center"/>
+      </w:pPr>
+      <w:r>
+        <w:rPr>
+          <w:noProof/>
+        </w:rPr>
         <w:drawing>
-          <wp:inline distT="0" distB="0" distL="0" distR="0" wp14:anchorId="65BF64D5" wp14:editId="7A8C1EC2">
-            <wp:extent cx="6120130" cy="2867660"/>
-            <wp:effectExtent l="19050" t="19050" r="13970" b="27940"/>
+          <wp:inline distT="0" distB="0" distL="0" distR="0" wp14:anchorId="65BF64D5" wp14:editId="7D4DD1EC">
+            <wp:extent cx="5648325" cy="2646590"/>
+            <wp:effectExtent l="19050" t="19050" r="9525" b="20955"/>
             <wp:docPr id="17" name="Image 17"/>
             <wp:cNvGraphicFramePr>
               <a:graphicFrameLocks xmlns:a="http://schemas.openxmlformats.org/drawingml/2006/main" noChangeAspect="1"/>
@@ -2343,7 +2372,7 @@
                   <pic:spPr>
                     <a:xfrm>
                       <a:off x="0" y="0"/>
-                      <a:ext cx="6120130" cy="2867660"/>
+                      <a:ext cx="5669364" cy="2656448"/>
                     </a:xfrm>
                     <a:prstGeom prst="rect">
                       <a:avLst/>
@@ -2394,13 +2423,24 @@
       <w:pPr>
         <w:pStyle w:val="Sansinterligne"/>
         <w:spacing w:line="276" w:lineRule="auto"/>
-        <w:jc w:val="both"/>
-      </w:pPr>
-      <w:r>
+        <w:ind w:left="360"/>
+        <w:jc w:val="both"/>
+      </w:pPr>
+    </w:p>
+    <w:p>
+      <w:pPr>
+        <w:pStyle w:val="Sansinterligne"/>
+        <w:spacing w:line="276" w:lineRule="auto"/>
+        <w:jc w:val="center"/>
+      </w:pPr>
+      <w:r>
+        <w:rPr>
+          <w:noProof/>
+        </w:rPr>
         <w:drawing>
-          <wp:inline distT="0" distB="0" distL="0" distR="0" wp14:anchorId="6C850171" wp14:editId="45954DC0">
-            <wp:extent cx="6120130" cy="2618105"/>
-            <wp:effectExtent l="19050" t="19050" r="13970" b="10795"/>
+          <wp:inline distT="0" distB="0" distL="0" distR="0" wp14:anchorId="6C850171" wp14:editId="5357FA7A">
+            <wp:extent cx="5581650" cy="2387751"/>
+            <wp:effectExtent l="19050" t="19050" r="19050" b="12700"/>
             <wp:docPr id="19" name="Image 19"/>
             <wp:cNvGraphicFramePr>
               <a:graphicFrameLocks xmlns:a="http://schemas.openxmlformats.org/drawingml/2006/main" noChangeAspect="1"/>
@@ -2421,7 +2461,7 @@
                   <pic:spPr>
                     <a:xfrm>
                       <a:off x="0" y="0"/>
-                      <a:ext cx="6120130" cy="2618105"/>
+                      <a:ext cx="5597974" cy="2394734"/>
                     </a:xfrm>
                     <a:prstGeom prst="rect">
                       <a:avLst/>
@@ -2469,6 +2509,7 @@
           <w:b/>
           <w:bCs/>
         </w:rPr>
+        <w:lastRenderedPageBreak/>
         <w:t>Supprimer un entrepôt</w:t>
       </w:r>
     </w:p>
@@ -2593,6 +2634,9 @@
         </mc:AlternateContent>
       </w:r>
       <w:r>
+        <w:rPr>
+          <w:noProof/>
+        </w:rPr>
         <w:drawing>
           <wp:inline distT="0" distB="0" distL="0" distR="0" wp14:anchorId="6B7A2ED0" wp14:editId="4962DA6C">
             <wp:extent cx="6120130" cy="2112645"/>
@@ -2707,7 +2751,7 @@
       <w:pPr>
         <w:pStyle w:val="Sansinterligne"/>
         <w:spacing w:line="276" w:lineRule="auto"/>
-        <w:jc w:val="both"/>
+        <w:jc w:val="center"/>
         <w:rPr>
           <w:b/>
           <w:bCs/>
@@ -2717,11 +2761,12 @@
         <w:rPr>
           <w:b/>
           <w:bCs/>
+          <w:noProof/>
         </w:rPr>
         <w:drawing>
-          <wp:inline distT="0" distB="0" distL="0" distR="0" wp14:anchorId="70623A9F" wp14:editId="3AECDF09">
-            <wp:extent cx="6120130" cy="3114040"/>
-            <wp:effectExtent l="19050" t="19050" r="13970" b="10160"/>
+          <wp:inline distT="0" distB="0" distL="0" distR="0" wp14:anchorId="70623A9F" wp14:editId="44944468">
+            <wp:extent cx="4914900" cy="2500796"/>
+            <wp:effectExtent l="19050" t="19050" r="19050" b="13970"/>
             <wp:docPr id="24" name="Image 24"/>
             <wp:cNvGraphicFramePr>
               <a:graphicFrameLocks xmlns:a="http://schemas.openxmlformats.org/drawingml/2006/main" noChangeAspect="1"/>
@@ -2742,7 +2787,7 @@
                   <pic:spPr>
                     <a:xfrm>
                       <a:off x="0" y="0"/>
-                      <a:ext cx="6120130" cy="3114040"/>
+                      <a:ext cx="4936561" cy="2511818"/>
                     </a:xfrm>
                     <a:prstGeom prst="rect">
                       <a:avLst/>
@@ -2762,34 +2807,6 @@
     </w:p>
     <w:p>
       <w:pPr>
-        <w:pStyle w:val="Paragraphedeliste"/>
-        <w:rPr>
-          <w:b/>
-          <w:bCs/>
-        </w:rPr>
-      </w:pPr>
-    </w:p>
-    <w:p>
-      <w:pPr>
-        <w:pStyle w:val="Paragraphedeliste"/>
-        <w:rPr>
-          <w:b/>
-          <w:bCs/>
-        </w:rPr>
-      </w:pPr>
-    </w:p>
-    <w:p>
-      <w:pPr>
-        <w:pStyle w:val="Paragraphedeliste"/>
-        <w:rPr>
-          <w:b/>
-          <w:bCs/>
-        </w:rPr>
-      </w:pPr>
-    </w:p>
-    <w:p>
-      <w:pPr>
-        <w:pStyle w:val="Paragraphedeliste"/>
         <w:rPr>
           <w:b/>
           <w:bCs/>
@@ -2815,7 +2832,6 @@
           <w:b/>
           <w:bCs/>
         </w:rPr>
-        <w:lastRenderedPageBreak/>
         <w:t>Consulter</w:t>
       </w:r>
       <w:r>
@@ -2885,8 +2901,11 @@
         <w:jc w:val="both"/>
       </w:pPr>
       <w:r>
+        <w:rPr>
+          <w:noProof/>
+        </w:rPr>
         <w:drawing>
-          <wp:inline distT="0" distB="0" distL="0" distR="0" wp14:anchorId="75187A72" wp14:editId="0490FEF7">
+          <wp:inline distT="0" distB="0" distL="0" distR="0" wp14:anchorId="75187A72" wp14:editId="7F88C343">
             <wp:extent cx="6120130" cy="2863850"/>
             <wp:effectExtent l="19050" t="19050" r="13970" b="12700"/>
             <wp:docPr id="25" name="Image 25"/>
@@ -2987,6 +3006,9 @@
         <w:jc w:val="both"/>
       </w:pPr>
       <w:r>
+        <w:rPr>
+          <w:noProof/>
+        </w:rPr>
         <w:drawing>
           <wp:inline distT="0" distB="0" distL="0" distR="0" wp14:anchorId="72662225" wp14:editId="51E4FBEB">
             <wp:extent cx="6120130" cy="2714625"/>
@@ -3056,7 +3078,6 @@
           <w:b/>
           <w:bCs/>
         </w:rPr>
-        <w:lastRenderedPageBreak/>
         <w:t>Consulter, modifier et supprimer le stock d’un entrepôt</w:t>
       </w:r>
     </w:p>
@@ -3106,6 +3127,9 @@
         <w:jc w:val="both"/>
       </w:pPr>
       <w:r>
+        <w:rPr>
+          <w:noProof/>
+        </w:rPr>
         <w:drawing>
           <wp:inline distT="0" distB="0" distL="0" distR="0" wp14:anchorId="4459901B" wp14:editId="433E41DE">
             <wp:extent cx="6120130" cy="1964055"/>
@@ -3276,7 +3300,17 @@
         <w:spacing w:line="276" w:lineRule="auto"/>
         <w:jc w:val="both"/>
       </w:pPr>
-      <w:r>
+    </w:p>
+    <w:p>
+      <w:pPr>
+        <w:pStyle w:val="Sansinterligne"/>
+        <w:spacing w:line="276" w:lineRule="auto"/>
+        <w:jc w:val="both"/>
+      </w:pPr>
+      <w:r>
+        <w:rPr>
+          <w:noProof/>
+        </w:rPr>
         <w:drawing>
           <wp:inline distT="0" distB="0" distL="0" distR="0" wp14:anchorId="3B54854E" wp14:editId="5C331DF1">
             <wp:extent cx="6120130" cy="2501661"/>
@@ -3326,6 +3360,18 @@
     <w:p>
       <w:pPr>
         <w:pStyle w:val="Sansinterligne"/>
+        <w:spacing w:line="276" w:lineRule="auto"/>
+        <w:ind w:left="1776"/>
+        <w:jc w:val="both"/>
+        <w:rPr>
+          <w:b/>
+          <w:bCs/>
+        </w:rPr>
+      </w:pPr>
+    </w:p>
+    <w:p>
+      <w:pPr>
+        <w:pStyle w:val="Sansinterligne"/>
         <w:numPr>
           <w:ilvl w:val="0"/>
           <w:numId w:val="27"/>
@@ -3342,7 +3388,6 @@
           <w:b/>
           <w:bCs/>
         </w:rPr>
-        <w:lastRenderedPageBreak/>
         <w:t>Ajouter un produit au catalogue</w:t>
       </w:r>
     </w:p>
@@ -3364,19 +3409,14 @@
         <w:jc w:val="both"/>
       </w:pPr>
       <w:r>
-        <w:t xml:space="preserve">Pour ajouter un nouveau produit au catalogue, cliquez sur </w:t>
-      </w:r>
-      <w:r>
-        <w:t xml:space="preserve">« Ajouter un </w:t>
-      </w:r>
-      <w:r>
-        <w:t xml:space="preserve">produit </w:t>
-      </w:r>
-      <w:r>
-        <w:t>» dans le menu de gauche. Un formulaire sera alors disponible dans lequel il faudra renseigner le nom</w:t>
-      </w:r>
-      <w:r>
-        <w:t xml:space="preserve"> du produit et sélectionner la catégorie à laquelle il appartient ainsi que l’éventuel régime spécial. Il est également possible d’ajouter une description, qui sera affiché aux clients sur les menus des franchisés.</w:t>
+        <w:t>Pour ajouter un nouveau produit au catalogue, cliquez sur « Ajouter un produit » dans le menu de gauche. Un formulaire sera alors disponible dans lequel il faudra renseigner le nom</w:t>
+      </w:r>
+      <w:r>
+        <w:t xml:space="preserve"> du produit et sélectionner la </w:t>
+      </w:r>
+      <w:r>
+        <w:lastRenderedPageBreak/>
+        <w:t>catégorie à laquelle il appartient ainsi que l’éventuel régime spécial. Il est également possible d’ajouter une description, qui sera affiché aux clients sur les menus des franchisés.</w:t>
       </w:r>
     </w:p>
     <w:p>
@@ -3393,6 +3433,9 @@
         <w:jc w:val="center"/>
       </w:pPr>
       <w:r>
+        <w:rPr>
+          <w:noProof/>
+        </w:rPr>
         <w:drawing>
           <wp:inline distT="0" distB="0" distL="0" distR="0" wp14:anchorId="0AADDBC8" wp14:editId="45264375">
             <wp:extent cx="4525655" cy="2706096"/>
@@ -3486,25 +3529,7 @@
         <w:jc w:val="both"/>
       </w:pPr>
       <w:r>
-        <w:t xml:space="preserve">Pour supprimer un </w:t>
-      </w:r>
-      <w:r>
-        <w:t>produit du catalogue</w:t>
-      </w:r>
-      <w:r>
-        <w:t>, cliquez sur l’icône en forme de poubelle sur la ligne d</w:t>
-      </w:r>
-      <w:r>
-        <w:t xml:space="preserve">u produit </w:t>
-      </w:r>
-      <w:r>
-        <w:t>qu</w:t>
-      </w:r>
-      <w:r>
-        <w:t>e</w:t>
-      </w:r>
-      <w:r>
-        <w:t xml:space="preserve"> vous souhaitez supprimer : si vous confirmez votre choix dans le pop-up qui apparaît, il sera supprimé et retiré de la liste.</w:t>
+        <w:t>Pour supprimer un produit du catalogue, cliquez sur l’icône en forme de poubelle sur la ligne du produit que vous souhaitez supprimer : si vous confirmez votre choix dans le pop-up qui apparaît, il sera supprimé et retiré de la liste.</w:t>
       </w:r>
     </w:p>
     <w:p>
@@ -3605,6 +3630,9 @@
         </mc:AlternateContent>
       </w:r>
       <w:r>
+        <w:rPr>
+          <w:noProof/>
+        </w:rPr>
         <w:drawing>
           <wp:inline distT="0" distB="0" distL="0" distR="0" wp14:anchorId="103BF7FF" wp14:editId="77009BD3">
             <wp:extent cx="6120130" cy="2501265"/>
@@ -3665,50 +3693,6 @@
     <w:p>
       <w:pPr>
         <w:pStyle w:val="Sansinterligne"/>
-        <w:spacing w:line="276" w:lineRule="auto"/>
-        <w:jc w:val="both"/>
-        <w:rPr>
-          <w:b/>
-          <w:bCs/>
-        </w:rPr>
-      </w:pPr>
-    </w:p>
-    <w:p>
-      <w:pPr>
-        <w:pStyle w:val="Sansinterligne"/>
-        <w:spacing w:line="276" w:lineRule="auto"/>
-        <w:jc w:val="both"/>
-        <w:rPr>
-          <w:b/>
-          <w:bCs/>
-        </w:rPr>
-      </w:pPr>
-    </w:p>
-    <w:p>
-      <w:pPr>
-        <w:pStyle w:val="Sansinterligne"/>
-        <w:spacing w:line="276" w:lineRule="auto"/>
-        <w:jc w:val="both"/>
-        <w:rPr>
-          <w:b/>
-          <w:bCs/>
-        </w:rPr>
-      </w:pPr>
-    </w:p>
-    <w:p>
-      <w:pPr>
-        <w:pStyle w:val="Sansinterligne"/>
-        <w:spacing w:line="276" w:lineRule="auto"/>
-        <w:jc w:val="both"/>
-        <w:rPr>
-          <w:b/>
-          <w:bCs/>
-        </w:rPr>
-      </w:pPr>
-    </w:p>
-    <w:p>
-      <w:pPr>
-        <w:pStyle w:val="Sansinterligne"/>
         <w:numPr>
           <w:ilvl w:val="0"/>
           <w:numId w:val="27"/>
@@ -3746,22 +3730,7 @@
         <w:jc w:val="both"/>
       </w:pPr>
       <w:r>
-        <w:t xml:space="preserve">Pour modifier un </w:t>
-      </w:r>
-      <w:r>
-        <w:t>produit</w:t>
-      </w:r>
-      <w:r>
-        <w:t>, cliquez sur l’icône en forme de crayon sur la ligne d</w:t>
-      </w:r>
-      <w:r>
-        <w:t>u produit</w:t>
-      </w:r>
-      <w:r>
-        <w:t xml:space="preserve"> que vous souhaitez modifier : il vous sera alors possible de modifier son nom</w:t>
-      </w:r>
-      <w:r>
-        <w:t>, sa catégorie, sa description et son régime alimentaire associé.</w:t>
+        <w:t>Pour modifier un produit, cliquez sur l’icône en forme de crayon sur la ligne du produit que vous souhaitez modifier : il vous sera alors possible de modifier son nom, sa catégorie, sa description et son régime alimentaire associé.</w:t>
       </w:r>
     </w:p>
     <w:p>
@@ -3778,6 +3747,10 @@
         <w:jc w:val="center"/>
       </w:pPr>
       <w:r>
+        <w:rPr>
+          <w:noProof/>
+        </w:rPr>
+        <w:lastRenderedPageBreak/>
         <w:drawing>
           <wp:inline distT="0" distB="0" distL="0" distR="0" wp14:anchorId="3DB3453B" wp14:editId="45726010">
             <wp:extent cx="3986568" cy="2720860"/>
@@ -4001,6 +3974,9 @@
         <w:jc w:val="both"/>
       </w:pPr>
       <w:r>
+        <w:rPr>
+          <w:noProof/>
+        </w:rPr>
         <w:drawing>
           <wp:inline distT="0" distB="0" distL="0" distR="0" wp14:anchorId="5162EED3" wp14:editId="3F163DFB">
             <wp:extent cx="6120130" cy="1419225"/>
@@ -4057,45 +4033,48 @@
         <w:jc w:val="both"/>
       </w:pPr>
       <w:r>
+        <w:t>Plus bas se trouvent également des graphiques</w:t>
+      </w:r>
+      <w:r>
+        <w:t xml:space="preserve"> : </w:t>
+      </w:r>
+      <w:r>
+        <w:t xml:space="preserve">deux </w:t>
+      </w:r>
+      <w:r>
+        <w:t xml:space="preserve">courbes </w:t>
+      </w:r>
+      <w:r>
+        <w:t>montrant le nombre de ventes et le chiffre d’affaires par jour sur le mois en cours</w:t>
+      </w:r>
+      <w:r>
+        <w:t xml:space="preserve">, et </w:t>
+      </w:r>
+      <w:r>
+        <w:t>deux</w:t>
+      </w:r>
+      <w:r>
+        <w:t xml:space="preserve"> camemberts montrant la répartition des ventes entre les différents moyens de paiement et les modes de commande.</w:t>
+      </w:r>
+    </w:p>
+    <w:p>
+      <w:pPr>
+        <w:pStyle w:val="Sansinterligne"/>
+        <w:spacing w:line="276" w:lineRule="auto"/>
+        <w:jc w:val="both"/>
+      </w:pPr>
+    </w:p>
+    <w:p>
+      <w:pPr>
+        <w:pStyle w:val="Sansinterligne"/>
+        <w:spacing w:line="276" w:lineRule="auto"/>
+        <w:jc w:val="both"/>
+      </w:pPr>
+      <w:r>
+        <w:rPr>
+          <w:noProof/>
+        </w:rPr>
         <w:lastRenderedPageBreak/>
-        <w:t>Plus bas se trouvent également des graphiques</w:t>
-      </w:r>
-      <w:r>
-        <w:t xml:space="preserve"> : </w:t>
-      </w:r>
-      <w:r>
-        <w:t xml:space="preserve">deux </w:t>
-      </w:r>
-      <w:r>
-        <w:t xml:space="preserve">courbes </w:t>
-      </w:r>
-      <w:r>
-        <w:t>montrant le nombre de ventes et le chiffre d’affaires par jour sur le mois en cours</w:t>
-      </w:r>
-      <w:r>
-        <w:t xml:space="preserve">, et </w:t>
-      </w:r>
-      <w:r>
-        <w:t>deux</w:t>
-      </w:r>
-      <w:r>
-        <w:t xml:space="preserve"> camemberts montrant la répartition des ventes entre les différents moyens de paiement et les modes de commande.</w:t>
-      </w:r>
-    </w:p>
-    <w:p>
-      <w:pPr>
-        <w:pStyle w:val="Sansinterligne"/>
-        <w:spacing w:line="276" w:lineRule="auto"/>
-        <w:jc w:val="both"/>
-      </w:pPr>
-    </w:p>
-    <w:p>
-      <w:pPr>
-        <w:pStyle w:val="Sansinterligne"/>
-        <w:spacing w:line="276" w:lineRule="auto"/>
-        <w:jc w:val="both"/>
-      </w:pPr>
-      <w:r>
         <w:drawing>
           <wp:inline distT="0" distB="0" distL="0" distR="0" wp14:anchorId="0755DB5B" wp14:editId="229EC026">
             <wp:extent cx="6120130" cy="2861310"/>
@@ -4258,6 +4237,9 @@
         <w:jc w:val="both"/>
       </w:pPr>
       <w:r>
+        <w:rPr>
+          <w:noProof/>
+        </w:rPr>
         <w:drawing>
           <wp:inline distT="0" distB="0" distL="0" distR="0" wp14:anchorId="0B24B6B2" wp14:editId="18197092">
             <wp:extent cx="6120130" cy="1386840"/>
@@ -4325,72 +4307,6 @@
     <w:p>
       <w:pPr>
         <w:pStyle w:val="Sansinterligne"/>
-        <w:spacing w:line="276" w:lineRule="auto"/>
-        <w:jc w:val="both"/>
-        <w:rPr>
-          <w:b/>
-          <w:bCs/>
-        </w:rPr>
-      </w:pPr>
-    </w:p>
-    <w:p>
-      <w:pPr>
-        <w:pStyle w:val="Sansinterligne"/>
-        <w:spacing w:line="276" w:lineRule="auto"/>
-        <w:jc w:val="both"/>
-        <w:rPr>
-          <w:b/>
-          <w:bCs/>
-        </w:rPr>
-      </w:pPr>
-    </w:p>
-    <w:p>
-      <w:pPr>
-        <w:pStyle w:val="Sansinterligne"/>
-        <w:spacing w:line="276" w:lineRule="auto"/>
-        <w:jc w:val="both"/>
-        <w:rPr>
-          <w:b/>
-          <w:bCs/>
-        </w:rPr>
-      </w:pPr>
-    </w:p>
-    <w:p>
-      <w:pPr>
-        <w:pStyle w:val="Sansinterligne"/>
-        <w:spacing w:line="276" w:lineRule="auto"/>
-        <w:jc w:val="both"/>
-        <w:rPr>
-          <w:b/>
-          <w:bCs/>
-        </w:rPr>
-      </w:pPr>
-    </w:p>
-    <w:p>
-      <w:pPr>
-        <w:pStyle w:val="Sansinterligne"/>
-        <w:spacing w:line="276" w:lineRule="auto"/>
-        <w:jc w:val="both"/>
-        <w:rPr>
-          <w:b/>
-          <w:bCs/>
-        </w:rPr>
-      </w:pPr>
-    </w:p>
-    <w:p>
-      <w:pPr>
-        <w:pStyle w:val="Sansinterligne"/>
-        <w:spacing w:line="276" w:lineRule="auto"/>
-        <w:jc w:val="both"/>
-        <w:rPr>
-          <w:b/>
-          <w:bCs/>
-        </w:rPr>
-      </w:pPr>
-    </w:p>
-    <w:p>
-      <w:pPr>
-        <w:pStyle w:val="Sansinterligne"/>
         <w:numPr>
           <w:ilvl w:val="0"/>
           <w:numId w:val="28"/>
@@ -4407,7 +4323,6 @@
           <w:b/>
           <w:bCs/>
         </w:rPr>
-        <w:lastRenderedPageBreak/>
         <w:t>Modifier un emplacement</w:t>
       </w:r>
     </w:p>
@@ -4438,10 +4353,7 @@
         <w:t xml:space="preserve">, cliquez sur l’icône en forme de crayon sur la ligne de </w:t>
       </w:r>
       <w:r>
-        <w:t>l’</w:t>
-      </w:r>
-      <w:r>
-        <w:t>emplacement</w:t>
+        <w:t>l’emplacement</w:t>
       </w:r>
       <w:r>
         <w:t xml:space="preserve"> que vous souhaitez modifier : il vous sera alors possible de modifier son nom et/ou son </w:t>
@@ -4467,6 +4379,10 @@
         <w:jc w:val="both"/>
       </w:pPr>
       <w:r>
+        <w:rPr>
+          <w:noProof/>
+        </w:rPr>
+        <w:lastRenderedPageBreak/>
         <w:drawing>
           <wp:inline distT="0" distB="0" distL="0" distR="0" wp14:anchorId="1F55D239" wp14:editId="5DBCF559">
             <wp:extent cx="6120130" cy="2630805"/>
@@ -4564,13 +4480,870 @@
         </w:rPr>
       </w:pPr>
       <w:r>
+        <w:t>Pour supprimer un emplacement, cliquez sur l’icône en forme de poubelle sur la ligne de l’emplacement que vous souhaitez supprimer : si vous confirmez votre choix dans le pop-up qui apparaît, il sera supprimé et retiré de la liste.</w:t>
+      </w:r>
+    </w:p>
+    <w:p>
+      <w:pPr>
+        <w:pStyle w:val="Sansinterligne"/>
+        <w:spacing w:line="276" w:lineRule="auto"/>
+        <w:jc w:val="both"/>
+      </w:pPr>
+    </w:p>
+    <w:p>
+      <w:pPr>
+        <w:pStyle w:val="Paragraphedeliste"/>
+        <w:numPr>
+          <w:ilvl w:val="0"/>
+          <w:numId w:val="22"/>
+        </w:numPr>
+        <w:spacing w:line="360" w:lineRule="auto"/>
+        <w:jc w:val="both"/>
+        <w:rPr>
+          <w:b/>
+          <w:bCs/>
+          <w:color w:val="0DD5D2"/>
+          <w:sz w:val="24"/>
+          <w:szCs w:val="24"/>
+        </w:rPr>
+      </w:pPr>
+      <w:r>
+        <w:rPr>
+          <w:b/>
+          <w:bCs/>
+          <w:color w:val="0DD5D2"/>
+          <w:sz w:val="24"/>
+          <w:szCs w:val="24"/>
+        </w:rPr>
+        <w:t>Gestion des événements</w:t>
+      </w:r>
+    </w:p>
+    <w:p>
+      <w:pPr>
+        <w:pStyle w:val="Sansinterligne"/>
+        <w:spacing w:line="276" w:lineRule="auto"/>
+        <w:jc w:val="both"/>
+      </w:pPr>
+      <w:r>
+        <w:t>En cliquant sur l’onglet « </w:t>
+      </w:r>
+      <w:r>
+        <w:t>Evènements</w:t>
+      </w:r>
+      <w:r>
+        <w:t> »</w:t>
+      </w:r>
+      <w:r>
+        <w:t xml:space="preserve"> du tableau de bord</w:t>
+      </w:r>
+      <w:r>
+        <w:t>, vous pourrez alors consulter la liste des</w:t>
+      </w:r>
+      <w:r>
+        <w:t xml:space="preserve"> événements organisés par Drive’N’Cook mais également ajouter, modifier ou supprimer un événement.</w:t>
+      </w:r>
+    </w:p>
+    <w:p>
+      <w:pPr>
+        <w:pStyle w:val="Sansinterligne"/>
+        <w:spacing w:line="276" w:lineRule="auto"/>
+        <w:jc w:val="both"/>
+      </w:pPr>
+    </w:p>
+    <w:p>
+      <w:pPr>
+        <w:pStyle w:val="Sansinterligne"/>
+        <w:numPr>
+          <w:ilvl w:val="0"/>
+          <w:numId w:val="29"/>
+        </w:numPr>
+        <w:spacing w:line="276" w:lineRule="auto"/>
+        <w:jc w:val="both"/>
+      </w:pPr>
+      <w:r>
+        <w:rPr>
+          <w:b/>
+          <w:bCs/>
+        </w:rPr>
+        <w:t>Créer un événement</w:t>
+      </w:r>
+    </w:p>
+    <w:p>
+      <w:pPr>
+        <w:pStyle w:val="Sansinterligne"/>
+        <w:spacing w:line="276" w:lineRule="auto"/>
+        <w:jc w:val="both"/>
+      </w:pPr>
+    </w:p>
+    <w:p>
+      <w:pPr>
+        <w:pStyle w:val="Sansinterligne"/>
+        <w:spacing w:line="276" w:lineRule="auto"/>
+        <w:jc w:val="both"/>
+      </w:pPr>
+      <w:r>
+        <w:t xml:space="preserve">Pour </w:t>
+      </w:r>
+      <w:r>
+        <w:t>créer un nouvel événement, cliquez</w:t>
+      </w:r>
+      <w:r>
+        <w:t xml:space="preserve"> sur « Ajouter un </w:t>
+      </w:r>
+      <w:r>
+        <w:t>évènement</w:t>
+      </w:r>
+      <w:r>
+        <w:t xml:space="preserve"> » dans le menu de gauche. Un formulaire sera alors disponible</w:t>
+      </w:r>
+      <w:r>
+        <w:t xml:space="preserve"> : la première étape sera de choisir le type d’événement que vous souhaitez créer. Un événement public sera ouvert à tous les clients, un événement </w:t>
+      </w:r>
+      <w:r>
+        <w:t>privé ne sera accessible que sur invitation et un événement « Actualités » sera un événement public affiché sur la page d’accueil.</w:t>
+      </w:r>
+    </w:p>
+    <w:p>
+      <w:pPr>
+        <w:pStyle w:val="Sansinterligne"/>
+        <w:spacing w:line="276" w:lineRule="auto"/>
+        <w:jc w:val="both"/>
+      </w:pPr>
+    </w:p>
+    <w:p>
+      <w:pPr>
+        <w:pStyle w:val="Sansinterligne"/>
+        <w:spacing w:line="276" w:lineRule="auto"/>
+        <w:jc w:val="center"/>
+      </w:pPr>
+      <w:r>
+        <w:drawing>
+          <wp:inline distT="0" distB="0" distL="0" distR="0" wp14:anchorId="1EA49ABB" wp14:editId="35093FEF">
+            <wp:extent cx="4629990" cy="2296740"/>
+            <wp:effectExtent l="19050" t="19050" r="18415" b="27940"/>
+            <wp:docPr id="18" name="Image 18"/>
+            <wp:cNvGraphicFramePr>
+              <a:graphicFrameLocks xmlns:a="http://schemas.openxmlformats.org/drawingml/2006/main" noChangeAspect="1"/>
+            </wp:cNvGraphicFramePr>
+            <a:graphic xmlns:a="http://schemas.openxmlformats.org/drawingml/2006/main">
+              <a:graphicData uri="http://schemas.openxmlformats.org/drawingml/2006/picture">
+                <pic:pic xmlns:pic="http://schemas.openxmlformats.org/drawingml/2006/picture">
+                  <pic:nvPicPr>
+                    <pic:cNvPr id="1" name=""/>
+                    <pic:cNvPicPr/>
+                  </pic:nvPicPr>
+                  <pic:blipFill>
+                    <a:blip r:embed="rId33"/>
+                    <a:stretch>
+                      <a:fillRect/>
+                    </a:stretch>
+                  </pic:blipFill>
+                  <pic:spPr>
+                    <a:xfrm>
+                      <a:off x="0" y="0"/>
+                      <a:ext cx="4718538" cy="2340665"/>
+                    </a:xfrm>
+                    <a:prstGeom prst="rect">
+                      <a:avLst/>
+                    </a:prstGeom>
+                    <a:ln>
+                      <a:solidFill>
+                        <a:schemeClr val="tx1"/>
+                      </a:solidFill>
+                    </a:ln>
+                  </pic:spPr>
+                </pic:pic>
+              </a:graphicData>
+            </a:graphic>
+          </wp:inline>
+        </w:drawing>
+      </w:r>
+    </w:p>
+    <w:p>
+      <w:pPr>
+        <w:pStyle w:val="Sansinterligne"/>
+        <w:spacing w:line="276" w:lineRule="auto"/>
+        <w:jc w:val="both"/>
+      </w:pPr>
+    </w:p>
+    <w:p>
+      <w:pPr>
+        <w:pStyle w:val="Sansinterligne"/>
+        <w:spacing w:line="276" w:lineRule="auto"/>
+        <w:jc w:val="both"/>
+      </w:pPr>
+      <w:r>
+        <w:lastRenderedPageBreak/>
+        <w:t>Dans le cas d’un événement public ou d’actualité, il vous sera alors demandé de renseigner le</w:t>
+      </w:r>
+      <w:r>
+        <w:t xml:space="preserve"> titre, </w:t>
+      </w:r>
+      <w:r>
+        <w:t>les</w:t>
+      </w:r>
+      <w:r>
+        <w:t xml:space="preserve"> dates de début et de fin, </w:t>
+      </w:r>
+      <w:r>
+        <w:t>l’</w:t>
+      </w:r>
+      <w:r>
+        <w:t xml:space="preserve">emplacement et </w:t>
+      </w:r>
+      <w:r>
+        <w:t>l</w:t>
+      </w:r>
+      <w:r>
+        <w:t>a description</w:t>
+      </w:r>
+      <w:r>
+        <w:t xml:space="preserve"> de l’événement.</w:t>
+      </w:r>
+    </w:p>
+    <w:p>
+      <w:pPr>
+        <w:pStyle w:val="Sansinterligne"/>
+        <w:spacing w:line="276" w:lineRule="auto"/>
+        <w:jc w:val="both"/>
+      </w:pPr>
+    </w:p>
+    <w:p>
+      <w:pPr>
+        <w:pStyle w:val="Sansinterligne"/>
+        <w:spacing w:line="276" w:lineRule="auto"/>
+        <w:jc w:val="center"/>
+      </w:pPr>
+      <w:r>
+        <w:drawing>
+          <wp:inline distT="0" distB="0" distL="0" distR="0" wp14:anchorId="6DBC59E6" wp14:editId="6AAAFE46">
+            <wp:extent cx="3265475" cy="2617665"/>
+            <wp:effectExtent l="19050" t="19050" r="11430" b="11430"/>
+            <wp:docPr id="22" name="Image 22"/>
+            <wp:cNvGraphicFramePr>
+              <a:graphicFrameLocks xmlns:a="http://schemas.openxmlformats.org/drawingml/2006/main" noChangeAspect="1"/>
+            </wp:cNvGraphicFramePr>
+            <a:graphic xmlns:a="http://schemas.openxmlformats.org/drawingml/2006/main">
+              <a:graphicData uri="http://schemas.openxmlformats.org/drawingml/2006/picture">
+                <pic:pic xmlns:pic="http://schemas.openxmlformats.org/drawingml/2006/picture">
+                  <pic:nvPicPr>
+                    <pic:cNvPr id="1" name=""/>
+                    <pic:cNvPicPr/>
+                  </pic:nvPicPr>
+                  <pic:blipFill>
+                    <a:blip r:embed="rId34"/>
+                    <a:stretch>
+                      <a:fillRect/>
+                    </a:stretch>
+                  </pic:blipFill>
+                  <pic:spPr>
+                    <a:xfrm>
+                      <a:off x="0" y="0"/>
+                      <a:ext cx="3289138" cy="2636634"/>
+                    </a:xfrm>
+                    <a:prstGeom prst="rect">
+                      <a:avLst/>
+                    </a:prstGeom>
+                    <a:ln>
+                      <a:solidFill>
+                        <a:schemeClr val="tx1"/>
+                      </a:solidFill>
+                    </a:ln>
+                  </pic:spPr>
+                </pic:pic>
+              </a:graphicData>
+            </a:graphic>
+          </wp:inline>
+        </w:drawing>
+      </w:r>
+    </w:p>
+    <w:p>
+      <w:pPr>
+        <w:pStyle w:val="Sansinterligne"/>
+        <w:spacing w:line="276" w:lineRule="auto"/>
+        <w:jc w:val="center"/>
+      </w:pPr>
+    </w:p>
+    <w:p>
+      <w:pPr>
+        <w:pStyle w:val="Sansinterligne"/>
+        <w:spacing w:line="276" w:lineRule="auto"/>
+      </w:pPr>
+      <w:r>
+        <w:t xml:space="preserve">Dans le cas d’un événement privé, il sera également demandé de sélectionner les clients qui seront invités à l’événement et recevront une invitation par </w:t>
+      </w:r>
+      <w:proofErr w:type="gramStart"/>
+      <w:r>
+        <w:t>e-mail</w:t>
+      </w:r>
+      <w:proofErr w:type="gramEnd"/>
+      <w:r>
+        <w:t>.</w:t>
+      </w:r>
+    </w:p>
+    <w:p>
+      <w:pPr>
+        <w:pStyle w:val="Sansinterligne"/>
+        <w:spacing w:line="276" w:lineRule="auto"/>
+      </w:pPr>
+    </w:p>
+    <w:p>
+      <w:pPr>
+        <w:pStyle w:val="Sansinterligne"/>
+        <w:spacing w:line="276" w:lineRule="auto"/>
+        <w:jc w:val="center"/>
+      </w:pPr>
+      <w:r>
+        <w:drawing>
+          <wp:inline distT="0" distB="0" distL="0" distR="0" wp14:anchorId="60104DB9" wp14:editId="12C64DF9">
+            <wp:extent cx="2709519" cy="2308629"/>
+            <wp:effectExtent l="19050" t="19050" r="15240" b="15875"/>
+            <wp:docPr id="41" name="Image 41"/>
+            <wp:cNvGraphicFramePr>
+              <a:graphicFrameLocks xmlns:a="http://schemas.openxmlformats.org/drawingml/2006/main" noChangeAspect="1"/>
+            </wp:cNvGraphicFramePr>
+            <a:graphic xmlns:a="http://schemas.openxmlformats.org/drawingml/2006/main">
+              <a:graphicData uri="http://schemas.openxmlformats.org/drawingml/2006/picture">
+                <pic:pic xmlns:pic="http://schemas.openxmlformats.org/drawingml/2006/picture">
+                  <pic:nvPicPr>
+                    <pic:cNvPr id="1" name=""/>
+                    <pic:cNvPicPr/>
+                  </pic:nvPicPr>
+                  <pic:blipFill>
+                    <a:blip r:embed="rId35"/>
+                    <a:stretch>
+                      <a:fillRect/>
+                    </a:stretch>
+                  </pic:blipFill>
+                  <pic:spPr>
+                    <a:xfrm>
+                      <a:off x="0" y="0"/>
+                      <a:ext cx="2728970" cy="2325202"/>
+                    </a:xfrm>
+                    <a:prstGeom prst="rect">
+                      <a:avLst/>
+                    </a:prstGeom>
+                    <a:ln>
+                      <a:solidFill>
+                        <a:schemeClr val="tx1"/>
+                      </a:solidFill>
+                    </a:ln>
+                  </pic:spPr>
+                </pic:pic>
+              </a:graphicData>
+            </a:graphic>
+          </wp:inline>
+        </w:drawing>
+      </w:r>
+    </w:p>
+    <w:p>
+      <w:pPr>
+        <w:pStyle w:val="Sansinterligne"/>
+        <w:spacing w:line="276" w:lineRule="auto"/>
+        <w:jc w:val="both"/>
+      </w:pPr>
+    </w:p>
+    <w:p>
+      <w:pPr>
+        <w:pStyle w:val="Sansinterligne"/>
+        <w:spacing w:line="276" w:lineRule="auto"/>
+        <w:jc w:val="both"/>
+      </w:pPr>
+    </w:p>
+    <w:p>
+      <w:pPr>
+        <w:pStyle w:val="Sansinterligne"/>
+        <w:numPr>
+          <w:ilvl w:val="0"/>
+          <w:numId w:val="29"/>
+        </w:numPr>
+        <w:spacing w:line="276" w:lineRule="auto"/>
+        <w:jc w:val="both"/>
+      </w:pPr>
+      <w:r>
+        <w:rPr>
+          <w:b/>
+          <w:bCs/>
+        </w:rPr>
+        <w:t>Modifier un événement</w:t>
+      </w:r>
+    </w:p>
+    <w:p>
+      <w:pPr>
+        <w:pStyle w:val="Sansinterligne"/>
+        <w:spacing w:line="276" w:lineRule="auto"/>
+        <w:jc w:val="both"/>
+        <w:rPr>
+          <w:b/>
+          <w:bCs/>
+        </w:rPr>
+      </w:pPr>
+    </w:p>
+    <w:p>
+      <w:pPr>
+        <w:pStyle w:val="Sansinterligne"/>
+        <w:spacing w:line="276" w:lineRule="auto"/>
+        <w:jc w:val="both"/>
+      </w:pPr>
+      <w:r>
+        <w:t xml:space="preserve">Pour modifier un </w:t>
+      </w:r>
+      <w:r>
+        <w:t>événement</w:t>
+      </w:r>
+      <w:r>
+        <w:t xml:space="preserve">, cliquez sur l’icône en forme de crayon sur la ligne de l’événement que vous souhaitez modifier : il vous sera alors possible de modifier son </w:t>
+      </w:r>
+      <w:r>
+        <w:t>titre,</w:t>
+      </w:r>
+      <w:r>
+        <w:t xml:space="preserve"> ses dates de début et de fin, son emplacement et sa description.</w:t>
+      </w:r>
+    </w:p>
+    <w:p>
+      <w:pPr>
+        <w:pStyle w:val="Sansinterligne"/>
+        <w:spacing w:line="276" w:lineRule="auto"/>
+        <w:jc w:val="both"/>
+      </w:pPr>
+    </w:p>
+    <w:p>
+      <w:pPr>
+        <w:pStyle w:val="Sansinterligne"/>
+        <w:spacing w:line="276" w:lineRule="auto"/>
+        <w:jc w:val="center"/>
+      </w:pPr>
+      <w:r>
+        <w:lastRenderedPageBreak/>
+        <w:drawing>
+          <wp:inline distT="0" distB="0" distL="0" distR="0" wp14:anchorId="1CE6ACF2" wp14:editId="2C050DDC">
+            <wp:extent cx="3966353" cy="3113347"/>
+            <wp:effectExtent l="19050" t="19050" r="15240" b="11430"/>
+            <wp:docPr id="16" name="Image 16"/>
+            <wp:cNvGraphicFramePr>
+              <a:graphicFrameLocks xmlns:a="http://schemas.openxmlformats.org/drawingml/2006/main" noChangeAspect="1"/>
+            </wp:cNvGraphicFramePr>
+            <a:graphic xmlns:a="http://schemas.openxmlformats.org/drawingml/2006/main">
+              <a:graphicData uri="http://schemas.openxmlformats.org/drawingml/2006/picture">
+                <pic:pic xmlns:pic="http://schemas.openxmlformats.org/drawingml/2006/picture">
+                  <pic:nvPicPr>
+                    <pic:cNvPr id="1" name=""/>
+                    <pic:cNvPicPr/>
+                  </pic:nvPicPr>
+                  <pic:blipFill rotWithShape="1">
+                    <a:blip r:embed="rId36"/>
+                    <a:srcRect r="39711"/>
+                    <a:stretch/>
+                  </pic:blipFill>
+                  <pic:spPr bwMode="auto">
+                    <a:xfrm>
+                      <a:off x="0" y="0"/>
+                      <a:ext cx="4004350" cy="3143173"/>
+                    </a:xfrm>
+                    <a:prstGeom prst="rect">
+                      <a:avLst/>
+                    </a:prstGeom>
+                    <a:ln w="9525" cap="flat" cmpd="sng" algn="ctr">
+                      <a:solidFill>
+                        <a:sysClr val="windowText" lastClr="000000"/>
+                      </a:solidFill>
+                      <a:prstDash val="solid"/>
+                      <a:round/>
+                      <a:headEnd type="none" w="med" len="med"/>
+                      <a:tailEnd type="none" w="med" len="med"/>
+                      <a:extLst>
+                        <a:ext uri="{C807C97D-BFC1-408E-A445-0C87EB9F89A2}">
+                          <ask:lineSketchStyleProps xmlns:ask="http://schemas.microsoft.com/office/drawing/2018/sketchyshapes" sd="0">
+                            <a:custGeom>
+                              <a:avLst/>
+                              <a:gdLst/>
+                              <a:ahLst/>
+                              <a:cxnLst/>
+                              <a:rect l="0" t="0" r="0" b="0"/>
+                              <a:pathLst/>
+                            </a:custGeom>
+                            <ask:type/>
+                          </ask:lineSketchStyleProps>
+                        </a:ext>
+                      </a:extLst>
+                    </a:ln>
+                    <a:extLst>
+                      <a:ext uri="{53640926-AAD7-44D8-BBD7-CCE9431645EC}">
+                        <a14:shadowObscured xmlns:a14="http://schemas.microsoft.com/office/drawing/2010/main"/>
+                      </a:ext>
+                    </a:extLst>
+                  </pic:spPr>
+                </pic:pic>
+              </a:graphicData>
+            </a:graphic>
+          </wp:inline>
+        </w:drawing>
+      </w:r>
+    </w:p>
+    <w:p>
+      <w:pPr>
+        <w:pStyle w:val="Sansinterligne"/>
+        <w:spacing w:line="276" w:lineRule="auto"/>
+        <w:jc w:val="both"/>
+      </w:pPr>
+    </w:p>
+    <w:p>
+      <w:pPr>
+        <w:pStyle w:val="Sansinterligne"/>
+        <w:numPr>
+          <w:ilvl w:val="0"/>
+          <w:numId w:val="29"/>
+        </w:numPr>
+        <w:spacing w:line="276" w:lineRule="auto"/>
+        <w:jc w:val="both"/>
+      </w:pPr>
+      <w:r>
+        <w:rPr>
+          <w:b/>
+          <w:bCs/>
+        </w:rPr>
+        <w:t>Consulter un événement</w:t>
+      </w:r>
+    </w:p>
+    <w:p>
+      <w:pPr>
+        <w:pStyle w:val="Sansinterligne"/>
+        <w:spacing w:line="276" w:lineRule="auto"/>
+        <w:jc w:val="both"/>
+      </w:pPr>
+    </w:p>
+    <w:p>
+      <w:pPr>
+        <w:pStyle w:val="Sansinterligne"/>
+        <w:spacing w:line="276" w:lineRule="auto"/>
+        <w:jc w:val="both"/>
+      </w:pPr>
+      <w:r>
+        <w:t xml:space="preserve">Pour consulter les détails d’un </w:t>
+      </w:r>
+      <w:r>
+        <w:t>événement</w:t>
+      </w:r>
+      <w:r>
+        <w:t>,</w:t>
+      </w:r>
+      <w:r>
+        <w:t xml:space="preserve"> deux options sont disponibles : en cliquant </w:t>
+      </w:r>
+      <w:r>
+        <w:t>sur l’icône en forme d’œil sur la ligne de votre choix</w:t>
+      </w:r>
+      <w:r>
+        <w:t xml:space="preserve">, ou en cliquant sur le nom de l’événement dans la vue calendrier. Dans les deux cas, </w:t>
+      </w:r>
+      <w:r>
+        <w:t xml:space="preserve">une page s’affiche alors avec toutes les informations sur </w:t>
+      </w:r>
+      <w:r>
+        <w:t>l’événement. Dans le cas d’un événement privé, la liste des invités est également affichée</w:t>
+      </w:r>
+      <w:r>
+        <w:t xml:space="preserve"> : </w:t>
+      </w:r>
+      <w:r>
+        <w:t>il sera aussi possible de rajouter des invités en cliquant sur le bouton « Inviter un utilisateur ».</w:t>
+      </w:r>
+    </w:p>
+    <w:p>
+      <w:pPr>
+        <w:pStyle w:val="Sansinterligne"/>
+        <w:spacing w:line="276" w:lineRule="auto"/>
+        <w:jc w:val="both"/>
+      </w:pPr>
+    </w:p>
+    <w:p>
+      <w:pPr>
+        <w:pStyle w:val="Sansinterligne"/>
+        <w:spacing w:line="276" w:lineRule="auto"/>
+        <w:jc w:val="both"/>
+      </w:pPr>
+      <w:r>
+        <w:drawing>
+          <wp:inline distT="0" distB="0" distL="0" distR="0" wp14:anchorId="34D0DB40" wp14:editId="109627E6">
+            <wp:extent cx="6120130" cy="2896235"/>
+            <wp:effectExtent l="19050" t="19050" r="18415" b="17145"/>
+            <wp:docPr id="42" name="Image 42"/>
+            <wp:cNvGraphicFramePr>
+              <a:graphicFrameLocks xmlns:a="http://schemas.openxmlformats.org/drawingml/2006/main" noChangeAspect="1"/>
+            </wp:cNvGraphicFramePr>
+            <a:graphic xmlns:a="http://schemas.openxmlformats.org/drawingml/2006/main">
+              <a:graphicData uri="http://schemas.openxmlformats.org/drawingml/2006/picture">
+                <pic:pic xmlns:pic="http://schemas.openxmlformats.org/drawingml/2006/picture">
+                  <pic:nvPicPr>
+                    <pic:cNvPr id="1" name=""/>
+                    <pic:cNvPicPr/>
+                  </pic:nvPicPr>
+                  <pic:blipFill>
+                    <a:blip r:embed="rId37"/>
+                    <a:stretch>
+                      <a:fillRect/>
+                    </a:stretch>
+                  </pic:blipFill>
+                  <pic:spPr>
+                    <a:xfrm>
+                      <a:off x="0" y="0"/>
+                      <a:ext cx="6120130" cy="2896235"/>
+                    </a:xfrm>
+                    <a:prstGeom prst="rect">
+                      <a:avLst/>
+                    </a:prstGeom>
+                    <a:ln w="9525" cap="flat" cmpd="sng" algn="ctr">
+                      <a:solidFill>
+                        <a:sysClr val="windowText" lastClr="000000"/>
+                      </a:solidFill>
+                      <a:prstDash val="solid"/>
+                      <a:round/>
+                      <a:headEnd type="none" w="med" len="med"/>
+                      <a:tailEnd type="none" w="med" len="med"/>
+                      <a:extLst>
+                        <a:ext uri="{C807C97D-BFC1-408E-A445-0C87EB9F89A2}">
+                          <ask:lineSketchStyleProps xmlns:ask="http://schemas.microsoft.com/office/drawing/2018/sketchyshapes" sd="0">
+                            <a:custGeom>
+                              <a:avLst/>
+                              <a:gdLst/>
+                              <a:ahLst/>
+                              <a:cxnLst/>
+                              <a:rect l="0" t="0" r="0" b="0"/>
+                              <a:pathLst/>
+                            </a:custGeom>
+                            <ask:type/>
+                          </ask:lineSketchStyleProps>
+                        </a:ext>
+                      </a:extLst>
+                    </a:ln>
+                  </pic:spPr>
+                </pic:pic>
+              </a:graphicData>
+            </a:graphic>
+          </wp:inline>
+        </w:drawing>
+      </w:r>
+    </w:p>
+    <w:p>
+      <w:pPr>
+        <w:pStyle w:val="Sansinterligne"/>
+        <w:spacing w:line="276" w:lineRule="auto"/>
+        <w:jc w:val="both"/>
+      </w:pPr>
+    </w:p>
+    <w:p>
+      <w:pPr>
+        <w:pStyle w:val="Sansinterligne"/>
+        <w:spacing w:line="276" w:lineRule="auto"/>
+        <w:jc w:val="both"/>
+      </w:pPr>
+    </w:p>
+    <w:p>
+      <w:pPr>
+        <w:pStyle w:val="Sansinterligne"/>
+        <w:spacing w:line="276" w:lineRule="auto"/>
+        <w:jc w:val="both"/>
+      </w:pPr>
+    </w:p>
+    <w:p>
+      <w:pPr>
+        <w:pStyle w:val="Sansinterligne"/>
+        <w:spacing w:line="276" w:lineRule="auto"/>
+        <w:jc w:val="both"/>
+      </w:pPr>
+    </w:p>
+    <w:p>
+      <w:pPr>
+        <w:pStyle w:val="Sansinterligne"/>
+        <w:spacing w:line="276" w:lineRule="auto"/>
+        <w:jc w:val="both"/>
+      </w:pPr>
+    </w:p>
+    <w:p>
+      <w:pPr>
+        <w:pStyle w:val="Sansinterligne"/>
+        <w:numPr>
+          <w:ilvl w:val="0"/>
+          <w:numId w:val="29"/>
+        </w:numPr>
+        <w:spacing w:line="276" w:lineRule="auto"/>
+        <w:jc w:val="both"/>
+      </w:pPr>
+      <w:r>
+        <w:rPr>
+          <w:b/>
+          <w:bCs/>
+        </w:rPr>
+        <w:lastRenderedPageBreak/>
+        <w:t>Supprimer un événement</w:t>
+      </w:r>
+    </w:p>
+    <w:p>
+      <w:pPr>
+        <w:pStyle w:val="Sansinterligne"/>
+        <w:spacing w:line="276" w:lineRule="auto"/>
+        <w:jc w:val="both"/>
+        <w:rPr>
+          <w:b/>
+          <w:bCs/>
+        </w:rPr>
+      </w:pPr>
+    </w:p>
+    <w:p>
+      <w:pPr>
+        <w:pStyle w:val="Sansinterligne"/>
+        <w:spacing w:line="276" w:lineRule="auto"/>
+        <w:jc w:val="both"/>
+        <w:rPr>
+          <w:b/>
+          <w:bCs/>
+        </w:rPr>
+      </w:pPr>
+      <w:r>
         <w:t xml:space="preserve">Pour supprimer un </w:t>
       </w:r>
       <w:r>
-        <w:t>emplacement</w:t>
-      </w:r>
-      <w:r>
-        <w:t>, cliquez sur l’icône en forme de poubelle sur la ligne de l’emplacement que vous souhaitez supprimer : si vous confirmez votre choix dans le pop-up qui apparaît, il sera supprimé et retiré de la liste.</w:t>
+        <w:t>événement</w:t>
+      </w:r>
+      <w:r>
+        <w:t xml:space="preserve">, cliquez sur l’icône en forme de poubelle sur la ligne de </w:t>
+      </w:r>
+      <w:r>
+        <w:t>l’événement</w:t>
+      </w:r>
+      <w:r>
+        <w:t xml:space="preserve"> que vous souhaitez supprimer : si vous confirmez votre choix dans le pop-up qui apparaît, il sera supprimé et retiré de la liste.</w:t>
+      </w:r>
+    </w:p>
+    <w:p>
+      <w:pPr>
+        <w:pStyle w:val="Sansinterligne"/>
+        <w:spacing w:line="276" w:lineRule="auto"/>
+        <w:jc w:val="both"/>
+      </w:pPr>
+    </w:p>
+    <w:p>
+      <w:pPr>
+        <w:pStyle w:val="Sansinterligne"/>
+        <w:spacing w:line="276" w:lineRule="auto"/>
+        <w:jc w:val="both"/>
+      </w:pPr>
+      <w:r>
+        <w:rPr>
+          <w:noProof/>
+        </w:rPr>
+        <mc:AlternateContent>
+          <mc:Choice Requires="wps">
+            <w:drawing>
+              <wp:anchor distT="0" distB="0" distL="114300" distR="114300" simplePos="0" relativeHeight="251674624" behindDoc="0" locked="0" layoutInCell="1" allowOverlap="1" wp14:anchorId="65B0AEC0" wp14:editId="32E48E86">
+                <wp:simplePos x="0" y="0"/>
+                <wp:positionH relativeFrom="column">
+                  <wp:posOffset>5757900</wp:posOffset>
+                </wp:positionH>
+                <wp:positionV relativeFrom="paragraph">
+                  <wp:posOffset>562445</wp:posOffset>
+                </wp:positionV>
+                <wp:extent cx="106878" cy="2090057"/>
+                <wp:effectExtent l="0" t="0" r="26670" b="24765"/>
+                <wp:wrapNone/>
+                <wp:docPr id="11" name="Rectangle 11"/>
+                <wp:cNvGraphicFramePr/>
+                <a:graphic xmlns:a="http://schemas.openxmlformats.org/drawingml/2006/main">
+                  <a:graphicData uri="http://schemas.microsoft.com/office/word/2010/wordprocessingShape">
+                    <wps:wsp>
+                      <wps:cNvSpPr/>
+                      <wps:spPr>
+                        <a:xfrm>
+                          <a:off x="0" y="0"/>
+                          <a:ext cx="106878" cy="2090057"/>
+                        </a:xfrm>
+                        <a:prstGeom prst="rect">
+                          <a:avLst/>
+                        </a:prstGeom>
+                        <a:noFill/>
+                        <a:ln>
+                          <a:solidFill>
+                            <a:srgbClr val="FF0000"/>
+                          </a:solidFill>
+                        </a:ln>
+                      </wps:spPr>
+                      <wps:style>
+                        <a:lnRef idx="2">
+                          <a:schemeClr val="accent1">
+                            <a:shade val="50000"/>
+                          </a:schemeClr>
+                        </a:lnRef>
+                        <a:fillRef idx="1">
+                          <a:schemeClr val="accent1"/>
+                        </a:fillRef>
+                        <a:effectRef idx="0">
+                          <a:schemeClr val="accent1"/>
+                        </a:effectRef>
+                        <a:fontRef idx="minor">
+                          <a:schemeClr val="lt1"/>
+                        </a:fontRef>
+                      </wps:style>
+                      <wps:bodyPr rot="0" spcFirstLastPara="0" vertOverflow="overflow" horzOverflow="overflow" vert="horz" wrap="square" lIns="91440" tIns="45720" rIns="91440" bIns="45720" numCol="1" spcCol="0" rtlCol="0" fromWordArt="0" anchor="ctr" anchorCtr="0" forceAA="0" compatLnSpc="1">
+                        <a:prstTxWarp prst="textNoShape">
+                          <a:avLst/>
+                        </a:prstTxWarp>
+                        <a:noAutofit/>
+                      </wps:bodyPr>
+                    </wps:wsp>
+                  </a:graphicData>
+                </a:graphic>
+              </wp:anchor>
+            </w:drawing>
+          </mc:Choice>
+          <mc:Fallback>
+            <w:pict>
+              <v:rect w14:anchorId="62CB2897" id="Rectangle 11" o:spid="_x0000_s1026" style="position:absolute;margin-left:453.4pt;margin-top:44.3pt;width:8.4pt;height:164.55pt;z-index:251674624;visibility:visible;mso-wrap-style:square;mso-wrap-distance-left:9pt;mso-wrap-distance-top:0;mso-wrap-distance-right:9pt;mso-wrap-distance-bottom:0;mso-position-horizontal:absolute;mso-position-horizontal-relative:text;mso-position-vertical:absolute;mso-position-vertical-relative:text;v-text-anchor:middle" o:gfxdata="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" filled="f" strokecolor="red" strokeweight="1pt"/>
+            </w:pict>
+          </mc:Fallback>
+        </mc:AlternateContent>
+      </w:r>
+      <w:r>
+        <w:drawing>
+          <wp:inline distT="0" distB="0" distL="0" distR="0" wp14:anchorId="1B682D20" wp14:editId="755C66BE">
+            <wp:extent cx="6120130" cy="2744470"/>
+            <wp:effectExtent l="19050" t="19050" r="13970" b="17780"/>
+            <wp:docPr id="2" name="Image 2"/>
+            <wp:cNvGraphicFramePr>
+              <a:graphicFrameLocks xmlns:a="http://schemas.openxmlformats.org/drawingml/2006/main" noChangeAspect="1"/>
+            </wp:cNvGraphicFramePr>
+            <a:graphic xmlns:a="http://schemas.openxmlformats.org/drawingml/2006/main">
+              <a:graphicData uri="http://schemas.openxmlformats.org/drawingml/2006/picture">
+                <pic:pic xmlns:pic="http://schemas.openxmlformats.org/drawingml/2006/picture">
+                  <pic:nvPicPr>
+                    <pic:cNvPr id="1" name=""/>
+                    <pic:cNvPicPr/>
+                  </pic:nvPicPr>
+                  <pic:blipFill>
+                    <a:blip r:embed="rId38"/>
+                    <a:stretch>
+                      <a:fillRect/>
+                    </a:stretch>
+                  </pic:blipFill>
+                  <pic:spPr>
+                    <a:xfrm>
+                      <a:off x="0" y="0"/>
+                      <a:ext cx="6120130" cy="2744470"/>
+                    </a:xfrm>
+                    <a:prstGeom prst="rect">
+                      <a:avLst/>
+                    </a:prstGeom>
+                    <a:ln>
+                      <a:solidFill>
+                        <a:schemeClr val="tx1"/>
+                      </a:solidFill>
+                    </a:ln>
+                  </pic:spPr>
+                </pic:pic>
+              </a:graphicData>
+            </a:graphic>
+          </wp:inline>
+        </w:drawing>
       </w:r>
     </w:p>
     <w:p>
@@ -4735,6 +5508,9 @@
         </mc:AlternateContent>
       </w:r>
       <w:r>
+        <w:rPr>
+          <w:noProof/>
+        </w:rPr>
         <w:drawing>
           <wp:inline distT="0" distB="0" distL="0" distR="0" wp14:anchorId="3DFC5B49" wp14:editId="6D3C2A3D">
             <wp:extent cx="6120130" cy="2338705"/>
@@ -4751,7 +5527,7 @@
                     <pic:cNvPicPr/>
                   </pic:nvPicPr>
                   <pic:blipFill>
-                    <a:blip r:embed="rId33"/>
+                    <a:blip r:embed="rId39"/>
                     <a:stretch>
                       <a:fillRect/>
                     </a:stretch>
@@ -4791,24 +5567,27 @@
         <w:jc w:val="both"/>
       </w:pPr>
       <w:r>
+        <w:t>Vous pourrez alors consulter et modifier vos informations personnelles, ainsi que modifier votre mot de passe.</w:t>
+      </w:r>
+    </w:p>
+    <w:p>
+      <w:pPr>
+        <w:pStyle w:val="Sansinterligne"/>
+        <w:spacing w:line="276" w:lineRule="auto"/>
+        <w:jc w:val="both"/>
+      </w:pPr>
+    </w:p>
+    <w:p>
+      <w:pPr>
+        <w:pStyle w:val="Sansinterligne"/>
+        <w:spacing w:line="276" w:lineRule="auto"/>
+        <w:jc w:val="both"/>
+      </w:pPr>
+      <w:r>
+        <w:rPr>
+          <w:noProof/>
+        </w:rPr>
         <w:lastRenderedPageBreak/>
-        <w:t>Vous pourrez alors consulter et modifier vos informations personnelles, ainsi que modifier votre mot de passe.</w:t>
-      </w:r>
-    </w:p>
-    <w:p>
-      <w:pPr>
-        <w:pStyle w:val="Sansinterligne"/>
-        <w:spacing w:line="276" w:lineRule="auto"/>
-        <w:jc w:val="both"/>
-      </w:pPr>
-    </w:p>
-    <w:p>
-      <w:pPr>
-        <w:pStyle w:val="Sansinterligne"/>
-        <w:spacing w:line="276" w:lineRule="auto"/>
-        <w:jc w:val="both"/>
-      </w:pPr>
-      <w:r>
         <w:drawing>
           <wp:inline distT="0" distB="0" distL="0" distR="0" wp14:anchorId="58A2C4C4" wp14:editId="3106987F">
             <wp:extent cx="6120130" cy="2546985"/>
@@ -4825,7 +5604,7 @@
                     <pic:cNvPicPr/>
                   </pic:nvPicPr>
                   <pic:blipFill>
-                    <a:blip r:embed="rId34"/>
+                    <a:blip r:embed="rId40"/>
                     <a:stretch>
                       <a:fillRect/>
                     </a:stretch>
@@ -5044,6 +5823,9 @@
         </mc:AlternateContent>
       </w:r>
       <w:r>
+        <w:rPr>
+          <w:noProof/>
+        </w:rPr>
         <w:drawing>
           <wp:inline distT="0" distB="0" distL="0" distR="0" wp14:anchorId="17BE1339" wp14:editId="699FB46C">
             <wp:extent cx="6120130" cy="2338705"/>
@@ -5060,7 +5842,7 @@
                     <pic:cNvPicPr/>
                   </pic:nvPicPr>
                   <pic:blipFill>
-                    <a:blip r:embed="rId33"/>
+                    <a:blip r:embed="rId39"/>
                     <a:stretch>
                       <a:fillRect/>
                     </a:stretch>
@@ -5088,354 +5870,13 @@
     </w:p>
     <w:p>
       <w:pPr>
-        <w:pStyle w:val="Sansinterligne"/>
-        <w:numPr>
-          <w:ilvl w:val="0"/>
-          <w:numId w:val="1"/>
-        </w:numPr>
-        <w:spacing w:line="360" w:lineRule="auto"/>
-        <w:jc w:val="both"/>
-        <w:rPr>
-          <w:b/>
-          <w:bCs/>
-          <w:color w:val="7020EE"/>
-          <w:sz w:val="32"/>
-          <w:szCs w:val="32"/>
-        </w:rPr>
-      </w:pPr>
-      <w:r>
-        <w:rPr>
-          <w:b/>
-          <w:bCs/>
-          <w:color w:val="7020EE"/>
-          <w:sz w:val="32"/>
-          <w:szCs w:val="32"/>
-        </w:rPr>
-        <w:t>Partie Franchisé</w:t>
-      </w:r>
-    </w:p>
-    <w:p>
-      <w:pPr>
-        <w:pStyle w:val="Paragraphedeliste"/>
-        <w:numPr>
-          <w:ilvl w:val="0"/>
-          <w:numId w:val="18"/>
-        </w:numPr>
-        <w:spacing w:line="360" w:lineRule="auto"/>
-        <w:jc w:val="both"/>
-        <w:rPr>
-          <w:b/>
-          <w:bCs/>
-          <w:color w:val="0DD5D2"/>
-          <w:sz w:val="24"/>
-          <w:szCs w:val="24"/>
-        </w:rPr>
-      </w:pPr>
-      <w:r>
-        <w:rPr>
-          <w:b/>
-          <w:bCs/>
-          <w:color w:val="0DD5D2"/>
-          <w:sz w:val="24"/>
-          <w:szCs w:val="24"/>
-        </w:rPr>
-        <w:t>Connexion</w:t>
-      </w:r>
-      <w:r>
-        <w:rPr>
-          <w:b/>
-          <w:bCs/>
-          <w:color w:val="0DD5D2"/>
-          <w:sz w:val="24"/>
-          <w:szCs w:val="24"/>
-        </w:rPr>
-        <w:t xml:space="preserve"> et navigation</w:t>
-      </w:r>
-    </w:p>
-    <w:p>
-      <w:pPr>
-        <w:pStyle w:val="Paragraphedeliste"/>
-        <w:numPr>
-          <w:ilvl w:val="0"/>
-          <w:numId w:val="18"/>
-        </w:numPr>
-        <w:spacing w:line="360" w:lineRule="auto"/>
-        <w:jc w:val="both"/>
-        <w:rPr>
-          <w:b/>
-          <w:bCs/>
-          <w:color w:val="0DD5D2"/>
-          <w:sz w:val="24"/>
-          <w:szCs w:val="24"/>
-        </w:rPr>
-      </w:pPr>
-      <w:r>
-        <w:rPr>
-          <w:b/>
-          <w:bCs/>
-          <w:color w:val="0DD5D2"/>
-          <w:sz w:val="24"/>
-          <w:szCs w:val="24"/>
-        </w:rPr>
-        <w:t>Gestion du camion</w:t>
-      </w:r>
-    </w:p>
-    <w:p>
-      <w:pPr>
-        <w:pStyle w:val="Paragraphedeliste"/>
-        <w:numPr>
-          <w:ilvl w:val="0"/>
-          <w:numId w:val="18"/>
-        </w:numPr>
-        <w:spacing w:line="360" w:lineRule="auto"/>
-        <w:jc w:val="both"/>
-        <w:rPr>
-          <w:b/>
-          <w:bCs/>
-          <w:color w:val="0DD5D2"/>
-          <w:sz w:val="24"/>
-          <w:szCs w:val="24"/>
-        </w:rPr>
-      </w:pPr>
-      <w:r>
-        <w:rPr>
-          <w:b/>
-          <w:bCs/>
-          <w:color w:val="0DD5D2"/>
-          <w:sz w:val="24"/>
-          <w:szCs w:val="24"/>
-        </w:rPr>
-        <w:t>Gestion des commandes clients</w:t>
-      </w:r>
-    </w:p>
-    <w:p>
-      <w:pPr>
-        <w:pStyle w:val="Paragraphedeliste"/>
-        <w:numPr>
-          <w:ilvl w:val="0"/>
-          <w:numId w:val="18"/>
-        </w:numPr>
-        <w:spacing w:line="360" w:lineRule="auto"/>
-        <w:jc w:val="both"/>
-        <w:rPr>
-          <w:b/>
-          <w:bCs/>
-          <w:color w:val="0DD5D2"/>
-          <w:sz w:val="24"/>
-          <w:szCs w:val="24"/>
-        </w:rPr>
-      </w:pPr>
-      <w:r>
-        <w:rPr>
-          <w:b/>
-          <w:bCs/>
-          <w:color w:val="0DD5D2"/>
-          <w:sz w:val="24"/>
-          <w:szCs w:val="24"/>
-        </w:rPr>
-        <w:t>Gestion du stock et commandes auprès des entrepôts</w:t>
-      </w:r>
-    </w:p>
-    <w:p>
-      <w:pPr>
-        <w:pStyle w:val="Paragraphedeliste"/>
-        <w:numPr>
-          <w:ilvl w:val="0"/>
-          <w:numId w:val="18"/>
-        </w:numPr>
-        <w:spacing w:line="360" w:lineRule="auto"/>
-        <w:jc w:val="both"/>
-        <w:rPr>
-          <w:b/>
-          <w:bCs/>
-          <w:color w:val="0DD5D2"/>
-          <w:sz w:val="24"/>
-          <w:szCs w:val="24"/>
-        </w:rPr>
-      </w:pPr>
-      <w:r>
-        <w:rPr>
-          <w:b/>
-          <w:bCs/>
-          <w:color w:val="0DD5D2"/>
-          <w:sz w:val="24"/>
-          <w:szCs w:val="24"/>
-        </w:rPr>
-        <w:t>Consultation des factures</w:t>
-      </w:r>
-    </w:p>
-    <w:p>
-      <w:pPr>
-        <w:pStyle w:val="Paragraphedeliste"/>
-        <w:numPr>
-          <w:ilvl w:val="0"/>
-          <w:numId w:val="18"/>
-        </w:numPr>
-        <w:spacing w:line="360" w:lineRule="auto"/>
-        <w:jc w:val="both"/>
-        <w:rPr>
-          <w:b/>
-          <w:bCs/>
-          <w:color w:val="0DD5D2"/>
-          <w:sz w:val="24"/>
-          <w:szCs w:val="24"/>
-        </w:rPr>
-      </w:pPr>
-      <w:r>
-        <w:rPr>
-          <w:b/>
-          <w:bCs/>
-          <w:color w:val="0DD5D2"/>
-          <w:sz w:val="24"/>
-          <w:szCs w:val="24"/>
-        </w:rPr>
-        <w:lastRenderedPageBreak/>
-        <w:t>Consultation des événements</w:t>
-      </w:r>
-    </w:p>
-    <w:p>
-      <w:pPr>
-        <w:pStyle w:val="Paragraphedeliste"/>
-        <w:numPr>
-          <w:ilvl w:val="0"/>
-          <w:numId w:val="18"/>
-        </w:numPr>
-        <w:spacing w:line="360" w:lineRule="auto"/>
-        <w:jc w:val="both"/>
-        <w:rPr>
-          <w:b/>
-          <w:bCs/>
-          <w:color w:val="0DD5D2"/>
-          <w:sz w:val="24"/>
-          <w:szCs w:val="24"/>
-        </w:rPr>
-      </w:pPr>
-      <w:r>
-        <w:rPr>
-          <w:b/>
-          <w:bCs/>
-          <w:color w:val="0DD5D2"/>
-          <w:sz w:val="24"/>
-          <w:szCs w:val="24"/>
-        </w:rPr>
-        <w:t>Revenus et statistiques</w:t>
-      </w:r>
-    </w:p>
-    <w:p>
-      <w:pPr>
-        <w:pStyle w:val="Paragraphedeliste"/>
-        <w:numPr>
-          <w:ilvl w:val="0"/>
-          <w:numId w:val="18"/>
-        </w:numPr>
-        <w:spacing w:line="360" w:lineRule="auto"/>
-        <w:jc w:val="both"/>
-        <w:rPr>
-          <w:b/>
-          <w:bCs/>
-          <w:color w:val="0DD5D2"/>
-          <w:sz w:val="24"/>
-          <w:szCs w:val="24"/>
-        </w:rPr>
-      </w:pPr>
-      <w:r>
-        <w:rPr>
-          <w:b/>
-          <w:bCs/>
-          <w:color w:val="0DD5D2"/>
-          <w:sz w:val="24"/>
-          <w:szCs w:val="24"/>
-        </w:rPr>
-        <w:t>Modifier son compte</w:t>
-      </w:r>
-    </w:p>
-    <w:p>
-      <w:pPr>
-        <w:pStyle w:val="Paragraphedeliste"/>
-        <w:numPr>
-          <w:ilvl w:val="0"/>
-          <w:numId w:val="18"/>
-        </w:numPr>
-        <w:spacing w:line="360" w:lineRule="auto"/>
-        <w:jc w:val="both"/>
-        <w:rPr>
-          <w:b/>
-          <w:bCs/>
-          <w:color w:val="0DD5D2"/>
-          <w:sz w:val="24"/>
-          <w:szCs w:val="24"/>
-        </w:rPr>
-      </w:pPr>
-      <w:r>
-        <w:rPr>
-          <w:b/>
-          <w:bCs/>
-          <w:color w:val="0DD5D2"/>
-          <w:sz w:val="24"/>
-          <w:szCs w:val="24"/>
-        </w:rPr>
-        <w:t>Se déconnecter</w:t>
-      </w:r>
-    </w:p>
-    <w:p>
-      <w:pPr>
-        <w:pStyle w:val="Paragraphedeliste"/>
-        <w:spacing w:line="360" w:lineRule="auto"/>
-        <w:ind w:left="1080"/>
-        <w:jc w:val="both"/>
-        <w:rPr>
-          <w:b/>
-          <w:bCs/>
-          <w:color w:val="0DD5D2"/>
-          <w:sz w:val="24"/>
-          <w:szCs w:val="24"/>
-        </w:rPr>
-      </w:pPr>
-    </w:p>
-    <w:p>
-      <w:pPr>
-        <w:pStyle w:val="Sansinterligne"/>
-        <w:numPr>
-          <w:ilvl w:val="0"/>
-          <w:numId w:val="18"/>
-        </w:numPr>
-        <w:spacing w:line="360" w:lineRule="auto"/>
-        <w:jc w:val="both"/>
-        <w:rPr>
-          <w:b/>
-          <w:bCs/>
-          <w:color w:val="7020EE"/>
-          <w:sz w:val="32"/>
-          <w:szCs w:val="32"/>
-        </w:rPr>
-      </w:pPr>
-      <w:r>
-        <w:rPr>
-          <w:b/>
-          <w:bCs/>
-          <w:color w:val="7020EE"/>
-          <w:sz w:val="32"/>
-          <w:szCs w:val="32"/>
-        </w:rPr>
-        <w:t>Partie Client</w:t>
-      </w:r>
-    </w:p>
-    <w:p>
-      <w:pPr>
-        <w:pStyle w:val="Sansinterligne"/>
-        <w:spacing w:line="276" w:lineRule="auto"/>
-        <w:jc w:val="both"/>
-      </w:pPr>
-    </w:p>
-    <w:p>
-      <w:pPr>
         <w:spacing w:before="240" w:line="360" w:lineRule="auto"/>
       </w:pPr>
     </w:p>
     <w:p/>
     <w:sectPr>
-      <w:headerReference w:type="default" r:id="rId35"/>
-      <w:footerReference w:type="default" r:id="rId36"/>
+      <w:headerReference w:type="default" r:id="rId41"/>
+      <w:footerReference w:type="default" r:id="rId42"/>
       <w:pgSz w:w="11906" w:h="16838"/>
       <w:pgMar w:top="1134" w:right="1134" w:bottom="1134" w:left="1134" w:header="708" w:footer="708" w:gutter="0"/>
       <w:pgNumType w:start="0"/>
@@ -5912,6 +6353,97 @@
 <file path=word/numbering.xml><?xml version="1.0" encoding="utf-8"?>
 <w:numbering xmlns:wpc="http://schemas.microsoft.com/office/word/2010/wordprocessingCanvas" xmlns:cx="http://schemas.microsoft.com/office/drawing/2014/chartex" xmlns:cx1="http://schemas.microsoft.com/office/drawing/2015/9/8/chartex" xmlns:cx2="http://schemas.microsoft.com/office/drawing/2015/10/21/chartex" xmlns:cx3="http://schemas.microsoft.com/office/drawing/2016/5/9/chartex" xmlns:cx4="http://schemas.microsoft.com/office/drawing/2016/5/10/chartex" xmlns:cx5="http://schemas.microsoft.com/office/drawing/2016/5/11/chartex" xmlns:cx6="http://schemas.microsoft.com/office/drawing/2016/5/12/chartex" xmlns:cx7="http://schemas.microsoft.com/office/drawing/2016/5/13/chartex" xmlns:cx8="http://schemas.microsoft.com/office/drawing/2016/5/14/chartex" xmlns:mc="http://schemas.openxmlformats.org/markup-compatibility/2006" xmlns:aink="http://schemas.microsoft.com/office/drawing/2016/ink" xmlns:am3d="http://schemas.microsoft.com/office/drawing/2017/model3d" xmlns:o="urn:schemas-microsoft-com:office:office" xmlns:r="http://schemas.openxmlformats.org/officeDocument/2006/relationships" xmlns:m="http://schemas.openxmlformats.org/officeDocument/2006/math" xmlns:v="urn:schemas-microsoft-com:vml" xmlns:wp14="http://schemas.microsoft.com/office/word/2010/wordprocessingDrawing" xmlns:wp="http://schemas.openxmlformats.org/drawingml/2006/wordprocessingDrawing" xmlns:w10="urn:schemas-microsoft-com:office:word" xmlns:w="http://schemas.openxmlformats.org/wordprocessingml/2006/main" xmlns:w14="http://schemas.microsoft.com/office/word/2010/wordml" xmlns:w15="http://schemas.microsoft.com/office/word/2012/wordml" xmlns:w16cex="http://schemas.microsoft.com/office/word/2018/wordml/cex" xmlns:w16cid="http://schemas.microsoft.com/office/word/2016/wordml/cid" xmlns:w16="http://schemas.microsoft.com/office/word/2018/wordml" xmlns:w16se="http://schemas.microsoft.com/office/word/2015/wordml/symex" xmlns:wpg="http://schemas.microsoft.com/office/word/2010/wordprocessingGroup" xmlns:wpi="http://schemas.microsoft.com/office/word/2010/wordprocessingInk" xmlns:wne="http://schemas.microsoft.com/office/word/2006/wordml" xmlns:wps="http://schemas.microsoft.com/office/word/2010/wordprocessingShape" mc:Ignorable="w14 w15 w16se w16cid w16 w16cex wp14">
   <w:abstractNum w:abstractNumId="0" w15:restartNumberingAfterBreak="0">
+    <w:nsid w:val="091237F6"/>
+    <w:multiLevelType w:val="hybridMultilevel"/>
+    <w:tmpl w:val="28E6867A"/>
+    <w:lvl w:ilvl="0" w:tplc="A15A646A">
+      <w:start w:val="1"/>
+      <w:numFmt w:val="decimal"/>
+      <w:lvlText w:val="%1."/>
+      <w:lvlJc w:val="left"/>
+      <w:pPr>
+        <w:ind w:left="1776" w:hanging="360"/>
+      </w:pPr>
+      <w:rPr>
+        <w:rFonts w:hint="default"/>
+        <w:b/>
+        <w:bCs/>
+      </w:rPr>
+    </w:lvl>
+    <w:lvl w:ilvl="1" w:tplc="040C0019" w:tentative="1">
+      <w:start w:val="1"/>
+      <w:numFmt w:val="lowerLetter"/>
+      <w:lvlText w:val="%2."/>
+      <w:lvlJc w:val="left"/>
+      <w:pPr>
+        <w:ind w:left="2496" w:hanging="360"/>
+      </w:pPr>
+    </w:lvl>
+    <w:lvl w:ilvl="2" w:tplc="040C001B" w:tentative="1">
+      <w:start w:val="1"/>
+      <w:numFmt w:val="lowerRoman"/>
+      <w:lvlText w:val="%3."/>
+      <w:lvlJc w:val="right"/>
+      <w:pPr>
+        <w:ind w:left="3216" w:hanging="180"/>
+      </w:pPr>
+    </w:lvl>
+    <w:lvl w:ilvl="3" w:tplc="040C000F" w:tentative="1">
+      <w:start w:val="1"/>
+      <w:numFmt w:val="decimal"/>
+      <w:lvlText w:val="%4."/>
+      <w:lvlJc w:val="left"/>
+      <w:pPr>
+        <w:ind w:left="3936" w:hanging="360"/>
+      </w:pPr>
+    </w:lvl>
+    <w:lvl w:ilvl="4" w:tplc="040C0019" w:tentative="1">
+      <w:start w:val="1"/>
+      <w:numFmt w:val="lowerLetter"/>
+      <w:lvlText w:val="%5."/>
+      <w:lvlJc w:val="left"/>
+      <w:pPr>
+        <w:ind w:left="4656" w:hanging="360"/>
+      </w:pPr>
+    </w:lvl>
+    <w:lvl w:ilvl="5" w:tplc="040C001B" w:tentative="1">
+      <w:start w:val="1"/>
+      <w:numFmt w:val="lowerRoman"/>
+      <w:lvlText w:val="%6."/>
+      <w:lvlJc w:val="right"/>
+      <w:pPr>
+        <w:ind w:left="5376" w:hanging="180"/>
+      </w:pPr>
+    </w:lvl>
+    <w:lvl w:ilvl="6" w:tplc="040C000F" w:tentative="1">
+      <w:start w:val="1"/>
+      <w:numFmt w:val="decimal"/>
+      <w:lvlText w:val="%7."/>
+      <w:lvlJc w:val="left"/>
+      <w:pPr>
+        <w:ind w:left="6096" w:hanging="360"/>
+      </w:pPr>
+    </w:lvl>
+    <w:lvl w:ilvl="7" w:tplc="040C0019" w:tentative="1">
+      <w:start w:val="1"/>
+      <w:numFmt w:val="lowerLetter"/>
+      <w:lvlText w:val="%8."/>
+      <w:lvlJc w:val="left"/>
+      <w:pPr>
+        <w:ind w:left="6816" w:hanging="360"/>
+      </w:pPr>
+    </w:lvl>
+    <w:lvl w:ilvl="8" w:tplc="040C001B" w:tentative="1">
+      <w:start w:val="1"/>
+      <w:numFmt w:val="lowerRoman"/>
+      <w:lvlText w:val="%9."/>
+      <w:lvlJc w:val="right"/>
+      <w:pPr>
+        <w:ind w:left="7536" w:hanging="180"/>
+      </w:pPr>
+    </w:lvl>
+  </w:abstractNum>
+  <w:abstractNum w:abstractNumId="1" w15:restartNumberingAfterBreak="0">
     <w:nsid w:val="0D941D34"/>
     <w:multiLevelType w:val="hybridMultilevel"/>
     <w:tmpl w:val="905CC612"/>
@@ -6000,7 +6532,7 @@
       </w:pPr>
     </w:lvl>
   </w:abstractNum>
-  <w:abstractNum w:abstractNumId="1" w15:restartNumberingAfterBreak="0">
+  <w:abstractNum w:abstractNumId="2" w15:restartNumberingAfterBreak="0">
     <w:nsid w:val="12AF7A51"/>
     <w:multiLevelType w:val="hybridMultilevel"/>
     <w:tmpl w:val="0D56F0F6"/>
@@ -6090,7 +6622,7 @@
       </w:pPr>
     </w:lvl>
   </w:abstractNum>
-  <w:abstractNum w:abstractNumId="2" w15:restartNumberingAfterBreak="0">
+  <w:abstractNum w:abstractNumId="3" w15:restartNumberingAfterBreak="0">
     <w:nsid w:val="12DD6764"/>
     <w:multiLevelType w:val="hybridMultilevel"/>
     <w:tmpl w:val="47421940"/>
@@ -6203,7 +6735,7 @@
       </w:rPr>
     </w:lvl>
   </w:abstractNum>
-  <w:abstractNum w:abstractNumId="3" w15:restartNumberingAfterBreak="0">
+  <w:abstractNum w:abstractNumId="4" w15:restartNumberingAfterBreak="0">
     <w:nsid w:val="1797212B"/>
     <w:multiLevelType w:val="hybridMultilevel"/>
     <w:tmpl w:val="1EAAE782"/>
@@ -6292,7 +6824,7 @@
       </w:pPr>
     </w:lvl>
   </w:abstractNum>
-  <w:abstractNum w:abstractNumId="4" w15:restartNumberingAfterBreak="0">
+  <w:abstractNum w:abstractNumId="5" w15:restartNumberingAfterBreak="0">
     <w:nsid w:val="19E33D32"/>
     <w:multiLevelType w:val="hybridMultilevel"/>
     <w:tmpl w:val="1EAAE782"/>
@@ -6381,7 +6913,7 @@
       </w:pPr>
     </w:lvl>
   </w:abstractNum>
-  <w:abstractNum w:abstractNumId="5" w15:restartNumberingAfterBreak="0">
+  <w:abstractNum w:abstractNumId="6" w15:restartNumberingAfterBreak="0">
     <w:nsid w:val="21A60BC4"/>
     <w:multiLevelType w:val="hybridMultilevel"/>
     <w:tmpl w:val="4562159A"/>
@@ -6494,7 +7026,7 @@
       </w:rPr>
     </w:lvl>
   </w:abstractNum>
-  <w:abstractNum w:abstractNumId="6" w15:restartNumberingAfterBreak="0">
+  <w:abstractNum w:abstractNumId="7" w15:restartNumberingAfterBreak="0">
     <w:nsid w:val="29D80B50"/>
     <w:multiLevelType w:val="hybridMultilevel"/>
     <w:tmpl w:val="634CCE84"/>
@@ -6607,7 +7139,7 @@
       </w:rPr>
     </w:lvl>
   </w:abstractNum>
-  <w:abstractNum w:abstractNumId="7" w15:restartNumberingAfterBreak="0">
+  <w:abstractNum w:abstractNumId="8" w15:restartNumberingAfterBreak="0">
     <w:nsid w:val="2BAF1ECA"/>
     <w:multiLevelType w:val="hybridMultilevel"/>
     <w:tmpl w:val="BAF0F79E"/>
@@ -6720,7 +7252,7 @@
       </w:rPr>
     </w:lvl>
   </w:abstractNum>
-  <w:abstractNum w:abstractNumId="8" w15:restartNumberingAfterBreak="0">
+  <w:abstractNum w:abstractNumId="9" w15:restartNumberingAfterBreak="0">
     <w:nsid w:val="2EEF4762"/>
     <w:multiLevelType w:val="hybridMultilevel"/>
     <w:tmpl w:val="53263DBA"/>
@@ -6833,7 +7365,7 @@
       </w:rPr>
     </w:lvl>
   </w:abstractNum>
-  <w:abstractNum w:abstractNumId="9" w15:restartNumberingAfterBreak="0">
+  <w:abstractNum w:abstractNumId="10" w15:restartNumberingAfterBreak="0">
     <w:nsid w:val="362E4787"/>
     <w:multiLevelType w:val="hybridMultilevel"/>
     <w:tmpl w:val="475ABC84"/>
@@ -6925,7 +7457,7 @@
       </w:pPr>
     </w:lvl>
   </w:abstractNum>
-  <w:abstractNum w:abstractNumId="10" w15:restartNumberingAfterBreak="0">
+  <w:abstractNum w:abstractNumId="11" w15:restartNumberingAfterBreak="0">
     <w:nsid w:val="367D162F"/>
     <w:multiLevelType w:val="hybridMultilevel"/>
     <w:tmpl w:val="1EAAE782"/>
@@ -7014,7 +7546,7 @@
       </w:pPr>
     </w:lvl>
   </w:abstractNum>
-  <w:abstractNum w:abstractNumId="11" w15:restartNumberingAfterBreak="0">
+  <w:abstractNum w:abstractNumId="12" w15:restartNumberingAfterBreak="0">
     <w:nsid w:val="36896BE4"/>
     <w:multiLevelType w:val="hybridMultilevel"/>
     <w:tmpl w:val="1EAAE782"/>
@@ -7103,7 +7635,7 @@
       </w:pPr>
     </w:lvl>
   </w:abstractNum>
-  <w:abstractNum w:abstractNumId="12" w15:restartNumberingAfterBreak="0">
+  <w:abstractNum w:abstractNumId="13" w15:restartNumberingAfterBreak="0">
     <w:nsid w:val="37E75F48"/>
     <w:multiLevelType w:val="hybridMultilevel"/>
     <w:tmpl w:val="C37884A4"/>
@@ -7195,7 +7727,7 @@
       </w:pPr>
     </w:lvl>
   </w:abstractNum>
-  <w:abstractNum w:abstractNumId="13" w15:restartNumberingAfterBreak="0">
+  <w:abstractNum w:abstractNumId="14" w15:restartNumberingAfterBreak="0">
     <w:nsid w:val="3B102576"/>
     <w:multiLevelType w:val="hybridMultilevel"/>
     <w:tmpl w:val="7960C0CA"/>
@@ -7287,7 +7819,7 @@
       </w:pPr>
     </w:lvl>
   </w:abstractNum>
-  <w:abstractNum w:abstractNumId="14" w15:restartNumberingAfterBreak="0">
+  <w:abstractNum w:abstractNumId="15" w15:restartNumberingAfterBreak="0">
     <w:nsid w:val="4069354A"/>
     <w:multiLevelType w:val="hybridMultilevel"/>
     <w:tmpl w:val="0DA0F812"/>
@@ -7379,7 +7911,7 @@
       </w:pPr>
     </w:lvl>
   </w:abstractNum>
-  <w:abstractNum w:abstractNumId="15" w15:restartNumberingAfterBreak="0">
+  <w:abstractNum w:abstractNumId="16" w15:restartNumberingAfterBreak="0">
     <w:nsid w:val="461E4238"/>
     <w:multiLevelType w:val="hybridMultilevel"/>
     <w:tmpl w:val="18781280"/>
@@ -7469,7 +8001,7 @@
       </w:pPr>
     </w:lvl>
   </w:abstractNum>
-  <w:abstractNum w:abstractNumId="16" w15:restartNumberingAfterBreak="0">
+  <w:abstractNum w:abstractNumId="17" w15:restartNumberingAfterBreak="0">
     <w:nsid w:val="4F84403A"/>
     <w:multiLevelType w:val="hybridMultilevel"/>
     <w:tmpl w:val="457AED22"/>
@@ -7581,7 +8113,7 @@
       </w:rPr>
     </w:lvl>
   </w:abstractNum>
-  <w:abstractNum w:abstractNumId="17" w15:restartNumberingAfterBreak="0">
+  <w:abstractNum w:abstractNumId="18" w15:restartNumberingAfterBreak="0">
     <w:nsid w:val="58352D34"/>
     <w:multiLevelType w:val="hybridMultilevel"/>
     <w:tmpl w:val="689224D8"/>
@@ -7670,7 +8202,7 @@
       </w:pPr>
     </w:lvl>
   </w:abstractNum>
-  <w:abstractNum w:abstractNumId="18" w15:restartNumberingAfterBreak="0">
+  <w:abstractNum w:abstractNumId="19" w15:restartNumberingAfterBreak="0">
     <w:nsid w:val="5DA71B0D"/>
     <w:multiLevelType w:val="hybridMultilevel"/>
     <w:tmpl w:val="FD205812"/>
@@ -7759,7 +8291,7 @@
       </w:pPr>
     </w:lvl>
   </w:abstractNum>
-  <w:abstractNum w:abstractNumId="19" w15:restartNumberingAfterBreak="0">
+  <w:abstractNum w:abstractNumId="20" w15:restartNumberingAfterBreak="0">
     <w:nsid w:val="5DC81096"/>
     <w:multiLevelType w:val="hybridMultilevel"/>
     <w:tmpl w:val="C018D7F6"/>
@@ -7849,7 +8381,7 @@
       </w:pPr>
     </w:lvl>
   </w:abstractNum>
-  <w:abstractNum w:abstractNumId="20" w15:restartNumberingAfterBreak="0">
+  <w:abstractNum w:abstractNumId="21" w15:restartNumberingAfterBreak="0">
     <w:nsid w:val="600F6E04"/>
     <w:multiLevelType w:val="hybridMultilevel"/>
     <w:tmpl w:val="1EAAE782"/>
@@ -7938,7 +8470,7 @@
       </w:pPr>
     </w:lvl>
   </w:abstractNum>
-  <w:abstractNum w:abstractNumId="21" w15:restartNumberingAfterBreak="0">
+  <w:abstractNum w:abstractNumId="22" w15:restartNumberingAfterBreak="0">
     <w:nsid w:val="625D445C"/>
     <w:multiLevelType w:val="hybridMultilevel"/>
     <w:tmpl w:val="0D56F0F6"/>
@@ -8028,7 +8560,7 @@
       </w:pPr>
     </w:lvl>
   </w:abstractNum>
-  <w:abstractNum w:abstractNumId="22" w15:restartNumberingAfterBreak="0">
+  <w:abstractNum w:abstractNumId="23" w15:restartNumberingAfterBreak="0">
     <w:nsid w:val="6478276A"/>
     <w:multiLevelType w:val="hybridMultilevel"/>
     <w:tmpl w:val="A9BC1C00"/>
@@ -8142,7 +8674,7 @@
       </w:rPr>
     </w:lvl>
   </w:abstractNum>
-  <w:abstractNum w:abstractNumId="23" w15:restartNumberingAfterBreak="0">
+  <w:abstractNum w:abstractNumId="24" w15:restartNumberingAfterBreak="0">
     <w:nsid w:val="66EC3C4A"/>
     <w:multiLevelType w:val="hybridMultilevel"/>
     <w:tmpl w:val="B1DE086E"/>
@@ -8254,7 +8786,98 @@
       </w:rPr>
     </w:lvl>
   </w:abstractNum>
-  <w:abstractNum w:abstractNumId="24" w15:restartNumberingAfterBreak="0">
+  <w:abstractNum w:abstractNumId="25" w15:restartNumberingAfterBreak="0">
+    <w:nsid w:val="68234F83"/>
+    <w:multiLevelType w:val="hybridMultilevel"/>
+    <w:tmpl w:val="28E6867A"/>
+    <w:lvl w:ilvl="0" w:tplc="A15A646A">
+      <w:start w:val="1"/>
+      <w:numFmt w:val="decimal"/>
+      <w:lvlText w:val="%1."/>
+      <w:lvlJc w:val="left"/>
+      <w:pPr>
+        <w:ind w:left="1776" w:hanging="360"/>
+      </w:pPr>
+      <w:rPr>
+        <w:rFonts w:hint="default"/>
+        <w:b/>
+        <w:bCs/>
+      </w:rPr>
+    </w:lvl>
+    <w:lvl w:ilvl="1" w:tplc="040C0019" w:tentative="1">
+      <w:start w:val="1"/>
+      <w:numFmt w:val="lowerLetter"/>
+      <w:lvlText w:val="%2."/>
+      <w:lvlJc w:val="left"/>
+      <w:pPr>
+        <w:ind w:left="2496" w:hanging="360"/>
+      </w:pPr>
+    </w:lvl>
+    <w:lvl w:ilvl="2" w:tplc="040C001B" w:tentative="1">
+      <w:start w:val="1"/>
+      <w:numFmt w:val="lowerRoman"/>
+      <w:lvlText w:val="%3."/>
+      <w:lvlJc w:val="right"/>
+      <w:pPr>
+        <w:ind w:left="3216" w:hanging="180"/>
+      </w:pPr>
+    </w:lvl>
+    <w:lvl w:ilvl="3" w:tplc="040C000F" w:tentative="1">
+      <w:start w:val="1"/>
+      <w:numFmt w:val="decimal"/>
+      <w:lvlText w:val="%4."/>
+      <w:lvlJc w:val="left"/>
+      <w:pPr>
+        <w:ind w:left="3936" w:hanging="360"/>
+      </w:pPr>
+    </w:lvl>
+    <w:lvl w:ilvl="4" w:tplc="040C0019" w:tentative="1">
+      <w:start w:val="1"/>
+      <w:numFmt w:val="lowerLetter"/>
+      <w:lvlText w:val="%5."/>
+      <w:lvlJc w:val="left"/>
+      <w:pPr>
+        <w:ind w:left="4656" w:hanging="360"/>
+      </w:pPr>
+    </w:lvl>
+    <w:lvl w:ilvl="5" w:tplc="040C001B" w:tentative="1">
+      <w:start w:val="1"/>
+      <w:numFmt w:val="lowerRoman"/>
+      <w:lvlText w:val="%6."/>
+      <w:lvlJc w:val="right"/>
+      <w:pPr>
+        <w:ind w:left="5376" w:hanging="180"/>
+      </w:pPr>
+    </w:lvl>
+    <w:lvl w:ilvl="6" w:tplc="040C000F" w:tentative="1">
+      <w:start w:val="1"/>
+      <w:numFmt w:val="decimal"/>
+      <w:lvlText w:val="%7."/>
+      <w:lvlJc w:val="left"/>
+      <w:pPr>
+        <w:ind w:left="6096" w:hanging="360"/>
+      </w:pPr>
+    </w:lvl>
+    <w:lvl w:ilvl="7" w:tplc="040C0019" w:tentative="1">
+      <w:start w:val="1"/>
+      <w:numFmt w:val="lowerLetter"/>
+      <w:lvlText w:val="%8."/>
+      <w:lvlJc w:val="left"/>
+      <w:pPr>
+        <w:ind w:left="6816" w:hanging="360"/>
+      </w:pPr>
+    </w:lvl>
+    <w:lvl w:ilvl="8" w:tplc="040C001B" w:tentative="1">
+      <w:start w:val="1"/>
+      <w:numFmt w:val="lowerRoman"/>
+      <w:lvlText w:val="%9."/>
+      <w:lvlJc w:val="right"/>
+      <w:pPr>
+        <w:ind w:left="7536" w:hanging="180"/>
+      </w:pPr>
+    </w:lvl>
+  </w:abstractNum>
+  <w:abstractNum w:abstractNumId="26" w15:restartNumberingAfterBreak="0">
     <w:nsid w:val="68997F5F"/>
     <w:multiLevelType w:val="hybridMultilevel"/>
     <w:tmpl w:val="905CC612"/>
@@ -8343,7 +8966,7 @@
       </w:pPr>
     </w:lvl>
   </w:abstractNum>
-  <w:abstractNum w:abstractNumId="25" w15:restartNumberingAfterBreak="0">
+  <w:abstractNum w:abstractNumId="27" w15:restartNumberingAfterBreak="0">
     <w:nsid w:val="69246709"/>
     <w:multiLevelType w:val="hybridMultilevel"/>
     <w:tmpl w:val="5AF040C8"/>
@@ -8432,7 +9055,7 @@
       </w:pPr>
     </w:lvl>
   </w:abstractNum>
-  <w:abstractNum w:abstractNumId="26" w15:restartNumberingAfterBreak="0">
+  <w:abstractNum w:abstractNumId="28" w15:restartNumberingAfterBreak="0">
     <w:nsid w:val="6D036AFB"/>
     <w:multiLevelType w:val="hybridMultilevel"/>
     <w:tmpl w:val="C4880AE2"/>
@@ -8545,7 +9168,7 @@
       </w:rPr>
     </w:lvl>
   </w:abstractNum>
-  <w:abstractNum w:abstractNumId="27" w15:restartNumberingAfterBreak="0">
+  <w:abstractNum w:abstractNumId="29" w15:restartNumberingAfterBreak="0">
     <w:nsid w:val="6F3225A4"/>
     <w:multiLevelType w:val="hybridMultilevel"/>
     <w:tmpl w:val="057E2656"/>
@@ -8659,88 +9282,94 @@
     </w:lvl>
   </w:abstractNum>
   <w:num w:numId="1">
+    <w:abstractNumId w:val="16"/>
+  </w:num>
+  <w:num w:numId="2">
     <w:abstractNumId w:val="15"/>
   </w:num>
-  <w:num w:numId="2">
+  <w:num w:numId="3">
+    <w:abstractNumId w:val="13"/>
+  </w:num>
+  <w:num w:numId="4">
+    <w:abstractNumId w:val="23"/>
+  </w:num>
+  <w:num w:numId="5">
+    <w:abstractNumId w:val="10"/>
+  </w:num>
+  <w:num w:numId="6">
+    <w:abstractNumId w:val="3"/>
+  </w:num>
+  <w:num w:numId="7">
+    <w:abstractNumId w:val="9"/>
+  </w:num>
+  <w:num w:numId="8">
+    <w:abstractNumId w:val="7"/>
+  </w:num>
+  <w:num w:numId="9">
+    <w:abstractNumId w:val="8"/>
+  </w:num>
+  <w:num w:numId="10">
+    <w:abstractNumId w:val="22"/>
+  </w:num>
+  <w:num w:numId="11">
+    <w:abstractNumId w:val="2"/>
+  </w:num>
+  <w:num w:numId="12">
     <w:abstractNumId w:val="14"/>
   </w:num>
-  <w:num w:numId="3">
+  <w:num w:numId="13">
+    <w:abstractNumId w:val="20"/>
+  </w:num>
+  <w:num w:numId="14">
+    <w:abstractNumId w:val="6"/>
+  </w:num>
+  <w:num w:numId="15">
+    <w:abstractNumId w:val="29"/>
+  </w:num>
+  <w:num w:numId="16">
+    <w:abstractNumId w:val="19"/>
+  </w:num>
+  <w:num w:numId="17">
+    <w:abstractNumId w:val="1"/>
+  </w:num>
+  <w:num w:numId="18">
+    <w:abstractNumId w:val="18"/>
+  </w:num>
+  <w:num w:numId="19">
+    <w:abstractNumId w:val="27"/>
+  </w:num>
+  <w:num w:numId="20">
+    <w:abstractNumId w:val="24"/>
+  </w:num>
+  <w:num w:numId="21">
+    <w:abstractNumId w:val="28"/>
+  </w:num>
+  <w:num w:numId="22">
+    <w:abstractNumId w:val="26"/>
+  </w:num>
+  <w:num w:numId="23">
+    <w:abstractNumId w:val="4"/>
+  </w:num>
+  <w:num w:numId="24">
+    <w:abstractNumId w:val="11"/>
+  </w:num>
+  <w:num w:numId="25">
+    <w:abstractNumId w:val="17"/>
+  </w:num>
+  <w:num w:numId="26">
     <w:abstractNumId w:val="12"/>
   </w:num>
-  <w:num w:numId="4">
-    <w:abstractNumId w:val="22"/>
-  </w:num>
-  <w:num w:numId="5">
-    <w:abstractNumId w:val="9"/>
-  </w:num>
-  <w:num w:numId="6">
-    <w:abstractNumId w:val="2"/>
-  </w:num>
-  <w:num w:numId="7">
-    <w:abstractNumId w:val="8"/>
-  </w:num>
-  <w:num w:numId="8">
-    <w:abstractNumId w:val="6"/>
-  </w:num>
-  <w:num w:numId="9">
-    <w:abstractNumId w:val="7"/>
-  </w:num>
-  <w:num w:numId="10">
+  <w:num w:numId="27">
     <w:abstractNumId w:val="21"/>
   </w:num>
-  <w:num w:numId="11">
-    <w:abstractNumId w:val="1"/>
-  </w:num>
-  <w:num w:numId="12">
-    <w:abstractNumId w:val="13"/>
-  </w:num>
-  <w:num w:numId="13">
-    <w:abstractNumId w:val="19"/>
-  </w:num>
-  <w:num w:numId="14">
+  <w:num w:numId="28">
     <w:abstractNumId w:val="5"/>
   </w:num>
-  <w:num w:numId="15">
-    <w:abstractNumId w:val="27"/>
-  </w:num>
-  <w:num w:numId="16">
-    <w:abstractNumId w:val="18"/>
-  </w:num>
-  <w:num w:numId="17">
-    <w:abstractNumId w:val="0"/>
-  </w:num>
-  <w:num w:numId="18">
-    <w:abstractNumId w:val="17"/>
-  </w:num>
-  <w:num w:numId="19">
+  <w:num w:numId="29">
     <w:abstractNumId w:val="25"/>
   </w:num>
-  <w:num w:numId="20">
-    <w:abstractNumId w:val="23"/>
-  </w:num>
-  <w:num w:numId="21">
-    <w:abstractNumId w:val="26"/>
-  </w:num>
-  <w:num w:numId="22">
-    <w:abstractNumId w:val="24"/>
-  </w:num>
-  <w:num w:numId="23">
-    <w:abstractNumId w:val="3"/>
-  </w:num>
-  <w:num w:numId="24">
-    <w:abstractNumId w:val="10"/>
-  </w:num>
-  <w:num w:numId="25">
-    <w:abstractNumId w:val="16"/>
-  </w:num>
-  <w:num w:numId="26">
-    <w:abstractNumId w:val="11"/>
-  </w:num>
-  <w:num w:numId="27">
-    <w:abstractNumId w:val="20"/>
-  </w:num>
-  <w:num w:numId="28">
-    <w:abstractNumId w:val="4"/>
+  <w:num w:numId="30">
+    <w:abstractNumId w:val="0"/>
   </w:num>
   <w:numIdMacAtCleanup w:val="10"/>
 </w:numbering>
@@ -9719,6 +10348,7 @@
     <w:rsid w:val="00646ADD"/>
     <w:rsid w:val="006C15BF"/>
     <w:rsid w:val="008875A3"/>
+    <w:rsid w:val="00C359A0"/>
     <w:rsid w:val="00D707BC"/>
     <w:rsid w:val="00E81F39"/>
     <w:rsid w:val="00E95E5D"/>
@@ -10516,16 +11146,6 @@
 </file>
 
 <file path=customXml/item3.xml><?xml version="1.0" encoding="utf-8"?>
-<p:properties xmlns:p="http://schemas.microsoft.com/office/2006/metadata/properties" xmlns:xsi="http://www.w3.org/2001/XMLSchema-instance" xmlns:pc="http://schemas.microsoft.com/office/infopath/2007/PartnerControls">
-  <documentManagement/>
-</p:properties>
-</file>
-
-<file path=customXml/item4.xml><?xml version="1.0" encoding="utf-8"?>
-<b:Sources xmlns:b="http://schemas.openxmlformats.org/officeDocument/2006/bibliography" xmlns="http://schemas.openxmlformats.org/officeDocument/2006/bibliography" SelectedStyle="\APASixthEditionOfficeOnline.xsl" StyleName="APA" Version="6"/>
-</file>
-
-<file path=customXml/item5.xml><?xml version="1.0" encoding="utf-8"?>
 <ct:contentTypeSchema xmlns:ct="http://schemas.microsoft.com/office/2006/metadata/contentType" xmlns:ma="http://schemas.microsoft.com/office/2006/metadata/properties/metaAttributes" ct:_="" ma:_="" ma:contentTypeName="Document" ma:contentTypeID="0x01010046F09D84A86AC84AAA271B8FE1E62163" ma:contentTypeVersion="5" ma:contentTypeDescription="Crée un document." ma:contentTypeScope="" ma:versionID="889e0297d5831a744247f181101ffd07">
   <xsd:schema xmlns:xsd="http://www.w3.org/2001/XMLSchema" xmlns:xs="http://www.w3.org/2001/XMLSchema" xmlns:p="http://schemas.microsoft.com/office/2006/metadata/properties" xmlns:ns3="4ff4112d-23b5-46ac-8872-9785bec3d260" xmlns:ns4="6a33996b-0d0f-4591-8b34-228e42c0718b" targetNamespace="http://schemas.microsoft.com/office/2006/metadata/properties" ma:root="true" ma:fieldsID="6e79e435b9c3b41f7b5d71a2c9221e81" ns3:_="" ns4:_="">
     <xsd:import namespace="4ff4112d-23b5-46ac-8872-9785bec3d260"/>
@@ -10696,6 +11316,16 @@
 </ct:contentTypeSchema>
 </file>
 
+<file path=customXml/item4.xml><?xml version="1.0" encoding="utf-8"?>
+<b:Sources xmlns:b="http://schemas.openxmlformats.org/officeDocument/2006/bibliography" xmlns="http://schemas.openxmlformats.org/officeDocument/2006/bibliography" SelectedStyle="\APASixthEditionOfficeOnline.xsl" StyleName="APA" Version="6"/>
+</file>
+
+<file path=customXml/item5.xml><?xml version="1.0" encoding="utf-8"?>
+<p:properties xmlns:p="http://schemas.microsoft.com/office/2006/metadata/properties" xmlns:xsi="http://www.w3.org/2001/XMLSchema-instance" xmlns:pc="http://schemas.microsoft.com/office/infopath/2007/PartnerControls">
+  <documentManagement/>
+</p:properties>
+</file>
+
 <file path=customXml/itemProps1.xml><?xml version="1.0" encoding="utf-8"?>
 <ds:datastoreItem xmlns:ds="http://schemas.openxmlformats.org/officeDocument/2006/customXml" ds:itemID="{55AF091B-3C7A-41E3-B477-F2FDAA23CFDA}">
   <ds:schemaRefs>
@@ -10713,23 +11343,6 @@
 </file>
 
 <file path=customXml/itemProps3.xml><?xml version="1.0" encoding="utf-8"?>
-<ds:datastoreItem xmlns:ds="http://schemas.openxmlformats.org/officeDocument/2006/customXml" ds:itemID="{AF9A2CAC-9EAE-4F15-85A5-E67811D0B866}">
-  <ds:schemaRefs>
-    <ds:schemaRef ds:uri="http://schemas.microsoft.com/office/2006/metadata/properties"/>
-    <ds:schemaRef ds:uri="http://schemas.microsoft.com/office/infopath/2007/PartnerControls"/>
-  </ds:schemaRefs>
-</ds:datastoreItem>
-</file>
-
-<file path=customXml/itemProps4.xml><?xml version="1.0" encoding="utf-8"?>
-<ds:datastoreItem xmlns:ds="http://schemas.openxmlformats.org/officeDocument/2006/customXml" ds:itemID="{A5397648-45C6-451D-ADFC-B179183C297B}">
-  <ds:schemaRefs>
-    <ds:schemaRef ds:uri="http://schemas.openxmlformats.org/officeDocument/2006/bibliography"/>
-  </ds:schemaRefs>
-</ds:datastoreItem>
-</file>
-
-<file path=customXml/itemProps5.xml><?xml version="1.0" encoding="utf-8"?>
 <ds:datastoreItem xmlns:ds="http://schemas.openxmlformats.org/officeDocument/2006/customXml" ds:itemID="{6406B5AD-BADC-42B5-AC61-54D62A79BB19}">
   <ds:schemaRefs>
     <ds:schemaRef ds:uri="http://schemas.microsoft.com/office/2006/metadata/contentType"/>
@@ -10746,4 +11359,21 @@
     <ds:schemaRef ds:uri="http://schemas.microsoft.com/internal/obd"/>
   </ds:schemaRefs>
 </ds:datastoreItem>
+</file>
+
+<file path=customXml/itemProps4.xml><?xml version="1.0" encoding="utf-8"?>
+<ds:datastoreItem xmlns:ds="http://schemas.openxmlformats.org/officeDocument/2006/customXml" ds:itemID="{A5397648-45C6-451D-ADFC-B179183C297B}">
+  <ds:schemaRefs>
+    <ds:schemaRef ds:uri="http://schemas.openxmlformats.org/officeDocument/2006/bibliography"/>
+  </ds:schemaRefs>
+</ds:datastoreItem>
+</file>
+
+<file path=customXml/itemProps5.xml><?xml version="1.0" encoding="utf-8"?>
+<ds:datastoreItem xmlns:ds="http://schemas.openxmlformats.org/officeDocument/2006/customXml" ds:itemID="{AF9A2CAC-9EAE-4F15-85A5-E67811D0B866}">
+  <ds:schemaRefs>
+    <ds:schemaRef ds:uri="http://schemas.microsoft.com/office/2006/metadata/properties"/>
+    <ds:schemaRef ds:uri="http://schemas.microsoft.com/office/infopath/2007/PartnerControls"/>
+  </ds:schemaRefs>
+</ds:datastoreItem>
 </file>
</xml_diff>

<commit_message>
c'est toujours pas ça, mais franchement ça commence à être pas mal
</commit_message>
<xml_diff>
--- a/docs/documentation d'utilisation/utilisation_application_web_groupe6_v1.docx
+++ b/docs/documentation d'utilisation/utilisation_application_web_groupe6_v1.docx
@@ -1154,7 +1154,6 @@
       <w:r>
         <w:t>Les « </w:t>
       </w:r>
-      <w:proofErr w:type="spellStart"/>
       <w:r>
         <w:rPr>
           <w:i/>
@@ -1162,7 +1161,6 @@
         </w:rPr>
         <w:t>corporate</w:t>
       </w:r>
-      <w:proofErr w:type="spellEnd"/>
       <w:r>
         <w:t> », c’est-à-dire les employés et responsables Drive’N’Cook : administrateurs, préparateurs de commandes, responsables d’entrepôts… L’application leur sert à gérer les franchisés, le parc de camion, consulter les factures et statistiques…</w:t>
       </w:r>
@@ -1469,7 +1467,6 @@
         </w:rPr>
         <w:t xml:space="preserve">Partie </w:t>
       </w:r>
-      <w:proofErr w:type="spellStart"/>
       <w:r>
         <w:rPr>
           <w:b/>
@@ -1482,7 +1479,6 @@
         </w:rPr>
         <w:t>Corporate</w:t>
       </w:r>
-      <w:proofErr w:type="spellEnd"/>
     </w:p>
     <w:p>
       <w:pPr>
@@ -1531,15 +1527,7 @@
         <w:t xml:space="preserve">Pour </w:t>
       </w:r>
       <w:r>
-        <w:t xml:space="preserve">se connecter en tant que </w:t>
-      </w:r>
-      <w:proofErr w:type="spellStart"/>
-      <w:r>
-        <w:t>Corporate</w:t>
-      </w:r>
-      <w:proofErr w:type="spellEnd"/>
-      <w:r>
-        <w:t xml:space="preserve">, rendez-vous sur la page </w:t>
+        <w:t xml:space="preserve">se connecter en tant que Corporate, rendez-vous sur la page </w:t>
       </w:r>
       <w:hyperlink r:id="rId15" w:history="1">
         <w:r>
@@ -1821,15 +1809,7 @@
         <w:t xml:space="preserve">En tant qu’administrateur, il est possible de créer un nouvel administrateur. Pour ce faire, cliquer sur </w:t>
       </w:r>
       <w:r>
-        <w:t xml:space="preserve">« Ajouter un administrateur » dans le menu de gauche. Un formulaire sera alors disponible dans lequel il faudra renseigner le nom, prénom et adresse </w:t>
-      </w:r>
-      <w:proofErr w:type="gramStart"/>
-      <w:r>
-        <w:t>e-mail</w:t>
-      </w:r>
-      <w:proofErr w:type="gramEnd"/>
-      <w:r>
-        <w:t xml:space="preserve"> du nouvel administrateur : un e-mail sera alors envoyé sur cette adresse e-mail pour que le nouvel utilisateur définisse son mot de passe.</w:t>
+        <w:t>« Ajouter un administrateur » dans le menu de gauche. Un formulaire sera alors disponible dans lequel il faudra renseigner le nom, prénom et adresse e-mail du nouvel administrateur : un e-mail sera alors envoyé sur cette adresse e-mail pour que le nouvel utilisateur définisse son mot de passe.</w:t>
       </w:r>
     </w:p>
     <w:p>
@@ -2408,15 +2388,7 @@
         <w:jc w:val="both"/>
       </w:pPr>
       <w:r>
-        <w:t xml:space="preserve">Ajouter un nouvel emplacement : il suffit de taper l’adresse et de la sélectionner grâce à l’auto-complétions de Google </w:t>
-      </w:r>
-      <w:proofErr w:type="spellStart"/>
-      <w:r>
-        <w:t>Maps</w:t>
-      </w:r>
-      <w:proofErr w:type="spellEnd"/>
-      <w:r>
-        <w:t>. Si vous créez un nouvel emplacement, celui-ci aura le même nom que celui que vous avez attribué à l’entrepôt.</w:t>
+        <w:t>Ajouter un nouvel emplacement : il suffit de taper l’adresse et de la sélectionner grâce à l’auto-complétions de Google Maps. Si vous créez un nouvel emplacement, celui-ci aura le même nom que celui que vous avez attribué à l’entrepôt.</w:t>
       </w:r>
     </w:p>
     <w:p>
@@ -3806,18 +3778,6 @@
     </w:p>
     <w:p>
       <w:pPr>
-        <w:pStyle w:val="Sansinterligne"/>
-        <w:spacing w:line="276" w:lineRule="auto"/>
-        <w:ind w:left="1776"/>
-        <w:jc w:val="both"/>
-        <w:rPr>
-          <w:b/>
-          <w:bCs/>
-        </w:rPr>
-      </w:pPr>
-    </w:p>
-    <w:p>
-      <w:pPr>
         <w:pStyle w:val="Paragraphedeliste"/>
         <w:numPr>
           <w:ilvl w:val="0"/>
@@ -3846,6 +3806,839 @@
     </w:p>
     <w:p>
       <w:pPr>
+        <w:pStyle w:val="Sansinterligne"/>
+        <w:spacing w:line="276" w:lineRule="auto"/>
+        <w:jc w:val="both"/>
+      </w:pPr>
+      <w:r>
+        <w:t>En cliquant sur l’onglet « </w:t>
+      </w:r>
+      <w:r>
+        <w:t>Franchisés</w:t>
+      </w:r>
+      <w:r>
+        <w:t xml:space="preserve"> </w:t>
+      </w:r>
+      <w:r>
+        <w:t>»</w:t>
+      </w:r>
+      <w:r>
+        <w:t xml:space="preserve"> du tableau de bord</w:t>
+      </w:r>
+      <w:r>
+        <w:t xml:space="preserve">, vous pourrez alors consulter </w:t>
+      </w:r>
+      <w:r>
+        <w:t>et gérer tous les franchisés Drive’N’Cook</w:t>
+      </w:r>
+      <w:r>
+        <w:t>.</w:t>
+      </w:r>
+    </w:p>
+    <w:p>
+      <w:pPr>
+        <w:pStyle w:val="Sansinterligne"/>
+        <w:spacing w:line="276" w:lineRule="auto"/>
+        <w:jc w:val="both"/>
+      </w:pPr>
+    </w:p>
+    <w:p>
+      <w:pPr>
+        <w:pStyle w:val="Sansinterligne"/>
+        <w:numPr>
+          <w:ilvl w:val="0"/>
+          <w:numId w:val="28"/>
+        </w:numPr>
+        <w:spacing w:line="276" w:lineRule="auto"/>
+        <w:jc w:val="both"/>
+        <w:rPr>
+          <w:b/>
+          <w:bCs/>
+        </w:rPr>
+      </w:pPr>
+      <w:r>
+        <w:rPr>
+          <w:b/>
+          <w:bCs/>
+        </w:rPr>
+        <w:t>Cr</w:t>
+      </w:r>
+      <w:r>
+        <w:rPr>
+          <w:b/>
+          <w:bCs/>
+        </w:rPr>
+        <w:t>éer un franchisé</w:t>
+      </w:r>
+    </w:p>
+    <w:p>
+      <w:pPr>
+        <w:pStyle w:val="Sansinterligne"/>
+        <w:spacing w:line="276" w:lineRule="auto"/>
+        <w:ind w:left="1776"/>
+        <w:jc w:val="both"/>
+        <w:rPr>
+          <w:b/>
+          <w:bCs/>
+        </w:rPr>
+      </w:pPr>
+    </w:p>
+    <w:p>
+      <w:pPr>
+        <w:pStyle w:val="Sansinterligne"/>
+        <w:spacing w:line="276" w:lineRule="auto"/>
+        <w:jc w:val="both"/>
+      </w:pPr>
+      <w:r>
+        <w:t xml:space="preserve">Pour </w:t>
+      </w:r>
+      <w:r>
+        <w:t xml:space="preserve">créer un nouveau franchisé, </w:t>
+      </w:r>
+      <w:r>
+        <w:t xml:space="preserve">cliquez sur « Ajouter un </w:t>
+      </w:r>
+      <w:r>
+        <w:t xml:space="preserve">franchisé </w:t>
+      </w:r>
+      <w:r>
+        <w:t>» dans le menu de gauche. Un formulaire sera alors disponible dans lequel il faudra renseigner le nom</w:t>
+      </w:r>
+      <w:r>
+        <w:t>, le prénom et l’adresse e-mail du franchisé. Une fois chose faite, son compte sera créé et il recevra un e-mail pour définir son mot de passe.</w:t>
+      </w:r>
+    </w:p>
+    <w:p>
+      <w:pPr>
+        <w:pStyle w:val="Sansinterligne"/>
+        <w:spacing w:line="276" w:lineRule="auto"/>
+        <w:jc w:val="both"/>
+      </w:pPr>
+    </w:p>
+    <w:p>
+      <w:pPr>
+        <w:pStyle w:val="Sansinterligne"/>
+        <w:spacing w:line="276" w:lineRule="auto"/>
+        <w:jc w:val="center"/>
+      </w:pPr>
+      <w:r>
+        <w:drawing>
+          <wp:inline distT="0" distB="0" distL="0" distR="0" wp14:anchorId="21CA393A" wp14:editId="4702DB8D">
+            <wp:extent cx="5562600" cy="2829204"/>
+            <wp:effectExtent l="19050" t="19050" r="19050" b="28575"/>
+            <wp:docPr id="44" name="Image 44"/>
+            <wp:cNvGraphicFramePr>
+              <a:graphicFrameLocks xmlns:a="http://schemas.openxmlformats.org/drawingml/2006/main" noChangeAspect="1"/>
+            </wp:cNvGraphicFramePr>
+            <a:graphic xmlns:a="http://schemas.openxmlformats.org/drawingml/2006/main">
+              <a:graphicData uri="http://schemas.openxmlformats.org/drawingml/2006/picture">
+                <pic:pic xmlns:pic="http://schemas.openxmlformats.org/drawingml/2006/picture">
+                  <pic:nvPicPr>
+                    <pic:cNvPr id="1" name=""/>
+                    <pic:cNvPicPr/>
+                  </pic:nvPicPr>
+                  <pic:blipFill>
+                    <a:blip r:embed="rId29"/>
+                    <a:stretch>
+                      <a:fillRect/>
+                    </a:stretch>
+                  </pic:blipFill>
+                  <pic:spPr>
+                    <a:xfrm>
+                      <a:off x="0" y="0"/>
+                      <a:ext cx="5575074" cy="2835549"/>
+                    </a:xfrm>
+                    <a:prstGeom prst="rect">
+                      <a:avLst/>
+                    </a:prstGeom>
+                    <a:ln>
+                      <a:solidFill>
+                        <a:schemeClr val="tx1"/>
+                      </a:solidFill>
+                    </a:ln>
+                  </pic:spPr>
+                </pic:pic>
+              </a:graphicData>
+            </a:graphic>
+          </wp:inline>
+        </w:drawing>
+      </w:r>
+    </w:p>
+    <w:p>
+      <w:pPr>
+        <w:pStyle w:val="Sansinterligne"/>
+        <w:spacing w:line="276" w:lineRule="auto"/>
+        <w:jc w:val="both"/>
+        <w:rPr>
+          <w:b/>
+          <w:bCs/>
+        </w:rPr>
+      </w:pPr>
+    </w:p>
+    <w:p>
+      <w:pPr>
+        <w:pStyle w:val="Sansinterligne"/>
+        <w:spacing w:line="276" w:lineRule="auto"/>
+        <w:jc w:val="both"/>
+        <w:rPr>
+          <w:b/>
+          <w:bCs/>
+        </w:rPr>
+      </w:pPr>
+    </w:p>
+    <w:p>
+      <w:pPr>
+        <w:pStyle w:val="Sansinterligne"/>
+        <w:spacing w:line="276" w:lineRule="auto"/>
+        <w:jc w:val="both"/>
+        <w:rPr>
+          <w:b/>
+          <w:bCs/>
+        </w:rPr>
+      </w:pPr>
+    </w:p>
+    <w:p>
+      <w:pPr>
+        <w:pStyle w:val="Sansinterligne"/>
+        <w:spacing w:line="276" w:lineRule="auto"/>
+        <w:jc w:val="both"/>
+        <w:rPr>
+          <w:b/>
+          <w:bCs/>
+        </w:rPr>
+      </w:pPr>
+    </w:p>
+    <w:p>
+      <w:pPr>
+        <w:pStyle w:val="Sansinterligne"/>
+        <w:numPr>
+          <w:ilvl w:val="0"/>
+          <w:numId w:val="28"/>
+        </w:numPr>
+        <w:spacing w:line="276" w:lineRule="auto"/>
+        <w:jc w:val="both"/>
+        <w:rPr>
+          <w:b/>
+          <w:bCs/>
+        </w:rPr>
+      </w:pPr>
+      <w:r>
+        <w:rPr>
+          <w:b/>
+          <w:bCs/>
+        </w:rPr>
+        <w:lastRenderedPageBreak/>
+        <w:t>Modifier un franchisé</w:t>
+      </w:r>
+    </w:p>
+    <w:p>
+      <w:pPr>
+        <w:pStyle w:val="Sansinterligne"/>
+        <w:spacing w:line="276" w:lineRule="auto"/>
+        <w:jc w:val="both"/>
+        <w:rPr>
+          <w:b/>
+          <w:bCs/>
+        </w:rPr>
+      </w:pPr>
+    </w:p>
+    <w:p>
+      <w:pPr>
+        <w:pStyle w:val="Sansinterligne"/>
+        <w:spacing w:line="276" w:lineRule="auto"/>
+        <w:jc w:val="both"/>
+      </w:pPr>
+      <w:r>
+        <w:t xml:space="preserve">Pour modifier un </w:t>
+      </w:r>
+      <w:r>
+        <w:t>franchisé</w:t>
+      </w:r>
+      <w:r>
+        <w:t>, cliquez sur l’icône en forme de crayon sur la ligne d</w:t>
+      </w:r>
+      <w:r>
+        <w:t xml:space="preserve">u </w:t>
+      </w:r>
+      <w:r>
+        <w:t>franchisé</w:t>
+      </w:r>
+      <w:r>
+        <w:t xml:space="preserve"> </w:t>
+      </w:r>
+      <w:r>
+        <w:t xml:space="preserve">que vous souhaitez modifier : il vous sera alors possible de modifier </w:t>
+      </w:r>
+      <w:r>
+        <w:t>ses informations personnelles et de définit un nouveau mot de passe.</w:t>
+      </w:r>
+    </w:p>
+    <w:p>
+      <w:pPr>
+        <w:pStyle w:val="Sansinterligne"/>
+        <w:spacing w:line="276" w:lineRule="auto"/>
+        <w:jc w:val="both"/>
+      </w:pPr>
+    </w:p>
+    <w:p>
+      <w:pPr>
+        <w:pStyle w:val="Sansinterligne"/>
+        <w:spacing w:line="276" w:lineRule="auto"/>
+        <w:jc w:val="center"/>
+        <w:rPr>
+          <w:b/>
+          <w:bCs/>
+        </w:rPr>
+      </w:pPr>
+      <w:r>
+        <w:rPr>
+          <w:b/>
+          <w:bCs/>
+        </w:rPr>
+        <w:drawing>
+          <wp:inline distT="0" distB="0" distL="0" distR="0" wp14:anchorId="2050DF03" wp14:editId="0D943D9D">
+            <wp:extent cx="6120130" cy="2814320"/>
+            <wp:effectExtent l="19050" t="19050" r="13970" b="24130"/>
+            <wp:docPr id="43" name="Image 43"/>
+            <wp:cNvGraphicFramePr>
+              <a:graphicFrameLocks xmlns:a="http://schemas.openxmlformats.org/drawingml/2006/main" noChangeAspect="1"/>
+            </wp:cNvGraphicFramePr>
+            <a:graphic xmlns:a="http://schemas.openxmlformats.org/drawingml/2006/main">
+              <a:graphicData uri="http://schemas.openxmlformats.org/drawingml/2006/picture">
+                <pic:pic xmlns:pic="http://schemas.openxmlformats.org/drawingml/2006/picture">
+                  <pic:nvPicPr>
+                    <pic:cNvPr id="1" name=""/>
+                    <pic:cNvPicPr/>
+                  </pic:nvPicPr>
+                  <pic:blipFill>
+                    <a:blip r:embed="rId30"/>
+                    <a:stretch>
+                      <a:fillRect/>
+                    </a:stretch>
+                  </pic:blipFill>
+                  <pic:spPr>
+                    <a:xfrm>
+                      <a:off x="0" y="0"/>
+                      <a:ext cx="6120130" cy="2814320"/>
+                    </a:xfrm>
+                    <a:prstGeom prst="rect">
+                      <a:avLst/>
+                    </a:prstGeom>
+                    <a:ln>
+                      <a:solidFill>
+                        <a:schemeClr val="tx1"/>
+                      </a:solidFill>
+                    </a:ln>
+                  </pic:spPr>
+                </pic:pic>
+              </a:graphicData>
+            </a:graphic>
+          </wp:inline>
+        </w:drawing>
+      </w:r>
+    </w:p>
+    <w:p>
+      <w:pPr>
+        <w:pStyle w:val="Sansinterligne"/>
+        <w:spacing w:line="276" w:lineRule="auto"/>
+        <w:jc w:val="both"/>
+        <w:rPr>
+          <w:b/>
+          <w:bCs/>
+        </w:rPr>
+      </w:pPr>
+    </w:p>
+    <w:p>
+      <w:pPr>
+        <w:pStyle w:val="Sansinterligne"/>
+        <w:numPr>
+          <w:ilvl w:val="0"/>
+          <w:numId w:val="28"/>
+        </w:numPr>
+        <w:spacing w:line="276" w:lineRule="auto"/>
+        <w:jc w:val="both"/>
+        <w:rPr>
+          <w:b/>
+          <w:bCs/>
+        </w:rPr>
+      </w:pPr>
+      <w:r>
+        <w:rPr>
+          <w:b/>
+          <w:bCs/>
+        </w:rPr>
+        <w:t>Supprimer un franchisé</w:t>
+      </w:r>
+    </w:p>
+    <w:p>
+      <w:pPr>
+        <w:pStyle w:val="Sansinterligne"/>
+        <w:spacing w:line="276" w:lineRule="auto"/>
+        <w:jc w:val="both"/>
+        <w:rPr>
+          <w:b/>
+          <w:bCs/>
+        </w:rPr>
+      </w:pPr>
+    </w:p>
+    <w:p>
+      <w:pPr>
+        <w:pStyle w:val="Sansinterligne"/>
+        <w:spacing w:line="276" w:lineRule="auto"/>
+        <w:jc w:val="both"/>
+        <w:rPr>
+          <w:b/>
+          <w:bCs/>
+        </w:rPr>
+      </w:pPr>
+      <w:r>
+        <w:t xml:space="preserve">Pour supprimer un </w:t>
+      </w:r>
+      <w:r>
+        <w:t>franchisé</w:t>
+      </w:r>
+      <w:r>
+        <w:t>, cliquez sur l’icône en forme de poubelle sur la ligne d</w:t>
+      </w:r>
+      <w:r>
+        <w:t xml:space="preserve">u franchisé </w:t>
+      </w:r>
+      <w:r>
+        <w:t>que vous souhaitez supprimer : si vous confirmez votre choix dans le pop-up qui apparaît, il sera supprimé et retiré de la liste.</w:t>
+      </w:r>
+    </w:p>
+    <w:p>
+      <w:pPr>
+        <w:pStyle w:val="Sansinterligne"/>
+        <w:spacing w:line="276" w:lineRule="auto"/>
+        <w:jc w:val="both"/>
+        <w:rPr>
+          <w:b/>
+          <w:bCs/>
+        </w:rPr>
+      </w:pPr>
+    </w:p>
+    <w:p>
+      <w:pPr>
+        <w:pStyle w:val="Sansinterligne"/>
+        <w:numPr>
+          <w:ilvl w:val="0"/>
+          <w:numId w:val="28"/>
+        </w:numPr>
+        <w:spacing w:line="276" w:lineRule="auto"/>
+        <w:jc w:val="both"/>
+        <w:rPr>
+          <w:b/>
+          <w:bCs/>
+        </w:rPr>
+      </w:pPr>
+      <w:r>
+        <w:rPr>
+          <w:b/>
+          <w:bCs/>
+        </w:rPr>
+        <w:t>Gérer les obligations des franchisés</w:t>
+      </w:r>
+    </w:p>
+    <w:p>
+      <w:pPr>
+        <w:pStyle w:val="Sansinterligne"/>
+        <w:spacing w:line="276" w:lineRule="auto"/>
+        <w:jc w:val="both"/>
+        <w:rPr>
+          <w:b/>
+          <w:bCs/>
+        </w:rPr>
+      </w:pPr>
+    </w:p>
+    <w:p>
+      <w:pPr>
+        <w:pStyle w:val="Sansinterligne"/>
+        <w:spacing w:line="276" w:lineRule="auto"/>
+        <w:jc w:val="both"/>
+      </w:pPr>
+      <w:r>
+        <w:t xml:space="preserve">Pour </w:t>
+      </w:r>
+      <w:r>
+        <w:t xml:space="preserve">consulter et modifier les obligations des franchisés envers Drive’N’Cook, </w:t>
+      </w:r>
+      <w:r>
+        <w:t>cliquez sur « </w:t>
+      </w:r>
+      <w:r>
+        <w:t>Obligations</w:t>
+      </w:r>
+      <w:r>
+        <w:t xml:space="preserve"> » dans le menu de gauche</w:t>
+      </w:r>
+      <w:r>
+        <w:t> : s’affiche alors l’historique des modifications des obligations.</w:t>
+      </w:r>
+      <w:r>
+        <w:t xml:space="preserve"> Un formulaire est disponible en haut de page avec les données des obligations actuelles, et la possibilité de les modifier.</w:t>
+      </w:r>
+    </w:p>
+    <w:p>
+      <w:pPr>
+        <w:pStyle w:val="Sansinterligne"/>
+        <w:spacing w:line="276" w:lineRule="auto"/>
+        <w:jc w:val="both"/>
+      </w:pPr>
+    </w:p>
+    <w:p>
+      <w:pPr>
+        <w:pStyle w:val="Sansinterligne"/>
+        <w:spacing w:line="276" w:lineRule="auto"/>
+        <w:jc w:val="center"/>
+      </w:pPr>
+      <w:r>
+        <w:drawing>
+          <wp:inline distT="0" distB="0" distL="0" distR="0" wp14:anchorId="7670F6BA" wp14:editId="15CCBF27">
+            <wp:extent cx="4800600" cy="2213019"/>
+            <wp:effectExtent l="19050" t="19050" r="19050" b="15875"/>
+            <wp:docPr id="45" name="Image 45"/>
+            <wp:cNvGraphicFramePr>
+              <a:graphicFrameLocks xmlns:a="http://schemas.openxmlformats.org/drawingml/2006/main" noChangeAspect="1"/>
+            </wp:cNvGraphicFramePr>
+            <a:graphic xmlns:a="http://schemas.openxmlformats.org/drawingml/2006/main">
+              <a:graphicData uri="http://schemas.openxmlformats.org/drawingml/2006/picture">
+                <pic:pic xmlns:pic="http://schemas.openxmlformats.org/drawingml/2006/picture">
+                  <pic:nvPicPr>
+                    <pic:cNvPr id="1" name=""/>
+                    <pic:cNvPicPr/>
+                  </pic:nvPicPr>
+                  <pic:blipFill>
+                    <a:blip r:embed="rId31"/>
+                    <a:stretch>
+                      <a:fillRect/>
+                    </a:stretch>
+                  </pic:blipFill>
+                  <pic:spPr>
+                    <a:xfrm>
+                      <a:off x="0" y="0"/>
+                      <a:ext cx="4819874" cy="2221904"/>
+                    </a:xfrm>
+                    <a:prstGeom prst="rect">
+                      <a:avLst/>
+                    </a:prstGeom>
+                    <a:ln>
+                      <a:solidFill>
+                        <a:schemeClr val="tx1"/>
+                      </a:solidFill>
+                    </a:ln>
+                  </pic:spPr>
+                </pic:pic>
+              </a:graphicData>
+            </a:graphic>
+          </wp:inline>
+        </w:drawing>
+      </w:r>
+    </w:p>
+    <w:p>
+      <w:pPr>
+        <w:pStyle w:val="Sansinterligne"/>
+        <w:spacing w:line="276" w:lineRule="auto"/>
+        <w:jc w:val="both"/>
+        <w:rPr>
+          <w:b/>
+          <w:bCs/>
+        </w:rPr>
+      </w:pPr>
+    </w:p>
+    <w:p>
+      <w:pPr>
+        <w:pStyle w:val="Sansinterligne"/>
+        <w:spacing w:line="276" w:lineRule="auto"/>
+        <w:jc w:val="both"/>
+        <w:rPr>
+          <w:b/>
+          <w:bCs/>
+        </w:rPr>
+      </w:pPr>
+    </w:p>
+    <w:p>
+      <w:pPr>
+        <w:pStyle w:val="Sansinterligne"/>
+        <w:numPr>
+          <w:ilvl w:val="0"/>
+          <w:numId w:val="28"/>
+        </w:numPr>
+        <w:spacing w:line="276" w:lineRule="auto"/>
+        <w:jc w:val="both"/>
+        <w:rPr>
+          <w:b/>
+          <w:bCs/>
+        </w:rPr>
+      </w:pPr>
+      <w:r>
+        <w:rPr>
+          <w:b/>
+          <w:bCs/>
+        </w:rPr>
+        <w:t>Gérer les pseudonymes</w:t>
+      </w:r>
+    </w:p>
+    <w:p>
+      <w:pPr>
+        <w:pStyle w:val="Sansinterligne"/>
+        <w:spacing w:line="276" w:lineRule="auto"/>
+        <w:ind w:left="1776"/>
+        <w:jc w:val="both"/>
+        <w:rPr>
+          <w:b/>
+          <w:bCs/>
+        </w:rPr>
+      </w:pPr>
+    </w:p>
+    <w:p>
+      <w:pPr>
+        <w:pStyle w:val="Sansinterligne"/>
+        <w:spacing w:line="276" w:lineRule="auto"/>
+        <w:jc w:val="both"/>
+        <w:rPr>
+          <w:color w:val="FF0000"/>
+        </w:rPr>
+      </w:pPr>
+      <w:r>
+        <w:rPr>
+          <w:color w:val="FF0000"/>
+        </w:rPr>
+        <w:t>Liste des pseudonymes</w:t>
+      </w:r>
+      <w:r>
+        <w:rPr>
+          <w:color w:val="FF0000"/>
+        </w:rPr>
+        <w:t xml:space="preserve"> avec info de par qui le pseudo est pris</w:t>
+      </w:r>
+    </w:p>
+    <w:p>
+      <w:pPr>
+        <w:pStyle w:val="Sansinterligne"/>
+        <w:spacing w:line="276" w:lineRule="auto"/>
+        <w:jc w:val="both"/>
+        <w:rPr>
+          <w:color w:val="FF0000"/>
+        </w:rPr>
+      </w:pPr>
+      <w:r>
+        <w:rPr>
+          <w:color w:val="FF0000"/>
+        </w:rPr>
+        <w:t>Modifier</w:t>
+      </w:r>
+    </w:p>
+    <w:p>
+      <w:pPr>
+        <w:pStyle w:val="Sansinterligne"/>
+        <w:spacing w:line="276" w:lineRule="auto"/>
+        <w:jc w:val="both"/>
+        <w:rPr>
+          <w:color w:val="FF0000"/>
+        </w:rPr>
+      </w:pPr>
+      <w:r>
+        <w:rPr>
+          <w:color w:val="FF0000"/>
+        </w:rPr>
+        <w:t>Supprimer</w:t>
+      </w:r>
+    </w:p>
+    <w:p>
+      <w:pPr>
+        <w:pStyle w:val="Sansinterligne"/>
+        <w:spacing w:line="276" w:lineRule="auto"/>
+        <w:jc w:val="both"/>
+        <w:rPr>
+          <w:color w:val="FF0000"/>
+        </w:rPr>
+      </w:pPr>
+      <w:r>
+        <w:rPr>
+          <w:color w:val="FF0000"/>
+        </w:rPr>
+        <w:t>Ajouter</w:t>
+      </w:r>
+    </w:p>
+    <w:p>
+      <w:pPr>
+        <w:pStyle w:val="Sansinterligne"/>
+        <w:spacing w:line="276" w:lineRule="auto"/>
+        <w:jc w:val="both"/>
+        <w:rPr>
+          <w:b/>
+          <w:bCs/>
+        </w:rPr>
+      </w:pPr>
+    </w:p>
+    <w:p>
+      <w:pPr>
+        <w:pStyle w:val="Sansinterligne"/>
+        <w:numPr>
+          <w:ilvl w:val="0"/>
+          <w:numId w:val="28"/>
+        </w:numPr>
+        <w:spacing w:line="276" w:lineRule="auto"/>
+        <w:jc w:val="both"/>
+        <w:rPr>
+          <w:b/>
+          <w:bCs/>
+        </w:rPr>
+      </w:pPr>
+      <w:r>
+        <w:rPr>
+          <w:b/>
+          <w:bCs/>
+        </w:rPr>
+        <w:t>Consulter les détails d’un franchisé</w:t>
+      </w:r>
+    </w:p>
+    <w:p>
+      <w:pPr>
+        <w:pStyle w:val="Paragraphedeliste"/>
+        <w:rPr>
+          <w:b/>
+          <w:bCs/>
+        </w:rPr>
+      </w:pPr>
+    </w:p>
+    <w:p>
+      <w:pPr>
+        <w:pStyle w:val="Sansinterligne"/>
+        <w:spacing w:line="276" w:lineRule="auto"/>
+        <w:jc w:val="both"/>
+        <w:rPr>
+          <w:color w:val="FF0000"/>
+        </w:rPr>
+      </w:pPr>
+      <w:r>
+        <w:rPr>
+          <w:color w:val="FF0000"/>
+        </w:rPr>
+        <w:t>Informations sur le franchisé</w:t>
+      </w:r>
+    </w:p>
+    <w:p>
+      <w:pPr>
+        <w:pStyle w:val="Sansinterligne"/>
+        <w:spacing w:line="276" w:lineRule="auto"/>
+        <w:jc w:val="both"/>
+        <w:rPr>
+          <w:color w:val="FF0000"/>
+        </w:rPr>
+      </w:pPr>
+      <w:r>
+        <w:rPr>
+          <w:color w:val="FF0000"/>
+        </w:rPr>
+        <w:t>Informations du camion</w:t>
+      </w:r>
+    </w:p>
+    <w:p>
+      <w:pPr>
+        <w:pStyle w:val="Sansinterligne"/>
+        <w:spacing w:line="276" w:lineRule="auto"/>
+        <w:jc w:val="both"/>
+        <w:rPr>
+          <w:color w:val="FF0000"/>
+        </w:rPr>
+      </w:pPr>
+      <w:r>
+        <w:rPr>
+          <w:color w:val="FF0000"/>
+        </w:rPr>
+        <w:t>Stocks et commandes</w:t>
+      </w:r>
+      <w:r>
+        <w:rPr>
+          <w:color w:val="FF0000"/>
+        </w:rPr>
+        <w:t> : modifier/supprimer ?</w:t>
+      </w:r>
+    </w:p>
+    <w:p>
+      <w:pPr>
+        <w:pStyle w:val="Sansinterligne"/>
+        <w:spacing w:line="276" w:lineRule="auto"/>
+        <w:jc w:val="both"/>
+        <w:rPr>
+          <w:color w:val="FF0000"/>
+        </w:rPr>
+      </w:pPr>
+      <w:r>
+        <w:rPr>
+          <w:color w:val="FF0000"/>
+        </w:rPr>
+        <w:t>Factures</w:t>
+      </w:r>
+      <w:r>
+        <w:rPr>
+          <w:color w:val="FF0000"/>
+        </w:rPr>
+        <w:t xml:space="preserve"> : PDF </w:t>
+      </w:r>
+      <w:r>
+        <w:rPr>
+          <w:color w:val="FF0000"/>
+        </w:rPr>
+        <w:t>+</w:t>
+      </w:r>
+      <w:r>
+        <w:rPr>
+          <w:color w:val="FF0000"/>
+        </w:rPr>
+        <w:t xml:space="preserve"> modifier le statut</w:t>
+      </w:r>
+    </w:p>
+    <w:p>
+      <w:pPr>
+        <w:pStyle w:val="Sansinterligne"/>
+        <w:spacing w:line="276" w:lineRule="auto"/>
+        <w:jc w:val="both"/>
+        <w:rPr>
+          <w:color w:val="FF0000"/>
+        </w:rPr>
+      </w:pPr>
+      <w:r>
+        <w:rPr>
+          <w:color w:val="FF0000"/>
+        </w:rPr>
+        <w:t>Ventes et statistiques</w:t>
+      </w:r>
+      <w:r>
+        <w:rPr>
+          <w:color w:val="FF0000"/>
+        </w:rPr>
+        <w:t> :</w:t>
+      </w:r>
+      <w:r>
+        <w:rPr>
+          <w:color w:val="FF0000"/>
+        </w:rPr>
+        <w:t xml:space="preserve"> infos +</w:t>
+      </w:r>
+      <w:r>
+        <w:rPr>
+          <w:color w:val="FF0000"/>
+        </w:rPr>
+        <w:t xml:space="preserve"> générer l’historique en PDF</w:t>
+      </w:r>
+    </w:p>
+    <w:p>
+      <w:pPr>
+        <w:pStyle w:val="Sansinterligne"/>
+        <w:spacing w:line="276" w:lineRule="auto"/>
+        <w:ind w:left="1776"/>
+        <w:jc w:val="both"/>
+        <w:rPr>
+          <w:b/>
+          <w:bCs/>
+        </w:rPr>
+      </w:pPr>
+    </w:p>
+    <w:p>
+      <w:pPr>
         <w:pStyle w:val="Paragraphedeliste"/>
         <w:numPr>
           <w:ilvl w:val="0"/>
@@ -3874,6 +4667,126 @@
     </w:p>
     <w:p>
       <w:pPr>
+        <w:pStyle w:val="Sansinterligne"/>
+        <w:spacing w:line="276" w:lineRule="auto"/>
+        <w:jc w:val="both"/>
+        <w:rPr>
+          <w:color w:val="FF0000"/>
+        </w:rPr>
+      </w:pPr>
+      <w:r>
+        <w:rPr>
+          <w:color w:val="FF0000"/>
+        </w:rPr>
+        <w:t>Liste des clients</w:t>
+      </w:r>
+    </w:p>
+    <w:p>
+      <w:pPr>
+        <w:pStyle w:val="Sansinterligne"/>
+        <w:spacing w:line="276" w:lineRule="auto"/>
+        <w:jc w:val="both"/>
+        <w:rPr>
+          <w:color w:val="FF0000"/>
+        </w:rPr>
+      </w:pPr>
+      <w:r>
+        <w:rPr>
+          <w:color w:val="FF0000"/>
+        </w:rPr>
+        <w:t>Envoyer newsletter à tout le monde</w:t>
+      </w:r>
+    </w:p>
+    <w:p>
+      <w:pPr>
+        <w:pStyle w:val="Sansinterligne"/>
+        <w:spacing w:line="276" w:lineRule="auto"/>
+        <w:jc w:val="both"/>
+        <w:rPr>
+          <w:color w:val="FF0000"/>
+        </w:rPr>
+      </w:pPr>
+      <w:r>
+        <w:rPr>
+          <w:color w:val="FF0000"/>
+        </w:rPr>
+        <w:t>Modifier</w:t>
+      </w:r>
+    </w:p>
+    <w:p>
+      <w:pPr>
+        <w:pStyle w:val="Sansinterligne"/>
+        <w:spacing w:line="276" w:lineRule="auto"/>
+        <w:jc w:val="both"/>
+        <w:rPr>
+          <w:color w:val="FF0000"/>
+        </w:rPr>
+      </w:pPr>
+      <w:r>
+        <w:rPr>
+          <w:color w:val="FF0000"/>
+        </w:rPr>
+        <w:t>Supprimer</w:t>
+      </w:r>
+    </w:p>
+    <w:p>
+      <w:pPr>
+        <w:pStyle w:val="Sansinterligne"/>
+        <w:spacing w:line="276" w:lineRule="auto"/>
+        <w:jc w:val="both"/>
+        <w:rPr>
+          <w:color w:val="FF0000"/>
+        </w:rPr>
+      </w:pPr>
+      <w:r>
+        <w:rPr>
+          <w:color w:val="FF0000"/>
+        </w:rPr>
+        <w:t>Consulter</w:t>
+      </w:r>
+      <w:r>
+        <w:rPr>
+          <w:color w:val="FF0000"/>
+        </w:rPr>
+        <w:t xml:space="preserve"> : </w:t>
+      </w:r>
+      <w:r>
+        <w:rPr>
+          <w:color w:val="FF0000"/>
+        </w:rPr>
+        <w:t>modifier info, envoyer newsletter, liste des commandes</w:t>
+      </w:r>
+      <w:r>
+        <w:rPr>
+          <w:color w:val="FF0000"/>
+        </w:rPr>
+        <w:t xml:space="preserve"> (</w:t>
+      </w:r>
+      <w:r>
+        <w:rPr>
+          <w:color w:val="FF0000"/>
+        </w:rPr>
+        <w:t>modifier/supprimer ?</w:t>
+      </w:r>
+      <w:r>
+        <w:rPr>
+          <w:color w:val="FF0000"/>
+        </w:rPr>
+        <w:t>)</w:t>
+      </w:r>
+    </w:p>
+    <w:p>
+      <w:pPr>
+        <w:pStyle w:val="Sansinterligne"/>
+        <w:spacing w:line="276" w:lineRule="auto"/>
+        <w:jc w:val="both"/>
+        <w:rPr>
+          <w:color w:val="FF0000"/>
+        </w:rPr>
+      </w:pPr>
+    </w:p>
+    <w:p>
+      <w:pPr>
         <w:pStyle w:val="Paragraphedeliste"/>
         <w:numPr>
           <w:ilvl w:val="0"/>
@@ -3902,6 +4815,150 @@
     </w:p>
     <w:p>
       <w:pPr>
+        <w:pStyle w:val="Sansinterligne"/>
+        <w:spacing w:line="276" w:lineRule="auto"/>
+        <w:jc w:val="both"/>
+        <w:rPr>
+          <w:color w:val="FF0000"/>
+        </w:rPr>
+      </w:pPr>
+      <w:r>
+        <w:rPr>
+          <w:color w:val="FF0000"/>
+        </w:rPr>
+        <w:t>Liste des camions</w:t>
+      </w:r>
+    </w:p>
+    <w:p>
+      <w:pPr>
+        <w:pStyle w:val="Sansinterligne"/>
+        <w:spacing w:line="276" w:lineRule="auto"/>
+        <w:jc w:val="both"/>
+        <w:rPr>
+          <w:color w:val="FF0000"/>
+        </w:rPr>
+      </w:pPr>
+      <w:r>
+        <w:rPr>
+          <w:color w:val="FF0000"/>
+        </w:rPr>
+        <w:t>Ajouter</w:t>
+      </w:r>
+    </w:p>
+    <w:p>
+      <w:pPr>
+        <w:pStyle w:val="Sansinterligne"/>
+        <w:spacing w:line="276" w:lineRule="auto"/>
+        <w:jc w:val="both"/>
+        <w:rPr>
+          <w:color w:val="FF0000"/>
+        </w:rPr>
+      </w:pPr>
+      <w:r>
+        <w:rPr>
+          <w:color w:val="FF0000"/>
+        </w:rPr>
+        <w:t>Modifier</w:t>
+      </w:r>
+    </w:p>
+    <w:p>
+      <w:pPr>
+        <w:pStyle w:val="Sansinterligne"/>
+        <w:spacing w:line="276" w:lineRule="auto"/>
+        <w:jc w:val="both"/>
+        <w:rPr>
+          <w:color w:val="FF0000"/>
+        </w:rPr>
+      </w:pPr>
+      <w:r>
+        <w:rPr>
+          <w:color w:val="FF0000"/>
+        </w:rPr>
+        <w:t>Supprimer</w:t>
+      </w:r>
+    </w:p>
+    <w:p>
+      <w:pPr>
+        <w:pStyle w:val="Sansinterligne"/>
+        <w:spacing w:line="276" w:lineRule="auto"/>
+        <w:jc w:val="both"/>
+        <w:rPr>
+          <w:color w:val="FF0000"/>
+        </w:rPr>
+      </w:pPr>
+      <w:r>
+        <w:rPr>
+          <w:color w:val="FF0000"/>
+        </w:rPr>
+        <w:t>Consulter détails :</w:t>
+      </w:r>
+      <w:r>
+        <w:rPr>
+          <w:color w:val="FF0000"/>
+        </w:rPr>
+        <w:t xml:space="preserve"> attribution à un franchisé</w:t>
+      </w:r>
+    </w:p>
+    <w:p>
+      <w:pPr>
+        <w:pStyle w:val="Sansinterligne"/>
+        <w:spacing w:line="276" w:lineRule="auto"/>
+        <w:jc w:val="both"/>
+        <w:rPr>
+          <w:color w:val="FF0000"/>
+        </w:rPr>
+      </w:pPr>
+      <w:r>
+        <w:rPr>
+          <w:color w:val="FF0000"/>
+        </w:rPr>
+        <w:t>Ajouter, modifier, supprimer pannes</w:t>
+      </w:r>
+    </w:p>
+    <w:p>
+      <w:pPr>
+        <w:pStyle w:val="Sansinterligne"/>
+        <w:spacing w:line="276" w:lineRule="auto"/>
+        <w:jc w:val="both"/>
+        <w:rPr>
+          <w:color w:val="FF0000"/>
+        </w:rPr>
+      </w:pPr>
+      <w:r>
+        <w:rPr>
+          <w:color w:val="FF0000"/>
+        </w:rPr>
+        <w:t xml:space="preserve">Ajouter, modifier, supprimer </w:t>
+      </w:r>
+      <w:r>
+        <w:rPr>
+          <w:color w:val="FF0000"/>
+        </w:rPr>
+        <w:t>contrôle technique</w:t>
+      </w:r>
+    </w:p>
+    <w:p>
+      <w:pPr>
+        <w:pStyle w:val="Sansinterligne"/>
+        <w:spacing w:line="276" w:lineRule="auto"/>
+        <w:jc w:val="both"/>
+        <w:rPr>
+          <w:color w:val="FF0000"/>
+        </w:rPr>
+      </w:pPr>
+    </w:p>
+    <w:p>
+      <w:pPr>
+        <w:pStyle w:val="Sansinterligne"/>
+        <w:spacing w:line="276" w:lineRule="auto"/>
+        <w:jc w:val="both"/>
+        <w:rPr>
+          <w:color w:val="FF0000"/>
+        </w:rPr>
+      </w:pPr>
+    </w:p>
+    <w:p>
+      <w:pPr>
         <w:pStyle w:val="Paragraphedeliste"/>
         <w:numPr>
           <w:ilvl w:val="0"/>
@@ -3977,6 +5034,7 @@
         <w:rPr>
           <w:noProof/>
         </w:rPr>
+        <w:lastRenderedPageBreak/>
         <w:drawing>
           <wp:inline distT="0" distB="0" distL="0" distR="0" wp14:anchorId="5162EED3" wp14:editId="3F163DFB">
             <wp:extent cx="6120130" cy="1419225"/>
@@ -3993,7 +5051,7 @@
                     <pic:cNvPicPr/>
                   </pic:nvPicPr>
                   <pic:blipFill>
-                    <a:blip r:embed="rId29"/>
+                    <a:blip r:embed="rId32"/>
                     <a:stretch>
                       <a:fillRect/>
                     </a:stretch>
@@ -4074,7 +5132,6 @@
         <w:rPr>
           <w:noProof/>
         </w:rPr>
-        <w:lastRenderedPageBreak/>
         <w:drawing>
           <wp:inline distT="0" distB="0" distL="0" distR="0" wp14:anchorId="0755DB5B" wp14:editId="229EC026">
             <wp:extent cx="6120130" cy="2861310"/>
@@ -4091,7 +5148,7 @@
                     <pic:cNvPicPr/>
                   </pic:nvPicPr>
                   <pic:blipFill>
-                    <a:blip r:embed="rId30"/>
+                    <a:blip r:embed="rId33"/>
                     <a:stretch>
                       <a:fillRect/>
                     </a:stretch>
@@ -4212,15 +5269,7 @@
         <w:t xml:space="preserve">Un formulaire est disponible en haut de la liste des emplacements : vous pourrez alors en ajouter un nouveau en entrant le nom qui lui sera associé ainsi que son adresse </w:t>
       </w:r>
       <w:r>
-        <w:t xml:space="preserve">grâce à l’auto-complétions de Google </w:t>
-      </w:r>
-      <w:proofErr w:type="spellStart"/>
-      <w:r>
-        <w:t>Maps</w:t>
-      </w:r>
-      <w:proofErr w:type="spellEnd"/>
-      <w:r>
-        <w:t>.</w:t>
+        <w:t>grâce à l’auto-complétions de Google Maps.</w:t>
       </w:r>
     </w:p>
     <w:p>
@@ -4240,6 +5289,7 @@
         <w:rPr>
           <w:noProof/>
         </w:rPr>
+        <w:lastRenderedPageBreak/>
         <w:drawing>
           <wp:inline distT="0" distB="0" distL="0" distR="0" wp14:anchorId="0B24B6B2" wp14:editId="18197092">
             <wp:extent cx="6120130" cy="1386840"/>
@@ -4256,7 +5306,7 @@
                     <pic:cNvPicPr/>
                   </pic:nvPicPr>
                   <pic:blipFill>
-                    <a:blip r:embed="rId31"/>
+                    <a:blip r:embed="rId34"/>
                     <a:stretch>
                       <a:fillRect/>
                     </a:stretch>
@@ -4382,7 +5432,6 @@
         <w:rPr>
           <w:noProof/>
         </w:rPr>
-        <w:lastRenderedPageBreak/>
         <w:drawing>
           <wp:inline distT="0" distB="0" distL="0" distR="0" wp14:anchorId="1F55D239" wp14:editId="5DBCF559">
             <wp:extent cx="6120130" cy="2630805"/>
@@ -4399,7 +5448,7 @@
                     <pic:cNvPicPr/>
                   </pic:nvPicPr>
                   <pic:blipFill>
-                    <a:blip r:embed="rId32"/>
+                    <a:blip r:embed="rId35"/>
                     <a:stretch>
                       <a:fillRect/>
                     </a:stretch>
@@ -4597,7 +5646,11 @@
         <w:t xml:space="preserve"> » dans le menu de gauche. Un formulaire sera alors disponible</w:t>
       </w:r>
       <w:r>
-        <w:t xml:space="preserve"> : la première étape sera de choisir le type d’événement que vous souhaitez créer. Un événement public sera ouvert à tous les clients, un événement </w:t>
+        <w:t xml:space="preserve"> : la première étape sera de choisir le type d’événement que vous souhaitez </w:t>
+      </w:r>
+      <w:r>
+        <w:lastRenderedPageBreak/>
+        <w:t xml:space="preserve">créer. Un événement public sera ouvert à tous les clients, un événement </w:t>
       </w:r>
       <w:r>
         <w:t>privé ne sera accessible que sur invitation et un événement « Actualités » sera un événement public affiché sur la page d’accueil.</w:t>
@@ -4633,7 +5686,7 @@
                     <pic:cNvPicPr/>
                   </pic:nvPicPr>
                   <pic:blipFill>
-                    <a:blip r:embed="rId33"/>
+                    <a:blip r:embed="rId36"/>
                     <a:stretch>
                       <a:fillRect/>
                     </a:stretch>
@@ -4673,7 +5726,6 @@
         <w:jc w:val="both"/>
       </w:pPr>
       <w:r>
-        <w:lastRenderedPageBreak/>
         <w:t>Dans le cas d’un événement public ou d’actualité, il vous sera alors demandé de renseigner le</w:t>
       </w:r>
       <w:r>
@@ -4731,7 +5783,7 @@
                     <pic:cNvPicPr/>
                   </pic:nvPicPr>
                   <pic:blipFill>
-                    <a:blip r:embed="rId34"/>
+                    <a:blip r:embed="rId37"/>
                     <a:stretch>
                       <a:fillRect/>
                     </a:stretch>
@@ -4770,15 +5822,7 @@
         <w:spacing w:line="276" w:lineRule="auto"/>
       </w:pPr>
       <w:r>
-        <w:t xml:space="preserve">Dans le cas d’un événement privé, il sera également demandé de sélectionner les clients qui seront invités à l’événement et recevront une invitation par </w:t>
-      </w:r>
-      <w:proofErr w:type="gramStart"/>
-      <w:r>
-        <w:t>e-mail</w:t>
-      </w:r>
-      <w:proofErr w:type="gramEnd"/>
-      <w:r>
-        <w:t>.</w:t>
+        <w:t>Dans le cas d’un événement privé, il sera également demandé de sélectionner les clients qui seront invités à l’événement et recevront une invitation par e-mail.</w:t>
       </w:r>
     </w:p>
     <w:p>
@@ -4794,6 +5838,7 @@
         <w:jc w:val="center"/>
       </w:pPr>
       <w:r>
+        <w:lastRenderedPageBreak/>
         <w:drawing>
           <wp:inline distT="0" distB="0" distL="0" distR="0" wp14:anchorId="60104DB9" wp14:editId="12C64DF9">
             <wp:extent cx="2709519" cy="2308629"/>
@@ -4810,7 +5855,7 @@
                     <pic:cNvPicPr/>
                   </pic:nvPicPr>
                   <pic:blipFill>
-                    <a:blip r:embed="rId35"/>
+                    <a:blip r:embed="rId38"/>
                     <a:stretch>
                       <a:fillRect/>
                     </a:stretch>
@@ -4915,7 +5960,6 @@
         <w:jc w:val="center"/>
       </w:pPr>
       <w:r>
-        <w:lastRenderedPageBreak/>
         <w:drawing>
           <wp:inline distT="0" distB="0" distL="0" distR="0" wp14:anchorId="1CE6ACF2" wp14:editId="2C050DDC">
             <wp:extent cx="3966353" cy="3113347"/>
@@ -4932,7 +5976,7 @@
                     <pic:cNvPicPr/>
                   </pic:nvPicPr>
                   <pic:blipFill rotWithShape="1">
-                    <a:blip r:embed="rId36"/>
+                    <a:blip r:embed="rId39"/>
                     <a:srcRect r="39711"/>
                     <a:stretch/>
                   </pic:blipFill>
@@ -5064,6 +6108,7 @@
         <w:jc w:val="both"/>
       </w:pPr>
       <w:r>
+        <w:lastRenderedPageBreak/>
         <w:drawing>
           <wp:inline distT="0" distB="0" distL="0" distR="0" wp14:anchorId="34D0DB40" wp14:editId="109627E6">
             <wp:extent cx="6120130" cy="2896235"/>
@@ -5080,7 +6125,7 @@
                     <pic:cNvPicPr/>
                   </pic:nvPicPr>
                   <pic:blipFill>
-                    <a:blip r:embed="rId37"/>
+                    <a:blip r:embed="rId40"/>
                     <a:stretch>
                       <a:fillRect/>
                     </a:stretch>
@@ -5175,7 +6220,6 @@
           <w:b/>
           <w:bCs/>
         </w:rPr>
-        <w:lastRenderedPageBreak/>
         <w:t>Supprimer un événement</w:t>
       </w:r>
     </w:p>
@@ -5298,7 +6342,7 @@
           </mc:Choice>
           <mc:Fallback>
             <w:pict>
-              <v:rect w14:anchorId="62CB2897" id="Rectangle 11" o:spid="_x0000_s1026" style="position:absolute;margin-left:453.4pt;margin-top:44.3pt;width:8.4pt;height:164.55pt;z-index:251674624;visibility:visible;mso-wrap-style:square;mso-wrap-distance-left:9pt;mso-wrap-distance-top:0;mso-wrap-distance-right:9pt;mso-wrap-distance-bottom:0;mso-position-horizontal:absolute;mso-position-horizontal-relative:text;mso-position-vertical:absolute;mso-position-vertical-relative:text;v-text-anchor:middle" o:gfxdata="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" filled="f" strokecolor="red" strokeweight="1pt"/>
+              <v:rect w14:anchorId="50CD8EBB" id="Rectangle 11" o:spid="_x0000_s1026" style="position:absolute;margin-left:453.4pt;margin-top:44.3pt;width:8.4pt;height:164.55pt;z-index:251674624;visibility:visible;mso-wrap-style:square;mso-wrap-distance-left:9pt;mso-wrap-distance-top:0;mso-wrap-distance-right:9pt;mso-wrap-distance-bottom:0;mso-position-horizontal:absolute;mso-position-horizontal-relative:text;mso-position-vertical:absolute;mso-position-vertical-relative:text;v-text-anchor:middle" o:gfxdata="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" filled="f" strokecolor="red" strokeweight="1pt"/>
             </w:pict>
           </mc:Fallback>
         </mc:AlternateContent>
@@ -5320,7 +6364,7 @@
                     <pic:cNvPicPr/>
                   </pic:nvPicPr>
                   <pic:blipFill>
-                    <a:blip r:embed="rId38"/>
+                    <a:blip r:embed="rId41"/>
                     <a:stretch>
                       <a:fillRect/>
                     </a:stretch>
@@ -5388,6 +6432,7 @@
         <w:jc w:val="both"/>
       </w:pPr>
       <w:r>
+        <w:lastRenderedPageBreak/>
         <w:t>La modification d</w:t>
       </w:r>
       <w:r>
@@ -5396,7 +6441,6 @@
       <w:r>
         <w:t xml:space="preserve">e son propre compte est possible depuis n’importe quelle page de l’interface </w:t>
       </w:r>
-      <w:proofErr w:type="spellStart"/>
       <w:r>
         <w:rPr>
           <w:i/>
@@ -5404,7 +6448,6 @@
         </w:rPr>
         <w:t>Corporate</w:t>
       </w:r>
-      <w:proofErr w:type="spellEnd"/>
       <w:r>
         <w:t xml:space="preserve"> : pour ce faire, cliquez sur l’icône en forme </w:t>
       </w:r>
@@ -5527,7 +6570,7 @@
                     <pic:cNvPicPr/>
                   </pic:nvPicPr>
                   <pic:blipFill>
-                    <a:blip r:embed="rId39"/>
+                    <a:blip r:embed="rId42"/>
                     <a:stretch>
                       <a:fillRect/>
                     </a:stretch>
@@ -5587,7 +6630,6 @@
         <w:rPr>
           <w:noProof/>
         </w:rPr>
-        <w:lastRenderedPageBreak/>
         <w:drawing>
           <wp:inline distT="0" distB="0" distL="0" distR="0" wp14:anchorId="58A2C4C4" wp14:editId="3106987F">
             <wp:extent cx="6120130" cy="2546985"/>
@@ -5604,7 +6646,7 @@
                     <pic:cNvPicPr/>
                   </pic:nvPicPr>
                   <pic:blipFill>
-                    <a:blip r:embed="rId40"/>
+                    <a:blip r:embed="rId43"/>
                     <a:stretch>
                       <a:fillRect/>
                     </a:stretch>
@@ -5680,7 +6722,6 @@
       <w:r>
         <w:t xml:space="preserve">est possible depuis n’importe quelle page de l’interface </w:t>
       </w:r>
-      <w:proofErr w:type="spellStart"/>
       <w:r>
         <w:rPr>
           <w:i/>
@@ -5688,7 +6729,6 @@
         </w:rPr>
         <w:t>Corporate</w:t>
       </w:r>
-      <w:proofErr w:type="spellEnd"/>
       <w:r>
         <w:t> : pour ce faire, cliquez sur l’icône en forme de bonhomme dans le coin supérieur droit et sélectionnez « </w:t>
       </w:r>
@@ -5701,7 +6741,6 @@
       <w:r>
         <w:t xml:space="preserve"> Vous serez alors déconnecté et immédiatement redirigé vers la page de connexion </w:t>
       </w:r>
-      <w:proofErr w:type="spellStart"/>
       <w:r>
         <w:rPr>
           <w:i/>
@@ -5709,7 +6748,6 @@
         </w:rPr>
         <w:t>Corporate</w:t>
       </w:r>
-      <w:proofErr w:type="spellEnd"/>
       <w:r>
         <w:t>.</w:t>
       </w:r>
@@ -5744,6 +6782,7 @@
         <w:rPr>
           <w:noProof/>
         </w:rPr>
+        <w:lastRenderedPageBreak/>
         <mc:AlternateContent>
           <mc:Choice Requires="wps">
             <w:drawing>
@@ -5842,7 +6881,7 @@
                     <pic:cNvPicPr/>
                   </pic:nvPicPr>
                   <pic:blipFill>
-                    <a:blip r:embed="rId39"/>
+                    <a:blip r:embed="rId42"/>
                     <a:stretch>
                       <a:fillRect/>
                     </a:stretch>
@@ -5875,8 +6914,8 @@
     </w:p>
     <w:p/>
     <w:sectPr>
-      <w:headerReference w:type="default" r:id="rId41"/>
-      <w:footerReference w:type="default" r:id="rId42"/>
+      <w:headerReference w:type="default" r:id="rId44"/>
+      <w:footerReference w:type="default" r:id="rId45"/>
       <w:pgSz w:w="11906" w:h="16838"/>
       <w:pgMar w:top="1134" w:right="1134" w:bottom="1134" w:left="1134" w:header="708" w:footer="708" w:gutter="0"/>
       <w:pgNumType w:start="0"/>
@@ -8382,6 +9421,95 @@
     </w:lvl>
   </w:abstractNum>
   <w:abstractNum w:abstractNumId="21" w15:restartNumberingAfterBreak="0">
+    <w:nsid w:val="5DD877D9"/>
+    <w:multiLevelType w:val="hybridMultilevel"/>
+    <w:tmpl w:val="7B8E57E8"/>
+    <w:lvl w:ilvl="0" w:tplc="040C000F">
+      <w:start w:val="1"/>
+      <w:numFmt w:val="decimal"/>
+      <w:lvlText w:val="%1."/>
+      <w:lvlJc w:val="left"/>
+      <w:pPr>
+        <w:ind w:left="720" w:hanging="360"/>
+      </w:pPr>
+      <w:rPr>
+        <w:rFonts w:hint="default"/>
+      </w:rPr>
+    </w:lvl>
+    <w:lvl w:ilvl="1" w:tplc="040C0019" w:tentative="1">
+      <w:start w:val="1"/>
+      <w:numFmt w:val="lowerLetter"/>
+      <w:lvlText w:val="%2."/>
+      <w:lvlJc w:val="left"/>
+      <w:pPr>
+        <w:ind w:left="1440" w:hanging="360"/>
+      </w:pPr>
+    </w:lvl>
+    <w:lvl w:ilvl="2" w:tplc="040C001B" w:tentative="1">
+      <w:start w:val="1"/>
+      <w:numFmt w:val="lowerRoman"/>
+      <w:lvlText w:val="%3."/>
+      <w:lvlJc w:val="right"/>
+      <w:pPr>
+        <w:ind w:left="2160" w:hanging="180"/>
+      </w:pPr>
+    </w:lvl>
+    <w:lvl w:ilvl="3" w:tplc="040C000F" w:tentative="1">
+      <w:start w:val="1"/>
+      <w:numFmt w:val="decimal"/>
+      <w:lvlText w:val="%4."/>
+      <w:lvlJc w:val="left"/>
+      <w:pPr>
+        <w:ind w:left="2880" w:hanging="360"/>
+      </w:pPr>
+    </w:lvl>
+    <w:lvl w:ilvl="4" w:tplc="040C0019" w:tentative="1">
+      <w:start w:val="1"/>
+      <w:numFmt w:val="lowerLetter"/>
+      <w:lvlText w:val="%5."/>
+      <w:lvlJc w:val="left"/>
+      <w:pPr>
+        <w:ind w:left="3600" w:hanging="360"/>
+      </w:pPr>
+    </w:lvl>
+    <w:lvl w:ilvl="5" w:tplc="040C001B" w:tentative="1">
+      <w:start w:val="1"/>
+      <w:numFmt w:val="lowerRoman"/>
+      <w:lvlText w:val="%6."/>
+      <w:lvlJc w:val="right"/>
+      <w:pPr>
+        <w:ind w:left="4320" w:hanging="180"/>
+      </w:pPr>
+    </w:lvl>
+    <w:lvl w:ilvl="6" w:tplc="040C000F" w:tentative="1">
+      <w:start w:val="1"/>
+      <w:numFmt w:val="decimal"/>
+      <w:lvlText w:val="%7."/>
+      <w:lvlJc w:val="left"/>
+      <w:pPr>
+        <w:ind w:left="5040" w:hanging="360"/>
+      </w:pPr>
+    </w:lvl>
+    <w:lvl w:ilvl="7" w:tplc="040C0019" w:tentative="1">
+      <w:start w:val="1"/>
+      <w:numFmt w:val="lowerLetter"/>
+      <w:lvlText w:val="%8."/>
+      <w:lvlJc w:val="left"/>
+      <w:pPr>
+        <w:ind w:left="5760" w:hanging="360"/>
+      </w:pPr>
+    </w:lvl>
+    <w:lvl w:ilvl="8" w:tplc="040C001B" w:tentative="1">
+      <w:start w:val="1"/>
+      <w:numFmt w:val="lowerRoman"/>
+      <w:lvlText w:val="%9."/>
+      <w:lvlJc w:val="right"/>
+      <w:pPr>
+        <w:ind w:left="6480" w:hanging="180"/>
+      </w:pPr>
+    </w:lvl>
+  </w:abstractNum>
+  <w:abstractNum w:abstractNumId="22" w15:restartNumberingAfterBreak="0">
     <w:nsid w:val="600F6E04"/>
     <w:multiLevelType w:val="hybridMultilevel"/>
     <w:tmpl w:val="1EAAE782"/>
@@ -8470,7 +9598,7 @@
       </w:pPr>
     </w:lvl>
   </w:abstractNum>
-  <w:abstractNum w:abstractNumId="22" w15:restartNumberingAfterBreak="0">
+  <w:abstractNum w:abstractNumId="23" w15:restartNumberingAfterBreak="0">
     <w:nsid w:val="625D445C"/>
     <w:multiLevelType w:val="hybridMultilevel"/>
     <w:tmpl w:val="0D56F0F6"/>
@@ -8560,7 +9688,7 @@
       </w:pPr>
     </w:lvl>
   </w:abstractNum>
-  <w:abstractNum w:abstractNumId="23" w15:restartNumberingAfterBreak="0">
+  <w:abstractNum w:abstractNumId="24" w15:restartNumberingAfterBreak="0">
     <w:nsid w:val="6478276A"/>
     <w:multiLevelType w:val="hybridMultilevel"/>
     <w:tmpl w:val="A9BC1C00"/>
@@ -8674,7 +9802,7 @@
       </w:rPr>
     </w:lvl>
   </w:abstractNum>
-  <w:abstractNum w:abstractNumId="24" w15:restartNumberingAfterBreak="0">
+  <w:abstractNum w:abstractNumId="25" w15:restartNumberingAfterBreak="0">
     <w:nsid w:val="66EC3C4A"/>
     <w:multiLevelType w:val="hybridMultilevel"/>
     <w:tmpl w:val="B1DE086E"/>
@@ -8786,7 +9914,7 @@
       </w:rPr>
     </w:lvl>
   </w:abstractNum>
-  <w:abstractNum w:abstractNumId="25" w15:restartNumberingAfterBreak="0">
+  <w:abstractNum w:abstractNumId="26" w15:restartNumberingAfterBreak="0">
     <w:nsid w:val="68234F83"/>
     <w:multiLevelType w:val="hybridMultilevel"/>
     <w:tmpl w:val="28E6867A"/>
@@ -8877,7 +10005,7 @@
       </w:pPr>
     </w:lvl>
   </w:abstractNum>
-  <w:abstractNum w:abstractNumId="26" w15:restartNumberingAfterBreak="0">
+  <w:abstractNum w:abstractNumId="27" w15:restartNumberingAfterBreak="0">
     <w:nsid w:val="68997F5F"/>
     <w:multiLevelType w:val="hybridMultilevel"/>
     <w:tmpl w:val="905CC612"/>
@@ -8966,7 +10094,7 @@
       </w:pPr>
     </w:lvl>
   </w:abstractNum>
-  <w:abstractNum w:abstractNumId="27" w15:restartNumberingAfterBreak="0">
+  <w:abstractNum w:abstractNumId="28" w15:restartNumberingAfterBreak="0">
     <w:nsid w:val="69246709"/>
     <w:multiLevelType w:val="hybridMultilevel"/>
     <w:tmpl w:val="5AF040C8"/>
@@ -9055,7 +10183,7 @@
       </w:pPr>
     </w:lvl>
   </w:abstractNum>
-  <w:abstractNum w:abstractNumId="28" w15:restartNumberingAfterBreak="0">
+  <w:abstractNum w:abstractNumId="29" w15:restartNumberingAfterBreak="0">
     <w:nsid w:val="6D036AFB"/>
     <w:multiLevelType w:val="hybridMultilevel"/>
     <w:tmpl w:val="C4880AE2"/>
@@ -9168,7 +10296,7 @@
       </w:rPr>
     </w:lvl>
   </w:abstractNum>
-  <w:abstractNum w:abstractNumId="29" w15:restartNumberingAfterBreak="0">
+  <w:abstractNum w:abstractNumId="30" w15:restartNumberingAfterBreak="0">
     <w:nsid w:val="6F3225A4"/>
     <w:multiLevelType w:val="hybridMultilevel"/>
     <w:tmpl w:val="057E2656"/>
@@ -9291,7 +10419,7 @@
     <w:abstractNumId w:val="13"/>
   </w:num>
   <w:num w:numId="4">
-    <w:abstractNumId w:val="23"/>
+    <w:abstractNumId w:val="24"/>
   </w:num>
   <w:num w:numId="5">
     <w:abstractNumId w:val="10"/>
@@ -9309,7 +10437,7 @@
     <w:abstractNumId w:val="8"/>
   </w:num>
   <w:num w:numId="10">
-    <w:abstractNumId w:val="22"/>
+    <w:abstractNumId w:val="23"/>
   </w:num>
   <w:num w:numId="11">
     <w:abstractNumId w:val="2"/>
@@ -9324,7 +10452,7 @@
     <w:abstractNumId w:val="6"/>
   </w:num>
   <w:num w:numId="15">
-    <w:abstractNumId w:val="29"/>
+    <w:abstractNumId w:val="30"/>
   </w:num>
   <w:num w:numId="16">
     <w:abstractNumId w:val="19"/>
@@ -9336,16 +10464,16 @@
     <w:abstractNumId w:val="18"/>
   </w:num>
   <w:num w:numId="19">
-    <w:abstractNumId w:val="27"/>
+    <w:abstractNumId w:val="28"/>
   </w:num>
   <w:num w:numId="20">
-    <w:abstractNumId w:val="24"/>
+    <w:abstractNumId w:val="25"/>
   </w:num>
   <w:num w:numId="21">
-    <w:abstractNumId w:val="28"/>
+    <w:abstractNumId w:val="29"/>
   </w:num>
   <w:num w:numId="22">
-    <w:abstractNumId w:val="26"/>
+    <w:abstractNumId w:val="27"/>
   </w:num>
   <w:num w:numId="23">
     <w:abstractNumId w:val="4"/>
@@ -9360,16 +10488,19 @@
     <w:abstractNumId w:val="12"/>
   </w:num>
   <w:num w:numId="27">
-    <w:abstractNumId w:val="21"/>
+    <w:abstractNumId w:val="22"/>
   </w:num>
   <w:num w:numId="28">
     <w:abstractNumId w:val="5"/>
   </w:num>
   <w:num w:numId="29">
-    <w:abstractNumId w:val="25"/>
+    <w:abstractNumId w:val="26"/>
   </w:num>
   <w:num w:numId="30">
     <w:abstractNumId w:val="0"/>
+  </w:num>
+  <w:num w:numId="31">
+    <w:abstractNumId w:val="21"/>
   </w:num>
   <w:numIdMacAtCleanup w:val="10"/>
 </w:numbering>
@@ -10348,11 +11479,11 @@
     <w:rsid w:val="00646ADD"/>
     <w:rsid w:val="006C15BF"/>
     <w:rsid w:val="008875A3"/>
-    <w:rsid w:val="00C359A0"/>
     <w:rsid w:val="00D707BC"/>
     <w:rsid w:val="00E81F39"/>
     <w:rsid w:val="00E95E5D"/>
     <w:rsid w:val="00EC1F23"/>
+    <w:rsid w:val="00F05C24"/>
     <w:rsid w:val="00F613F4"/>
   </w:rsids>
   <m:mathPr>

</xml_diff>